<commit_message>
fix: - upload image in transaction
</commit_message>
<xml_diff>
--- a/doc/slideshow_documentation.docx
+++ b/doc/slideshow_documentation.docx
@@ -1,10 +1,10 @@
 
 <file path=word/document.xml><?xml version="1.0" encoding="utf-8"?>
-<w:document xmlns:wpc="http://schemas.microsoft.com/office/word/2010/wordprocessingCanvas" xmlns:cx="http://schemas.microsoft.com/office/drawing/2014/chartex" xmlns:mc="http://schemas.openxmlformats.org/markup-compatibility/2006" xmlns:o="urn:schemas-microsoft-com:office:office" xmlns:r="http://schemas.openxmlformats.org/officeDocument/2006/relationships" xmlns:m="http://schemas.openxmlformats.org/officeDocument/2006/math" xmlns:v="urn:schemas-microsoft-com:vml" xmlns:wp14="http://schemas.microsoft.com/office/word/2010/wordprocessingDrawing" xmlns:wp="http://schemas.openxmlformats.org/drawingml/2006/wordprocessingDrawing" xmlns:w10="urn:schemas-microsoft-com:office:word" xmlns:w="http://schemas.openxmlformats.org/wordprocessingml/2006/main" xmlns:w14="http://schemas.microsoft.com/office/word/2010/wordml" xmlns:w15="http://schemas.microsoft.com/office/word/2012/wordml" xmlns:w16se="http://schemas.microsoft.com/office/word/2015/wordml/symex" xmlns:wpg="http://schemas.microsoft.com/office/word/2010/wordprocessingGroup" xmlns:wpi="http://schemas.microsoft.com/office/word/2010/wordprocessingInk" xmlns:wne="http://schemas.microsoft.com/office/word/2006/wordml" xmlns:wps="http://schemas.microsoft.com/office/word/2010/wordprocessingShape" mc:Ignorable="w14 w15 w16se wp14">
+<w:document xmlns:wpc="http://schemas.microsoft.com/office/word/2010/wordprocessingCanvas" xmlns:mc="http://schemas.openxmlformats.org/markup-compatibility/2006" xmlns:o="urn:schemas-microsoft-com:office:office" xmlns:r="http://schemas.openxmlformats.org/officeDocument/2006/relationships" xmlns:m="http://schemas.openxmlformats.org/officeDocument/2006/math" xmlns:v="urn:schemas-microsoft-com:vml" xmlns:wp14="http://schemas.microsoft.com/office/word/2010/wordprocessingDrawing" xmlns:wp="http://schemas.openxmlformats.org/drawingml/2006/wordprocessingDrawing" xmlns:w10="urn:schemas-microsoft-com:office:word" xmlns:w="http://schemas.openxmlformats.org/wordprocessingml/2006/main" xmlns:w14="http://schemas.microsoft.com/office/word/2010/wordml" xmlns:wpg="http://schemas.microsoft.com/office/word/2010/wordprocessingGroup" xmlns:wpi="http://schemas.microsoft.com/office/word/2010/wordprocessingInk" xmlns:wne="http://schemas.microsoft.com/office/word/2006/wordml" xmlns:wps="http://schemas.microsoft.com/office/word/2010/wordprocessingShape" mc:Ignorable="w14 wp14">
   <w:body>
     <w:p>
       <w:pPr>
-        <w:pStyle w:val="3"/>
+        <w:pStyle w:val="Heading3"/>
       </w:pPr>
       <w:r>
         <w:t>Documentation Slideshow Project Overview</w:t>
@@ -12,7 +12,7 @@
     </w:p>
     <w:p>
       <w:pPr>
-        <w:pStyle w:val="a3"/>
+        <w:pStyle w:val="NormalWeb"/>
       </w:pPr>
       <w:r>
         <w:t>This project is a Java Spring Boot application designed to showcase expertise in modern Java technologies and practices. The application provides a platform for users to manage a list of image URLs and play a slideshow with dynamic transitions. It supports the following key features:</w:t>
@@ -28,7 +28,7 @@
       </w:pPr>
       <w:r>
         <w:rPr>
-          <w:rStyle w:val="a4"/>
+          <w:rStyle w:val="Strong"/>
         </w:rPr>
         <w:t>Image Management</w:t>
       </w:r>
@@ -46,7 +46,7 @@
       </w:pPr>
       <w:r>
         <w:rPr>
-          <w:rStyle w:val="a4"/>
+          <w:rStyle w:val="Strong"/>
         </w:rPr>
         <w:t>Slideshow Creation</w:t>
       </w:r>
@@ -64,7 +64,7 @@
       </w:pPr>
       <w:r>
         <w:rPr>
-          <w:rStyle w:val="a4"/>
+          <w:rStyle w:val="Strong"/>
         </w:rPr>
         <w:t>Proof of Play</w:t>
       </w:r>
@@ -82,7 +82,7 @@
       </w:pPr>
       <w:r>
         <w:rPr>
-          <w:rStyle w:val="a4"/>
+          <w:rStyle w:val="Strong"/>
         </w:rPr>
         <w:t>Scalable and Robust API</w:t>
       </w:r>
@@ -92,12 +92,12 @@
     </w:p>
     <w:p>
       <w:pPr>
-        <w:pStyle w:val="3"/>
-      </w:pPr>
-    </w:p>
-    <w:p>
-      <w:pPr>
-        <w:pStyle w:val="3"/>
+        <w:pStyle w:val="Heading3"/>
+      </w:pPr>
+    </w:p>
+    <w:p>
+      <w:pPr>
+        <w:pStyle w:val="Heading3"/>
       </w:pPr>
       <w:r>
         <w:t>Server Response Structure</w:t>
@@ -105,7 +105,7 @@
     </w:p>
     <w:p>
       <w:pPr>
-        <w:pStyle w:val="a3"/>
+        <w:pStyle w:val="NormalWeb"/>
       </w:pPr>
       <w:r>
         <w:t>Each response from the server will have a standard JSON structure. Here are the main fields in the response:</w:t>
@@ -121,7 +121,7 @@
       </w:pPr>
       <w:r>
         <w:rPr>
-          <w:rStyle w:val="a4"/>
+          <w:rStyle w:val="Strong"/>
         </w:rPr>
         <w:t>data</w:t>
       </w:r>
@@ -139,7 +139,7 @@
       </w:pPr>
       <w:r>
         <w:rPr>
-          <w:rStyle w:val="a4"/>
+          <w:rStyle w:val="Strong"/>
         </w:rPr>
         <w:t>status</w:t>
       </w:r>
@@ -157,7 +157,7 @@
       </w:pPr>
       <w:r>
         <w:rPr>
-          <w:rStyle w:val="a4"/>
+          <w:rStyle w:val="Strong"/>
         </w:rPr>
         <w:t>"success"</w:t>
       </w:r>
@@ -175,7 +175,7 @@
       </w:pPr>
       <w:r>
         <w:rPr>
-          <w:rStyle w:val="a4"/>
+          <w:rStyle w:val="Strong"/>
         </w:rPr>
         <w:t>"error"</w:t>
       </w:r>
@@ -193,7 +193,7 @@
       </w:pPr>
       <w:r>
         <w:rPr>
-          <w:rStyle w:val="a4"/>
+          <w:rStyle w:val="Strong"/>
         </w:rPr>
         <w:t>code</w:t>
       </w:r>
@@ -202,7 +202,7 @@
       </w:r>
       <w:r>
         <w:rPr>
-          <w:rStyle w:val="HTML"/>
+          <w:rStyle w:val="HTMLCode"/>
           <w:rFonts w:eastAsiaTheme="minorHAnsi"/>
         </w:rPr>
         <w:t>/</w:t>
@@ -210,7 +210,7 @@
       <w:proofErr w:type="spellStart"/>
       <w:r>
         <w:rPr>
-          <w:rStyle w:val="HTML"/>
+          <w:rStyle w:val="HTMLCode"/>
           <w:rFonts w:eastAsiaTheme="minorHAnsi"/>
         </w:rPr>
         <w:t>statusCodes</w:t>
@@ -230,7 +230,7 @@
       </w:pPr>
       <w:r>
         <w:rPr>
-          <w:rStyle w:val="a4"/>
+          <w:rStyle w:val="Strong"/>
         </w:rPr>
         <w:t>message</w:t>
       </w:r>
@@ -240,7 +240,7 @@
     </w:p>
     <w:p>
       <w:pPr>
-        <w:pStyle w:val="4"/>
+        <w:pStyle w:val="Heading4"/>
       </w:pPr>
       <w:r>
         <w:t>Example of a successful response:</w:t>
@@ -503,7 +503,7 @@
     </w:p>
     <w:p>
       <w:pPr>
-        <w:pStyle w:val="HTML0"/>
+        <w:pStyle w:val="HTMLPreformatted"/>
       </w:pPr>
       <w:r>
         <w:t>Example of an error response:</w:t>
@@ -754,24 +754,24 @@
     </w:p>
     <w:p>
       <w:pPr>
-        <w:pStyle w:val="HTML0"/>
-      </w:pPr>
-    </w:p>
-    <w:p>
-      <w:pPr>
-        <w:pStyle w:val="3"/>
-      </w:pPr>
-    </w:p>
-    <w:p>
-      <w:pPr>
-        <w:pStyle w:val="3"/>
+        <w:pStyle w:val="HTMLPreformatted"/>
+      </w:pPr>
+    </w:p>
+    <w:p>
+      <w:pPr>
+        <w:pStyle w:val="Heading3"/>
+      </w:pPr>
+    </w:p>
+    <w:p>
+      <w:pPr>
+        <w:pStyle w:val="Heading3"/>
       </w:pPr>
       <w:r>
         <w:t xml:space="preserve">1. </w:t>
       </w:r>
       <w:r>
         <w:rPr>
-          <w:rStyle w:val="a4"/>
+          <w:rStyle w:val="Strong"/>
           <w:b/>
           <w:bCs/>
         </w:rPr>
@@ -780,7 +780,7 @@
     </w:p>
     <w:p>
       <w:pPr>
-        <w:pStyle w:val="a3"/>
+        <w:pStyle w:val="NormalWeb"/>
       </w:pPr>
       <w:r>
         <w:t>This endpoint provides a list of all possible status codes and their meanings used throughout the API. This is helpful for understanding the meaning behind each response code returned by the API.</w:t>
@@ -796,7 +796,7 @@
       </w:pPr>
       <w:r>
         <w:rPr>
-          <w:rStyle w:val="a4"/>
+          <w:rStyle w:val="Strong"/>
         </w:rPr>
         <w:t>Service</w:t>
       </w:r>
@@ -805,7 +805,7 @@
       </w:r>
       <w:r>
         <w:rPr>
-          <w:rStyle w:val="HTML"/>
+          <w:rStyle w:val="HTMLCode"/>
           <w:rFonts w:eastAsiaTheme="minorHAnsi"/>
         </w:rPr>
         <w:t>general</w:t>
@@ -821,7 +821,7 @@
       </w:pPr>
       <w:r>
         <w:rPr>
-          <w:rStyle w:val="a4"/>
+          <w:rStyle w:val="Strong"/>
         </w:rPr>
         <w:t>Method</w:t>
       </w:r>
@@ -830,7 +830,7 @@
       </w:r>
       <w:r>
         <w:rPr>
-          <w:rStyle w:val="HTML"/>
+          <w:rStyle w:val="HTMLCode"/>
           <w:rFonts w:eastAsiaTheme="minorHAnsi"/>
         </w:rPr>
         <w:t>GET</w:t>
@@ -846,7 +846,7 @@
       </w:pPr>
       <w:r>
         <w:rPr>
-          <w:rStyle w:val="a4"/>
+          <w:rStyle w:val="Strong"/>
         </w:rPr>
         <w:t>URL</w:t>
       </w:r>
@@ -855,7 +855,7 @@
       </w:r>
       <w:r>
         <w:rPr>
-          <w:rStyle w:val="HTML"/>
+          <w:rStyle w:val="HTMLCode"/>
           <w:rFonts w:eastAsiaTheme="minorHAnsi"/>
         </w:rPr>
         <w:t>/</w:t>
@@ -863,7 +863,7 @@
       <w:proofErr w:type="spellStart"/>
       <w:r>
         <w:rPr>
-          <w:rStyle w:val="HTML"/>
+          <w:rStyle w:val="HTMLCode"/>
           <w:rFonts w:eastAsiaTheme="minorHAnsi"/>
         </w:rPr>
         <w:t>statusCodes</w:t>
@@ -872,7 +872,7 @@
     </w:p>
     <w:p>
       <w:pPr>
-        <w:pStyle w:val="4"/>
+        <w:pStyle w:val="Heading4"/>
       </w:pPr>
       <w:r>
         <w:t>Request URL Example:</w:t>
@@ -880,21 +880,21 @@
     </w:p>
     <w:p>
       <w:pPr>
-        <w:pStyle w:val="HTML0"/>
-        <w:rPr>
-          <w:rStyle w:val="HTML"/>
-        </w:rPr>
-      </w:pPr>
-      <w:r>
-        <w:rPr>
-          <w:rStyle w:val="HTML"/>
+        <w:pStyle w:val="HTMLPreformatted"/>
+        <w:rPr>
+          <w:rStyle w:val="HTMLCode"/>
+        </w:rPr>
+      </w:pPr>
+      <w:r>
+        <w:rPr>
+          <w:rStyle w:val="HTMLCode"/>
         </w:rPr>
         <w:t>http://localhost:8080/statusCodes</w:t>
       </w:r>
     </w:p>
     <w:p>
       <w:pPr>
-        <w:pStyle w:val="4"/>
+        <w:pStyle w:val="Heading4"/>
       </w:pPr>
       <w:r>
         <w:t>Response:</w:t>
@@ -902,7 +902,7 @@
     </w:p>
     <w:p>
       <w:pPr>
-        <w:pStyle w:val="a3"/>
+        <w:pStyle w:val="NormalWeb"/>
         <w:numPr>
           <w:ilvl w:val="0"/>
           <w:numId w:val="42"/>
@@ -910,7 +910,7 @@
       </w:pPr>
       <w:r>
         <w:rPr>
-          <w:rStyle w:val="a4"/>
+          <w:rStyle w:val="Strong"/>
         </w:rPr>
         <w:t>Code</w:t>
       </w:r>
@@ -919,14 +919,14 @@
       </w:r>
       <w:r>
         <w:rPr>
-          <w:rStyle w:val="HTML"/>
+          <w:rStyle w:val="HTMLCode"/>
         </w:rPr>
         <w:t>200 OK</w:t>
       </w:r>
     </w:p>
     <w:p>
       <w:pPr>
-        <w:pStyle w:val="a3"/>
+        <w:pStyle w:val="NormalWeb"/>
         <w:numPr>
           <w:ilvl w:val="0"/>
           <w:numId w:val="42"/>
@@ -934,7 +934,7 @@
       </w:pPr>
       <w:r>
         <w:rPr>
-          <w:rStyle w:val="a4"/>
+          <w:rStyle w:val="Strong"/>
         </w:rPr>
         <w:t>Headers</w:t>
       </w:r>
@@ -952,7 +952,7 @@
       </w:pPr>
       <w:r>
         <w:rPr>
-          <w:rStyle w:val="HTML"/>
+          <w:rStyle w:val="HTMLCode"/>
           <w:rFonts w:eastAsiaTheme="minorHAnsi"/>
         </w:rPr>
         <w:t>Content-Type</w:t>
@@ -962,7 +962,7 @@
       </w:r>
       <w:r>
         <w:rPr>
-          <w:rStyle w:val="HTML"/>
+          <w:rStyle w:val="HTMLCode"/>
           <w:rFonts w:eastAsiaTheme="minorHAnsi"/>
         </w:rPr>
         <w:t>application/</w:t>
@@ -970,7 +970,7 @@
       <w:proofErr w:type="spellStart"/>
       <w:r>
         <w:rPr>
-          <w:rStyle w:val="HTML"/>
+          <w:rStyle w:val="HTMLCode"/>
           <w:rFonts w:eastAsiaTheme="minorHAnsi"/>
         </w:rPr>
         <w:t>json</w:t>
@@ -987,7 +987,7 @@
       </w:pPr>
       <w:r>
         <w:rPr>
-          <w:rStyle w:val="HTML"/>
+          <w:rStyle w:val="HTMLCode"/>
           <w:rFonts w:eastAsiaTheme="minorHAnsi"/>
         </w:rPr>
         <w:t>Content-Length</w:t>
@@ -997,7 +997,7 @@
       </w:r>
       <w:r>
         <w:rPr>
-          <w:rStyle w:val="HTML"/>
+          <w:rStyle w:val="HTMLCode"/>
           <w:rFonts w:eastAsiaTheme="minorHAnsi"/>
         </w:rPr>
         <w:t>539</w:t>
@@ -1005,7 +1005,7 @@
     </w:p>
     <w:p>
       <w:pPr>
-        <w:pStyle w:val="a3"/>
+        <w:pStyle w:val="NormalWeb"/>
         <w:numPr>
           <w:ilvl w:val="0"/>
           <w:numId w:val="42"/>
@@ -1013,7 +1013,7 @@
       </w:pPr>
       <w:r>
         <w:rPr>
-          <w:rStyle w:val="a4"/>
+          <w:rStyle w:val="Strong"/>
         </w:rPr>
         <w:t>Body Example</w:t>
       </w:r>
@@ -1973,12 +1973,12 @@
     </w:p>
     <w:p>
       <w:pPr>
-        <w:pStyle w:val="3"/>
-      </w:pPr>
-    </w:p>
-    <w:p>
-      <w:pPr>
-        <w:pStyle w:val="3"/>
+        <w:pStyle w:val="Heading3"/>
+      </w:pPr>
+    </w:p>
+    <w:p>
+      <w:pPr>
+        <w:pStyle w:val="Heading3"/>
       </w:pPr>
       <w:r>
         <w:t>2</w:t>
@@ -1988,7 +1988,7 @@
       </w:r>
       <w:r>
         <w:rPr>
-          <w:rStyle w:val="a4"/>
+          <w:rStyle w:val="Strong"/>
           <w:b/>
           <w:bCs/>
         </w:rPr>
@@ -1997,7 +1997,7 @@
     </w:p>
     <w:p>
       <w:pPr>
-        <w:pStyle w:val="a3"/>
+        <w:pStyle w:val="NormalWeb"/>
       </w:pPr>
       <w:r>
         <w:lastRenderedPageBreak/>
@@ -2014,7 +2014,7 @@
       </w:pPr>
       <w:r>
         <w:rPr>
-          <w:rStyle w:val="a4"/>
+          <w:rStyle w:val="Strong"/>
         </w:rPr>
         <w:t>Service</w:t>
       </w:r>
@@ -2023,7 +2023,7 @@
       </w:r>
       <w:r>
         <w:rPr>
-          <w:rStyle w:val="HTML"/>
+          <w:rStyle w:val="HTMLCode"/>
           <w:rFonts w:eastAsiaTheme="minorHAnsi"/>
         </w:rPr>
         <w:t>slideshow</w:t>
@@ -2039,7 +2039,7 @@
       </w:pPr>
       <w:r>
         <w:rPr>
-          <w:rStyle w:val="a4"/>
+          <w:rStyle w:val="Strong"/>
         </w:rPr>
         <w:t>Method</w:t>
       </w:r>
@@ -2048,7 +2048,7 @@
       </w:r>
       <w:r>
         <w:rPr>
-          <w:rStyle w:val="HTML"/>
+          <w:rStyle w:val="HTMLCode"/>
           <w:rFonts w:eastAsiaTheme="minorHAnsi"/>
         </w:rPr>
         <w:t>POST</w:t>
@@ -2064,7 +2064,7 @@
       </w:pPr>
       <w:r>
         <w:rPr>
-          <w:rStyle w:val="a4"/>
+          <w:rStyle w:val="Strong"/>
         </w:rPr>
         <w:t>URL</w:t>
       </w:r>
@@ -2073,7 +2073,7 @@
       </w:r>
       <w:r>
         <w:rPr>
-          <w:rStyle w:val="HTML"/>
+          <w:rStyle w:val="HTMLCode"/>
           <w:rFonts w:eastAsiaTheme="minorHAnsi"/>
         </w:rPr>
         <w:t>http://localhost:8080/api/v1/addImage</w:t>
@@ -2081,7 +2081,7 @@
     </w:p>
     <w:p>
       <w:pPr>
-        <w:pStyle w:val="4"/>
+        <w:pStyle w:val="Heading4"/>
       </w:pPr>
       <w:r>
         <w:t>Headers:</w:t>
@@ -2097,7 +2097,7 @@
       </w:pPr>
       <w:r>
         <w:rPr>
-          <w:rStyle w:val="HTML"/>
+          <w:rStyle w:val="HTMLCode"/>
           <w:rFonts w:eastAsiaTheme="minorHAnsi"/>
         </w:rPr>
         <w:t>Content-Type</w:t>
@@ -2107,7 +2107,7 @@
       </w:r>
       <w:r>
         <w:rPr>
-          <w:rStyle w:val="HTML"/>
+          <w:rStyle w:val="HTMLCode"/>
           <w:rFonts w:eastAsiaTheme="minorHAnsi"/>
         </w:rPr>
         <w:t>application/</w:t>
@@ -2115,7 +2115,7 @@
       <w:proofErr w:type="spellStart"/>
       <w:r>
         <w:rPr>
-          <w:rStyle w:val="HTML"/>
+          <w:rStyle w:val="HTMLCode"/>
           <w:rFonts w:eastAsiaTheme="minorHAnsi"/>
         </w:rPr>
         <w:t>json</w:t>
@@ -2123,7 +2123,7 @@
       <w:proofErr w:type="spellEnd"/>
       <w:r>
         <w:rPr>
-          <w:rStyle w:val="HTML"/>
+          <w:rStyle w:val="HTMLCode"/>
           <w:rFonts w:eastAsiaTheme="minorHAnsi"/>
         </w:rPr>
         <w:t>; charset=utf-8</w:t>
@@ -2131,7 +2131,7 @@
     </w:p>
     <w:p>
       <w:pPr>
-        <w:pStyle w:val="4"/>
+        <w:pStyle w:val="Heading4"/>
       </w:pPr>
       <w:r>
         <w:t>Request Body Example:</w:t>
@@ -2306,7 +2306,7 @@
     </w:p>
     <w:p>
       <w:pPr>
-        <w:pStyle w:val="4"/>
+        <w:pStyle w:val="Heading4"/>
       </w:pPr>
       <w:r>
         <w:t>Parameters:</w:t>
@@ -2322,7 +2322,7 @@
       </w:pPr>
       <w:r>
         <w:rPr>
-          <w:rStyle w:val="a4"/>
+          <w:rStyle w:val="Strong"/>
         </w:rPr>
         <w:t>url</w:t>
       </w:r>
@@ -2340,7 +2340,7 @@
       </w:pPr>
       <w:r>
         <w:rPr>
-          <w:rStyle w:val="a4"/>
+          <w:rStyle w:val="Strong"/>
         </w:rPr>
         <w:t>duration</w:t>
       </w:r>
@@ -2350,7 +2350,7 @@
     </w:p>
     <w:p>
       <w:pPr>
-        <w:pStyle w:val="4"/>
+        <w:pStyle w:val="Heading4"/>
       </w:pPr>
       <w:r>
         <w:t>Response:</w:t>
@@ -2366,7 +2366,7 @@
       </w:pPr>
       <w:r>
         <w:rPr>
-          <w:rStyle w:val="a4"/>
+          <w:rStyle w:val="Strong"/>
         </w:rPr>
         <w:t>Code</w:t>
       </w:r>
@@ -2375,7 +2375,7 @@
       </w:r>
       <w:r>
         <w:rPr>
-          <w:rStyle w:val="HTML"/>
+          <w:rStyle w:val="HTMLCode"/>
           <w:rFonts w:eastAsiaTheme="minorHAnsi"/>
         </w:rPr>
         <w:t>201 Created</w:t>
@@ -2391,7 +2391,7 @@
       </w:pPr>
       <w:r>
         <w:rPr>
-          <w:rStyle w:val="a4"/>
+          <w:rStyle w:val="Strong"/>
         </w:rPr>
         <w:t>Body</w:t>
       </w:r>
@@ -2447,16 +2447,36 @@
           <w:sz w:val="18"/>
           <w:szCs w:val="18"/>
         </w:rPr>
-        <w:t>"data"</w:t>
-      </w:r>
-      <w:r>
-        <w:rPr>
-          <w:rFonts w:ascii="Courier New" w:eastAsia="Times New Roman" w:hAnsi="Courier New" w:cs="Courier New"/>
-          <w:color w:val="000000"/>
-          <w:sz w:val="18"/>
-          <w:szCs w:val="18"/>
-        </w:rPr>
-        <w:t>: [],</w:t>
+        <w:t>"</w:t>
+      </w:r>
+      <w:proofErr w:type="gramStart"/>
+      <w:r>
+        <w:rPr>
+          <w:rFonts w:ascii="Courier New" w:eastAsia="Times New Roman" w:hAnsi="Courier New" w:cs="Courier New"/>
+          <w:color w:val="A31515"/>
+          <w:sz w:val="18"/>
+          <w:szCs w:val="18"/>
+        </w:rPr>
+        <w:t>data</w:t>
+      </w:r>
+      <w:proofErr w:type="gramEnd"/>
+      <w:r>
+        <w:rPr>
+          <w:rFonts w:ascii="Courier New" w:eastAsia="Times New Roman" w:hAnsi="Courier New" w:cs="Courier New"/>
+          <w:color w:val="A31515"/>
+          <w:sz w:val="18"/>
+          <w:szCs w:val="18"/>
+        </w:rPr>
+        <w:t>"</w:t>
+      </w:r>
+      <w:r>
+        <w:rPr>
+          <w:rFonts w:ascii="Courier New" w:eastAsia="Times New Roman" w:hAnsi="Courier New" w:cs="Courier New"/>
+          <w:color w:val="000000"/>
+          <w:sz w:val="18"/>
+          <w:szCs w:val="18"/>
+        </w:rPr>
+        <w:t>: [</w:t>
       </w:r>
     </w:p>
     <w:p>
@@ -2477,44 +2497,10 @@
           <w:sz w:val="18"/>
           <w:szCs w:val="18"/>
         </w:rPr>
-        <w:t xml:space="preserve">    </w:t>
-      </w:r>
-      <w:r>
-        <w:rPr>
-          <w:rFonts w:ascii="Courier New" w:eastAsia="Times New Roman" w:hAnsi="Courier New" w:cs="Courier New"/>
-          <w:color w:val="A31515"/>
-          <w:sz w:val="18"/>
-          <w:szCs w:val="18"/>
-        </w:rPr>
-        <w:t>"status"</w:t>
-      </w:r>
-      <w:r>
-        <w:rPr>
-          <w:rFonts w:ascii="Courier New" w:eastAsia="Times New Roman" w:hAnsi="Courier New" w:cs="Courier New"/>
-          <w:color w:val="000000"/>
-          <w:sz w:val="18"/>
-          <w:szCs w:val="18"/>
-        </w:rPr>
-        <w:t xml:space="preserve">: </w:t>
-      </w:r>
-      <w:r>
-        <w:rPr>
-          <w:rFonts w:ascii="Courier New" w:eastAsia="Times New Roman" w:hAnsi="Courier New" w:cs="Courier New"/>
-          <w:color w:val="0451A5"/>
-          <w:sz w:val="18"/>
-          <w:szCs w:val="18"/>
-        </w:rPr>
-        <w:t>"success"</w:t>
-      </w:r>
-      <w:r>
-        <w:rPr>
-          <w:rFonts w:ascii="Courier New" w:eastAsia="Times New Roman" w:hAnsi="Courier New" w:cs="Courier New"/>
-          <w:color w:val="000000"/>
-          <w:sz w:val="18"/>
-          <w:szCs w:val="18"/>
-        </w:rPr>
-        <w:t>,</w:t>
-      </w:r>
+        <w:t>        {</w:t>
+      </w:r>
+      <w:bookmarkStart w:id="0" w:name="_GoBack"/>
+      <w:bookmarkEnd w:id="0"/>
     </w:p>
     <w:p>
       <w:pPr>
@@ -2534,7 +2520,7 @@
           <w:sz w:val="18"/>
           <w:szCs w:val="18"/>
         </w:rPr>
-        <w:t xml:space="preserve">    </w:t>
+        <w:t xml:space="preserve">            </w:t>
       </w:r>
       <w:r>
         <w:rPr>
@@ -2543,7 +2529,29 @@
           <w:sz w:val="18"/>
           <w:szCs w:val="18"/>
         </w:rPr>
-        <w:t>"code"</w:t>
+        <w:t>"</w:t>
+      </w:r>
+      <w:proofErr w:type="spellStart"/>
+      <w:proofErr w:type="gramStart"/>
+      <w:r>
+        <w:rPr>
+          <w:rFonts w:ascii="Courier New" w:eastAsia="Times New Roman" w:hAnsi="Courier New" w:cs="Courier New"/>
+          <w:color w:val="A31515"/>
+          <w:sz w:val="18"/>
+          <w:szCs w:val="18"/>
+        </w:rPr>
+        <w:t>imageId</w:t>
+      </w:r>
+      <w:proofErr w:type="spellEnd"/>
+      <w:proofErr w:type="gramEnd"/>
+      <w:r>
+        <w:rPr>
+          <w:rFonts w:ascii="Courier New" w:eastAsia="Times New Roman" w:hAnsi="Courier New" w:cs="Courier New"/>
+          <w:color w:val="A31515"/>
+          <w:sz w:val="18"/>
+          <w:szCs w:val="18"/>
+        </w:rPr>
+        <w:t>"</w:t>
       </w:r>
       <w:r>
         <w:rPr>
@@ -2561,16 +2569,7 @@
           <w:sz w:val="18"/>
           <w:szCs w:val="18"/>
         </w:rPr>
-        <w:t>201</w:t>
-      </w:r>
-      <w:r>
-        <w:rPr>
-          <w:rFonts w:ascii="Courier New" w:eastAsia="Times New Roman" w:hAnsi="Courier New" w:cs="Courier New"/>
-          <w:color w:val="000000"/>
-          <w:sz w:val="18"/>
-          <w:szCs w:val="18"/>
-        </w:rPr>
-        <w:t>,</w:t>
+        <w:t>26</w:t>
       </w:r>
     </w:p>
     <w:p>
@@ -2591,34 +2590,7 @@
           <w:sz w:val="18"/>
           <w:szCs w:val="18"/>
         </w:rPr>
-        <w:t xml:space="preserve">    </w:t>
-      </w:r>
-      <w:r>
-        <w:rPr>
-          <w:rFonts w:ascii="Courier New" w:eastAsia="Times New Roman" w:hAnsi="Courier New" w:cs="Courier New"/>
-          <w:color w:val="A31515"/>
-          <w:sz w:val="18"/>
-          <w:szCs w:val="18"/>
-        </w:rPr>
-        <w:t>"message"</w:t>
-      </w:r>
-      <w:r>
-        <w:rPr>
-          <w:rFonts w:ascii="Courier New" w:eastAsia="Times New Roman" w:hAnsi="Courier New" w:cs="Courier New"/>
-          <w:color w:val="000000"/>
-          <w:sz w:val="18"/>
-          <w:szCs w:val="18"/>
-        </w:rPr>
-        <w:t xml:space="preserve">: </w:t>
-      </w:r>
-      <w:r>
-        <w:rPr>
-          <w:rFonts w:ascii="Courier New" w:eastAsia="Times New Roman" w:hAnsi="Courier New" w:cs="Courier New"/>
-          <w:color w:val="0451A5"/>
-          <w:sz w:val="18"/>
-          <w:szCs w:val="18"/>
-        </w:rPr>
-        <w:t>"Successfully processed operation"</w:t>
+        <w:t>        }</w:t>
       </w:r>
     </w:p>
     <w:p>
@@ -2639,7 +2611,7 @@
           <w:sz w:val="18"/>
           <w:szCs w:val="18"/>
         </w:rPr>
-        <w:t>}</w:t>
+        <w:t>    ],</w:t>
       </w:r>
     </w:p>
     <w:p>
@@ -2653,10 +2625,253 @@
           <w:szCs w:val="18"/>
         </w:rPr>
       </w:pPr>
-    </w:p>
-    <w:p>
-      <w:pPr>
-        <w:pStyle w:val="HTML0"/>
+      <w:r>
+        <w:rPr>
+          <w:rFonts w:ascii="Courier New" w:eastAsia="Times New Roman" w:hAnsi="Courier New" w:cs="Courier New"/>
+          <w:color w:val="000000"/>
+          <w:sz w:val="18"/>
+          <w:szCs w:val="18"/>
+        </w:rPr>
+        <w:t xml:space="preserve">    </w:t>
+      </w:r>
+      <w:r>
+        <w:rPr>
+          <w:rFonts w:ascii="Courier New" w:eastAsia="Times New Roman" w:hAnsi="Courier New" w:cs="Courier New"/>
+          <w:color w:val="A31515"/>
+          <w:sz w:val="18"/>
+          <w:szCs w:val="18"/>
+        </w:rPr>
+        <w:t>"</w:t>
+      </w:r>
+      <w:proofErr w:type="gramStart"/>
+      <w:r>
+        <w:rPr>
+          <w:rFonts w:ascii="Courier New" w:eastAsia="Times New Roman" w:hAnsi="Courier New" w:cs="Courier New"/>
+          <w:color w:val="A31515"/>
+          <w:sz w:val="18"/>
+          <w:szCs w:val="18"/>
+        </w:rPr>
+        <w:t>status</w:t>
+      </w:r>
+      <w:proofErr w:type="gramEnd"/>
+      <w:r>
+        <w:rPr>
+          <w:rFonts w:ascii="Courier New" w:eastAsia="Times New Roman" w:hAnsi="Courier New" w:cs="Courier New"/>
+          <w:color w:val="A31515"/>
+          <w:sz w:val="18"/>
+          <w:szCs w:val="18"/>
+        </w:rPr>
+        <w:t>"</w:t>
+      </w:r>
+      <w:r>
+        <w:rPr>
+          <w:rFonts w:ascii="Courier New" w:eastAsia="Times New Roman" w:hAnsi="Courier New" w:cs="Courier New"/>
+          <w:color w:val="000000"/>
+          <w:sz w:val="18"/>
+          <w:szCs w:val="18"/>
+        </w:rPr>
+        <w:t xml:space="preserve">: </w:t>
+      </w:r>
+      <w:r>
+        <w:rPr>
+          <w:rFonts w:ascii="Courier New" w:eastAsia="Times New Roman" w:hAnsi="Courier New" w:cs="Courier New"/>
+          <w:color w:val="0451A5"/>
+          <w:sz w:val="18"/>
+          <w:szCs w:val="18"/>
+        </w:rPr>
+        <w:t>"success"</w:t>
+      </w:r>
+      <w:r>
+        <w:rPr>
+          <w:rFonts w:ascii="Courier New" w:eastAsia="Times New Roman" w:hAnsi="Courier New" w:cs="Courier New"/>
+          <w:color w:val="000000"/>
+          <w:sz w:val="18"/>
+          <w:szCs w:val="18"/>
+        </w:rPr>
+        <w:t>,</w:t>
+      </w:r>
+    </w:p>
+    <w:p>
+      <w:pPr>
+        <w:shd w:val="clear" w:color="auto" w:fill="FFFFFF"/>
+        <w:spacing w:after="0" w:line="270" w:lineRule="atLeast"/>
+        <w:rPr>
+          <w:rFonts w:ascii="Courier New" w:eastAsia="Times New Roman" w:hAnsi="Courier New" w:cs="Courier New"/>
+          <w:color w:val="000000"/>
+          <w:sz w:val="18"/>
+          <w:szCs w:val="18"/>
+        </w:rPr>
+      </w:pPr>
+      <w:r>
+        <w:rPr>
+          <w:rFonts w:ascii="Courier New" w:eastAsia="Times New Roman" w:hAnsi="Courier New" w:cs="Courier New"/>
+          <w:color w:val="000000"/>
+          <w:sz w:val="18"/>
+          <w:szCs w:val="18"/>
+        </w:rPr>
+        <w:t xml:space="preserve">    </w:t>
+      </w:r>
+      <w:r>
+        <w:rPr>
+          <w:rFonts w:ascii="Courier New" w:eastAsia="Times New Roman" w:hAnsi="Courier New" w:cs="Courier New"/>
+          <w:color w:val="A31515"/>
+          <w:sz w:val="18"/>
+          <w:szCs w:val="18"/>
+        </w:rPr>
+        <w:t>"</w:t>
+      </w:r>
+      <w:proofErr w:type="gramStart"/>
+      <w:r>
+        <w:rPr>
+          <w:rFonts w:ascii="Courier New" w:eastAsia="Times New Roman" w:hAnsi="Courier New" w:cs="Courier New"/>
+          <w:color w:val="A31515"/>
+          <w:sz w:val="18"/>
+          <w:szCs w:val="18"/>
+        </w:rPr>
+        <w:t>code</w:t>
+      </w:r>
+      <w:proofErr w:type="gramEnd"/>
+      <w:r>
+        <w:rPr>
+          <w:rFonts w:ascii="Courier New" w:eastAsia="Times New Roman" w:hAnsi="Courier New" w:cs="Courier New"/>
+          <w:color w:val="A31515"/>
+          <w:sz w:val="18"/>
+          <w:szCs w:val="18"/>
+        </w:rPr>
+        <w:t>"</w:t>
+      </w:r>
+      <w:r>
+        <w:rPr>
+          <w:rFonts w:ascii="Courier New" w:eastAsia="Times New Roman" w:hAnsi="Courier New" w:cs="Courier New"/>
+          <w:color w:val="000000"/>
+          <w:sz w:val="18"/>
+          <w:szCs w:val="18"/>
+        </w:rPr>
+        <w:t xml:space="preserve">: </w:t>
+      </w:r>
+      <w:r>
+        <w:rPr>
+          <w:rFonts w:ascii="Courier New" w:eastAsia="Times New Roman" w:hAnsi="Courier New" w:cs="Courier New"/>
+          <w:color w:val="098658"/>
+          <w:sz w:val="18"/>
+          <w:szCs w:val="18"/>
+        </w:rPr>
+        <w:t>201</w:t>
+      </w:r>
+      <w:r>
+        <w:rPr>
+          <w:rFonts w:ascii="Courier New" w:eastAsia="Times New Roman" w:hAnsi="Courier New" w:cs="Courier New"/>
+          <w:color w:val="000000"/>
+          <w:sz w:val="18"/>
+          <w:szCs w:val="18"/>
+        </w:rPr>
+        <w:t>,</w:t>
+      </w:r>
+    </w:p>
+    <w:p>
+      <w:pPr>
+        <w:shd w:val="clear" w:color="auto" w:fill="FFFFFF"/>
+        <w:spacing w:after="0" w:line="270" w:lineRule="atLeast"/>
+        <w:rPr>
+          <w:rFonts w:ascii="Courier New" w:eastAsia="Times New Roman" w:hAnsi="Courier New" w:cs="Courier New"/>
+          <w:color w:val="000000"/>
+          <w:sz w:val="18"/>
+          <w:szCs w:val="18"/>
+        </w:rPr>
+      </w:pPr>
+      <w:r>
+        <w:rPr>
+          <w:rFonts w:ascii="Courier New" w:eastAsia="Times New Roman" w:hAnsi="Courier New" w:cs="Courier New"/>
+          <w:color w:val="000000"/>
+          <w:sz w:val="18"/>
+          <w:szCs w:val="18"/>
+        </w:rPr>
+        <w:t xml:space="preserve">    </w:t>
+      </w:r>
+      <w:r>
+        <w:rPr>
+          <w:rFonts w:ascii="Courier New" w:eastAsia="Times New Roman" w:hAnsi="Courier New" w:cs="Courier New"/>
+          <w:color w:val="A31515"/>
+          <w:sz w:val="18"/>
+          <w:szCs w:val="18"/>
+        </w:rPr>
+        <w:t>"</w:t>
+      </w:r>
+      <w:proofErr w:type="gramStart"/>
+      <w:r>
+        <w:rPr>
+          <w:rFonts w:ascii="Courier New" w:eastAsia="Times New Roman" w:hAnsi="Courier New" w:cs="Courier New"/>
+          <w:color w:val="A31515"/>
+          <w:sz w:val="18"/>
+          <w:szCs w:val="18"/>
+        </w:rPr>
+        <w:t>message</w:t>
+      </w:r>
+      <w:proofErr w:type="gramEnd"/>
+      <w:r>
+        <w:rPr>
+          <w:rFonts w:ascii="Courier New" w:eastAsia="Times New Roman" w:hAnsi="Courier New" w:cs="Courier New"/>
+          <w:color w:val="A31515"/>
+          <w:sz w:val="18"/>
+          <w:szCs w:val="18"/>
+        </w:rPr>
+        <w:t>"</w:t>
+      </w:r>
+      <w:r>
+        <w:rPr>
+          <w:rFonts w:ascii="Courier New" w:eastAsia="Times New Roman" w:hAnsi="Courier New" w:cs="Courier New"/>
+          <w:color w:val="000000"/>
+          <w:sz w:val="18"/>
+          <w:szCs w:val="18"/>
+        </w:rPr>
+        <w:t xml:space="preserve">: </w:t>
+      </w:r>
+      <w:r>
+        <w:rPr>
+          <w:rFonts w:ascii="Courier New" w:eastAsia="Times New Roman" w:hAnsi="Courier New" w:cs="Courier New"/>
+          <w:color w:val="0451A5"/>
+          <w:sz w:val="18"/>
+          <w:szCs w:val="18"/>
+        </w:rPr>
+        <w:t>"Successfully processed operation"</w:t>
+      </w:r>
+    </w:p>
+    <w:p>
+      <w:pPr>
+        <w:shd w:val="clear" w:color="auto" w:fill="FFFFFF"/>
+        <w:spacing w:after="0" w:line="270" w:lineRule="atLeast"/>
+        <w:rPr>
+          <w:rFonts w:ascii="Courier New" w:eastAsia="Times New Roman" w:hAnsi="Courier New" w:cs="Courier New"/>
+          <w:color w:val="000000"/>
+          <w:sz w:val="18"/>
+          <w:szCs w:val="18"/>
+        </w:rPr>
+      </w:pPr>
+      <w:r>
+        <w:rPr>
+          <w:rFonts w:ascii="Courier New" w:eastAsia="Times New Roman" w:hAnsi="Courier New" w:cs="Courier New"/>
+          <w:color w:val="000000"/>
+          <w:sz w:val="18"/>
+          <w:szCs w:val="18"/>
+        </w:rPr>
+        <w:t>}</w:t>
+      </w:r>
+    </w:p>
+    <w:p>
+      <w:pPr>
+        <w:shd w:val="clear" w:color="auto" w:fill="FFFFFF"/>
+        <w:spacing w:line="270" w:lineRule="atLeast"/>
+        <w:rPr>
+          <w:rFonts w:ascii="Courier New" w:eastAsia="Times New Roman" w:hAnsi="Courier New" w:cs="Courier New"/>
+          <w:color w:val="000000"/>
+          <w:sz w:val="18"/>
+          <w:szCs w:val="18"/>
+        </w:rPr>
+      </w:pPr>
+    </w:p>
+    <w:p>
+      <w:pPr>
+        <w:pStyle w:val="HTMLPreformatted"/>
       </w:pPr>
       <w:r>
         <w:pict>
@@ -2666,7 +2881,7 @@
     </w:p>
     <w:p>
       <w:pPr>
-        <w:pStyle w:val="3"/>
+        <w:pStyle w:val="Heading3"/>
       </w:pPr>
       <w:r>
         <w:t>3</w:t>
@@ -2676,7 +2891,7 @@
       </w:r>
       <w:r>
         <w:rPr>
-          <w:rStyle w:val="a4"/>
+          <w:rStyle w:val="Strong"/>
           <w:b/>
           <w:bCs/>
         </w:rPr>
@@ -2685,7 +2900,7 @@
     </w:p>
     <w:p>
       <w:pPr>
-        <w:pStyle w:val="a3"/>
+        <w:pStyle w:val="NormalWeb"/>
       </w:pPr>
       <w:r>
         <w:t>This endpoint removes an image from the system by its ID.</w:t>
@@ -2701,7 +2916,7 @@
       </w:pPr>
       <w:r>
         <w:rPr>
-          <w:rStyle w:val="a4"/>
+          <w:rStyle w:val="Strong"/>
         </w:rPr>
         <w:t>Service</w:t>
       </w:r>
@@ -2710,7 +2925,7 @@
       </w:r>
       <w:r>
         <w:rPr>
-          <w:rStyle w:val="HTML"/>
+          <w:rStyle w:val="HTMLCode"/>
           <w:rFonts w:eastAsiaTheme="minorHAnsi"/>
         </w:rPr>
         <w:t>slideshow</w:t>
@@ -2726,7 +2941,7 @@
       </w:pPr>
       <w:r>
         <w:rPr>
-          <w:rStyle w:val="a4"/>
+          <w:rStyle w:val="Strong"/>
         </w:rPr>
         <w:t>Method</w:t>
       </w:r>
@@ -2735,7 +2950,7 @@
       </w:r>
       <w:r>
         <w:rPr>
-          <w:rStyle w:val="HTML"/>
+          <w:rStyle w:val="HTMLCode"/>
           <w:rFonts w:eastAsiaTheme="minorHAnsi"/>
         </w:rPr>
         <w:t>DELETE</w:t>
@@ -2751,8 +2966,9 @@
       </w:pPr>
       <w:r>
         <w:rPr>
-          <w:rStyle w:val="a4"/>
-        </w:rPr>
+          <w:rStyle w:val="Strong"/>
+        </w:rPr>
+        <w:lastRenderedPageBreak/>
         <w:t>URL</w:t>
       </w:r>
       <w:r>
@@ -2760,7 +2976,7 @@
       </w:r>
       <w:r>
         <w:rPr>
-          <w:rStyle w:val="HTML"/>
+          <w:rStyle w:val="HTMLCode"/>
           <w:rFonts w:eastAsiaTheme="minorHAnsi"/>
         </w:rPr>
         <w:t>http://localhost:8080/api/v1/deleteImage/{imageId}</w:t>
@@ -2768,7 +2984,7 @@
     </w:p>
     <w:p>
       <w:pPr>
-        <w:pStyle w:val="4"/>
+        <w:pStyle w:val="Heading4"/>
       </w:pPr>
       <w:r>
         <w:t>Request URL Example:</w:t>
@@ -2776,24 +2992,23 @@
     </w:p>
     <w:p>
       <w:pPr>
-        <w:pStyle w:val="HTML0"/>
-        <w:rPr>
-          <w:rStyle w:val="HTML"/>
-        </w:rPr>
-      </w:pPr>
-      <w:r>
-        <w:rPr>
-          <w:rStyle w:val="HTML"/>
+        <w:pStyle w:val="HTMLPreformatted"/>
+        <w:rPr>
+          <w:rStyle w:val="HTMLCode"/>
+        </w:rPr>
+      </w:pPr>
+      <w:r>
+        <w:rPr>
+          <w:rStyle w:val="HTMLCode"/>
         </w:rPr>
         <w:t>http://localhost:8080/api/v1/deleteImage/6</w:t>
       </w:r>
     </w:p>
     <w:p>
       <w:pPr>
-        <w:pStyle w:val="4"/>
-      </w:pPr>
-      <w:r>
-        <w:lastRenderedPageBreak/>
+        <w:pStyle w:val="Heading4"/>
+      </w:pPr>
+      <w:r>
         <w:t>Parameters:</w:t>
       </w:r>
     </w:p>
@@ -2808,7 +3023,7 @@
       <w:proofErr w:type="spellStart"/>
       <w:r>
         <w:rPr>
-          <w:rStyle w:val="a4"/>
+          <w:rStyle w:val="Strong"/>
         </w:rPr>
         <w:t>imageId</w:t>
       </w:r>
@@ -2819,7 +3034,7 @@
     </w:p>
     <w:p>
       <w:pPr>
-        <w:pStyle w:val="4"/>
+        <w:pStyle w:val="Heading4"/>
       </w:pPr>
       <w:r>
         <w:t>Response:</w:t>
@@ -2835,7 +3050,7 @@
       </w:pPr>
       <w:r>
         <w:rPr>
-          <w:rStyle w:val="a4"/>
+          <w:rStyle w:val="Strong"/>
         </w:rPr>
         <w:t>Code</w:t>
       </w:r>
@@ -2844,7 +3059,7 @@
       </w:r>
       <w:r>
         <w:rPr>
-          <w:rStyle w:val="HTML"/>
+          <w:rStyle w:val="HTMLCode"/>
           <w:rFonts w:eastAsiaTheme="minorHAnsi"/>
         </w:rPr>
         <w:t>201 Created</w:t>
@@ -2860,7 +3075,7 @@
       </w:pPr>
       <w:r>
         <w:rPr>
-          <w:rStyle w:val="a4"/>
+          <w:rStyle w:val="Strong"/>
         </w:rPr>
         <w:t>Body</w:t>
       </w:r>
@@ -3095,7 +3310,7 @@
         <w:shd w:val="clear" w:color="auto" w:fill="FFFFFF"/>
         <w:spacing w:after="0" w:line="270" w:lineRule="atLeast"/>
         <w:rPr>
-          <w:rStyle w:val="HTML"/>
+          <w:rStyle w:val="HTMLCode"/>
           <w:rFonts w:eastAsiaTheme="minorHAnsi"/>
           <w:sz w:val="18"/>
           <w:szCs w:val="18"/>
@@ -3128,7 +3343,7 @@
     </w:p>
     <w:p>
       <w:pPr>
-        <w:pStyle w:val="3"/>
+        <w:pStyle w:val="Heading3"/>
       </w:pPr>
       <w:r>
         <w:t>4</w:t>
@@ -3138,7 +3353,7 @@
       </w:r>
       <w:r>
         <w:rPr>
-          <w:rStyle w:val="a4"/>
+          <w:rStyle w:val="Strong"/>
           <w:b/>
           <w:bCs/>
         </w:rPr>
@@ -3147,7 +3362,7 @@
     </w:p>
     <w:p>
       <w:pPr>
-        <w:pStyle w:val="a3"/>
+        <w:pStyle w:val="NormalWeb"/>
       </w:pPr>
       <w:r>
         <w:t>This endpoint allows users to create a new slideshow with a list of images and their respective display durations.</w:t>
@@ -3163,7 +3378,7 @@
       </w:pPr>
       <w:r>
         <w:rPr>
-          <w:rStyle w:val="a4"/>
+          <w:rStyle w:val="Strong"/>
         </w:rPr>
         <w:t>Service</w:t>
       </w:r>
@@ -3172,7 +3387,7 @@
       </w:r>
       <w:r>
         <w:rPr>
-          <w:rStyle w:val="HTML"/>
+          <w:rStyle w:val="HTMLCode"/>
           <w:rFonts w:eastAsiaTheme="minorHAnsi"/>
         </w:rPr>
         <w:t>slideshow</w:t>
@@ -3188,7 +3403,7 @@
       </w:pPr>
       <w:r>
         <w:rPr>
-          <w:rStyle w:val="a4"/>
+          <w:rStyle w:val="Strong"/>
         </w:rPr>
         <w:t>Method</w:t>
       </w:r>
@@ -3197,7 +3412,7 @@
       </w:r>
       <w:r>
         <w:rPr>
-          <w:rStyle w:val="HTML"/>
+          <w:rStyle w:val="HTMLCode"/>
           <w:rFonts w:eastAsiaTheme="minorHAnsi"/>
         </w:rPr>
         <w:t>POST</w:t>
@@ -3213,7 +3428,7 @@
       </w:pPr>
       <w:r>
         <w:rPr>
-          <w:rStyle w:val="a4"/>
+          <w:rStyle w:val="Strong"/>
         </w:rPr>
         <w:t>URL</w:t>
       </w:r>
@@ -3222,7 +3437,7 @@
       </w:r>
       <w:r>
         <w:rPr>
-          <w:rStyle w:val="HTML"/>
+          <w:rStyle w:val="HTMLCode"/>
           <w:rFonts w:eastAsiaTheme="minorHAnsi"/>
         </w:rPr>
         <w:t>http://localhost:8080/api/v1/addSlideshow</w:t>
@@ -3230,7 +3445,7 @@
     </w:p>
     <w:p>
       <w:pPr>
-        <w:pStyle w:val="4"/>
+        <w:pStyle w:val="Heading4"/>
       </w:pPr>
       <w:r>
         <w:t>Headers:</w:t>
@@ -3246,7 +3461,7 @@
       </w:pPr>
       <w:r>
         <w:rPr>
-          <w:rStyle w:val="HTML"/>
+          <w:rStyle w:val="HTMLCode"/>
           <w:rFonts w:eastAsiaTheme="minorHAnsi"/>
         </w:rPr>
         <w:t>Content-Type</w:t>
@@ -3256,7 +3471,7 @@
       </w:r>
       <w:r>
         <w:rPr>
-          <w:rStyle w:val="HTML"/>
+          <w:rStyle w:val="HTMLCode"/>
           <w:rFonts w:eastAsiaTheme="minorHAnsi"/>
         </w:rPr>
         <w:t>application/</w:t>
@@ -3264,7 +3479,7 @@
       <w:proofErr w:type="spellStart"/>
       <w:r>
         <w:rPr>
-          <w:rStyle w:val="HTML"/>
+          <w:rStyle w:val="HTMLCode"/>
           <w:rFonts w:eastAsiaTheme="minorHAnsi"/>
         </w:rPr>
         <w:t>json</w:t>
@@ -3272,7 +3487,7 @@
       <w:proofErr w:type="spellEnd"/>
       <w:r>
         <w:rPr>
-          <w:rStyle w:val="HTML"/>
+          <w:rStyle w:val="HTMLCode"/>
           <w:rFonts w:eastAsiaTheme="minorHAnsi"/>
         </w:rPr>
         <w:t>; charset=utf-8</w:t>
@@ -3280,7 +3495,7 @@
     </w:p>
     <w:p>
       <w:pPr>
-        <w:pStyle w:val="4"/>
+        <w:pStyle w:val="Heading4"/>
       </w:pPr>
       <w:r>
         <w:t>Request Body Example:</w:t>
@@ -3734,6 +3949,7 @@
           <w:sz w:val="18"/>
           <w:szCs w:val="18"/>
         </w:rPr>
+        <w:lastRenderedPageBreak/>
         <w:t>        }</w:t>
       </w:r>
     </w:p>
@@ -3793,7 +4009,7 @@
     </w:p>
     <w:p>
       <w:pPr>
-        <w:pStyle w:val="HTML0"/>
+        <w:pStyle w:val="HTMLPreformatted"/>
       </w:pPr>
       <w:r>
         <w:t>Parameters:</w:t>
@@ -3809,9 +4025,8 @@
       </w:pPr>
       <w:r>
         <w:rPr>
-          <w:rStyle w:val="a4"/>
-        </w:rPr>
-        <w:lastRenderedPageBreak/>
+          <w:rStyle w:val="Strong"/>
+        </w:rPr>
         <w:t>name</w:t>
       </w:r>
       <w:r>
@@ -3828,7 +4043,7 @@
       </w:pPr>
       <w:r>
         <w:rPr>
-          <w:rStyle w:val="a4"/>
+          <w:rStyle w:val="Strong"/>
         </w:rPr>
         <w:t>images</w:t>
       </w:r>
@@ -3847,7 +4062,7 @@
       <w:proofErr w:type="spellStart"/>
       <w:r>
         <w:rPr>
-          <w:rStyle w:val="a4"/>
+          <w:rStyle w:val="Strong"/>
         </w:rPr>
         <w:t>image_id</w:t>
       </w:r>
@@ -3866,7 +4081,7 @@
       </w:pPr>
       <w:r>
         <w:rPr>
-          <w:rStyle w:val="a4"/>
+          <w:rStyle w:val="Strong"/>
         </w:rPr>
         <w:t>duration</w:t>
       </w:r>
@@ -3876,7 +4091,7 @@
     </w:p>
     <w:p>
       <w:pPr>
-        <w:pStyle w:val="4"/>
+        <w:pStyle w:val="Heading4"/>
       </w:pPr>
       <w:r>
         <w:t>Response:</w:t>
@@ -3892,7 +4107,7 @@
       </w:pPr>
       <w:r>
         <w:rPr>
-          <w:rStyle w:val="a4"/>
+          <w:rStyle w:val="Strong"/>
         </w:rPr>
         <w:t>Code</w:t>
       </w:r>
@@ -3901,7 +4116,7 @@
       </w:r>
       <w:r>
         <w:rPr>
-          <w:rStyle w:val="HTML"/>
+          <w:rStyle w:val="HTMLCode"/>
           <w:rFonts w:eastAsiaTheme="minorHAnsi"/>
         </w:rPr>
         <w:t>201 Created</w:t>
@@ -3917,7 +4132,7 @@
       </w:pPr>
       <w:r>
         <w:rPr>
-          <w:rStyle w:val="a4"/>
+          <w:rStyle w:val="Strong"/>
         </w:rPr>
         <w:t>Body</w:t>
       </w:r>
@@ -3927,7 +4142,7 @@
     </w:p>
     <w:p>
       <w:pPr>
-        <w:pStyle w:val="HTML0"/>
+        <w:pStyle w:val="HTMLPreformatted"/>
         <w:rPr>
           <w:sz w:val="18"/>
           <w:szCs w:val="18"/>
@@ -4166,7 +4381,7 @@
     </w:p>
     <w:p>
       <w:pPr>
-        <w:pStyle w:val="HTML0"/>
+        <w:pStyle w:val="HTMLPreformatted"/>
       </w:pPr>
       <w:r>
         <w:pict>
@@ -4176,7 +4391,7 @@
     </w:p>
     <w:p>
       <w:pPr>
-        <w:pStyle w:val="3"/>
+        <w:pStyle w:val="Heading3"/>
       </w:pPr>
       <w:r>
         <w:t>5</w:t>
@@ -4186,7 +4401,7 @@
       </w:r>
       <w:r>
         <w:rPr>
-          <w:rStyle w:val="a4"/>
+          <w:rStyle w:val="Strong"/>
           <w:b/>
           <w:bCs/>
         </w:rPr>
@@ -4195,7 +4410,7 @@
     </w:p>
     <w:p>
       <w:pPr>
-        <w:pStyle w:val="a3"/>
+        <w:pStyle w:val="NormalWeb"/>
       </w:pPr>
       <w:r>
         <w:t>This endpoint allows users to remove a slideshow by its ID.</w:t>
@@ -4211,7 +4426,7 @@
       </w:pPr>
       <w:r>
         <w:rPr>
-          <w:rStyle w:val="a4"/>
+          <w:rStyle w:val="Strong"/>
         </w:rPr>
         <w:t>Service</w:t>
       </w:r>
@@ -4220,7 +4435,7 @@
       </w:r>
       <w:r>
         <w:rPr>
-          <w:rStyle w:val="HTML"/>
+          <w:rStyle w:val="HTMLCode"/>
           <w:rFonts w:eastAsiaTheme="minorHAnsi"/>
         </w:rPr>
         <w:t>slideshow</w:t>
@@ -4236,7 +4451,7 @@
       </w:pPr>
       <w:r>
         <w:rPr>
-          <w:rStyle w:val="a4"/>
+          <w:rStyle w:val="Strong"/>
         </w:rPr>
         <w:t>Method</w:t>
       </w:r>
@@ -4245,7 +4460,7 @@
       </w:r>
       <w:r>
         <w:rPr>
-          <w:rStyle w:val="HTML"/>
+          <w:rStyle w:val="HTMLCode"/>
           <w:rFonts w:eastAsiaTheme="minorHAnsi"/>
         </w:rPr>
         <w:t>DELETE</w:t>
@@ -4261,7 +4476,7 @@
       </w:pPr>
       <w:r>
         <w:rPr>
-          <w:rStyle w:val="a4"/>
+          <w:rStyle w:val="Strong"/>
         </w:rPr>
         <w:t>URL</w:t>
       </w:r>
@@ -4270,7 +4485,7 @@
       </w:r>
       <w:r>
         <w:rPr>
-          <w:rStyle w:val="HTML"/>
+          <w:rStyle w:val="HTMLCode"/>
           <w:rFonts w:eastAsiaTheme="minorHAnsi"/>
         </w:rPr>
         <w:t>http://localhost:8080/api/v1/deleteSlideshow/{slideshowId}</w:t>
@@ -4278,7 +4493,7 @@
     </w:p>
     <w:p>
       <w:pPr>
-        <w:pStyle w:val="4"/>
+        <w:pStyle w:val="Heading4"/>
       </w:pPr>
       <w:r>
         <w:t>Request URL Example:</w:t>
@@ -4286,21 +4501,21 @@
     </w:p>
     <w:p>
       <w:pPr>
-        <w:pStyle w:val="HTML0"/>
-        <w:rPr>
-          <w:rStyle w:val="HTML"/>
-        </w:rPr>
-      </w:pPr>
-      <w:r>
-        <w:rPr>
-          <w:rStyle w:val="HTML"/>
+        <w:pStyle w:val="HTMLPreformatted"/>
+        <w:rPr>
+          <w:rStyle w:val="HTMLCode"/>
+        </w:rPr>
+      </w:pPr>
+      <w:r>
+        <w:rPr>
+          <w:rStyle w:val="HTMLCode"/>
         </w:rPr>
         <w:t>http://localhost:8080/api/v1/deleteSlideshow/6</w:t>
       </w:r>
     </w:p>
     <w:p>
       <w:pPr>
-        <w:pStyle w:val="4"/>
+        <w:pStyle w:val="Heading4"/>
       </w:pPr>
       <w:r>
         <w:t>Parameters:</w:t>
@@ -4317,7 +4532,7 @@
       <w:proofErr w:type="spellStart"/>
       <w:r>
         <w:rPr>
-          <w:rStyle w:val="a4"/>
+          <w:rStyle w:val="Strong"/>
         </w:rPr>
         <w:t>slideshowId</w:t>
       </w:r>
@@ -4328,7 +4543,7 @@
     </w:p>
     <w:p>
       <w:pPr>
-        <w:pStyle w:val="4"/>
+        <w:pStyle w:val="Heading4"/>
       </w:pPr>
       <w:r>
         <w:t>Response:</w:t>
@@ -4344,7 +4559,7 @@
       </w:pPr>
       <w:r>
         <w:rPr>
-          <w:rStyle w:val="a4"/>
+          <w:rStyle w:val="Strong"/>
         </w:rPr>
         <w:t>Code</w:t>
       </w:r>
@@ -4353,7 +4568,7 @@
       </w:r>
       <w:r>
         <w:rPr>
-          <w:rStyle w:val="HTML"/>
+          <w:rStyle w:val="HTMLCode"/>
           <w:rFonts w:eastAsiaTheme="minorHAnsi"/>
         </w:rPr>
         <w:t>201 Created</w:t>
@@ -4369,7 +4584,7 @@
       </w:pPr>
       <w:r>
         <w:rPr>
-          <w:rStyle w:val="a4"/>
+          <w:rStyle w:val="Strong"/>
         </w:rPr>
         <w:t>Body</w:t>
       </w:r>
@@ -4379,7 +4594,7 @@
     </w:p>
     <w:p>
       <w:pPr>
-        <w:pStyle w:val="HTML0"/>
+        <w:pStyle w:val="HTMLPreformatted"/>
         <w:rPr>
           <w:sz w:val="18"/>
           <w:szCs w:val="18"/>
@@ -4613,12 +4828,13 @@
           <w:sz w:val="18"/>
           <w:szCs w:val="18"/>
         </w:rPr>
+        <w:lastRenderedPageBreak/>
         <w:t>}</w:t>
       </w:r>
     </w:p>
     <w:p>
       <w:pPr>
-        <w:pStyle w:val="HTML0"/>
+        <w:pStyle w:val="HTMLPreformatted"/>
       </w:pPr>
       <w:r>
         <w:pict>
@@ -4628,7 +4844,7 @@
     </w:p>
     <w:p>
       <w:pPr>
-        <w:pStyle w:val="3"/>
+        <w:pStyle w:val="Heading3"/>
       </w:pPr>
       <w:r>
         <w:t>6</w:t>
@@ -4638,7 +4854,7 @@
       </w:r>
       <w:r>
         <w:rPr>
-          <w:rStyle w:val="a4"/>
+          <w:rStyle w:val="Strong"/>
           <w:b/>
           <w:bCs/>
         </w:rPr>
@@ -4647,7 +4863,7 @@
     </w:p>
     <w:p>
       <w:pPr>
-        <w:pStyle w:val="a3"/>
+        <w:pStyle w:val="NormalWeb"/>
       </w:pPr>
       <w:r>
         <w:t>This endpoint allows users to search for images based on specific keywords or duration.</w:t>
@@ -4663,9 +4879,8 @@
       </w:pPr>
       <w:r>
         <w:rPr>
-          <w:rStyle w:val="a4"/>
-        </w:rPr>
-        <w:lastRenderedPageBreak/>
+          <w:rStyle w:val="Strong"/>
+        </w:rPr>
         <w:t>Service</w:t>
       </w:r>
       <w:r>
@@ -4673,7 +4888,7 @@
       </w:r>
       <w:r>
         <w:rPr>
-          <w:rStyle w:val="HTML"/>
+          <w:rStyle w:val="HTMLCode"/>
           <w:rFonts w:eastAsiaTheme="minorHAnsi"/>
         </w:rPr>
         <w:t>slideshow</w:t>
@@ -4689,7 +4904,7 @@
       </w:pPr>
       <w:r>
         <w:rPr>
-          <w:rStyle w:val="a4"/>
+          <w:rStyle w:val="Strong"/>
         </w:rPr>
         <w:t>Method</w:t>
       </w:r>
@@ -4698,7 +4913,7 @@
       </w:r>
       <w:r>
         <w:rPr>
-          <w:rStyle w:val="HTML"/>
+          <w:rStyle w:val="HTMLCode"/>
           <w:rFonts w:eastAsiaTheme="minorHAnsi"/>
         </w:rPr>
         <w:t>GET</w:t>
@@ -4714,7 +4929,7 @@
       </w:pPr>
       <w:r>
         <w:rPr>
-          <w:rStyle w:val="a4"/>
+          <w:rStyle w:val="Strong"/>
         </w:rPr>
         <w:t>URL</w:t>
       </w:r>
@@ -4723,7 +4938,7 @@
       </w:r>
       <w:r>
         <w:rPr>
-          <w:rStyle w:val="HTML"/>
+          <w:rStyle w:val="HTMLCode"/>
           <w:rFonts w:eastAsiaTheme="minorHAnsi"/>
         </w:rPr>
         <w:t>http://localhost:8080/api/v1/images/search</w:t>
@@ -4731,7 +4946,7 @@
     </w:p>
     <w:p>
       <w:pPr>
-        <w:pStyle w:val="4"/>
+        <w:pStyle w:val="Heading4"/>
       </w:pPr>
       <w:r>
         <w:t>Headers:</w:t>
@@ -4747,7 +4962,7 @@
       </w:pPr>
       <w:r>
         <w:rPr>
-          <w:rStyle w:val="HTML"/>
+          <w:rStyle w:val="HTMLCode"/>
           <w:rFonts w:eastAsiaTheme="minorHAnsi"/>
         </w:rPr>
         <w:t>Content-Type</w:t>
@@ -4757,7 +4972,7 @@
       </w:r>
       <w:r>
         <w:rPr>
-          <w:rStyle w:val="HTML"/>
+          <w:rStyle w:val="HTMLCode"/>
           <w:rFonts w:eastAsiaTheme="minorHAnsi"/>
         </w:rPr>
         <w:t>application/</w:t>
@@ -4765,7 +4980,7 @@
       <w:proofErr w:type="spellStart"/>
       <w:r>
         <w:rPr>
-          <w:rStyle w:val="HTML"/>
+          <w:rStyle w:val="HTMLCode"/>
           <w:rFonts w:eastAsiaTheme="minorHAnsi"/>
         </w:rPr>
         <w:t>json</w:t>
@@ -4773,7 +4988,7 @@
       <w:proofErr w:type="spellEnd"/>
       <w:r>
         <w:rPr>
-          <w:rStyle w:val="HTML"/>
+          <w:rStyle w:val="HTMLCode"/>
           <w:rFonts w:eastAsiaTheme="minorHAnsi"/>
         </w:rPr>
         <w:t>; charset=utf-8</w:t>
@@ -4781,7 +4996,7 @@
     </w:p>
     <w:p>
       <w:pPr>
-        <w:pStyle w:val="4"/>
+        <w:pStyle w:val="Heading4"/>
       </w:pPr>
       <w:r>
         <w:t>Request Body Example:</w:t>
@@ -4948,7 +5163,7 @@
     </w:p>
     <w:p>
       <w:pPr>
-        <w:pStyle w:val="4"/>
+        <w:pStyle w:val="Heading4"/>
       </w:pPr>
       <w:r>
         <w:t>Parameters:</w:t>
@@ -4964,7 +5179,7 @@
       </w:pPr>
       <w:r>
         <w:rPr>
-          <w:rStyle w:val="a4"/>
+          <w:rStyle w:val="Strong"/>
         </w:rPr>
         <w:t>keyword</w:t>
       </w:r>
@@ -4982,7 +5197,7 @@
       </w:pPr>
       <w:r>
         <w:rPr>
-          <w:rStyle w:val="a4"/>
+          <w:rStyle w:val="Strong"/>
         </w:rPr>
         <w:t>duration</w:t>
       </w:r>
@@ -4992,7 +5207,7 @@
     </w:p>
     <w:p>
       <w:pPr>
-        <w:pStyle w:val="4"/>
+        <w:pStyle w:val="Heading4"/>
       </w:pPr>
       <w:r>
         <w:t>Response:</w:t>
@@ -5008,7 +5223,7 @@
       </w:pPr>
       <w:r>
         <w:rPr>
-          <w:rStyle w:val="a4"/>
+          <w:rStyle w:val="Strong"/>
         </w:rPr>
         <w:t>Code</w:t>
       </w:r>
@@ -5017,7 +5232,7 @@
       </w:r>
       <w:r>
         <w:rPr>
-          <w:rStyle w:val="HTML"/>
+          <w:rStyle w:val="HTMLCode"/>
           <w:rFonts w:eastAsiaTheme="minorHAnsi"/>
         </w:rPr>
         <w:t>200 OK</w:t>
@@ -5033,7 +5248,7 @@
       </w:pPr>
       <w:r>
         <w:rPr>
-          <w:rStyle w:val="a4"/>
+          <w:rStyle w:val="Strong"/>
         </w:rPr>
         <w:t>Body</w:t>
       </w:r>
@@ -5710,6 +5925,7 @@
           <w:sz w:val="18"/>
           <w:szCs w:val="18"/>
         </w:rPr>
+        <w:lastRenderedPageBreak/>
         <w:t xml:space="preserve">                    </w:t>
       </w:r>
       <w:r>
@@ -6088,7 +6304,6 @@
           <w:sz w:val="18"/>
           <w:szCs w:val="18"/>
         </w:rPr>
-        <w:lastRenderedPageBreak/>
         <w:t xml:space="preserve">                    </w:t>
       </w:r>
       <w:r>
@@ -6708,7 +6923,7 @@
     </w:p>
     <w:p>
       <w:pPr>
-        <w:pStyle w:val="3"/>
+        <w:pStyle w:val="Heading3"/>
       </w:pPr>
       <w:r>
         <w:t>7</w:t>
@@ -6718,7 +6933,7 @@
       </w:r>
       <w:r>
         <w:rPr>
-          <w:rStyle w:val="a4"/>
+          <w:rStyle w:val="Strong"/>
           <w:b/>
           <w:bCs/>
         </w:rPr>
@@ -6727,7 +6942,7 @@
     </w:p>
     <w:p>
       <w:pPr>
-        <w:pStyle w:val="a3"/>
+        <w:pStyle w:val="NormalWeb"/>
       </w:pPr>
       <w:r>
         <w:t>This endpoint allows users to retrieve the images of a slideshow ordered by their addition time, ensuring the correct sequence during playback.</w:t>
@@ -6743,7 +6958,7 @@
       </w:pPr>
       <w:r>
         <w:rPr>
-          <w:rStyle w:val="a4"/>
+          <w:rStyle w:val="Strong"/>
         </w:rPr>
         <w:t>Service</w:t>
       </w:r>
@@ -6752,7 +6967,7 @@
       </w:r>
       <w:r>
         <w:rPr>
-          <w:rStyle w:val="HTML"/>
+          <w:rStyle w:val="HTMLCode"/>
           <w:rFonts w:eastAsiaTheme="minorHAnsi"/>
         </w:rPr>
         <w:t>slideshow</w:t>
@@ -6768,7 +6983,7 @@
       </w:pPr>
       <w:r>
         <w:rPr>
-          <w:rStyle w:val="a4"/>
+          <w:rStyle w:val="Strong"/>
         </w:rPr>
         <w:t>Method</w:t>
       </w:r>
@@ -6777,7 +6992,7 @@
       </w:r>
       <w:r>
         <w:rPr>
-          <w:rStyle w:val="HTML"/>
+          <w:rStyle w:val="HTMLCode"/>
           <w:rFonts w:eastAsiaTheme="minorHAnsi"/>
         </w:rPr>
         <w:t>GET</w:t>
@@ -6793,7 +7008,7 @@
       </w:pPr>
       <w:r>
         <w:rPr>
-          <w:rStyle w:val="a4"/>
+          <w:rStyle w:val="Strong"/>
         </w:rPr>
         <w:t>URL</w:t>
       </w:r>
@@ -6802,7 +7017,7 @@
       </w:r>
       <w:r>
         <w:rPr>
-          <w:rStyle w:val="HTML"/>
+          <w:rStyle w:val="HTMLCode"/>
           <w:rFonts w:eastAsiaTheme="minorHAnsi"/>
         </w:rPr>
         <w:t>/</w:t>
@@ -6810,7 +7025,7 @@
       <w:proofErr w:type="spellStart"/>
       <w:r>
         <w:rPr>
-          <w:rStyle w:val="HTML"/>
+          <w:rStyle w:val="HTMLCode"/>
           <w:rFonts w:eastAsiaTheme="minorHAnsi"/>
         </w:rPr>
         <w:t>api</w:t>
@@ -6818,7 +7033,7 @@
       <w:proofErr w:type="spellEnd"/>
       <w:r>
         <w:rPr>
-          <w:rStyle w:val="HTML"/>
+          <w:rStyle w:val="HTMLCode"/>
           <w:rFonts w:eastAsiaTheme="minorHAnsi"/>
         </w:rPr>
         <w:t>/{</w:t>
@@ -6826,7 +7041,7 @@
       <w:proofErr w:type="spellStart"/>
       <w:r>
         <w:rPr>
-          <w:rStyle w:val="HTML"/>
+          <w:rStyle w:val="HTMLCode"/>
           <w:rFonts w:eastAsiaTheme="minorHAnsi"/>
         </w:rPr>
         <w:t>vers</w:t>
@@ -6834,7 +7049,7 @@
       <w:proofErr w:type="spellEnd"/>
       <w:r>
         <w:rPr>
-          <w:rStyle w:val="HTML"/>
+          <w:rStyle w:val="HTMLCode"/>
           <w:rFonts w:eastAsiaTheme="minorHAnsi"/>
         </w:rPr>
         <w:t>}/</w:t>
@@ -6842,7 +7057,7 @@
       <w:proofErr w:type="spellStart"/>
       <w:r>
         <w:rPr>
-          <w:rStyle w:val="HTML"/>
+          <w:rStyle w:val="HTMLCode"/>
           <w:rFonts w:eastAsiaTheme="minorHAnsi"/>
         </w:rPr>
         <w:t>slideShow</w:t>
@@ -6850,7 +7065,7 @@
       <w:proofErr w:type="spellEnd"/>
       <w:r>
         <w:rPr>
-          <w:rStyle w:val="HTML"/>
+          <w:rStyle w:val="HTMLCode"/>
           <w:rFonts w:eastAsiaTheme="minorHAnsi"/>
         </w:rPr>
         <w:t>/{</w:t>
@@ -6858,7 +7073,7 @@
       <w:proofErr w:type="spellStart"/>
       <w:r>
         <w:rPr>
-          <w:rStyle w:val="HTML"/>
+          <w:rStyle w:val="HTMLCode"/>
           <w:rFonts w:eastAsiaTheme="minorHAnsi"/>
         </w:rPr>
         <w:t>slideshowId</w:t>
@@ -6866,7 +7081,7 @@
       <w:proofErr w:type="spellEnd"/>
       <w:r>
         <w:rPr>
-          <w:rStyle w:val="HTML"/>
+          <w:rStyle w:val="HTMLCode"/>
           <w:rFonts w:eastAsiaTheme="minorHAnsi"/>
         </w:rPr>
         <w:t>}/</w:t>
@@ -6874,7 +7089,7 @@
       <w:proofErr w:type="spellStart"/>
       <w:r>
         <w:rPr>
-          <w:rStyle w:val="HTML"/>
+          <w:rStyle w:val="HTMLCode"/>
           <w:rFonts w:eastAsiaTheme="minorHAnsi"/>
         </w:rPr>
         <w:t>slideshowOrder</w:t>
@@ -6883,7 +7098,7 @@
     </w:p>
     <w:p>
       <w:pPr>
-        <w:pStyle w:val="4"/>
+        <w:pStyle w:val="Heading4"/>
       </w:pPr>
       <w:r>
         <w:t>Parameters:</w:t>
@@ -6900,7 +7115,7 @@
       <w:proofErr w:type="spellStart"/>
       <w:r>
         <w:rPr>
-          <w:rStyle w:val="a4"/>
+          <w:rStyle w:val="Strong"/>
         </w:rPr>
         <w:t>vers</w:t>
       </w:r>
@@ -6910,7 +7125,7 @@
       </w:r>
       <w:r>
         <w:rPr>
-          <w:rStyle w:val="HTML"/>
+          <w:rStyle w:val="HTMLCode"/>
           <w:rFonts w:eastAsiaTheme="minorHAnsi"/>
         </w:rPr>
         <w:t>v1</w:t>
@@ -6930,7 +7145,7 @@
       <w:proofErr w:type="spellStart"/>
       <w:r>
         <w:rPr>
-          <w:rStyle w:val="a4"/>
+          <w:rStyle w:val="Strong"/>
         </w:rPr>
         <w:t>slideshowId</w:t>
       </w:r>
@@ -6941,7 +7156,7 @@
     </w:p>
     <w:p>
       <w:pPr>
-        <w:pStyle w:val="4"/>
+        <w:pStyle w:val="Heading4"/>
       </w:pPr>
       <w:r>
         <w:t>Request URL Example:</w:t>
@@ -6949,21 +7164,21 @@
     </w:p>
     <w:p>
       <w:pPr>
-        <w:pStyle w:val="HTML0"/>
-        <w:rPr>
-          <w:rStyle w:val="HTML"/>
-        </w:rPr>
-      </w:pPr>
-      <w:r>
-        <w:rPr>
-          <w:rStyle w:val="HTML"/>
+        <w:pStyle w:val="HTMLPreformatted"/>
+        <w:rPr>
+          <w:rStyle w:val="HTMLCode"/>
+        </w:rPr>
+      </w:pPr>
+      <w:r>
+        <w:rPr>
+          <w:rStyle w:val="HTMLCode"/>
         </w:rPr>
         <w:t>http://localhost:8080/api/v1/slideShow/5/slideshowOrder</w:t>
       </w:r>
     </w:p>
     <w:p>
       <w:pPr>
-        <w:pStyle w:val="4"/>
+        <w:pStyle w:val="Heading4"/>
       </w:pPr>
       <w:r>
         <w:t>Response:</w:t>
@@ -6979,7 +7194,7 @@
       </w:pPr>
       <w:r>
         <w:rPr>
-          <w:rStyle w:val="a4"/>
+          <w:rStyle w:val="Strong"/>
         </w:rPr>
         <w:t>Code</w:t>
       </w:r>
@@ -6988,7 +7203,7 @@
       </w:r>
       <w:r>
         <w:rPr>
-          <w:rStyle w:val="HTML"/>
+          <w:rStyle w:val="HTMLCode"/>
           <w:rFonts w:eastAsiaTheme="minorHAnsi"/>
         </w:rPr>
         <w:t>200 OK</w:t>
@@ -7004,7 +7219,7 @@
       </w:pPr>
       <w:r>
         <w:rPr>
-          <w:rStyle w:val="a4"/>
+          <w:rStyle w:val="Strong"/>
         </w:rPr>
         <w:t>Headers</w:t>
       </w:r>
@@ -7022,7 +7237,7 @@
       </w:pPr>
       <w:r>
         <w:rPr>
-          <w:rStyle w:val="HTML"/>
+          <w:rStyle w:val="HTMLCode"/>
           <w:rFonts w:eastAsiaTheme="minorHAnsi"/>
         </w:rPr>
         <w:t>Content-Type</w:t>
@@ -7032,7 +7247,7 @@
       </w:r>
       <w:r>
         <w:rPr>
-          <w:rStyle w:val="HTML"/>
+          <w:rStyle w:val="HTMLCode"/>
           <w:rFonts w:eastAsiaTheme="minorHAnsi"/>
         </w:rPr>
         <w:t>text/</w:t>
@@ -7040,24 +7255,15 @@
       <w:proofErr w:type="spellStart"/>
       <w:r>
         <w:rPr>
-          <w:rStyle w:val="HTML"/>
+          <w:rStyle w:val="HTMLCode"/>
           <w:rFonts w:eastAsiaTheme="minorHAnsi"/>
         </w:rPr>
-        <w:t>event-</w:t>
-      </w:r>
-      <w:proofErr w:type="gramStart"/>
-      <w:r>
-        <w:rPr>
-          <w:rStyle w:val="HTML"/>
-          <w:rFonts w:eastAsiaTheme="minorHAnsi"/>
-        </w:rPr>
-        <w:t>stream;charset</w:t>
+        <w:t>event-stream;charset</w:t>
       </w:r>
       <w:proofErr w:type="spellEnd"/>
-      <w:proofErr w:type="gramEnd"/>
-      <w:r>
-        <w:rPr>
-          <w:rStyle w:val="HTML"/>
+      <w:r>
+        <w:rPr>
+          <w:rStyle w:val="HTMLCode"/>
           <w:rFonts w:eastAsiaTheme="minorHAnsi"/>
         </w:rPr>
         <w:t>=UTF-8</w:t>
@@ -7073,7 +7279,7 @@
       </w:pPr>
       <w:r>
         <w:rPr>
-          <w:rStyle w:val="HTML"/>
+          <w:rStyle w:val="HTMLCode"/>
           <w:rFonts w:eastAsiaTheme="minorHAnsi"/>
         </w:rPr>
         <w:t>Transfer-Encoding</w:t>
@@ -7083,7 +7289,7 @@
       </w:r>
       <w:r>
         <w:rPr>
-          <w:rStyle w:val="HTML"/>
+          <w:rStyle w:val="HTMLCode"/>
           <w:rFonts w:eastAsiaTheme="minorHAnsi"/>
         </w:rPr>
         <w:t>chunked</w:t>
@@ -7099,8 +7305,9 @@
       </w:pPr>
       <w:r>
         <w:rPr>
-          <w:rStyle w:val="a4"/>
-        </w:rPr>
+          <w:rStyle w:val="Strong"/>
+        </w:rPr>
+        <w:lastRenderedPageBreak/>
         <w:t>Body Example</w:t>
       </w:r>
       <w:r>
@@ -7126,9 +7333,18 @@
           <w:sz w:val="18"/>
           <w:szCs w:val="18"/>
         </w:rPr>
-        <w:t>data:{</w:t>
+        <w:t>data:</w:t>
       </w:r>
       <w:proofErr w:type="gramEnd"/>
+      <w:r>
+        <w:rPr>
+          <w:rFonts w:ascii="Courier New" w:eastAsia="Times New Roman" w:hAnsi="Courier New" w:cs="Courier New"/>
+          <w:color w:val="000000"/>
+          <w:sz w:val="18"/>
+          <w:szCs w:val="18"/>
+        </w:rPr>
+        <w:t>{</w:t>
+      </w:r>
       <w:r>
         <w:rPr>
           <w:rFonts w:ascii="Courier New" w:eastAsia="Times New Roman" w:hAnsi="Courier New" w:cs="Courier New"/>
@@ -7303,7 +7519,6 @@
           <w:sz w:val="18"/>
           <w:szCs w:val="18"/>
         </w:rPr>
-        <w:lastRenderedPageBreak/>
         <w:t xml:space="preserve">            </w:t>
       </w:r>
       <w:r>
@@ -7949,9 +8164,18 @@
           <w:sz w:val="18"/>
           <w:szCs w:val="18"/>
         </w:rPr>
-        <w:t>data:{</w:t>
+        <w:t>data:</w:t>
       </w:r>
       <w:proofErr w:type="gramEnd"/>
+      <w:r>
+        <w:rPr>
+          <w:rFonts w:ascii="Courier New" w:eastAsia="Times New Roman" w:hAnsi="Courier New" w:cs="Courier New"/>
+          <w:color w:val="000000"/>
+          <w:sz w:val="18"/>
+          <w:szCs w:val="18"/>
+        </w:rPr>
+        <w:t>{</w:t>
+      </w:r>
       <w:r>
         <w:rPr>
           <w:rFonts w:ascii="Courier New" w:eastAsia="Times New Roman" w:hAnsi="Courier New" w:cs="Courier New"/>
@@ -8754,7 +8978,7 @@
     </w:p>
     <w:p>
       <w:pPr>
-        <w:pStyle w:val="HTML0"/>
+        <w:pStyle w:val="HTMLPreformatted"/>
       </w:pPr>
       <w:r>
         <w:pict>
@@ -8764,7 +8988,7 @@
     </w:p>
     <w:p>
       <w:pPr>
-        <w:pStyle w:val="3"/>
+        <w:pStyle w:val="Heading3"/>
       </w:pPr>
       <w:r>
         <w:t>8</w:t>
@@ -8774,7 +8998,7 @@
       </w:r>
       <w:r>
         <w:rPr>
-          <w:rStyle w:val="a4"/>
+          <w:rStyle w:val="Strong"/>
           <w:b/>
           <w:bCs/>
         </w:rPr>
@@ -8783,7 +9007,7 @@
     </w:p>
     <w:p>
       <w:pPr>
-        <w:pStyle w:val="a3"/>
+        <w:pStyle w:val="NormalWeb"/>
       </w:pPr>
       <w:r>
         <w:t>This endpoint allows the system to record an event whenever an image is replaced by the next one in a slideshow. This helps track image transitions and monitor playback status.</w:t>
@@ -8799,7 +9023,7 @@
       </w:pPr>
       <w:r>
         <w:rPr>
-          <w:rStyle w:val="a4"/>
+          <w:rStyle w:val="Strong"/>
         </w:rPr>
         <w:t>Service</w:t>
       </w:r>
@@ -8808,7 +9032,7 @@
       </w:r>
       <w:r>
         <w:rPr>
-          <w:rStyle w:val="HTML"/>
+          <w:rStyle w:val="HTMLCode"/>
           <w:rFonts w:eastAsiaTheme="minorHAnsi"/>
         </w:rPr>
         <w:t>slideshow</w:t>
@@ -8824,7 +9048,7 @@
       </w:pPr>
       <w:r>
         <w:rPr>
-          <w:rStyle w:val="a4"/>
+          <w:rStyle w:val="Strong"/>
         </w:rPr>
         <w:t>Method</w:t>
       </w:r>
@@ -8833,7 +9057,7 @@
       </w:r>
       <w:r>
         <w:rPr>
-          <w:rStyle w:val="HTML"/>
+          <w:rStyle w:val="HTMLCode"/>
           <w:rFonts w:eastAsiaTheme="minorHAnsi"/>
         </w:rPr>
         <w:t>POST</w:t>
@@ -8849,7 +9073,7 @@
       </w:pPr>
       <w:r>
         <w:rPr>
-          <w:rStyle w:val="a4"/>
+          <w:rStyle w:val="Strong"/>
         </w:rPr>
         <w:t>URL</w:t>
       </w:r>
@@ -8858,7 +9082,7 @@
       </w:r>
       <w:r>
         <w:rPr>
-          <w:rStyle w:val="HTML"/>
+          <w:rStyle w:val="HTMLCode"/>
           <w:rFonts w:eastAsiaTheme="minorHAnsi"/>
         </w:rPr>
         <w:t>/</w:t>
@@ -8866,7 +9090,7 @@
       <w:proofErr w:type="spellStart"/>
       <w:r>
         <w:rPr>
-          <w:rStyle w:val="HTML"/>
+          <w:rStyle w:val="HTMLCode"/>
           <w:rFonts w:eastAsiaTheme="minorHAnsi"/>
         </w:rPr>
         <w:t>api</w:t>
@@ -8874,7 +9098,7 @@
       <w:proofErr w:type="spellEnd"/>
       <w:r>
         <w:rPr>
-          <w:rStyle w:val="HTML"/>
+          <w:rStyle w:val="HTMLCode"/>
           <w:rFonts w:eastAsiaTheme="minorHAnsi"/>
         </w:rPr>
         <w:t>/{</w:t>
@@ -8882,7 +9106,7 @@
       <w:proofErr w:type="spellStart"/>
       <w:r>
         <w:rPr>
-          <w:rStyle w:val="HTML"/>
+          <w:rStyle w:val="HTMLCode"/>
           <w:rFonts w:eastAsiaTheme="minorHAnsi"/>
         </w:rPr>
         <w:t>vers</w:t>
@@ -8890,7 +9114,7 @@
       <w:proofErr w:type="spellEnd"/>
       <w:r>
         <w:rPr>
-          <w:rStyle w:val="HTML"/>
+          <w:rStyle w:val="HTMLCode"/>
           <w:rFonts w:eastAsiaTheme="minorHAnsi"/>
         </w:rPr>
         <w:t>}/</w:t>
@@ -8898,7 +9122,7 @@
       <w:proofErr w:type="spellStart"/>
       <w:r>
         <w:rPr>
-          <w:rStyle w:val="HTML"/>
+          <w:rStyle w:val="HTMLCode"/>
           <w:rFonts w:eastAsiaTheme="minorHAnsi"/>
         </w:rPr>
         <w:t>slideShow</w:t>
@@ -8906,7 +9130,7 @@
       <w:proofErr w:type="spellEnd"/>
       <w:r>
         <w:rPr>
-          <w:rStyle w:val="HTML"/>
+          <w:rStyle w:val="HTMLCode"/>
           <w:rFonts w:eastAsiaTheme="minorHAnsi"/>
         </w:rPr>
         <w:t>/{</w:t>
@@ -8914,7 +9138,7 @@
       <w:proofErr w:type="spellStart"/>
       <w:r>
         <w:rPr>
-          <w:rStyle w:val="HTML"/>
+          <w:rStyle w:val="HTMLCode"/>
           <w:rFonts w:eastAsiaTheme="minorHAnsi"/>
         </w:rPr>
         <w:t>slideshowId</w:t>
@@ -8922,7 +9146,7 @@
       <w:proofErr w:type="spellEnd"/>
       <w:r>
         <w:rPr>
-          <w:rStyle w:val="HTML"/>
+          <w:rStyle w:val="HTMLCode"/>
           <w:rFonts w:eastAsiaTheme="minorHAnsi"/>
         </w:rPr>
         <w:t>}/proof-of-play/{</w:t>
@@ -8930,7 +9154,7 @@
       <w:proofErr w:type="spellStart"/>
       <w:r>
         <w:rPr>
-          <w:rStyle w:val="HTML"/>
+          <w:rStyle w:val="HTMLCode"/>
           <w:rFonts w:eastAsiaTheme="minorHAnsi"/>
         </w:rPr>
         <w:t>imageId</w:t>
@@ -8938,7 +9162,7 @@
       <w:proofErr w:type="spellEnd"/>
       <w:r>
         <w:rPr>
-          <w:rStyle w:val="HTML"/>
+          <w:rStyle w:val="HTMLCode"/>
           <w:rFonts w:eastAsiaTheme="minorHAnsi"/>
         </w:rPr>
         <w:t>}</w:t>
@@ -8946,7 +9170,7 @@
     </w:p>
     <w:p>
       <w:pPr>
-        <w:pStyle w:val="4"/>
+        <w:pStyle w:val="Heading4"/>
       </w:pPr>
       <w:r>
         <w:t>Parameters:</w:t>
@@ -8963,7 +9187,7 @@
       <w:proofErr w:type="spellStart"/>
       <w:r>
         <w:rPr>
-          <w:rStyle w:val="a4"/>
+          <w:rStyle w:val="Strong"/>
         </w:rPr>
         <w:t>vers</w:t>
       </w:r>
@@ -8973,7 +9197,7 @@
       </w:r>
       <w:r>
         <w:rPr>
-          <w:rStyle w:val="HTML"/>
+          <w:rStyle w:val="HTMLCode"/>
           <w:rFonts w:eastAsiaTheme="minorHAnsi"/>
         </w:rPr>
         <w:t>v1</w:t>
@@ -8993,8 +9217,9 @@
       <w:proofErr w:type="spellStart"/>
       <w:r>
         <w:rPr>
-          <w:rStyle w:val="a4"/>
-        </w:rPr>
+          <w:rStyle w:val="Strong"/>
+        </w:rPr>
+        <w:lastRenderedPageBreak/>
         <w:t>slideshowId</w:t>
       </w:r>
       <w:proofErr w:type="spellEnd"/>
@@ -9013,7 +9238,7 @@
       <w:proofErr w:type="spellStart"/>
       <w:r>
         <w:rPr>
-          <w:rStyle w:val="a4"/>
+          <w:rStyle w:val="Strong"/>
         </w:rPr>
         <w:t>imageId</w:t>
       </w:r>
@@ -9024,7 +9249,7 @@
     </w:p>
     <w:p>
       <w:pPr>
-        <w:pStyle w:val="4"/>
+        <w:pStyle w:val="Heading4"/>
       </w:pPr>
       <w:r>
         <w:t>Request URL Example:</w:t>
@@ -9032,24 +9257,23 @@
     </w:p>
     <w:p>
       <w:pPr>
-        <w:pStyle w:val="HTML0"/>
-        <w:rPr>
-          <w:rStyle w:val="HTML"/>
-        </w:rPr>
-      </w:pPr>
-      <w:r>
-        <w:rPr>
-          <w:rStyle w:val="HTML"/>
+        <w:pStyle w:val="HTMLPreformatted"/>
+        <w:rPr>
+          <w:rStyle w:val="HTMLCode"/>
+        </w:rPr>
+      </w:pPr>
+      <w:r>
+        <w:rPr>
+          <w:rStyle w:val="HTMLCode"/>
         </w:rPr>
         <w:t>http://localhost:8080/api/v1/slideShow/5/proof-of-play/10</w:t>
       </w:r>
     </w:p>
     <w:p>
       <w:pPr>
-        <w:pStyle w:val="4"/>
-      </w:pPr>
-      <w:r>
-        <w:lastRenderedPageBreak/>
+        <w:pStyle w:val="Heading4"/>
+      </w:pPr>
+      <w:r>
         <w:t>Response:</w:t>
       </w:r>
     </w:p>
@@ -9063,7 +9287,7 @@
       </w:pPr>
       <w:r>
         <w:rPr>
-          <w:rStyle w:val="a4"/>
+          <w:rStyle w:val="Strong"/>
         </w:rPr>
         <w:t>Code</w:t>
       </w:r>
@@ -9072,7 +9296,7 @@
       </w:r>
       <w:r>
         <w:rPr>
-          <w:rStyle w:val="HTML"/>
+          <w:rStyle w:val="HTMLCode"/>
           <w:rFonts w:eastAsiaTheme="minorHAnsi"/>
         </w:rPr>
         <w:t>201 Created</w:t>
@@ -9088,7 +9312,7 @@
       </w:pPr>
       <w:r>
         <w:rPr>
-          <w:rStyle w:val="a4"/>
+          <w:rStyle w:val="Strong"/>
         </w:rPr>
         <w:t>Headers</w:t>
       </w:r>
@@ -9106,7 +9330,7 @@
       </w:pPr>
       <w:r>
         <w:rPr>
-          <w:rStyle w:val="HTML"/>
+          <w:rStyle w:val="HTMLCode"/>
           <w:rFonts w:eastAsiaTheme="minorHAnsi"/>
         </w:rPr>
         <w:t>Content-Type</w:t>
@@ -9116,7 +9340,7 @@
       </w:r>
       <w:r>
         <w:rPr>
-          <w:rStyle w:val="HTML"/>
+          <w:rStyle w:val="HTMLCode"/>
           <w:rFonts w:eastAsiaTheme="minorHAnsi"/>
         </w:rPr>
         <w:t>application/</w:t>
@@ -9124,7 +9348,7 @@
       <w:proofErr w:type="spellStart"/>
       <w:r>
         <w:rPr>
-          <w:rStyle w:val="HTML"/>
+          <w:rStyle w:val="HTMLCode"/>
           <w:rFonts w:eastAsiaTheme="minorHAnsi"/>
         </w:rPr>
         <w:t>json</w:t>
@@ -9141,7 +9365,7 @@
       </w:pPr>
       <w:r>
         <w:rPr>
-          <w:rStyle w:val="HTML"/>
+          <w:rStyle w:val="HTMLCode"/>
           <w:rFonts w:eastAsiaTheme="minorHAnsi"/>
         </w:rPr>
         <w:t>Content-Length</w:t>
@@ -9151,7 +9375,7 @@
       </w:r>
       <w:r>
         <w:rPr>
-          <w:rStyle w:val="HTML"/>
+          <w:rStyle w:val="HTMLCode"/>
           <w:rFonts w:eastAsiaTheme="minorHAnsi"/>
         </w:rPr>
         <w:t>86</w:t>
@@ -9167,7 +9391,7 @@
       </w:pPr>
       <w:r>
         <w:rPr>
-          <w:rStyle w:val="a4"/>
+          <w:rStyle w:val="Strong"/>
         </w:rPr>
         <w:t>Body Example</w:t>
       </w:r>
@@ -9432,7 +9656,7 @@
     </w:p>
     <w:p>
       <w:pPr>
-        <w:pStyle w:val="HTML0"/>
+        <w:pStyle w:val="HTMLPreformatted"/>
       </w:pPr>
     </w:p>
     <w:p>
@@ -9449,7 +9673,7 @@
     </w:p>
     <w:p>
       <w:pPr>
-        <w:pStyle w:val="3"/>
+        <w:pStyle w:val="Heading3"/>
       </w:pPr>
       <w:r>
         <w:t>Error Descriptions</w:t>
@@ -9457,7 +9681,7 @@
     </w:p>
     <w:p>
       <w:pPr>
-        <w:pStyle w:val="4"/>
+        <w:pStyle w:val="Heading4"/>
       </w:pPr>
       <w:r>
         <w:t>Error 1: Attempt to Add an Already Existing Image</w:t>
@@ -9473,7 +9697,7 @@
       </w:pPr>
       <w:r>
         <w:rPr>
-          <w:rStyle w:val="a4"/>
+          <w:rStyle w:val="Strong"/>
         </w:rPr>
         <w:t>Situation</w:t>
       </w:r>
@@ -9491,7 +9715,7 @@
       </w:pPr>
       <w:r>
         <w:rPr>
-          <w:rStyle w:val="a4"/>
+          <w:rStyle w:val="Strong"/>
         </w:rPr>
         <w:t>Error</w:t>
       </w:r>
@@ -9501,11 +9725,11 @@
     </w:p>
     <w:p>
       <w:pPr>
-        <w:pStyle w:val="a3"/>
-      </w:pPr>
-      <w:r>
-        <w:rPr>
-          <w:rStyle w:val="a4"/>
+        <w:pStyle w:val="NormalWeb"/>
+      </w:pPr>
+      <w:r>
+        <w:rPr>
+          <w:rStyle w:val="Strong"/>
         </w:rPr>
         <w:t>Request Example</w:t>
       </w:r>
@@ -9694,11 +9918,11 @@
     </w:p>
     <w:p>
       <w:pPr>
-        <w:pStyle w:val="a3"/>
-      </w:pPr>
-      <w:r>
-        <w:rPr>
-          <w:rStyle w:val="a4"/>
+        <w:pStyle w:val="NormalWeb"/>
+      </w:pPr>
+      <w:r>
+        <w:rPr>
+          <w:rStyle w:val="Strong"/>
         </w:rPr>
         <w:t>Response</w:t>
       </w:r>
@@ -9964,13 +10188,13 @@
     <w:p>
       <w:r>
         <w:pict>
-          <v:rect id="_x0000_i1049" style="width:0;height:1.5pt" o:hralign="center" o:hrstd="t" o:hr="t" fillcolor="#a0a0a0" stroked="f"/>
+          <v:rect id="_x0000_i1032" style="width:0;height:1.5pt" o:hralign="center" o:hrstd="t" o:hr="t" fillcolor="#a0a0a0" stroked="f"/>
         </w:pict>
       </w:r>
     </w:p>
     <w:p>
       <w:pPr>
-        <w:pStyle w:val="4"/>
+        <w:pStyle w:val="Heading4"/>
       </w:pPr>
       <w:r>
         <w:t>Error 2: Attempt to Add an Image with Invalid Data</w:t>
@@ -9986,7 +10210,7 @@
       </w:pPr>
       <w:r>
         <w:rPr>
-          <w:rStyle w:val="a4"/>
+          <w:rStyle w:val="Strong"/>
         </w:rPr>
         <w:t>Situation</w:t>
       </w:r>
@@ -10004,7 +10228,7 @@
       </w:pPr>
       <w:r>
         <w:rPr>
-          <w:rStyle w:val="a4"/>
+          <w:rStyle w:val="Strong"/>
         </w:rPr>
         <w:t>Error</w:t>
       </w:r>
@@ -10014,13 +10238,12 @@
     </w:p>
     <w:p>
       <w:pPr>
-        <w:pStyle w:val="a3"/>
-      </w:pPr>
-      <w:r>
-        <w:rPr>
-          <w:rStyle w:val="a4"/>
-        </w:rPr>
-        <w:lastRenderedPageBreak/>
+        <w:pStyle w:val="NormalWeb"/>
+      </w:pPr>
+      <w:r>
+        <w:rPr>
+          <w:rStyle w:val="Strong"/>
+        </w:rPr>
         <w:t>Request Example</w:t>
       </w:r>
       <w:r>
@@ -10219,11 +10442,11 @@
     </w:p>
     <w:p>
       <w:pPr>
-        <w:pStyle w:val="a3"/>
-      </w:pPr>
-      <w:r>
-        <w:rPr>
-          <w:rStyle w:val="a4"/>
+        <w:pStyle w:val="NormalWeb"/>
+      </w:pPr>
+      <w:r>
+        <w:rPr>
+          <w:rStyle w:val="Strong"/>
         </w:rPr>
         <w:t>Response</w:t>
       </w:r>
@@ -10489,13 +10712,13 @@
     <w:p>
       <w:r>
         <w:pict>
-          <v:rect id="_x0000_i1050" style="width:0;height:1.5pt" o:hralign="center" o:hrstd="t" o:hr="t" fillcolor="#a0a0a0" stroked="f"/>
+          <v:rect id="_x0000_i1033" style="width:0;height:1.5pt" o:hralign="center" o:hrstd="t" o:hr="t" fillcolor="#a0a0a0" stroked="f"/>
         </w:pict>
       </w:r>
     </w:p>
     <w:p>
       <w:pPr>
-        <w:pStyle w:val="4"/>
+        <w:pStyle w:val="Heading4"/>
       </w:pPr>
       <w:r>
         <w:t>Error 3: Attempt to Delete a Non-Existent Image</w:t>
@@ -10511,7 +10734,7 @@
       </w:pPr>
       <w:r>
         <w:rPr>
-          <w:rStyle w:val="a4"/>
+          <w:rStyle w:val="Strong"/>
         </w:rPr>
         <w:t>Situation</w:t>
       </w:r>
@@ -10529,7 +10752,7 @@
       </w:pPr>
       <w:r>
         <w:rPr>
-          <w:rStyle w:val="a4"/>
+          <w:rStyle w:val="Strong"/>
         </w:rPr>
         <w:t>Error</w:t>
       </w:r>
@@ -10539,11 +10762,11 @@
     </w:p>
     <w:p>
       <w:pPr>
-        <w:pStyle w:val="a3"/>
-      </w:pPr>
-      <w:r>
-        <w:rPr>
-          <w:rStyle w:val="a4"/>
+        <w:pStyle w:val="NormalWeb"/>
+      </w:pPr>
+      <w:r>
+        <w:rPr>
+          <w:rStyle w:val="Strong"/>
         </w:rPr>
         <w:t>Request Example</w:t>
       </w:r>
@@ -10553,25 +10776,25 @@
     </w:p>
     <w:p>
       <w:pPr>
-        <w:pStyle w:val="HTML0"/>
-        <w:rPr>
-          <w:rStyle w:val="HTML"/>
-        </w:rPr>
-      </w:pPr>
-      <w:r>
-        <w:rPr>
-          <w:rStyle w:val="HTML"/>
+        <w:pStyle w:val="HTMLPreformatted"/>
+        <w:rPr>
+          <w:rStyle w:val="HTMLCode"/>
+        </w:rPr>
+      </w:pPr>
+      <w:r>
+        <w:rPr>
+          <w:rStyle w:val="HTMLCode"/>
         </w:rPr>
         <w:t>http://localhost:8080/api/v1/deleteImage/6</w:t>
       </w:r>
     </w:p>
     <w:p>
       <w:pPr>
-        <w:pStyle w:val="a3"/>
-      </w:pPr>
-      <w:r>
-        <w:rPr>
-          <w:rStyle w:val="a4"/>
+        <w:pStyle w:val="NormalWeb"/>
+      </w:pPr>
+      <w:r>
+        <w:rPr>
+          <w:rStyle w:val="Strong"/>
         </w:rPr>
         <w:t>Response</w:t>
       </w:r>
@@ -10590,8 +10813,6 @@
           <w:szCs w:val="18"/>
         </w:rPr>
       </w:pPr>
-      <w:bookmarkStart w:id="0" w:name="_GoBack"/>
-      <w:bookmarkEnd w:id="0"/>
       <w:r>
         <w:rPr>
           <w:rFonts w:ascii="Courier New" w:eastAsia="Times New Roman" w:hAnsi="Courier New" w:cs="Courier New"/>
@@ -10838,7 +11059,7 @@
     </w:p>
     <w:p>
       <w:pPr>
-        <w:pStyle w:val="HTML0"/>
+        <w:pStyle w:val="HTMLPreformatted"/>
         <w:rPr>
           <w:lang w:val="ru-RU"/>
         </w:rPr>
@@ -10850,7 +11071,7 @@
           <w:szCs w:val="24"/>
         </w:rPr>
         <w:pict>
-          <v:rect id="_x0000_i1046" style="width:0;height:1.5pt" o:hralign="center" o:hrstd="t" o:hr="t" fillcolor="#a0a0a0" stroked="f"/>
+          <v:rect id="_x0000_i1034" style="width:0;height:1.5pt" o:hralign="center" o:hrstd="t" o:hr="t" fillcolor="#a0a0a0" stroked="f"/>
         </w:pict>
       </w:r>
     </w:p>
@@ -10865,13 +11086,13 @@
 </file>
 
 <file path=word/numbering.xml><?xml version="1.0" encoding="utf-8"?>
-<w:numbering xmlns:wpc="http://schemas.microsoft.com/office/word/2010/wordprocessingCanvas" xmlns:cx="http://schemas.microsoft.com/office/drawing/2014/chartex" xmlns:mc="http://schemas.openxmlformats.org/markup-compatibility/2006" xmlns:o="urn:schemas-microsoft-com:office:office" xmlns:r="http://schemas.openxmlformats.org/officeDocument/2006/relationships" xmlns:m="http://schemas.openxmlformats.org/officeDocument/2006/math" xmlns:v="urn:schemas-microsoft-com:vml" xmlns:wp14="http://schemas.microsoft.com/office/word/2010/wordprocessingDrawing" xmlns:wp="http://schemas.openxmlformats.org/drawingml/2006/wordprocessingDrawing" xmlns:w10="urn:schemas-microsoft-com:office:word" xmlns:w="http://schemas.openxmlformats.org/wordprocessingml/2006/main" xmlns:w14="http://schemas.microsoft.com/office/word/2010/wordml" xmlns:w15="http://schemas.microsoft.com/office/word/2012/wordml" xmlns:w16se="http://schemas.microsoft.com/office/word/2015/wordml/symex" xmlns:wpg="http://schemas.microsoft.com/office/word/2010/wordprocessingGroup" xmlns:wpi="http://schemas.microsoft.com/office/word/2010/wordprocessingInk" xmlns:wne="http://schemas.microsoft.com/office/word/2006/wordml" xmlns:wps="http://schemas.microsoft.com/office/word/2010/wordprocessingShape" mc:Ignorable="w14 w15 w16se wp14">
+<w:numbering xmlns:wpc="http://schemas.microsoft.com/office/word/2010/wordprocessingCanvas" xmlns:mc="http://schemas.openxmlformats.org/markup-compatibility/2006" xmlns:o="urn:schemas-microsoft-com:office:office" xmlns:r="http://schemas.openxmlformats.org/officeDocument/2006/relationships" xmlns:m="http://schemas.openxmlformats.org/officeDocument/2006/math" xmlns:v="urn:schemas-microsoft-com:vml" xmlns:wp14="http://schemas.microsoft.com/office/word/2010/wordprocessingDrawing" xmlns:wp="http://schemas.openxmlformats.org/drawingml/2006/wordprocessingDrawing" xmlns:w10="urn:schemas-microsoft-com:office:word" xmlns:w="http://schemas.openxmlformats.org/wordprocessingml/2006/main" xmlns:w14="http://schemas.microsoft.com/office/word/2010/wordml" xmlns:wpg="http://schemas.microsoft.com/office/word/2010/wordprocessingGroup" xmlns:wpi="http://schemas.microsoft.com/office/word/2010/wordprocessingInk" xmlns:wne="http://schemas.microsoft.com/office/word/2006/wordml" xmlns:wps="http://schemas.microsoft.com/office/word/2010/wordprocessingShape" mc:Ignorable="w14 wp14">
   <w:numPicBullet w:numPicBulletId="0">
     <w:pict>
-      <v:rect id="_x0000_i1033" style="width:0;height:1.5pt" o:hralign="center" o:bullet="t" o:hrstd="t" o:hr="t" fillcolor="#a0a0a0" stroked="f"/>
+      <v:rect id="_x0000_i1029" style="width:0;height:1.5pt" o:hralign="center" o:bullet="t" o:hrstd="t" o:hr="t" fillcolor="#a0a0a0" stroked="f"/>
     </w:pict>
   </w:numPicBullet>
-  <w:abstractNum w:abstractNumId="0" w15:restartNumberingAfterBreak="0">
+  <w:abstractNum w:abstractNumId="0">
     <w:nsid w:val="05703715"/>
     <w:multiLevelType w:val="multilevel"/>
     <w:tmpl w:val="9D44E314"/>
@@ -11020,7 +11241,7 @@
       </w:rPr>
     </w:lvl>
   </w:abstractNum>
-  <w:abstractNum w:abstractNumId="1" w15:restartNumberingAfterBreak="0">
+  <w:abstractNum w:abstractNumId="1">
     <w:nsid w:val="0C0E387D"/>
     <w:multiLevelType w:val="multilevel"/>
     <w:tmpl w:val="ACBAEABA"/>
@@ -11169,7 +11390,7 @@
       </w:rPr>
     </w:lvl>
   </w:abstractNum>
-  <w:abstractNum w:abstractNumId="2" w15:restartNumberingAfterBreak="0">
+  <w:abstractNum w:abstractNumId="2">
     <w:nsid w:val="0E96556F"/>
     <w:multiLevelType w:val="multilevel"/>
     <w:tmpl w:val="8A58CE88"/>
@@ -11318,7 +11539,7 @@
       </w:rPr>
     </w:lvl>
   </w:abstractNum>
-  <w:abstractNum w:abstractNumId="3" w15:restartNumberingAfterBreak="0">
+  <w:abstractNum w:abstractNumId="3">
     <w:nsid w:val="118960CE"/>
     <w:multiLevelType w:val="multilevel"/>
     <w:tmpl w:val="1B54B80A"/>
@@ -11467,7 +11688,7 @@
       </w:rPr>
     </w:lvl>
   </w:abstractNum>
-  <w:abstractNum w:abstractNumId="4" w15:restartNumberingAfterBreak="0">
+  <w:abstractNum w:abstractNumId="4">
     <w:nsid w:val="11E004E9"/>
     <w:multiLevelType w:val="multilevel"/>
     <w:tmpl w:val="3AF8A9A4"/>
@@ -11616,7 +11837,7 @@
       </w:rPr>
     </w:lvl>
   </w:abstractNum>
-  <w:abstractNum w:abstractNumId="5" w15:restartNumberingAfterBreak="0">
+  <w:abstractNum w:abstractNumId="5">
     <w:nsid w:val="13334989"/>
     <w:multiLevelType w:val="multilevel"/>
     <w:tmpl w:val="A0521242"/>
@@ -11765,7 +11986,7 @@
       </w:rPr>
     </w:lvl>
   </w:abstractNum>
-  <w:abstractNum w:abstractNumId="6" w15:restartNumberingAfterBreak="0">
+  <w:abstractNum w:abstractNumId="6">
     <w:nsid w:val="158B3087"/>
     <w:multiLevelType w:val="multilevel"/>
     <w:tmpl w:val="D4927BDE"/>
@@ -11914,7 +12135,7 @@
       </w:rPr>
     </w:lvl>
   </w:abstractNum>
-  <w:abstractNum w:abstractNumId="7" w15:restartNumberingAfterBreak="0">
+  <w:abstractNum w:abstractNumId="7">
     <w:nsid w:val="159A7415"/>
     <w:multiLevelType w:val="multilevel"/>
     <w:tmpl w:val="54DA808A"/>
@@ -12063,7 +12284,7 @@
       </w:rPr>
     </w:lvl>
   </w:abstractNum>
-  <w:abstractNum w:abstractNumId="8" w15:restartNumberingAfterBreak="0">
+  <w:abstractNum w:abstractNumId="8">
     <w:nsid w:val="171366F1"/>
     <w:multiLevelType w:val="multilevel"/>
     <w:tmpl w:val="0C1AA16C"/>
@@ -12212,7 +12433,7 @@
       </w:rPr>
     </w:lvl>
   </w:abstractNum>
-  <w:abstractNum w:abstractNumId="9" w15:restartNumberingAfterBreak="0">
+  <w:abstractNum w:abstractNumId="9">
     <w:nsid w:val="19A501CE"/>
     <w:multiLevelType w:val="multilevel"/>
     <w:tmpl w:val="EA7083A4"/>
@@ -12361,7 +12582,7 @@
       </w:rPr>
     </w:lvl>
   </w:abstractNum>
-  <w:abstractNum w:abstractNumId="10" w15:restartNumberingAfterBreak="0">
+  <w:abstractNum w:abstractNumId="10">
     <w:nsid w:val="1E3E65C2"/>
     <w:multiLevelType w:val="multilevel"/>
     <w:tmpl w:val="2EA602F2"/>
@@ -12510,7 +12731,7 @@
       </w:rPr>
     </w:lvl>
   </w:abstractNum>
-  <w:abstractNum w:abstractNumId="11" w15:restartNumberingAfterBreak="0">
+  <w:abstractNum w:abstractNumId="11">
     <w:nsid w:val="210D154C"/>
     <w:multiLevelType w:val="hybridMultilevel"/>
     <w:tmpl w:val="4DC29E24"/>
@@ -12651,7 +12872,7 @@
       </w:rPr>
     </w:lvl>
   </w:abstractNum>
-  <w:abstractNum w:abstractNumId="12" w15:restartNumberingAfterBreak="0">
+  <w:abstractNum w:abstractNumId="12">
     <w:nsid w:val="22803CE1"/>
     <w:multiLevelType w:val="multilevel"/>
     <w:tmpl w:val="A2C2945A"/>
@@ -12800,7 +13021,7 @@
       </w:rPr>
     </w:lvl>
   </w:abstractNum>
-  <w:abstractNum w:abstractNumId="13" w15:restartNumberingAfterBreak="0">
+  <w:abstractNum w:abstractNumId="13">
     <w:nsid w:val="22A54B6B"/>
     <w:multiLevelType w:val="multilevel"/>
     <w:tmpl w:val="05B44256"/>
@@ -12949,7 +13170,7 @@
       </w:rPr>
     </w:lvl>
   </w:abstractNum>
-  <w:abstractNum w:abstractNumId="14" w15:restartNumberingAfterBreak="0">
+  <w:abstractNum w:abstractNumId="14">
     <w:nsid w:val="23193D09"/>
     <w:multiLevelType w:val="multilevel"/>
     <w:tmpl w:val="6178BD8E"/>
@@ -13098,7 +13319,7 @@
       </w:rPr>
     </w:lvl>
   </w:abstractNum>
-  <w:abstractNum w:abstractNumId="15" w15:restartNumberingAfterBreak="0">
+  <w:abstractNum w:abstractNumId="15">
     <w:nsid w:val="25543848"/>
     <w:multiLevelType w:val="multilevel"/>
     <w:tmpl w:val="D4A44C44"/>
@@ -13247,7 +13468,7 @@
       </w:rPr>
     </w:lvl>
   </w:abstractNum>
-  <w:abstractNum w:abstractNumId="16" w15:restartNumberingAfterBreak="0">
+  <w:abstractNum w:abstractNumId="16">
     <w:nsid w:val="26C91A5C"/>
     <w:multiLevelType w:val="multilevel"/>
     <w:tmpl w:val="05981BB2"/>
@@ -13396,7 +13617,7 @@
       </w:rPr>
     </w:lvl>
   </w:abstractNum>
-  <w:abstractNum w:abstractNumId="17" w15:restartNumberingAfterBreak="0">
+  <w:abstractNum w:abstractNumId="17">
     <w:nsid w:val="296F52F3"/>
     <w:multiLevelType w:val="multilevel"/>
     <w:tmpl w:val="06EE22EC"/>
@@ -13545,7 +13766,7 @@
       </w:rPr>
     </w:lvl>
   </w:abstractNum>
-  <w:abstractNum w:abstractNumId="18" w15:restartNumberingAfterBreak="0">
+  <w:abstractNum w:abstractNumId="18">
     <w:nsid w:val="2DBB0A68"/>
     <w:multiLevelType w:val="multilevel"/>
     <w:tmpl w:val="F5A43294"/>
@@ -13694,7 +13915,7 @@
       </w:rPr>
     </w:lvl>
   </w:abstractNum>
-  <w:abstractNum w:abstractNumId="19" w15:restartNumberingAfterBreak="0">
+  <w:abstractNum w:abstractNumId="19">
     <w:nsid w:val="30501E60"/>
     <w:multiLevelType w:val="multilevel"/>
     <w:tmpl w:val="F580E34E"/>
@@ -13843,7 +14064,7 @@
       </w:rPr>
     </w:lvl>
   </w:abstractNum>
-  <w:abstractNum w:abstractNumId="20" w15:restartNumberingAfterBreak="0">
+  <w:abstractNum w:abstractNumId="20">
     <w:nsid w:val="312B77D8"/>
     <w:multiLevelType w:val="multilevel"/>
     <w:tmpl w:val="DEC274F8"/>
@@ -13992,7 +14213,7 @@
       </w:rPr>
     </w:lvl>
   </w:abstractNum>
-  <w:abstractNum w:abstractNumId="21" w15:restartNumberingAfterBreak="0">
+  <w:abstractNum w:abstractNumId="21">
     <w:nsid w:val="3407237A"/>
     <w:multiLevelType w:val="multilevel"/>
     <w:tmpl w:val="6584EAE8"/>
@@ -14141,7 +14362,7 @@
       </w:rPr>
     </w:lvl>
   </w:abstractNum>
-  <w:abstractNum w:abstractNumId="22" w15:restartNumberingAfterBreak="0">
+  <w:abstractNum w:abstractNumId="22">
     <w:nsid w:val="34E20B20"/>
     <w:multiLevelType w:val="multilevel"/>
     <w:tmpl w:val="19CCE596"/>
@@ -14290,7 +14511,7 @@
       </w:rPr>
     </w:lvl>
   </w:abstractNum>
-  <w:abstractNum w:abstractNumId="23" w15:restartNumberingAfterBreak="0">
+  <w:abstractNum w:abstractNumId="23">
     <w:nsid w:val="3A660B57"/>
     <w:multiLevelType w:val="multilevel"/>
     <w:tmpl w:val="9ABCB26C"/>
@@ -14439,7 +14660,7 @@
       </w:rPr>
     </w:lvl>
   </w:abstractNum>
-  <w:abstractNum w:abstractNumId="24" w15:restartNumberingAfterBreak="0">
+  <w:abstractNum w:abstractNumId="24">
     <w:nsid w:val="3B851F1D"/>
     <w:multiLevelType w:val="multilevel"/>
     <w:tmpl w:val="CAF6D3DC"/>
@@ -14588,7 +14809,7 @@
       </w:rPr>
     </w:lvl>
   </w:abstractNum>
-  <w:abstractNum w:abstractNumId="25" w15:restartNumberingAfterBreak="0">
+  <w:abstractNum w:abstractNumId="25">
     <w:nsid w:val="48900AF2"/>
     <w:multiLevelType w:val="multilevel"/>
     <w:tmpl w:val="150A768E"/>
@@ -14737,7 +14958,7 @@
       </w:rPr>
     </w:lvl>
   </w:abstractNum>
-  <w:abstractNum w:abstractNumId="26" w15:restartNumberingAfterBreak="0">
+  <w:abstractNum w:abstractNumId="26">
     <w:nsid w:val="48F0751A"/>
     <w:multiLevelType w:val="multilevel"/>
     <w:tmpl w:val="59BC184C"/>
@@ -14886,7 +15107,7 @@
       </w:rPr>
     </w:lvl>
   </w:abstractNum>
-  <w:abstractNum w:abstractNumId="27" w15:restartNumberingAfterBreak="0">
+  <w:abstractNum w:abstractNumId="27">
     <w:nsid w:val="4B94250E"/>
     <w:multiLevelType w:val="multilevel"/>
     <w:tmpl w:val="652003F4"/>
@@ -15035,7 +15256,7 @@
       </w:rPr>
     </w:lvl>
   </w:abstractNum>
-  <w:abstractNum w:abstractNumId="28" w15:restartNumberingAfterBreak="0">
+  <w:abstractNum w:abstractNumId="28">
     <w:nsid w:val="54213828"/>
     <w:multiLevelType w:val="multilevel"/>
     <w:tmpl w:val="407669C6"/>
@@ -15184,7 +15405,7 @@
       </w:rPr>
     </w:lvl>
   </w:abstractNum>
-  <w:abstractNum w:abstractNumId="29" w15:restartNumberingAfterBreak="0">
+  <w:abstractNum w:abstractNumId="29">
     <w:nsid w:val="588533F0"/>
     <w:multiLevelType w:val="multilevel"/>
     <w:tmpl w:val="770A60BE"/>
@@ -15333,7 +15554,7 @@
       </w:rPr>
     </w:lvl>
   </w:abstractNum>
-  <w:abstractNum w:abstractNumId="30" w15:restartNumberingAfterBreak="0">
+  <w:abstractNum w:abstractNumId="30">
     <w:nsid w:val="58CD78C4"/>
     <w:multiLevelType w:val="multilevel"/>
     <w:tmpl w:val="93ACB104"/>
@@ -15482,7 +15703,7 @@
       </w:rPr>
     </w:lvl>
   </w:abstractNum>
-  <w:abstractNum w:abstractNumId="31" w15:restartNumberingAfterBreak="0">
+  <w:abstractNum w:abstractNumId="31">
     <w:nsid w:val="5A9665D6"/>
     <w:multiLevelType w:val="multilevel"/>
     <w:tmpl w:val="4402595E"/>
@@ -15631,7 +15852,7 @@
       </w:rPr>
     </w:lvl>
   </w:abstractNum>
-  <w:abstractNum w:abstractNumId="32" w15:restartNumberingAfterBreak="0">
+  <w:abstractNum w:abstractNumId="32">
     <w:nsid w:val="5B120261"/>
     <w:multiLevelType w:val="hybridMultilevel"/>
     <w:tmpl w:val="E99217F8"/>
@@ -15744,7 +15965,7 @@
       </w:rPr>
     </w:lvl>
   </w:abstractNum>
-  <w:abstractNum w:abstractNumId="33" w15:restartNumberingAfterBreak="0">
+  <w:abstractNum w:abstractNumId="33">
     <w:nsid w:val="5B2319DF"/>
     <w:multiLevelType w:val="multilevel"/>
     <w:tmpl w:val="7D7A48E4"/>
@@ -15893,7 +16114,7 @@
       </w:rPr>
     </w:lvl>
   </w:abstractNum>
-  <w:abstractNum w:abstractNumId="34" w15:restartNumberingAfterBreak="0">
+  <w:abstractNum w:abstractNumId="34">
     <w:nsid w:val="5E535C69"/>
     <w:multiLevelType w:val="multilevel"/>
     <w:tmpl w:val="F90624F2"/>
@@ -16042,7 +16263,7 @@
       </w:rPr>
     </w:lvl>
   </w:abstractNum>
-  <w:abstractNum w:abstractNumId="35" w15:restartNumberingAfterBreak="0">
+  <w:abstractNum w:abstractNumId="35">
     <w:nsid w:val="5F93491E"/>
     <w:multiLevelType w:val="multilevel"/>
     <w:tmpl w:val="69DA42A8"/>
@@ -16191,7 +16412,7 @@
       </w:rPr>
     </w:lvl>
   </w:abstractNum>
-  <w:abstractNum w:abstractNumId="36" w15:restartNumberingAfterBreak="0">
+  <w:abstractNum w:abstractNumId="36">
     <w:nsid w:val="601C6052"/>
     <w:multiLevelType w:val="multilevel"/>
     <w:tmpl w:val="0ACA676A"/>
@@ -16340,7 +16561,7 @@
       </w:rPr>
     </w:lvl>
   </w:abstractNum>
-  <w:abstractNum w:abstractNumId="37" w15:restartNumberingAfterBreak="0">
+  <w:abstractNum w:abstractNumId="37">
     <w:nsid w:val="619604E7"/>
     <w:multiLevelType w:val="multilevel"/>
     <w:tmpl w:val="9A8A1996"/>
@@ -16489,7 +16710,7 @@
       </w:rPr>
     </w:lvl>
   </w:abstractNum>
-  <w:abstractNum w:abstractNumId="38" w15:restartNumberingAfterBreak="0">
+  <w:abstractNum w:abstractNumId="38">
     <w:nsid w:val="67CA0310"/>
     <w:multiLevelType w:val="multilevel"/>
     <w:tmpl w:val="39ACEA56"/>
@@ -16638,7 +16859,7 @@
       </w:rPr>
     </w:lvl>
   </w:abstractNum>
-  <w:abstractNum w:abstractNumId="39" w15:restartNumberingAfterBreak="0">
+  <w:abstractNum w:abstractNumId="39">
     <w:nsid w:val="68542476"/>
     <w:multiLevelType w:val="multilevel"/>
     <w:tmpl w:val="D72AE6A6"/>
@@ -16787,7 +17008,7 @@
       </w:rPr>
     </w:lvl>
   </w:abstractNum>
-  <w:abstractNum w:abstractNumId="40" w15:restartNumberingAfterBreak="0">
+  <w:abstractNum w:abstractNumId="40">
     <w:nsid w:val="6B5D12F2"/>
     <w:multiLevelType w:val="multilevel"/>
     <w:tmpl w:val="0358AD26"/>
@@ -16936,7 +17157,7 @@
       </w:rPr>
     </w:lvl>
   </w:abstractNum>
-  <w:abstractNum w:abstractNumId="41" w15:restartNumberingAfterBreak="0">
+  <w:abstractNum w:abstractNumId="41">
     <w:nsid w:val="6E3C3B13"/>
     <w:multiLevelType w:val="multilevel"/>
     <w:tmpl w:val="274A9134"/>
@@ -17085,7 +17306,7 @@
       </w:rPr>
     </w:lvl>
   </w:abstractNum>
-  <w:abstractNum w:abstractNumId="42" w15:restartNumberingAfterBreak="0">
+  <w:abstractNum w:abstractNumId="42">
     <w:nsid w:val="7010566E"/>
     <w:multiLevelType w:val="multilevel"/>
     <w:tmpl w:val="02C6B67E"/>
@@ -17234,7 +17455,7 @@
       </w:rPr>
     </w:lvl>
   </w:abstractNum>
-  <w:abstractNum w:abstractNumId="43" w15:restartNumberingAfterBreak="0">
+  <w:abstractNum w:abstractNumId="43">
     <w:nsid w:val="740C3133"/>
     <w:multiLevelType w:val="multilevel"/>
     <w:tmpl w:val="3D7648DE"/>
@@ -17383,7 +17604,7 @@
       </w:rPr>
     </w:lvl>
   </w:abstractNum>
-  <w:abstractNum w:abstractNumId="44" w15:restartNumberingAfterBreak="0">
+  <w:abstractNum w:abstractNumId="44">
     <w:nsid w:val="758F3F2E"/>
     <w:multiLevelType w:val="multilevel"/>
     <w:tmpl w:val="15024096"/>
@@ -17532,7 +17753,7 @@
       </w:rPr>
     </w:lvl>
   </w:abstractNum>
-  <w:abstractNum w:abstractNumId="45" w15:restartNumberingAfterBreak="0">
+  <w:abstractNum w:abstractNumId="45">
     <w:nsid w:val="7D6616F3"/>
     <w:multiLevelType w:val="multilevel"/>
     <w:tmpl w:val="24AC2B44"/>
@@ -17681,7 +17902,7 @@
       </w:rPr>
     </w:lvl>
   </w:abstractNum>
-  <w:abstractNum w:abstractNumId="46" w15:restartNumberingAfterBreak="0">
+  <w:abstractNum w:abstractNumId="46">
     <w:nsid w:val="7DB85A61"/>
     <w:multiLevelType w:val="multilevel"/>
     <w:tmpl w:val="031485AA"/>
@@ -17830,7 +18051,7 @@
       </w:rPr>
     </w:lvl>
   </w:abstractNum>
-  <w:abstractNum w:abstractNumId="47" w15:restartNumberingAfterBreak="0">
+  <w:abstractNum w:abstractNumId="47">
     <w:nsid w:val="7F941793"/>
     <w:multiLevelType w:val="multilevel"/>
     <w:tmpl w:val="22D81426"/>
@@ -18127,7 +18348,7 @@
 </file>
 
 <file path=word/styles.xml><?xml version="1.0" encoding="utf-8"?>
-<w:styles xmlns:mc="http://schemas.openxmlformats.org/markup-compatibility/2006" xmlns:r="http://schemas.openxmlformats.org/officeDocument/2006/relationships" xmlns:w="http://schemas.openxmlformats.org/wordprocessingml/2006/main" xmlns:w14="http://schemas.microsoft.com/office/word/2010/wordml" xmlns:w15="http://schemas.microsoft.com/office/word/2012/wordml" xmlns:w16se="http://schemas.microsoft.com/office/word/2015/wordml/symex" mc:Ignorable="w14 w15 w16se">
+<w:styles xmlns:mc="http://schemas.openxmlformats.org/markup-compatibility/2006" xmlns:r="http://schemas.openxmlformats.org/officeDocument/2006/relationships" xmlns:w="http://schemas.openxmlformats.org/wordprocessingml/2006/main" xmlns:w14="http://schemas.microsoft.com/office/word/2010/wordml" mc:Ignorable="w14">
   <w:docDefaults>
     <w:rPrDefault>
       <w:rPr>
@@ -18143,388 +18364,154 @@
       </w:pPr>
     </w:pPrDefault>
   </w:docDefaults>
-  <w:latentStyles w:defLockedState="0" w:defUIPriority="99" w:defSemiHidden="0" w:defUnhideWhenUsed="0" w:defQFormat="0" w:count="371">
-    <w:lsdException w:name="Normal" w:uiPriority="0" w:qFormat="1"/>
-    <w:lsdException w:name="heading 1" w:uiPriority="9" w:qFormat="1"/>
-    <w:lsdException w:name="heading 2" w:semiHidden="1" w:uiPriority="9" w:unhideWhenUsed="1" w:qFormat="1"/>
-    <w:lsdException w:name="heading 3" w:semiHidden="1" w:uiPriority="9" w:unhideWhenUsed="1" w:qFormat="1"/>
-    <w:lsdException w:name="heading 4" w:semiHidden="1" w:uiPriority="9" w:unhideWhenUsed="1" w:qFormat="1"/>
-    <w:lsdException w:name="heading 5" w:semiHidden="1" w:uiPriority="9" w:unhideWhenUsed="1" w:qFormat="1"/>
-    <w:lsdException w:name="heading 6" w:semiHidden="1" w:uiPriority="9" w:unhideWhenUsed="1" w:qFormat="1"/>
-    <w:lsdException w:name="heading 7" w:semiHidden="1" w:uiPriority="9" w:unhideWhenUsed="1" w:qFormat="1"/>
-    <w:lsdException w:name="heading 8" w:semiHidden="1" w:uiPriority="9" w:unhideWhenUsed="1" w:qFormat="1"/>
-    <w:lsdException w:name="heading 9" w:semiHidden="1" w:uiPriority="9" w:unhideWhenUsed="1" w:qFormat="1"/>
-    <w:lsdException w:name="index 1" w:semiHidden="1" w:unhideWhenUsed="1"/>
-    <w:lsdException w:name="index 2" w:semiHidden="1" w:unhideWhenUsed="1"/>
-    <w:lsdException w:name="index 3" w:semiHidden="1" w:unhideWhenUsed="1"/>
-    <w:lsdException w:name="index 4" w:semiHidden="1" w:unhideWhenUsed="1"/>
-    <w:lsdException w:name="index 5" w:semiHidden="1" w:unhideWhenUsed="1"/>
-    <w:lsdException w:name="index 6" w:semiHidden="1" w:unhideWhenUsed="1"/>
-    <w:lsdException w:name="index 7" w:semiHidden="1" w:unhideWhenUsed="1"/>
-    <w:lsdException w:name="index 8" w:semiHidden="1" w:unhideWhenUsed="1"/>
-    <w:lsdException w:name="index 9" w:semiHidden="1" w:unhideWhenUsed="1"/>
-    <w:lsdException w:name="toc 1" w:semiHidden="1" w:uiPriority="39" w:unhideWhenUsed="1"/>
-    <w:lsdException w:name="toc 2" w:semiHidden="1" w:uiPriority="39" w:unhideWhenUsed="1"/>
-    <w:lsdException w:name="toc 3" w:semiHidden="1" w:uiPriority="39" w:unhideWhenUsed="1"/>
-    <w:lsdException w:name="toc 4" w:semiHidden="1" w:uiPriority="39" w:unhideWhenUsed="1"/>
-    <w:lsdException w:name="toc 5" w:semiHidden="1" w:uiPriority="39" w:unhideWhenUsed="1"/>
-    <w:lsdException w:name="toc 6" w:semiHidden="1" w:uiPriority="39" w:unhideWhenUsed="1"/>
-    <w:lsdException w:name="toc 7" w:semiHidden="1" w:uiPriority="39" w:unhideWhenUsed="1"/>
-    <w:lsdException w:name="toc 8" w:semiHidden="1" w:uiPriority="39" w:unhideWhenUsed="1"/>
-    <w:lsdException w:name="toc 9" w:semiHidden="1" w:uiPriority="39" w:unhideWhenUsed="1"/>
-    <w:lsdException w:name="Normal Indent" w:semiHidden="1" w:unhideWhenUsed="1"/>
-    <w:lsdException w:name="footnote text" w:semiHidden="1" w:unhideWhenUsed="1"/>
-    <w:lsdException w:name="annotation text" w:semiHidden="1" w:unhideWhenUsed="1"/>
-    <w:lsdException w:name="header" w:semiHidden="1" w:unhideWhenUsed="1"/>
-    <w:lsdException w:name="footer" w:semiHidden="1" w:unhideWhenUsed="1"/>
-    <w:lsdException w:name="index heading" w:semiHidden="1" w:unhideWhenUsed="1"/>
-    <w:lsdException w:name="caption" w:semiHidden="1" w:uiPriority="35" w:unhideWhenUsed="1" w:qFormat="1"/>
-    <w:lsdException w:name="table of figures" w:semiHidden="1" w:unhideWhenUsed="1"/>
-    <w:lsdException w:name="envelope address" w:semiHidden="1" w:unhideWhenUsed="1"/>
-    <w:lsdException w:name="envelope return" w:semiHidden="1" w:unhideWhenUsed="1"/>
-    <w:lsdException w:name="footnote reference" w:semiHidden="1" w:unhideWhenUsed="1"/>
-    <w:lsdException w:name="annotation reference" w:semiHidden="1" w:unhideWhenUsed="1"/>
-    <w:lsdException w:name="line number" w:semiHidden="1" w:unhideWhenUsed="1"/>
-    <w:lsdException w:name="page number" w:semiHidden="1" w:unhideWhenUsed="1"/>
-    <w:lsdException w:name="endnote reference" w:semiHidden="1" w:unhideWhenUsed="1"/>
-    <w:lsdException w:name="endnote text" w:semiHidden="1" w:unhideWhenUsed="1"/>
-    <w:lsdException w:name="table of authorities" w:semiHidden="1" w:unhideWhenUsed="1"/>
-    <w:lsdException w:name="macro" w:semiHidden="1" w:unhideWhenUsed="1"/>
-    <w:lsdException w:name="toa heading" w:semiHidden="1" w:unhideWhenUsed="1"/>
-    <w:lsdException w:name="List" w:semiHidden="1" w:unhideWhenUsed="1"/>
-    <w:lsdException w:name="List Bullet" w:semiHidden="1" w:unhideWhenUsed="1"/>
-    <w:lsdException w:name="List Number" w:semiHidden="1" w:unhideWhenUsed="1"/>
-    <w:lsdException w:name="List 2" w:semiHidden="1" w:unhideWhenUsed="1"/>
-    <w:lsdException w:name="List 3" w:semiHidden="1" w:unhideWhenUsed="1"/>
-    <w:lsdException w:name="List 4" w:semiHidden="1" w:unhideWhenUsed="1"/>
-    <w:lsdException w:name="List 5" w:semiHidden="1" w:unhideWhenUsed="1"/>
-    <w:lsdException w:name="List Bullet 2" w:semiHidden="1" w:unhideWhenUsed="1"/>
-    <w:lsdException w:name="List Bullet 3" w:semiHidden="1" w:unhideWhenUsed="1"/>
-    <w:lsdException w:name="List Bullet 4" w:semiHidden="1" w:unhideWhenUsed="1"/>
-    <w:lsdException w:name="List Bullet 5" w:semiHidden="1" w:unhideWhenUsed="1"/>
-    <w:lsdException w:name="List Number 2" w:semiHidden="1" w:unhideWhenUsed="1"/>
-    <w:lsdException w:name="List Number 3" w:semiHidden="1" w:unhideWhenUsed="1"/>
-    <w:lsdException w:name="List Number 4" w:semiHidden="1" w:unhideWhenUsed="1"/>
-    <w:lsdException w:name="List Number 5" w:semiHidden="1" w:unhideWhenUsed="1"/>
-    <w:lsdException w:name="Title" w:uiPriority="10" w:qFormat="1"/>
-    <w:lsdException w:name="Closing" w:semiHidden="1" w:unhideWhenUsed="1"/>
-    <w:lsdException w:name="Signature" w:semiHidden="1" w:unhideWhenUsed="1"/>
-    <w:lsdException w:name="Default Paragraph Font" w:semiHidden="1" w:uiPriority="1" w:unhideWhenUsed="1"/>
-    <w:lsdException w:name="Body Text" w:semiHidden="1" w:unhideWhenUsed="1"/>
-    <w:lsdException w:name="Body Text Indent" w:semiHidden="1" w:unhideWhenUsed="1"/>
-    <w:lsdException w:name="List Continue" w:semiHidden="1" w:unhideWhenUsed="1"/>
-    <w:lsdException w:name="List Continue 2" w:semiHidden="1" w:unhideWhenUsed="1"/>
-    <w:lsdException w:name="List Continue 3" w:semiHidden="1" w:unhideWhenUsed="1"/>
-    <w:lsdException w:name="List Continue 4" w:semiHidden="1" w:unhideWhenUsed="1"/>
-    <w:lsdException w:name="List Continue 5" w:semiHidden="1" w:unhideWhenUsed="1"/>
-    <w:lsdException w:name="Message Header" w:semiHidden="1" w:unhideWhenUsed="1"/>
-    <w:lsdException w:name="Subtitle" w:uiPriority="11" w:qFormat="1"/>
-    <w:lsdException w:name="Salutation" w:semiHidden="1" w:unhideWhenUsed="1"/>
-    <w:lsdException w:name="Date" w:semiHidden="1" w:unhideWhenUsed="1"/>
-    <w:lsdException w:name="Body Text First Indent" w:semiHidden="1" w:unhideWhenUsed="1"/>
-    <w:lsdException w:name="Body Text First Indent 2" w:semiHidden="1" w:unhideWhenUsed="1"/>
-    <w:lsdException w:name="Note Heading" w:semiHidden="1" w:unhideWhenUsed="1"/>
-    <w:lsdException w:name="Body Text 2" w:semiHidden="1" w:unhideWhenUsed="1"/>
-    <w:lsdException w:name="Body Text 3" w:semiHidden="1" w:unhideWhenUsed="1"/>
-    <w:lsdException w:name="Body Text Indent 2" w:semiHidden="1" w:unhideWhenUsed="1"/>
-    <w:lsdException w:name="Body Text Indent 3" w:semiHidden="1" w:unhideWhenUsed="1"/>
-    <w:lsdException w:name="Block Text" w:semiHidden="1" w:unhideWhenUsed="1"/>
-    <w:lsdException w:name="Hyperlink" w:semiHidden="1" w:unhideWhenUsed="1"/>
-    <w:lsdException w:name="FollowedHyperlink" w:semiHidden="1" w:unhideWhenUsed="1"/>
-    <w:lsdException w:name="Strong" w:uiPriority="22" w:qFormat="1"/>
-    <w:lsdException w:name="Emphasis" w:uiPriority="20" w:qFormat="1"/>
-    <w:lsdException w:name="Document Map" w:semiHidden="1" w:unhideWhenUsed="1"/>
-    <w:lsdException w:name="Plain Text" w:semiHidden="1" w:unhideWhenUsed="1"/>
-    <w:lsdException w:name="E-mail Signature" w:semiHidden="1" w:unhideWhenUsed="1"/>
-    <w:lsdException w:name="HTML Top of Form" w:semiHidden="1" w:unhideWhenUsed="1"/>
-    <w:lsdException w:name="HTML Bottom of Form" w:semiHidden="1" w:unhideWhenUsed="1"/>
-    <w:lsdException w:name="Normal (Web)" w:semiHidden="1" w:unhideWhenUsed="1"/>
-    <w:lsdException w:name="HTML Acronym" w:semiHidden="1" w:unhideWhenUsed="1"/>
-    <w:lsdException w:name="HTML Address" w:semiHidden="1" w:unhideWhenUsed="1"/>
-    <w:lsdException w:name="HTML Cite" w:semiHidden="1" w:unhideWhenUsed="1"/>
-    <w:lsdException w:name="HTML Code" w:semiHidden="1" w:unhideWhenUsed="1"/>
-    <w:lsdException w:name="HTML Definition" w:semiHidden="1" w:unhideWhenUsed="1"/>
-    <w:lsdException w:name="HTML Keyboard" w:semiHidden="1" w:unhideWhenUsed="1"/>
-    <w:lsdException w:name="HTML Preformatted" w:semiHidden="1" w:unhideWhenUsed="1"/>
-    <w:lsdException w:name="HTML Sample" w:semiHidden="1" w:unhideWhenUsed="1"/>
-    <w:lsdException w:name="HTML Typewriter" w:semiHidden="1" w:unhideWhenUsed="1"/>
-    <w:lsdException w:name="HTML Variable" w:semiHidden="1" w:unhideWhenUsed="1"/>
-    <w:lsdException w:name="Normal Table" w:semiHidden="1" w:unhideWhenUsed="1"/>
-    <w:lsdException w:name="annotation subject" w:semiHidden="1" w:unhideWhenUsed="1"/>
-    <w:lsdException w:name="No List" w:semiHidden="1" w:unhideWhenUsed="1"/>
-    <w:lsdException w:name="Outline List 1" w:semiHidden="1" w:unhideWhenUsed="1"/>
-    <w:lsdException w:name="Outline List 2" w:semiHidden="1" w:unhideWhenUsed="1"/>
-    <w:lsdException w:name="Outline List 3" w:semiHidden="1" w:unhideWhenUsed="1"/>
-    <w:lsdException w:name="Table Simple 1" w:semiHidden="1" w:unhideWhenUsed="1"/>
-    <w:lsdException w:name="Table Simple 2" w:semiHidden="1" w:unhideWhenUsed="1"/>
-    <w:lsdException w:name="Table Simple 3" w:semiHidden="1" w:unhideWhenUsed="1"/>
-    <w:lsdException w:name="Table Classic 1" w:semiHidden="1" w:unhideWhenUsed="1"/>
-    <w:lsdException w:name="Table Classic 2" w:semiHidden="1" w:unhideWhenUsed="1"/>
-    <w:lsdException w:name="Table Classic 3" w:semiHidden="1" w:unhideWhenUsed="1"/>
-    <w:lsdException w:name="Table Classic 4" w:semiHidden="1" w:unhideWhenUsed="1"/>
-    <w:lsdException w:name="Table Colorful 1" w:semiHidden="1" w:unhideWhenUsed="1"/>
-    <w:lsdException w:name="Table Colorful 2" w:semiHidden="1" w:unhideWhenUsed="1"/>
-    <w:lsdException w:name="Table Colorful 3" w:semiHidden="1" w:unhideWhenUsed="1"/>
-    <w:lsdException w:name="Table Columns 1" w:semiHidden="1" w:unhideWhenUsed="1"/>
-    <w:lsdException w:name="Table Columns 2" w:semiHidden="1" w:unhideWhenUsed="1"/>
-    <w:lsdException w:name="Table Columns 3" w:semiHidden="1" w:unhideWhenUsed="1"/>
-    <w:lsdException w:name="Table Columns 4" w:semiHidden="1" w:unhideWhenUsed="1"/>
-    <w:lsdException w:name="Table Columns 5" w:semiHidden="1" w:unhideWhenUsed="1"/>
-    <w:lsdException w:name="Table Grid 1" w:semiHidden="1" w:unhideWhenUsed="1"/>
-    <w:lsdException w:name="Table Grid 2" w:semiHidden="1" w:unhideWhenUsed="1"/>
-    <w:lsdException w:name="Table Grid 3" w:semiHidden="1" w:unhideWhenUsed="1"/>
-    <w:lsdException w:name="Table Grid 4" w:semiHidden="1" w:unhideWhenUsed="1"/>
-    <w:lsdException w:name="Table Grid 5" w:semiHidden="1" w:unhideWhenUsed="1"/>
-    <w:lsdException w:name="Table Grid 6" w:semiHidden="1" w:unhideWhenUsed="1"/>
-    <w:lsdException w:name="Table Grid 7" w:semiHidden="1" w:unhideWhenUsed="1"/>
-    <w:lsdException w:name="Table Grid 8" w:semiHidden="1" w:unhideWhenUsed="1"/>
-    <w:lsdException w:name="Table List 1" w:semiHidden="1" w:unhideWhenUsed="1"/>
-    <w:lsdException w:name="Table List 2" w:semiHidden="1" w:unhideWhenUsed="1"/>
-    <w:lsdException w:name="Table List 3" w:semiHidden="1" w:unhideWhenUsed="1"/>
-    <w:lsdException w:name="Table List 4" w:semiHidden="1" w:unhideWhenUsed="1"/>
-    <w:lsdException w:name="Table List 5" w:semiHidden="1" w:unhideWhenUsed="1"/>
-    <w:lsdException w:name="Table List 6" w:semiHidden="1" w:unhideWhenUsed="1"/>
-    <w:lsdException w:name="Table List 7" w:semiHidden="1" w:unhideWhenUsed="1"/>
-    <w:lsdException w:name="Table List 8" w:semiHidden="1" w:unhideWhenUsed="1"/>
-    <w:lsdException w:name="Table 3D effects 1" w:semiHidden="1" w:unhideWhenUsed="1"/>
-    <w:lsdException w:name="Table 3D effects 2" w:semiHidden="1" w:unhideWhenUsed="1"/>
-    <w:lsdException w:name="Table 3D effects 3" w:semiHidden="1" w:unhideWhenUsed="1"/>
-    <w:lsdException w:name="Table Contemporary" w:semiHidden="1" w:unhideWhenUsed="1"/>
-    <w:lsdException w:name="Table Elegant" w:semiHidden="1" w:unhideWhenUsed="1"/>
-    <w:lsdException w:name="Table Professional" w:semiHidden="1" w:unhideWhenUsed="1"/>
-    <w:lsdException w:name="Table Subtle 1" w:semiHidden="1" w:unhideWhenUsed="1"/>
-    <w:lsdException w:name="Table Subtle 2" w:semiHidden="1" w:unhideWhenUsed="1"/>
-    <w:lsdException w:name="Table Web 1" w:semiHidden="1" w:unhideWhenUsed="1"/>
-    <w:lsdException w:name="Table Web 2" w:semiHidden="1" w:unhideWhenUsed="1"/>
-    <w:lsdException w:name="Table Web 3" w:semiHidden="1" w:unhideWhenUsed="1"/>
-    <w:lsdException w:name="Balloon Text" w:semiHidden="1" w:unhideWhenUsed="1"/>
-    <w:lsdException w:name="Table Grid" w:uiPriority="39"/>
-    <w:lsdException w:name="Table Theme" w:semiHidden="1" w:unhideWhenUsed="1"/>
-    <w:lsdException w:name="Placeholder Text" w:semiHidden="1"/>
-    <w:lsdException w:name="No Spacing" w:uiPriority="1" w:qFormat="1"/>
-    <w:lsdException w:name="Light Shading" w:uiPriority="60"/>
-    <w:lsdException w:name="Light List" w:uiPriority="61"/>
-    <w:lsdException w:name="Light Grid" w:uiPriority="62"/>
-    <w:lsdException w:name="Medium Shading 1" w:uiPriority="63"/>
-    <w:lsdException w:name="Medium Shading 2" w:uiPriority="64"/>
-    <w:lsdException w:name="Medium List 1" w:uiPriority="65"/>
-    <w:lsdException w:name="Medium List 2" w:uiPriority="66"/>
-    <w:lsdException w:name="Medium Grid 1" w:uiPriority="67"/>
-    <w:lsdException w:name="Medium Grid 2" w:uiPriority="68"/>
-    <w:lsdException w:name="Medium Grid 3" w:uiPriority="69"/>
-    <w:lsdException w:name="Dark List" w:uiPriority="70"/>
-    <w:lsdException w:name="Colorful Shading" w:uiPriority="71"/>
-    <w:lsdException w:name="Colorful List" w:uiPriority="72"/>
-    <w:lsdException w:name="Colorful Grid" w:uiPriority="73"/>
-    <w:lsdException w:name="Light Shading Accent 1" w:uiPriority="60"/>
-    <w:lsdException w:name="Light List Accent 1" w:uiPriority="61"/>
-    <w:lsdException w:name="Light Grid Accent 1" w:uiPriority="62"/>
-    <w:lsdException w:name="Medium Shading 1 Accent 1" w:uiPriority="63"/>
-    <w:lsdException w:name="Medium Shading 2 Accent 1" w:uiPriority="64"/>
-    <w:lsdException w:name="Medium List 1 Accent 1" w:uiPriority="65"/>
-    <w:lsdException w:name="Revision" w:semiHidden="1"/>
-    <w:lsdException w:name="List Paragraph" w:uiPriority="34" w:qFormat="1"/>
-    <w:lsdException w:name="Quote" w:uiPriority="29" w:qFormat="1"/>
-    <w:lsdException w:name="Intense Quote" w:uiPriority="30" w:qFormat="1"/>
-    <w:lsdException w:name="Medium List 2 Accent 1" w:uiPriority="66"/>
-    <w:lsdException w:name="Medium Grid 1 Accent 1" w:uiPriority="67"/>
-    <w:lsdException w:name="Medium Grid 2 Accent 1" w:uiPriority="68"/>
-    <w:lsdException w:name="Medium Grid 3 Accent 1" w:uiPriority="69"/>
-    <w:lsdException w:name="Dark List Accent 1" w:uiPriority="70"/>
-    <w:lsdException w:name="Colorful Shading Accent 1" w:uiPriority="71"/>
-    <w:lsdException w:name="Colorful List Accent 1" w:uiPriority="72"/>
-    <w:lsdException w:name="Colorful Grid Accent 1" w:uiPriority="73"/>
-    <w:lsdException w:name="Light Shading Accent 2" w:uiPriority="60"/>
-    <w:lsdException w:name="Light List Accent 2" w:uiPriority="61"/>
-    <w:lsdException w:name="Light Grid Accent 2" w:uiPriority="62"/>
-    <w:lsdException w:name="Medium Shading 1 Accent 2" w:uiPriority="63"/>
-    <w:lsdException w:name="Medium Shading 2 Accent 2" w:uiPriority="64"/>
-    <w:lsdException w:name="Medium List 1 Accent 2" w:uiPriority="65"/>
-    <w:lsdException w:name="Medium List 2 Accent 2" w:uiPriority="66"/>
-    <w:lsdException w:name="Medium Grid 1 Accent 2" w:uiPriority="67"/>
-    <w:lsdException w:name="Medium Grid 2 Accent 2" w:uiPriority="68"/>
-    <w:lsdException w:name="Medium Grid 3 Accent 2" w:uiPriority="69"/>
-    <w:lsdException w:name="Dark List Accent 2" w:uiPriority="70"/>
-    <w:lsdException w:name="Colorful Shading Accent 2" w:uiPriority="71"/>
-    <w:lsdException w:name="Colorful List Accent 2" w:uiPriority="72"/>
-    <w:lsdException w:name="Colorful Grid Accent 2" w:uiPriority="73"/>
-    <w:lsdException w:name="Light Shading Accent 3" w:uiPriority="60"/>
-    <w:lsdException w:name="Light List Accent 3" w:uiPriority="61"/>
-    <w:lsdException w:name="Light Grid Accent 3" w:uiPriority="62"/>
-    <w:lsdException w:name="Medium Shading 1 Accent 3" w:uiPriority="63"/>
-    <w:lsdException w:name="Medium Shading 2 Accent 3" w:uiPriority="64"/>
-    <w:lsdException w:name="Medium List 1 Accent 3" w:uiPriority="65"/>
-    <w:lsdException w:name="Medium List 2 Accent 3" w:uiPriority="66"/>
-    <w:lsdException w:name="Medium Grid 1 Accent 3" w:uiPriority="67"/>
-    <w:lsdException w:name="Medium Grid 2 Accent 3" w:uiPriority="68"/>
-    <w:lsdException w:name="Medium Grid 3 Accent 3" w:uiPriority="69"/>
-    <w:lsdException w:name="Dark List Accent 3" w:uiPriority="70"/>
-    <w:lsdException w:name="Colorful Shading Accent 3" w:uiPriority="71"/>
-    <w:lsdException w:name="Colorful List Accent 3" w:uiPriority="72"/>
-    <w:lsdException w:name="Colorful Grid Accent 3" w:uiPriority="73"/>
-    <w:lsdException w:name="Light Shading Accent 4" w:uiPriority="60"/>
-    <w:lsdException w:name="Light List Accent 4" w:uiPriority="61"/>
-    <w:lsdException w:name="Light Grid Accent 4" w:uiPriority="62"/>
-    <w:lsdException w:name="Medium Shading 1 Accent 4" w:uiPriority="63"/>
-    <w:lsdException w:name="Medium Shading 2 Accent 4" w:uiPriority="64"/>
-    <w:lsdException w:name="Medium List 1 Accent 4" w:uiPriority="65"/>
-    <w:lsdException w:name="Medium List 2 Accent 4" w:uiPriority="66"/>
-    <w:lsdException w:name="Medium Grid 1 Accent 4" w:uiPriority="67"/>
-    <w:lsdException w:name="Medium Grid 2 Accent 4" w:uiPriority="68"/>
-    <w:lsdException w:name="Medium Grid 3 Accent 4" w:uiPriority="69"/>
-    <w:lsdException w:name="Dark List Accent 4" w:uiPriority="70"/>
-    <w:lsdException w:name="Colorful Shading Accent 4" w:uiPriority="71"/>
-    <w:lsdException w:name="Colorful List Accent 4" w:uiPriority="72"/>
-    <w:lsdException w:name="Colorful Grid Accent 4" w:uiPriority="73"/>
-    <w:lsdException w:name="Light Shading Accent 5" w:uiPriority="60"/>
-    <w:lsdException w:name="Light List Accent 5" w:uiPriority="61"/>
-    <w:lsdException w:name="Light Grid Accent 5" w:uiPriority="62"/>
-    <w:lsdException w:name="Medium Shading 1 Accent 5" w:uiPriority="63"/>
-    <w:lsdException w:name="Medium Shading 2 Accent 5" w:uiPriority="64"/>
-    <w:lsdException w:name="Medium List 1 Accent 5" w:uiPriority="65"/>
-    <w:lsdException w:name="Medium List 2 Accent 5" w:uiPriority="66"/>
-    <w:lsdException w:name="Medium Grid 1 Accent 5" w:uiPriority="67"/>
-    <w:lsdException w:name="Medium Grid 2 Accent 5" w:uiPriority="68"/>
-    <w:lsdException w:name="Medium Grid 3 Accent 5" w:uiPriority="69"/>
-    <w:lsdException w:name="Dark List Accent 5" w:uiPriority="70"/>
-    <w:lsdException w:name="Colorful Shading Accent 5" w:uiPriority="71"/>
-    <w:lsdException w:name="Colorful List Accent 5" w:uiPriority="72"/>
-    <w:lsdException w:name="Colorful Grid Accent 5" w:uiPriority="73"/>
-    <w:lsdException w:name="Light Shading Accent 6" w:uiPriority="60"/>
-    <w:lsdException w:name="Light List Accent 6" w:uiPriority="61"/>
-    <w:lsdException w:name="Light Grid Accent 6" w:uiPriority="62"/>
-    <w:lsdException w:name="Medium Shading 1 Accent 6" w:uiPriority="63"/>
-    <w:lsdException w:name="Medium Shading 2 Accent 6" w:uiPriority="64"/>
-    <w:lsdException w:name="Medium List 1 Accent 6" w:uiPriority="65"/>
-    <w:lsdException w:name="Medium List 2 Accent 6" w:uiPriority="66"/>
-    <w:lsdException w:name="Medium Grid 1 Accent 6" w:uiPriority="67"/>
-    <w:lsdException w:name="Medium Grid 2 Accent 6" w:uiPriority="68"/>
-    <w:lsdException w:name="Medium Grid 3 Accent 6" w:uiPriority="69"/>
-    <w:lsdException w:name="Dark List Accent 6" w:uiPriority="70"/>
-    <w:lsdException w:name="Colorful Shading Accent 6" w:uiPriority="71"/>
-    <w:lsdException w:name="Colorful List Accent 6" w:uiPriority="72"/>
-    <w:lsdException w:name="Colorful Grid Accent 6" w:uiPriority="73"/>
-    <w:lsdException w:name="Subtle Emphasis" w:uiPriority="19" w:qFormat="1"/>
-    <w:lsdException w:name="Intense Emphasis" w:uiPriority="21" w:qFormat="1"/>
-    <w:lsdException w:name="Subtle Reference" w:uiPriority="31" w:qFormat="1"/>
-    <w:lsdException w:name="Intense Reference" w:uiPriority="32" w:qFormat="1"/>
-    <w:lsdException w:name="Book Title" w:uiPriority="33" w:qFormat="1"/>
-    <w:lsdException w:name="Bibliography" w:semiHidden="1" w:uiPriority="37" w:unhideWhenUsed="1"/>
-    <w:lsdException w:name="TOC Heading" w:semiHidden="1" w:uiPriority="39" w:unhideWhenUsed="1" w:qFormat="1"/>
-    <w:lsdException w:name="Plain Table 1" w:uiPriority="41"/>
-    <w:lsdException w:name="Plain Table 2" w:uiPriority="42"/>
-    <w:lsdException w:name="Plain Table 3" w:uiPriority="43"/>
-    <w:lsdException w:name="Plain Table 4" w:uiPriority="44"/>
-    <w:lsdException w:name="Plain Table 5" w:uiPriority="45"/>
-    <w:lsdException w:name="Grid Table Light" w:uiPriority="40"/>
-    <w:lsdException w:name="Grid Table 1 Light" w:uiPriority="46"/>
-    <w:lsdException w:name="Grid Table 2" w:uiPriority="47"/>
-    <w:lsdException w:name="Grid Table 3" w:uiPriority="48"/>
-    <w:lsdException w:name="Grid Table 4" w:uiPriority="49"/>
-    <w:lsdException w:name="Grid Table 5 Dark" w:uiPriority="50"/>
-    <w:lsdException w:name="Grid Table 6 Colorful" w:uiPriority="51"/>
-    <w:lsdException w:name="Grid Table 7 Colorful" w:uiPriority="52"/>
-    <w:lsdException w:name="Grid Table 1 Light Accent 1" w:uiPriority="46"/>
-    <w:lsdException w:name="Grid Table 2 Accent 1" w:uiPriority="47"/>
-    <w:lsdException w:name="Grid Table 3 Accent 1" w:uiPriority="48"/>
-    <w:lsdException w:name="Grid Table 4 Accent 1" w:uiPriority="49"/>
-    <w:lsdException w:name="Grid Table 5 Dark Accent 1" w:uiPriority="50"/>
-    <w:lsdException w:name="Grid Table 6 Colorful Accent 1" w:uiPriority="51"/>
-    <w:lsdException w:name="Grid Table 7 Colorful Accent 1" w:uiPriority="52"/>
-    <w:lsdException w:name="Grid Table 1 Light Accent 2" w:uiPriority="46"/>
-    <w:lsdException w:name="Grid Table 2 Accent 2" w:uiPriority="47"/>
-    <w:lsdException w:name="Grid Table 3 Accent 2" w:uiPriority="48"/>
-    <w:lsdException w:name="Grid Table 4 Accent 2" w:uiPriority="49"/>
-    <w:lsdException w:name="Grid Table 5 Dark Accent 2" w:uiPriority="50"/>
-    <w:lsdException w:name="Grid Table 6 Colorful Accent 2" w:uiPriority="51"/>
-    <w:lsdException w:name="Grid Table 7 Colorful Accent 2" w:uiPriority="52"/>
-    <w:lsdException w:name="Grid Table 1 Light Accent 3" w:uiPriority="46"/>
-    <w:lsdException w:name="Grid Table 2 Accent 3" w:uiPriority="47"/>
-    <w:lsdException w:name="Grid Table 3 Accent 3" w:uiPriority="48"/>
-    <w:lsdException w:name="Grid Table 4 Accent 3" w:uiPriority="49"/>
-    <w:lsdException w:name="Grid Table 5 Dark Accent 3" w:uiPriority="50"/>
-    <w:lsdException w:name="Grid Table 6 Colorful Accent 3" w:uiPriority="51"/>
-    <w:lsdException w:name="Grid Table 7 Colorful Accent 3" w:uiPriority="52"/>
-    <w:lsdException w:name="Grid Table 1 Light Accent 4" w:uiPriority="46"/>
-    <w:lsdException w:name="Grid Table 2 Accent 4" w:uiPriority="47"/>
-    <w:lsdException w:name="Grid Table 3 Accent 4" w:uiPriority="48"/>
-    <w:lsdException w:name="Grid Table 4 Accent 4" w:uiPriority="49"/>
-    <w:lsdException w:name="Grid Table 5 Dark Accent 4" w:uiPriority="50"/>
-    <w:lsdException w:name="Grid Table 6 Colorful Accent 4" w:uiPriority="51"/>
-    <w:lsdException w:name="Grid Table 7 Colorful Accent 4" w:uiPriority="52"/>
-    <w:lsdException w:name="Grid Table 1 Light Accent 5" w:uiPriority="46"/>
-    <w:lsdException w:name="Grid Table 2 Accent 5" w:uiPriority="47"/>
-    <w:lsdException w:name="Grid Table 3 Accent 5" w:uiPriority="48"/>
-    <w:lsdException w:name="Grid Table 4 Accent 5" w:uiPriority="49"/>
-    <w:lsdException w:name="Grid Table 5 Dark Accent 5" w:uiPriority="50"/>
-    <w:lsdException w:name="Grid Table 6 Colorful Accent 5" w:uiPriority="51"/>
-    <w:lsdException w:name="Grid Table 7 Colorful Accent 5" w:uiPriority="52"/>
-    <w:lsdException w:name="Grid Table 1 Light Accent 6" w:uiPriority="46"/>
-    <w:lsdException w:name="Grid Table 2 Accent 6" w:uiPriority="47"/>
-    <w:lsdException w:name="Grid Table 3 Accent 6" w:uiPriority="48"/>
-    <w:lsdException w:name="Grid Table 4 Accent 6" w:uiPriority="49"/>
-    <w:lsdException w:name="Grid Table 5 Dark Accent 6" w:uiPriority="50"/>
-    <w:lsdException w:name="Grid Table 6 Colorful Accent 6" w:uiPriority="51"/>
-    <w:lsdException w:name="Grid Table 7 Colorful Accent 6" w:uiPriority="52"/>
-    <w:lsdException w:name="List Table 1 Light" w:uiPriority="46"/>
-    <w:lsdException w:name="List Table 2" w:uiPriority="47"/>
-    <w:lsdException w:name="List Table 3" w:uiPriority="48"/>
-    <w:lsdException w:name="List Table 4" w:uiPriority="49"/>
-    <w:lsdException w:name="List Table 5 Dark" w:uiPriority="50"/>
-    <w:lsdException w:name="List Table 6 Colorful" w:uiPriority="51"/>
-    <w:lsdException w:name="List Table 7 Colorful" w:uiPriority="52"/>
-    <w:lsdException w:name="List Table 1 Light Accent 1" w:uiPriority="46"/>
-    <w:lsdException w:name="List Table 2 Accent 1" w:uiPriority="47"/>
-    <w:lsdException w:name="List Table 3 Accent 1" w:uiPriority="48"/>
-    <w:lsdException w:name="List Table 4 Accent 1" w:uiPriority="49"/>
-    <w:lsdException w:name="List Table 5 Dark Accent 1" w:uiPriority="50"/>
-    <w:lsdException w:name="List Table 6 Colorful Accent 1" w:uiPriority="51"/>
-    <w:lsdException w:name="List Table 7 Colorful Accent 1" w:uiPriority="52"/>
-    <w:lsdException w:name="List Table 1 Light Accent 2" w:uiPriority="46"/>
-    <w:lsdException w:name="List Table 2 Accent 2" w:uiPriority="47"/>
-    <w:lsdException w:name="List Table 3 Accent 2" w:uiPriority="48"/>
-    <w:lsdException w:name="List Table 4 Accent 2" w:uiPriority="49"/>
-    <w:lsdException w:name="List Table 5 Dark Accent 2" w:uiPriority="50"/>
-    <w:lsdException w:name="List Table 6 Colorful Accent 2" w:uiPriority="51"/>
-    <w:lsdException w:name="List Table 7 Colorful Accent 2" w:uiPriority="52"/>
-    <w:lsdException w:name="List Table 1 Light Accent 3" w:uiPriority="46"/>
-    <w:lsdException w:name="List Table 2 Accent 3" w:uiPriority="47"/>
-    <w:lsdException w:name="List Table 3 Accent 3" w:uiPriority="48"/>
-    <w:lsdException w:name="List Table 4 Accent 3" w:uiPriority="49"/>
-    <w:lsdException w:name="List Table 5 Dark Accent 3" w:uiPriority="50"/>
-    <w:lsdException w:name="List Table 6 Colorful Accent 3" w:uiPriority="51"/>
-    <w:lsdException w:name="List Table 7 Colorful Accent 3" w:uiPriority="52"/>
-    <w:lsdException w:name="List Table 1 Light Accent 4" w:uiPriority="46"/>
-    <w:lsdException w:name="List Table 2 Accent 4" w:uiPriority="47"/>
-    <w:lsdException w:name="List Table 3 Accent 4" w:uiPriority="48"/>
-    <w:lsdException w:name="List Table 4 Accent 4" w:uiPriority="49"/>
-    <w:lsdException w:name="List Table 5 Dark Accent 4" w:uiPriority="50"/>
-    <w:lsdException w:name="List Table 6 Colorful Accent 4" w:uiPriority="51"/>
-    <w:lsdException w:name="List Table 7 Colorful Accent 4" w:uiPriority="52"/>
-    <w:lsdException w:name="List Table 1 Light Accent 5" w:uiPriority="46"/>
-    <w:lsdException w:name="List Table 2 Accent 5" w:uiPriority="47"/>
-    <w:lsdException w:name="List Table 3 Accent 5" w:uiPriority="48"/>
-    <w:lsdException w:name="List Table 4 Accent 5" w:uiPriority="49"/>
-    <w:lsdException w:name="List Table 5 Dark Accent 5" w:uiPriority="50"/>
-    <w:lsdException w:name="List Table 6 Colorful Accent 5" w:uiPriority="51"/>
-    <w:lsdException w:name="List Table 7 Colorful Accent 5" w:uiPriority="52"/>
-    <w:lsdException w:name="List Table 1 Light Accent 6" w:uiPriority="46"/>
-    <w:lsdException w:name="List Table 2 Accent 6" w:uiPriority="47"/>
-    <w:lsdException w:name="List Table 3 Accent 6" w:uiPriority="48"/>
-    <w:lsdException w:name="List Table 4 Accent 6" w:uiPriority="49"/>
-    <w:lsdException w:name="List Table 5 Dark Accent 6" w:uiPriority="50"/>
-    <w:lsdException w:name="List Table 6 Colorful Accent 6" w:uiPriority="51"/>
-    <w:lsdException w:name="List Table 7 Colorful Accent 6" w:uiPriority="52"/>
+  <w:latentStyles w:defLockedState="0" w:defUIPriority="99" w:defSemiHidden="1" w:defUnhideWhenUsed="1" w:defQFormat="0" w:count="267">
+    <w:lsdException w:name="Normal" w:semiHidden="0" w:uiPriority="0" w:unhideWhenUsed="0" w:qFormat="1"/>
+    <w:lsdException w:name="heading 1" w:semiHidden="0" w:uiPriority="9" w:unhideWhenUsed="0" w:qFormat="1"/>
+    <w:lsdException w:name="heading 2" w:uiPriority="9" w:qFormat="1"/>
+    <w:lsdException w:name="heading 3" w:uiPriority="9" w:qFormat="1"/>
+    <w:lsdException w:name="heading 4" w:uiPriority="9" w:qFormat="1"/>
+    <w:lsdException w:name="heading 5" w:uiPriority="9" w:qFormat="1"/>
+    <w:lsdException w:name="heading 6" w:uiPriority="9" w:qFormat="1"/>
+    <w:lsdException w:name="heading 7" w:uiPriority="9" w:qFormat="1"/>
+    <w:lsdException w:name="heading 8" w:uiPriority="9" w:qFormat="1"/>
+    <w:lsdException w:name="heading 9" w:uiPriority="9" w:qFormat="1"/>
+    <w:lsdException w:name="toc 1" w:uiPriority="39"/>
+    <w:lsdException w:name="toc 2" w:uiPriority="39"/>
+    <w:lsdException w:name="toc 3" w:uiPriority="39"/>
+    <w:lsdException w:name="toc 4" w:uiPriority="39"/>
+    <w:lsdException w:name="toc 5" w:uiPriority="39"/>
+    <w:lsdException w:name="toc 6" w:uiPriority="39"/>
+    <w:lsdException w:name="toc 7" w:uiPriority="39"/>
+    <w:lsdException w:name="toc 8" w:uiPriority="39"/>
+    <w:lsdException w:name="toc 9" w:uiPriority="39"/>
+    <w:lsdException w:name="caption" w:uiPriority="35" w:qFormat="1"/>
+    <w:lsdException w:name="Title" w:semiHidden="0" w:uiPriority="10" w:unhideWhenUsed="0" w:qFormat="1"/>
+    <w:lsdException w:name="Default Paragraph Font" w:uiPriority="1"/>
+    <w:lsdException w:name="Subtitle" w:semiHidden="0" w:uiPriority="11" w:unhideWhenUsed="0" w:qFormat="1"/>
+    <w:lsdException w:name="Strong" w:semiHidden="0" w:uiPriority="22" w:unhideWhenUsed="0" w:qFormat="1"/>
+    <w:lsdException w:name="Emphasis" w:semiHidden="0" w:uiPriority="20" w:unhideWhenUsed="0" w:qFormat="1"/>
+    <w:lsdException w:name="Table Grid" w:semiHidden="0" w:uiPriority="39" w:unhideWhenUsed="0"/>
+    <w:lsdException w:name="Placeholder Text" w:unhideWhenUsed="0"/>
+    <w:lsdException w:name="No Spacing" w:semiHidden="0" w:uiPriority="1" w:unhideWhenUsed="0" w:qFormat="1"/>
+    <w:lsdException w:name="Light Shading" w:semiHidden="0" w:uiPriority="60" w:unhideWhenUsed="0"/>
+    <w:lsdException w:name="Light List" w:semiHidden="0" w:uiPriority="61" w:unhideWhenUsed="0"/>
+    <w:lsdException w:name="Light Grid" w:semiHidden="0" w:uiPriority="62" w:unhideWhenUsed="0"/>
+    <w:lsdException w:name="Medium Shading 1" w:semiHidden="0" w:uiPriority="63" w:unhideWhenUsed="0"/>
+    <w:lsdException w:name="Medium Shading 2" w:semiHidden="0" w:uiPriority="64" w:unhideWhenUsed="0"/>
+    <w:lsdException w:name="Medium List 1" w:semiHidden="0" w:uiPriority="65" w:unhideWhenUsed="0"/>
+    <w:lsdException w:name="Medium List 2" w:semiHidden="0" w:uiPriority="66" w:unhideWhenUsed="0"/>
+    <w:lsdException w:name="Medium Grid 1" w:semiHidden="0" w:uiPriority="67" w:unhideWhenUsed="0"/>
+    <w:lsdException w:name="Medium Grid 2" w:semiHidden="0" w:uiPriority="68" w:unhideWhenUsed="0"/>
+    <w:lsdException w:name="Medium Grid 3" w:semiHidden="0" w:uiPriority="69" w:unhideWhenUsed="0"/>
+    <w:lsdException w:name="Dark List" w:semiHidden="0" w:uiPriority="70" w:unhideWhenUsed="0"/>
+    <w:lsdException w:name="Colorful Shading" w:semiHidden="0" w:uiPriority="71" w:unhideWhenUsed="0"/>
+    <w:lsdException w:name="Colorful List" w:semiHidden="0" w:uiPriority="72" w:unhideWhenUsed="0"/>
+    <w:lsdException w:name="Colorful Grid" w:semiHidden="0" w:uiPriority="73" w:unhideWhenUsed="0"/>
+    <w:lsdException w:name="Light Shading Accent 1" w:semiHidden="0" w:uiPriority="60" w:unhideWhenUsed="0"/>
+    <w:lsdException w:name="Light List Accent 1" w:semiHidden="0" w:uiPriority="61" w:unhideWhenUsed="0"/>
+    <w:lsdException w:name="Light Grid Accent 1" w:semiHidden="0" w:uiPriority="62" w:unhideWhenUsed="0"/>
+    <w:lsdException w:name="Medium Shading 1 Accent 1" w:semiHidden="0" w:uiPriority="63" w:unhideWhenUsed="0"/>
+    <w:lsdException w:name="Medium Shading 2 Accent 1" w:semiHidden="0" w:uiPriority="64" w:unhideWhenUsed="0"/>
+    <w:lsdException w:name="Medium List 1 Accent 1" w:semiHidden="0" w:uiPriority="65" w:unhideWhenUsed="0"/>
+    <w:lsdException w:name="Revision" w:unhideWhenUsed="0"/>
+    <w:lsdException w:name="List Paragraph" w:semiHidden="0" w:uiPriority="34" w:unhideWhenUsed="0" w:qFormat="1"/>
+    <w:lsdException w:name="Quote" w:semiHidden="0" w:uiPriority="29" w:unhideWhenUsed="0" w:qFormat="1"/>
+    <w:lsdException w:name="Intense Quote" w:semiHidden="0" w:uiPriority="30" w:unhideWhenUsed="0" w:qFormat="1"/>
+    <w:lsdException w:name="Medium List 2 Accent 1" w:semiHidden="0" w:uiPriority="66" w:unhideWhenUsed="0"/>
+    <w:lsdException w:name="Medium Grid 1 Accent 1" w:semiHidden="0" w:uiPriority="67" w:unhideWhenUsed="0"/>
+    <w:lsdException w:name="Medium Grid 2 Accent 1" w:semiHidden="0" w:uiPriority="68" w:unhideWhenUsed="0"/>
+    <w:lsdException w:name="Medium Grid 3 Accent 1" w:semiHidden="0" w:uiPriority="69" w:unhideWhenUsed="0"/>
+    <w:lsdException w:name="Dark List Accent 1" w:semiHidden="0" w:uiPriority="70" w:unhideWhenUsed="0"/>
+    <w:lsdException w:name="Colorful Shading Accent 1" w:semiHidden="0" w:uiPriority="71" w:unhideWhenUsed="0"/>
+    <w:lsdException w:name="Colorful List Accent 1" w:semiHidden="0" w:uiPriority="72" w:unhideWhenUsed="0"/>
+    <w:lsdException w:name="Colorful Grid Accent 1" w:semiHidden="0" w:uiPriority="73" w:unhideWhenUsed="0"/>
+    <w:lsdException w:name="Light Shading Accent 2" w:semiHidden="0" w:uiPriority="60" w:unhideWhenUsed="0"/>
+    <w:lsdException w:name="Light List Accent 2" w:semiHidden="0" w:uiPriority="61" w:unhideWhenUsed="0"/>
+    <w:lsdException w:name="Light Grid Accent 2" w:semiHidden="0" w:uiPriority="62" w:unhideWhenUsed="0"/>
+    <w:lsdException w:name="Medium Shading 1 Accent 2" w:semiHidden="0" w:uiPriority="63" w:unhideWhenUsed="0"/>
+    <w:lsdException w:name="Medium Shading 2 Accent 2" w:semiHidden="0" w:uiPriority="64" w:unhideWhenUsed="0"/>
+    <w:lsdException w:name="Medium List 1 Accent 2" w:semiHidden="0" w:uiPriority="65" w:unhideWhenUsed="0"/>
+    <w:lsdException w:name="Medium List 2 Accent 2" w:semiHidden="0" w:uiPriority="66" w:unhideWhenUsed="0"/>
+    <w:lsdException w:name="Medium Grid 1 Accent 2" w:semiHidden="0" w:uiPriority="67" w:unhideWhenUsed="0"/>
+    <w:lsdException w:name="Medium Grid 2 Accent 2" w:semiHidden="0" w:uiPriority="68" w:unhideWhenUsed="0"/>
+    <w:lsdException w:name="Medium Grid 3 Accent 2" w:semiHidden="0" w:uiPriority="69" w:unhideWhenUsed="0"/>
+    <w:lsdException w:name="Dark List Accent 2" w:semiHidden="0" w:uiPriority="70" w:unhideWhenUsed="0"/>
+    <w:lsdException w:name="Colorful Shading Accent 2" w:semiHidden="0" w:uiPriority="71" w:unhideWhenUsed="0"/>
+    <w:lsdException w:name="Colorful List Accent 2" w:semiHidden="0" w:uiPriority="72" w:unhideWhenUsed="0"/>
+    <w:lsdException w:name="Colorful Grid Accent 2" w:semiHidden="0" w:uiPriority="73" w:unhideWhenUsed="0"/>
+    <w:lsdException w:name="Light Shading Accent 3" w:semiHidden="0" w:uiPriority="60" w:unhideWhenUsed="0"/>
+    <w:lsdException w:name="Light List Accent 3" w:semiHidden="0" w:uiPriority="61" w:unhideWhenUsed="0"/>
+    <w:lsdException w:name="Light Grid Accent 3" w:semiHidden="0" w:uiPriority="62" w:unhideWhenUsed="0"/>
+    <w:lsdException w:name="Medium Shading 1 Accent 3" w:semiHidden="0" w:uiPriority="63" w:unhideWhenUsed="0"/>
+    <w:lsdException w:name="Medium Shading 2 Accent 3" w:semiHidden="0" w:uiPriority="64" w:unhideWhenUsed="0"/>
+    <w:lsdException w:name="Medium List 1 Accent 3" w:semiHidden="0" w:uiPriority="65" w:unhideWhenUsed="0"/>
+    <w:lsdException w:name="Medium List 2 Accent 3" w:semiHidden="0" w:uiPriority="66" w:unhideWhenUsed="0"/>
+    <w:lsdException w:name="Medium Grid 1 Accent 3" w:semiHidden="0" w:uiPriority="67" w:unhideWhenUsed="0"/>
+    <w:lsdException w:name="Medium Grid 2 Accent 3" w:semiHidden="0" w:uiPriority="68" w:unhideWhenUsed="0"/>
+    <w:lsdException w:name="Medium Grid 3 Accent 3" w:semiHidden="0" w:uiPriority="69" w:unhideWhenUsed="0"/>
+    <w:lsdException w:name="Dark List Accent 3" w:semiHidden="0" w:uiPriority="70" w:unhideWhenUsed="0"/>
+    <w:lsdException w:name="Colorful Shading Accent 3" w:semiHidden="0" w:uiPriority="71" w:unhideWhenUsed="0"/>
+    <w:lsdException w:name="Colorful List Accent 3" w:semiHidden="0" w:uiPriority="72" w:unhideWhenUsed="0"/>
+    <w:lsdException w:name="Colorful Grid Accent 3" w:semiHidden="0" w:uiPriority="73" w:unhideWhenUsed="0"/>
+    <w:lsdException w:name="Light Shading Accent 4" w:semiHidden="0" w:uiPriority="60" w:unhideWhenUsed="0"/>
+    <w:lsdException w:name="Light List Accent 4" w:semiHidden="0" w:uiPriority="61" w:unhideWhenUsed="0"/>
+    <w:lsdException w:name="Light Grid Accent 4" w:semiHidden="0" w:uiPriority="62" w:unhideWhenUsed="0"/>
+    <w:lsdException w:name="Medium Shading 1 Accent 4" w:semiHidden="0" w:uiPriority="63" w:unhideWhenUsed="0"/>
+    <w:lsdException w:name="Medium Shading 2 Accent 4" w:semiHidden="0" w:uiPriority="64" w:unhideWhenUsed="0"/>
+    <w:lsdException w:name="Medium List 1 Accent 4" w:semiHidden="0" w:uiPriority="65" w:unhideWhenUsed="0"/>
+    <w:lsdException w:name="Medium List 2 Accent 4" w:semiHidden="0" w:uiPriority="66" w:unhideWhenUsed="0"/>
+    <w:lsdException w:name="Medium Grid 1 Accent 4" w:semiHidden="0" w:uiPriority="67" w:unhideWhenUsed="0"/>
+    <w:lsdException w:name="Medium Grid 2 Accent 4" w:semiHidden="0" w:uiPriority="68" w:unhideWhenUsed="0"/>
+    <w:lsdException w:name="Medium Grid 3 Accent 4" w:semiHidden="0" w:uiPriority="69" w:unhideWhenUsed="0"/>
+    <w:lsdException w:name="Dark List Accent 4" w:semiHidden="0" w:uiPriority="70" w:unhideWhenUsed="0"/>
+    <w:lsdException w:name="Colorful Shading Accent 4" w:semiHidden="0" w:uiPriority="71" w:unhideWhenUsed="0"/>
+    <w:lsdException w:name="Colorful List Accent 4" w:semiHidden="0" w:uiPriority="72" w:unhideWhenUsed="0"/>
+    <w:lsdException w:name="Colorful Grid Accent 4" w:semiHidden="0" w:uiPriority="73" w:unhideWhenUsed="0"/>
+    <w:lsdException w:name="Light Shading Accent 5" w:semiHidden="0" w:uiPriority="60" w:unhideWhenUsed="0"/>
+    <w:lsdException w:name="Light List Accent 5" w:semiHidden="0" w:uiPriority="61" w:unhideWhenUsed="0"/>
+    <w:lsdException w:name="Light Grid Accent 5" w:semiHidden="0" w:uiPriority="62" w:unhideWhenUsed="0"/>
+    <w:lsdException w:name="Medium Shading 1 Accent 5" w:semiHidden="0" w:uiPriority="63" w:unhideWhenUsed="0"/>
+    <w:lsdException w:name="Medium Shading 2 Accent 5" w:semiHidden="0" w:uiPriority="64" w:unhideWhenUsed="0"/>
+    <w:lsdException w:name="Medium List 1 Accent 5" w:semiHidden="0" w:uiPriority="65" w:unhideWhenUsed="0"/>
+    <w:lsdException w:name="Medium List 2 Accent 5" w:semiHidden="0" w:uiPriority="66" w:unhideWhenUsed="0"/>
+    <w:lsdException w:name="Medium Grid 1 Accent 5" w:semiHidden="0" w:uiPriority="67" w:unhideWhenUsed="0"/>
+    <w:lsdException w:name="Medium Grid 2 Accent 5" w:semiHidden="0" w:uiPriority="68" w:unhideWhenUsed="0"/>
+    <w:lsdException w:name="Medium Grid 3 Accent 5" w:semiHidden="0" w:uiPriority="69" w:unhideWhenUsed="0"/>
+    <w:lsdException w:name="Dark List Accent 5" w:semiHidden="0" w:uiPriority="70" w:unhideWhenUsed="0"/>
+    <w:lsdException w:name="Colorful Shading Accent 5" w:semiHidden="0" w:uiPriority="71" w:unhideWhenUsed="0"/>
+    <w:lsdException w:name="Colorful List Accent 5" w:semiHidden="0" w:uiPriority="72" w:unhideWhenUsed="0"/>
+    <w:lsdException w:name="Colorful Grid Accent 5" w:semiHidden="0" w:uiPriority="73" w:unhideWhenUsed="0"/>
+    <w:lsdException w:name="Light Shading Accent 6" w:semiHidden="0" w:uiPriority="60" w:unhideWhenUsed="0"/>
+    <w:lsdException w:name="Light List Accent 6" w:semiHidden="0" w:uiPriority="61" w:unhideWhenUsed="0"/>
+    <w:lsdException w:name="Light Grid Accent 6" w:semiHidden="0" w:uiPriority="62" w:unhideWhenUsed="0"/>
+    <w:lsdException w:name="Medium Shading 1 Accent 6" w:semiHidden="0" w:uiPriority="63" w:unhideWhenUsed="0"/>
+    <w:lsdException w:name="Medium Shading 2 Accent 6" w:semiHidden="0" w:uiPriority="64" w:unhideWhenUsed="0"/>
+    <w:lsdException w:name="Medium List 1 Accent 6" w:semiHidden="0" w:uiPriority="65" w:unhideWhenUsed="0"/>
+    <w:lsdException w:name="Medium List 2 Accent 6" w:semiHidden="0" w:uiPriority="66" w:unhideWhenUsed="0"/>
+    <w:lsdException w:name="Medium Grid 1 Accent 6" w:semiHidden="0" w:uiPriority="67" w:unhideWhenUsed="0"/>
+    <w:lsdException w:name="Medium Grid 2 Accent 6" w:semiHidden="0" w:uiPriority="68" w:unhideWhenUsed="0"/>
+    <w:lsdException w:name="Medium Grid 3 Accent 6" w:semiHidden="0" w:uiPriority="69" w:unhideWhenUsed="0"/>
+    <w:lsdException w:name="Dark List Accent 6" w:semiHidden="0" w:uiPriority="70" w:unhideWhenUsed="0"/>
+    <w:lsdException w:name="Colorful Shading Accent 6" w:semiHidden="0" w:uiPriority="71" w:unhideWhenUsed="0"/>
+    <w:lsdException w:name="Colorful List Accent 6" w:semiHidden="0" w:uiPriority="72" w:unhideWhenUsed="0"/>
+    <w:lsdException w:name="Colorful Grid Accent 6" w:semiHidden="0" w:uiPriority="73" w:unhideWhenUsed="0"/>
+    <w:lsdException w:name="Subtle Emphasis" w:semiHidden="0" w:uiPriority="19" w:unhideWhenUsed="0" w:qFormat="1"/>
+    <w:lsdException w:name="Intense Emphasis" w:semiHidden="0" w:uiPriority="21" w:unhideWhenUsed="0" w:qFormat="1"/>
+    <w:lsdException w:name="Subtle Reference" w:semiHidden="0" w:uiPriority="31" w:unhideWhenUsed="0" w:qFormat="1"/>
+    <w:lsdException w:name="Intense Reference" w:semiHidden="0" w:uiPriority="32" w:unhideWhenUsed="0" w:qFormat="1"/>
+    <w:lsdException w:name="Book Title" w:semiHidden="0" w:uiPriority="33" w:unhideWhenUsed="0" w:qFormat="1"/>
+    <w:lsdException w:name="Bibliography" w:uiPriority="37"/>
+    <w:lsdException w:name="TOC Heading" w:uiPriority="39" w:qFormat="1"/>
   </w:latentStyles>
-  <w:style w:type="paragraph" w:default="1" w:styleId="a">
+  <w:style w:type="paragraph" w:default="1" w:styleId="Normal">
     <w:name w:val="Normal"/>
     <w:qFormat/>
     <w:rsid w:val="00D824D2"/>
   </w:style>
-  <w:style w:type="paragraph" w:styleId="3">
+  <w:style w:type="paragraph" w:styleId="Heading3">
     <w:name w:val="heading 3"/>
-    <w:basedOn w:val="a"/>
-    <w:link w:val="30"/>
+    <w:basedOn w:val="Normal"/>
+    <w:link w:val="Heading3Char"/>
     <w:uiPriority w:val="9"/>
     <w:qFormat/>
     <w:rsid w:val="00107C10"/>
@@ -18540,10 +18527,10 @@
       <w:szCs w:val="27"/>
     </w:rPr>
   </w:style>
-  <w:style w:type="paragraph" w:styleId="4">
+  <w:style w:type="paragraph" w:styleId="Heading4">
     <w:name w:val="heading 4"/>
-    <w:basedOn w:val="a"/>
-    <w:link w:val="40"/>
+    <w:basedOn w:val="Normal"/>
+    <w:link w:val="Heading4Char"/>
     <w:uiPriority w:val="9"/>
     <w:qFormat/>
     <w:rsid w:val="00107C10"/>
@@ -18559,13 +18546,13 @@
       <w:szCs w:val="24"/>
     </w:rPr>
   </w:style>
-  <w:style w:type="character" w:default="1" w:styleId="a0">
+  <w:style w:type="character" w:default="1" w:styleId="DefaultParagraphFont">
     <w:name w:val="Default Paragraph Font"/>
     <w:uiPriority w:val="1"/>
     <w:semiHidden/>
     <w:unhideWhenUsed/>
   </w:style>
-  <w:style w:type="table" w:default="1" w:styleId="a1">
+  <w:style w:type="table" w:default="1" w:styleId="TableNormal">
     <w:name w:val="Normal Table"/>
     <w:uiPriority w:val="99"/>
     <w:semiHidden/>
@@ -18580,7 +18567,7 @@
       </w:tblCellMar>
     </w:tblPr>
   </w:style>
-  <w:style w:type="numbering" w:default="1" w:styleId="a2">
+  <w:style w:type="numbering" w:default="1" w:styleId="NoList">
     <w:name w:val="No List"/>
     <w:uiPriority w:val="99"/>
     <w:semiHidden/>
@@ -18588,12 +18575,12 @@
   </w:style>
   <w:style w:type="character" w:customStyle="1" w:styleId="inlinevariable">
     <w:name w:val="inlinevariable"/>
-    <w:basedOn w:val="a0"/>
+    <w:basedOn w:val="DefaultParagraphFont"/>
     <w:rsid w:val="00110CE9"/>
   </w:style>
-  <w:style w:type="paragraph" w:styleId="a3">
+  <w:style w:type="paragraph" w:styleId="NormalWeb">
     <w:name w:val="Normal (Web)"/>
-    <w:basedOn w:val="a"/>
+    <w:basedOn w:val="Normal"/>
     <w:uiPriority w:val="99"/>
     <w:semiHidden/>
     <w:unhideWhenUsed/>
@@ -18607,9 +18594,9 @@
       <w:szCs w:val="24"/>
     </w:rPr>
   </w:style>
-  <w:style w:type="character" w:styleId="a4">
+  <w:style w:type="character" w:styleId="Strong">
     <w:name w:val="Strong"/>
-    <w:basedOn w:val="a0"/>
+    <w:basedOn w:val="DefaultParagraphFont"/>
     <w:uiPriority w:val="22"/>
     <w:qFormat/>
     <w:rsid w:val="00110CE9"/>
@@ -18618,9 +18605,9 @@
       <w:bCs/>
     </w:rPr>
   </w:style>
-  <w:style w:type="character" w:styleId="a5">
+  <w:style w:type="character" w:styleId="Hyperlink">
     <w:name w:val="Hyperlink"/>
-    <w:basedOn w:val="a0"/>
+    <w:basedOn w:val="DefaultParagraphFont"/>
     <w:uiPriority w:val="99"/>
     <w:unhideWhenUsed/>
     <w:rsid w:val="0015079B"/>
@@ -18629,9 +18616,9 @@
       <w:u w:val="single"/>
     </w:rPr>
   </w:style>
-  <w:style w:type="character" w:styleId="HTML">
+  <w:style w:type="character" w:styleId="HTMLCode">
     <w:name w:val="HTML Code"/>
-    <w:basedOn w:val="a0"/>
+    <w:basedOn w:val="DefaultParagraphFont"/>
     <w:uiPriority w:val="99"/>
     <w:semiHidden/>
     <w:unhideWhenUsed/>
@@ -18642,9 +18629,9 @@
       <w:szCs w:val="20"/>
     </w:rPr>
   </w:style>
-  <w:style w:type="paragraph" w:styleId="a6">
+  <w:style w:type="paragraph" w:styleId="ListParagraph">
     <w:name w:val="List Paragraph"/>
-    <w:basedOn w:val="a"/>
+    <w:basedOn w:val="Normal"/>
     <w:uiPriority w:val="34"/>
     <w:qFormat/>
     <w:rsid w:val="00107C10"/>
@@ -18653,10 +18640,10 @@
       <w:contextualSpacing/>
     </w:pPr>
   </w:style>
-  <w:style w:type="character" w:customStyle="1" w:styleId="30">
-    <w:name w:val="Заголовок 3 Знак"/>
-    <w:basedOn w:val="a0"/>
-    <w:link w:val="3"/>
+  <w:style w:type="character" w:customStyle="1" w:styleId="Heading3Char">
+    <w:name w:val="Heading 3 Char"/>
+    <w:basedOn w:val="DefaultParagraphFont"/>
+    <w:link w:val="Heading3"/>
     <w:uiPriority w:val="9"/>
     <w:rsid w:val="00107C10"/>
     <w:rPr>
@@ -18667,10 +18654,10 @@
       <w:szCs w:val="27"/>
     </w:rPr>
   </w:style>
-  <w:style w:type="character" w:customStyle="1" w:styleId="40">
-    <w:name w:val="Заголовок 4 Знак"/>
-    <w:basedOn w:val="a0"/>
-    <w:link w:val="4"/>
+  <w:style w:type="character" w:customStyle="1" w:styleId="Heading4Char">
+    <w:name w:val="Heading 4 Char"/>
+    <w:basedOn w:val="DefaultParagraphFont"/>
+    <w:link w:val="Heading4"/>
     <w:uiPriority w:val="9"/>
     <w:rsid w:val="00107C10"/>
     <w:rPr>
@@ -18681,10 +18668,10 @@
       <w:szCs w:val="24"/>
     </w:rPr>
   </w:style>
-  <w:style w:type="paragraph" w:styleId="HTML0">
+  <w:style w:type="paragraph" w:styleId="HTMLPreformatted">
     <w:name w:val="HTML Preformatted"/>
-    <w:basedOn w:val="a"/>
-    <w:link w:val="HTML1"/>
+    <w:basedOn w:val="Normal"/>
+    <w:link w:val="HTMLPreformattedChar"/>
     <w:uiPriority w:val="99"/>
     <w:unhideWhenUsed/>
     <w:rsid w:val="00107C10"/>
@@ -18715,10 +18702,10 @@
       <w:szCs w:val="20"/>
     </w:rPr>
   </w:style>
-  <w:style w:type="character" w:customStyle="1" w:styleId="HTML1">
-    <w:name w:val="Стандартный HTML Знак"/>
-    <w:basedOn w:val="a0"/>
-    <w:link w:val="HTML0"/>
+  <w:style w:type="character" w:customStyle="1" w:styleId="HTMLPreformattedChar">
+    <w:name w:val="HTML Preformatted Char"/>
+    <w:basedOn w:val="DefaultParagraphFont"/>
+    <w:link w:val="HTMLPreformatted"/>
     <w:uiPriority w:val="99"/>
     <w:rsid w:val="00107C10"/>
     <w:rPr>
@@ -18729,22 +18716,412 @@
   </w:style>
   <w:style w:type="character" w:customStyle="1" w:styleId="hljs-punctuation">
     <w:name w:val="hljs-punctuation"/>
-    <w:basedOn w:val="a0"/>
+    <w:basedOn w:val="DefaultParagraphFont"/>
     <w:rsid w:val="001B46B7"/>
   </w:style>
   <w:style w:type="character" w:customStyle="1" w:styleId="hljs-attr">
     <w:name w:val="hljs-attr"/>
-    <w:basedOn w:val="a0"/>
+    <w:basedOn w:val="DefaultParagraphFont"/>
     <w:rsid w:val="001B46B7"/>
   </w:style>
   <w:style w:type="character" w:customStyle="1" w:styleId="hljs-string">
     <w:name w:val="hljs-string"/>
-    <w:basedOn w:val="a0"/>
+    <w:basedOn w:val="DefaultParagraphFont"/>
     <w:rsid w:val="001B46B7"/>
   </w:style>
   <w:style w:type="character" w:customStyle="1" w:styleId="hljs-number">
     <w:name w:val="hljs-number"/>
-    <w:basedOn w:val="a0"/>
+    <w:basedOn w:val="DefaultParagraphFont"/>
+    <w:rsid w:val="001B46B7"/>
+  </w:style>
+</w:styles>
+</file>
+
+<file path=word/stylesWithEffects.xml><?xml version="1.0" encoding="utf-8"?>
+<w:styles xmlns:wpc="http://schemas.microsoft.com/office/word/2010/wordprocessingCanvas" xmlns:mc="http://schemas.openxmlformats.org/markup-compatibility/2006" xmlns:o="urn:schemas-microsoft-com:office:office" xmlns:r="http://schemas.openxmlformats.org/officeDocument/2006/relationships" xmlns:m="http://schemas.openxmlformats.org/officeDocument/2006/math" xmlns:v="urn:schemas-microsoft-com:vml" xmlns:wp14="http://schemas.microsoft.com/office/word/2010/wordprocessingDrawing" xmlns:wp="http://schemas.openxmlformats.org/drawingml/2006/wordprocessingDrawing" xmlns:w10="urn:schemas-microsoft-com:office:word" xmlns:w="http://schemas.openxmlformats.org/wordprocessingml/2006/main" xmlns:w14="http://schemas.microsoft.com/office/word/2010/wordml" xmlns:wpg="http://schemas.microsoft.com/office/word/2010/wordprocessingGroup" xmlns:wpi="http://schemas.microsoft.com/office/word/2010/wordprocessingInk" xmlns:wne="http://schemas.microsoft.com/office/word/2006/wordml" xmlns:wps="http://schemas.microsoft.com/office/word/2010/wordprocessingShape" mc:Ignorable="w14 wp14">
+  <w:docDefaults>
+    <w:rPrDefault>
+      <w:rPr>
+        <w:rFonts w:asciiTheme="minorHAnsi" w:eastAsiaTheme="minorHAnsi" w:hAnsiTheme="minorHAnsi" w:cstheme="minorBidi"/>
+        <w:sz w:val="22"/>
+        <w:szCs w:val="22"/>
+        <w:lang w:val="en-US" w:eastAsia="en-US" w:bidi="ar-SA"/>
+      </w:rPr>
+    </w:rPrDefault>
+    <w:pPrDefault>
+      <w:pPr>
+        <w:spacing w:after="160" w:line="259" w:lineRule="auto"/>
+      </w:pPr>
+    </w:pPrDefault>
+  </w:docDefaults>
+  <w:latentStyles w:defLockedState="0" w:defUIPriority="99" w:defSemiHidden="1" w:defUnhideWhenUsed="1" w:defQFormat="0" w:count="267">
+    <w:lsdException w:name="Normal" w:semiHidden="0" w:uiPriority="0" w:unhideWhenUsed="0" w:qFormat="1"/>
+    <w:lsdException w:name="heading 1" w:semiHidden="0" w:uiPriority="9" w:unhideWhenUsed="0" w:qFormat="1"/>
+    <w:lsdException w:name="heading 2" w:uiPriority="9" w:qFormat="1"/>
+    <w:lsdException w:name="heading 3" w:uiPriority="9" w:qFormat="1"/>
+    <w:lsdException w:name="heading 4" w:uiPriority="9" w:qFormat="1"/>
+    <w:lsdException w:name="heading 5" w:uiPriority="9" w:qFormat="1"/>
+    <w:lsdException w:name="heading 6" w:uiPriority="9" w:qFormat="1"/>
+    <w:lsdException w:name="heading 7" w:uiPriority="9" w:qFormat="1"/>
+    <w:lsdException w:name="heading 8" w:uiPriority="9" w:qFormat="1"/>
+    <w:lsdException w:name="heading 9" w:uiPriority="9" w:qFormat="1"/>
+    <w:lsdException w:name="toc 1" w:uiPriority="39"/>
+    <w:lsdException w:name="toc 2" w:uiPriority="39"/>
+    <w:lsdException w:name="toc 3" w:uiPriority="39"/>
+    <w:lsdException w:name="toc 4" w:uiPriority="39"/>
+    <w:lsdException w:name="toc 5" w:uiPriority="39"/>
+    <w:lsdException w:name="toc 6" w:uiPriority="39"/>
+    <w:lsdException w:name="toc 7" w:uiPriority="39"/>
+    <w:lsdException w:name="toc 8" w:uiPriority="39"/>
+    <w:lsdException w:name="toc 9" w:uiPriority="39"/>
+    <w:lsdException w:name="caption" w:uiPriority="35" w:qFormat="1"/>
+    <w:lsdException w:name="Title" w:semiHidden="0" w:uiPriority="10" w:unhideWhenUsed="0" w:qFormat="1"/>
+    <w:lsdException w:name="Default Paragraph Font" w:uiPriority="1"/>
+    <w:lsdException w:name="Subtitle" w:semiHidden="0" w:uiPriority="11" w:unhideWhenUsed="0" w:qFormat="1"/>
+    <w:lsdException w:name="Strong" w:semiHidden="0" w:uiPriority="22" w:unhideWhenUsed="0" w:qFormat="1"/>
+    <w:lsdException w:name="Emphasis" w:semiHidden="0" w:uiPriority="20" w:unhideWhenUsed="0" w:qFormat="1"/>
+    <w:lsdException w:name="Table Grid" w:semiHidden="0" w:uiPriority="39" w:unhideWhenUsed="0"/>
+    <w:lsdException w:name="Placeholder Text" w:unhideWhenUsed="0"/>
+    <w:lsdException w:name="No Spacing" w:semiHidden="0" w:uiPriority="1" w:unhideWhenUsed="0" w:qFormat="1"/>
+    <w:lsdException w:name="Light Shading" w:semiHidden="0" w:uiPriority="60" w:unhideWhenUsed="0"/>
+    <w:lsdException w:name="Light List" w:semiHidden="0" w:uiPriority="61" w:unhideWhenUsed="0"/>
+    <w:lsdException w:name="Light Grid" w:semiHidden="0" w:uiPriority="62" w:unhideWhenUsed="0"/>
+    <w:lsdException w:name="Medium Shading 1" w:semiHidden="0" w:uiPriority="63" w:unhideWhenUsed="0"/>
+    <w:lsdException w:name="Medium Shading 2" w:semiHidden="0" w:uiPriority="64" w:unhideWhenUsed="0"/>
+    <w:lsdException w:name="Medium List 1" w:semiHidden="0" w:uiPriority="65" w:unhideWhenUsed="0"/>
+    <w:lsdException w:name="Medium List 2" w:semiHidden="0" w:uiPriority="66" w:unhideWhenUsed="0"/>
+    <w:lsdException w:name="Medium Grid 1" w:semiHidden="0" w:uiPriority="67" w:unhideWhenUsed="0"/>
+    <w:lsdException w:name="Medium Grid 2" w:semiHidden="0" w:uiPriority="68" w:unhideWhenUsed="0"/>
+    <w:lsdException w:name="Medium Grid 3" w:semiHidden="0" w:uiPriority="69" w:unhideWhenUsed="0"/>
+    <w:lsdException w:name="Dark List" w:semiHidden="0" w:uiPriority="70" w:unhideWhenUsed="0"/>
+    <w:lsdException w:name="Colorful Shading" w:semiHidden="0" w:uiPriority="71" w:unhideWhenUsed="0"/>
+    <w:lsdException w:name="Colorful List" w:semiHidden="0" w:uiPriority="72" w:unhideWhenUsed="0"/>
+    <w:lsdException w:name="Colorful Grid" w:semiHidden="0" w:uiPriority="73" w:unhideWhenUsed="0"/>
+    <w:lsdException w:name="Light Shading Accent 1" w:semiHidden="0" w:uiPriority="60" w:unhideWhenUsed="0"/>
+    <w:lsdException w:name="Light List Accent 1" w:semiHidden="0" w:uiPriority="61" w:unhideWhenUsed="0"/>
+    <w:lsdException w:name="Light Grid Accent 1" w:semiHidden="0" w:uiPriority="62" w:unhideWhenUsed="0"/>
+    <w:lsdException w:name="Medium Shading 1 Accent 1" w:semiHidden="0" w:uiPriority="63" w:unhideWhenUsed="0"/>
+    <w:lsdException w:name="Medium Shading 2 Accent 1" w:semiHidden="0" w:uiPriority="64" w:unhideWhenUsed="0"/>
+    <w:lsdException w:name="Medium List 1 Accent 1" w:semiHidden="0" w:uiPriority="65" w:unhideWhenUsed="0"/>
+    <w:lsdException w:name="Revision" w:unhideWhenUsed="0"/>
+    <w:lsdException w:name="List Paragraph" w:semiHidden="0" w:uiPriority="34" w:unhideWhenUsed="0" w:qFormat="1"/>
+    <w:lsdException w:name="Quote" w:semiHidden="0" w:uiPriority="29" w:unhideWhenUsed="0" w:qFormat="1"/>
+    <w:lsdException w:name="Intense Quote" w:semiHidden="0" w:uiPriority="30" w:unhideWhenUsed="0" w:qFormat="1"/>
+    <w:lsdException w:name="Medium List 2 Accent 1" w:semiHidden="0" w:uiPriority="66" w:unhideWhenUsed="0"/>
+    <w:lsdException w:name="Medium Grid 1 Accent 1" w:semiHidden="0" w:uiPriority="67" w:unhideWhenUsed="0"/>
+    <w:lsdException w:name="Medium Grid 2 Accent 1" w:semiHidden="0" w:uiPriority="68" w:unhideWhenUsed="0"/>
+    <w:lsdException w:name="Medium Grid 3 Accent 1" w:semiHidden="0" w:uiPriority="69" w:unhideWhenUsed="0"/>
+    <w:lsdException w:name="Dark List Accent 1" w:semiHidden="0" w:uiPriority="70" w:unhideWhenUsed="0"/>
+    <w:lsdException w:name="Colorful Shading Accent 1" w:semiHidden="0" w:uiPriority="71" w:unhideWhenUsed="0"/>
+    <w:lsdException w:name="Colorful List Accent 1" w:semiHidden="0" w:uiPriority="72" w:unhideWhenUsed="0"/>
+    <w:lsdException w:name="Colorful Grid Accent 1" w:semiHidden="0" w:uiPriority="73" w:unhideWhenUsed="0"/>
+    <w:lsdException w:name="Light Shading Accent 2" w:semiHidden="0" w:uiPriority="60" w:unhideWhenUsed="0"/>
+    <w:lsdException w:name="Light List Accent 2" w:semiHidden="0" w:uiPriority="61" w:unhideWhenUsed="0"/>
+    <w:lsdException w:name="Light Grid Accent 2" w:semiHidden="0" w:uiPriority="62" w:unhideWhenUsed="0"/>
+    <w:lsdException w:name="Medium Shading 1 Accent 2" w:semiHidden="0" w:uiPriority="63" w:unhideWhenUsed="0"/>
+    <w:lsdException w:name="Medium Shading 2 Accent 2" w:semiHidden="0" w:uiPriority="64" w:unhideWhenUsed="0"/>
+    <w:lsdException w:name="Medium List 1 Accent 2" w:semiHidden="0" w:uiPriority="65" w:unhideWhenUsed="0"/>
+    <w:lsdException w:name="Medium List 2 Accent 2" w:semiHidden="0" w:uiPriority="66" w:unhideWhenUsed="0"/>
+    <w:lsdException w:name="Medium Grid 1 Accent 2" w:semiHidden="0" w:uiPriority="67" w:unhideWhenUsed="0"/>
+    <w:lsdException w:name="Medium Grid 2 Accent 2" w:semiHidden="0" w:uiPriority="68" w:unhideWhenUsed="0"/>
+    <w:lsdException w:name="Medium Grid 3 Accent 2" w:semiHidden="0" w:uiPriority="69" w:unhideWhenUsed="0"/>
+    <w:lsdException w:name="Dark List Accent 2" w:semiHidden="0" w:uiPriority="70" w:unhideWhenUsed="0"/>
+    <w:lsdException w:name="Colorful Shading Accent 2" w:semiHidden="0" w:uiPriority="71" w:unhideWhenUsed="0"/>
+    <w:lsdException w:name="Colorful List Accent 2" w:semiHidden="0" w:uiPriority="72" w:unhideWhenUsed="0"/>
+    <w:lsdException w:name="Colorful Grid Accent 2" w:semiHidden="0" w:uiPriority="73" w:unhideWhenUsed="0"/>
+    <w:lsdException w:name="Light Shading Accent 3" w:semiHidden="0" w:uiPriority="60" w:unhideWhenUsed="0"/>
+    <w:lsdException w:name="Light List Accent 3" w:semiHidden="0" w:uiPriority="61" w:unhideWhenUsed="0"/>
+    <w:lsdException w:name="Light Grid Accent 3" w:semiHidden="0" w:uiPriority="62" w:unhideWhenUsed="0"/>
+    <w:lsdException w:name="Medium Shading 1 Accent 3" w:semiHidden="0" w:uiPriority="63" w:unhideWhenUsed="0"/>
+    <w:lsdException w:name="Medium Shading 2 Accent 3" w:semiHidden="0" w:uiPriority="64" w:unhideWhenUsed="0"/>
+    <w:lsdException w:name="Medium List 1 Accent 3" w:semiHidden="0" w:uiPriority="65" w:unhideWhenUsed="0"/>
+    <w:lsdException w:name="Medium List 2 Accent 3" w:semiHidden="0" w:uiPriority="66" w:unhideWhenUsed="0"/>
+    <w:lsdException w:name="Medium Grid 1 Accent 3" w:semiHidden="0" w:uiPriority="67" w:unhideWhenUsed="0"/>
+    <w:lsdException w:name="Medium Grid 2 Accent 3" w:semiHidden="0" w:uiPriority="68" w:unhideWhenUsed="0"/>
+    <w:lsdException w:name="Medium Grid 3 Accent 3" w:semiHidden="0" w:uiPriority="69" w:unhideWhenUsed="0"/>
+    <w:lsdException w:name="Dark List Accent 3" w:semiHidden="0" w:uiPriority="70" w:unhideWhenUsed="0"/>
+    <w:lsdException w:name="Colorful Shading Accent 3" w:semiHidden="0" w:uiPriority="71" w:unhideWhenUsed="0"/>
+    <w:lsdException w:name="Colorful List Accent 3" w:semiHidden="0" w:uiPriority="72" w:unhideWhenUsed="0"/>
+    <w:lsdException w:name="Colorful Grid Accent 3" w:semiHidden="0" w:uiPriority="73" w:unhideWhenUsed="0"/>
+    <w:lsdException w:name="Light Shading Accent 4" w:semiHidden="0" w:uiPriority="60" w:unhideWhenUsed="0"/>
+    <w:lsdException w:name="Light List Accent 4" w:semiHidden="0" w:uiPriority="61" w:unhideWhenUsed="0"/>
+    <w:lsdException w:name="Light Grid Accent 4" w:semiHidden="0" w:uiPriority="62" w:unhideWhenUsed="0"/>
+    <w:lsdException w:name="Medium Shading 1 Accent 4" w:semiHidden="0" w:uiPriority="63" w:unhideWhenUsed="0"/>
+    <w:lsdException w:name="Medium Shading 2 Accent 4" w:semiHidden="0" w:uiPriority="64" w:unhideWhenUsed="0"/>
+    <w:lsdException w:name="Medium List 1 Accent 4" w:semiHidden="0" w:uiPriority="65" w:unhideWhenUsed="0"/>
+    <w:lsdException w:name="Medium List 2 Accent 4" w:semiHidden="0" w:uiPriority="66" w:unhideWhenUsed="0"/>
+    <w:lsdException w:name="Medium Grid 1 Accent 4" w:semiHidden="0" w:uiPriority="67" w:unhideWhenUsed="0"/>
+    <w:lsdException w:name="Medium Grid 2 Accent 4" w:semiHidden="0" w:uiPriority="68" w:unhideWhenUsed="0"/>
+    <w:lsdException w:name="Medium Grid 3 Accent 4" w:semiHidden="0" w:uiPriority="69" w:unhideWhenUsed="0"/>
+    <w:lsdException w:name="Dark List Accent 4" w:semiHidden="0" w:uiPriority="70" w:unhideWhenUsed="0"/>
+    <w:lsdException w:name="Colorful Shading Accent 4" w:semiHidden="0" w:uiPriority="71" w:unhideWhenUsed="0"/>
+    <w:lsdException w:name="Colorful List Accent 4" w:semiHidden="0" w:uiPriority="72" w:unhideWhenUsed="0"/>
+    <w:lsdException w:name="Colorful Grid Accent 4" w:semiHidden="0" w:uiPriority="73" w:unhideWhenUsed="0"/>
+    <w:lsdException w:name="Light Shading Accent 5" w:semiHidden="0" w:uiPriority="60" w:unhideWhenUsed="0"/>
+    <w:lsdException w:name="Light List Accent 5" w:semiHidden="0" w:uiPriority="61" w:unhideWhenUsed="0"/>
+    <w:lsdException w:name="Light Grid Accent 5" w:semiHidden="0" w:uiPriority="62" w:unhideWhenUsed="0"/>
+    <w:lsdException w:name="Medium Shading 1 Accent 5" w:semiHidden="0" w:uiPriority="63" w:unhideWhenUsed="0"/>
+    <w:lsdException w:name="Medium Shading 2 Accent 5" w:semiHidden="0" w:uiPriority="64" w:unhideWhenUsed="0"/>
+    <w:lsdException w:name="Medium List 1 Accent 5" w:semiHidden="0" w:uiPriority="65" w:unhideWhenUsed="0"/>
+    <w:lsdException w:name="Medium List 2 Accent 5" w:semiHidden="0" w:uiPriority="66" w:unhideWhenUsed="0"/>
+    <w:lsdException w:name="Medium Grid 1 Accent 5" w:semiHidden="0" w:uiPriority="67" w:unhideWhenUsed="0"/>
+    <w:lsdException w:name="Medium Grid 2 Accent 5" w:semiHidden="0" w:uiPriority="68" w:unhideWhenUsed="0"/>
+    <w:lsdException w:name="Medium Grid 3 Accent 5" w:semiHidden="0" w:uiPriority="69" w:unhideWhenUsed="0"/>
+    <w:lsdException w:name="Dark List Accent 5" w:semiHidden="0" w:uiPriority="70" w:unhideWhenUsed="0"/>
+    <w:lsdException w:name="Colorful Shading Accent 5" w:semiHidden="0" w:uiPriority="71" w:unhideWhenUsed="0"/>
+    <w:lsdException w:name="Colorful List Accent 5" w:semiHidden="0" w:uiPriority="72" w:unhideWhenUsed="0"/>
+    <w:lsdException w:name="Colorful Grid Accent 5" w:semiHidden="0" w:uiPriority="73" w:unhideWhenUsed="0"/>
+    <w:lsdException w:name="Light Shading Accent 6" w:semiHidden="0" w:uiPriority="60" w:unhideWhenUsed="0"/>
+    <w:lsdException w:name="Light List Accent 6" w:semiHidden="0" w:uiPriority="61" w:unhideWhenUsed="0"/>
+    <w:lsdException w:name="Light Grid Accent 6" w:semiHidden="0" w:uiPriority="62" w:unhideWhenUsed="0"/>
+    <w:lsdException w:name="Medium Shading 1 Accent 6" w:semiHidden="0" w:uiPriority="63" w:unhideWhenUsed="0"/>
+    <w:lsdException w:name="Medium Shading 2 Accent 6" w:semiHidden="0" w:uiPriority="64" w:unhideWhenUsed="0"/>
+    <w:lsdException w:name="Medium List 1 Accent 6" w:semiHidden="0" w:uiPriority="65" w:unhideWhenUsed="0"/>
+    <w:lsdException w:name="Medium List 2 Accent 6" w:semiHidden="0" w:uiPriority="66" w:unhideWhenUsed="0"/>
+    <w:lsdException w:name="Medium Grid 1 Accent 6" w:semiHidden="0" w:uiPriority="67" w:unhideWhenUsed="0"/>
+    <w:lsdException w:name="Medium Grid 2 Accent 6" w:semiHidden="0" w:uiPriority="68" w:unhideWhenUsed="0"/>
+    <w:lsdException w:name="Medium Grid 3 Accent 6" w:semiHidden="0" w:uiPriority="69" w:unhideWhenUsed="0"/>
+    <w:lsdException w:name="Dark List Accent 6" w:semiHidden="0" w:uiPriority="70" w:unhideWhenUsed="0"/>
+    <w:lsdException w:name="Colorful Shading Accent 6" w:semiHidden="0" w:uiPriority="71" w:unhideWhenUsed="0"/>
+    <w:lsdException w:name="Colorful List Accent 6" w:semiHidden="0" w:uiPriority="72" w:unhideWhenUsed="0"/>
+    <w:lsdException w:name="Colorful Grid Accent 6" w:semiHidden="0" w:uiPriority="73" w:unhideWhenUsed="0"/>
+    <w:lsdException w:name="Subtle Emphasis" w:semiHidden="0" w:uiPriority="19" w:unhideWhenUsed="0" w:qFormat="1"/>
+    <w:lsdException w:name="Intense Emphasis" w:semiHidden="0" w:uiPriority="21" w:unhideWhenUsed="0" w:qFormat="1"/>
+    <w:lsdException w:name="Subtle Reference" w:semiHidden="0" w:uiPriority="31" w:unhideWhenUsed="0" w:qFormat="1"/>
+    <w:lsdException w:name="Intense Reference" w:semiHidden="0" w:uiPriority="32" w:unhideWhenUsed="0" w:qFormat="1"/>
+    <w:lsdException w:name="Book Title" w:semiHidden="0" w:uiPriority="33" w:unhideWhenUsed="0" w:qFormat="1"/>
+    <w:lsdException w:name="Bibliography" w:uiPriority="37"/>
+    <w:lsdException w:name="TOC Heading" w:uiPriority="39" w:qFormat="1"/>
+  </w:latentStyles>
+  <w:style w:type="paragraph" w:default="1" w:styleId="Normal">
+    <w:name w:val="Normal"/>
+    <w:qFormat/>
+    <w:rsid w:val="00D824D2"/>
+  </w:style>
+  <w:style w:type="paragraph" w:styleId="Heading3">
+    <w:name w:val="heading 3"/>
+    <w:basedOn w:val="Normal"/>
+    <w:link w:val="Heading3Char"/>
+    <w:uiPriority w:val="9"/>
+    <w:qFormat/>
+    <w:rsid w:val="00107C10"/>
+    <w:pPr>
+      <w:spacing w:before="100" w:beforeAutospacing="1" w:after="100" w:afterAutospacing="1" w:line="240" w:lineRule="auto"/>
+      <w:outlineLvl w:val="2"/>
+    </w:pPr>
+    <w:rPr>
+      <w:rFonts w:ascii="Times New Roman" w:eastAsia="Times New Roman" w:hAnsi="Times New Roman" w:cs="Times New Roman"/>
+      <w:b/>
+      <w:bCs/>
+      <w:sz w:val="27"/>
+      <w:szCs w:val="27"/>
+    </w:rPr>
+  </w:style>
+  <w:style w:type="paragraph" w:styleId="Heading4">
+    <w:name w:val="heading 4"/>
+    <w:basedOn w:val="Normal"/>
+    <w:link w:val="Heading4Char"/>
+    <w:uiPriority w:val="9"/>
+    <w:qFormat/>
+    <w:rsid w:val="00107C10"/>
+    <w:pPr>
+      <w:spacing w:before="100" w:beforeAutospacing="1" w:after="100" w:afterAutospacing="1" w:line="240" w:lineRule="auto"/>
+      <w:outlineLvl w:val="3"/>
+    </w:pPr>
+    <w:rPr>
+      <w:rFonts w:ascii="Times New Roman" w:eastAsia="Times New Roman" w:hAnsi="Times New Roman" w:cs="Times New Roman"/>
+      <w:b/>
+      <w:bCs/>
+      <w:sz w:val="24"/>
+      <w:szCs w:val="24"/>
+    </w:rPr>
+  </w:style>
+  <w:style w:type="character" w:default="1" w:styleId="DefaultParagraphFont">
+    <w:name w:val="Default Paragraph Font"/>
+    <w:uiPriority w:val="1"/>
+    <w:semiHidden/>
+    <w:unhideWhenUsed/>
+  </w:style>
+  <w:style w:type="table" w:default="1" w:styleId="TableNormal">
+    <w:name w:val="Normal Table"/>
+    <w:uiPriority w:val="99"/>
+    <w:semiHidden/>
+    <w:unhideWhenUsed/>
+    <w:tblPr>
+      <w:tblInd w:w="0" w:type="dxa"/>
+      <w:tblCellMar>
+        <w:top w:w="0" w:type="dxa"/>
+        <w:left w:w="108" w:type="dxa"/>
+        <w:bottom w:w="0" w:type="dxa"/>
+        <w:right w:w="108" w:type="dxa"/>
+      </w:tblCellMar>
+    </w:tblPr>
+  </w:style>
+  <w:style w:type="numbering" w:default="1" w:styleId="NoList">
+    <w:name w:val="No List"/>
+    <w:uiPriority w:val="99"/>
+    <w:semiHidden/>
+    <w:unhideWhenUsed/>
+  </w:style>
+  <w:style w:type="character" w:customStyle="1" w:styleId="inlinevariable">
+    <w:name w:val="inlinevariable"/>
+    <w:basedOn w:val="DefaultParagraphFont"/>
+    <w:rsid w:val="00110CE9"/>
+  </w:style>
+  <w:style w:type="paragraph" w:styleId="NormalWeb">
+    <w:name w:val="Normal (Web)"/>
+    <w:basedOn w:val="Normal"/>
+    <w:uiPriority w:val="99"/>
+    <w:semiHidden/>
+    <w:unhideWhenUsed/>
+    <w:rsid w:val="00110CE9"/>
+    <w:pPr>
+      <w:spacing w:before="100" w:beforeAutospacing="1" w:after="100" w:afterAutospacing="1" w:line="240" w:lineRule="auto"/>
+    </w:pPr>
+    <w:rPr>
+      <w:rFonts w:ascii="Times New Roman" w:eastAsia="Times New Roman" w:hAnsi="Times New Roman" w:cs="Times New Roman"/>
+      <w:sz w:val="24"/>
+      <w:szCs w:val="24"/>
+    </w:rPr>
+  </w:style>
+  <w:style w:type="character" w:styleId="Strong">
+    <w:name w:val="Strong"/>
+    <w:basedOn w:val="DefaultParagraphFont"/>
+    <w:uiPriority w:val="22"/>
+    <w:qFormat/>
+    <w:rsid w:val="00110CE9"/>
+    <w:rPr>
+      <w:b/>
+      <w:bCs/>
+    </w:rPr>
+  </w:style>
+  <w:style w:type="character" w:styleId="Hyperlink">
+    <w:name w:val="Hyperlink"/>
+    <w:basedOn w:val="DefaultParagraphFont"/>
+    <w:uiPriority w:val="99"/>
+    <w:unhideWhenUsed/>
+    <w:rsid w:val="0015079B"/>
+    <w:rPr>
+      <w:color w:val="0563C1" w:themeColor="hyperlink"/>
+      <w:u w:val="single"/>
+    </w:rPr>
+  </w:style>
+  <w:style w:type="character" w:styleId="HTMLCode">
+    <w:name w:val="HTML Code"/>
+    <w:basedOn w:val="DefaultParagraphFont"/>
+    <w:uiPriority w:val="99"/>
+    <w:semiHidden/>
+    <w:unhideWhenUsed/>
+    <w:rsid w:val="00107C10"/>
+    <w:rPr>
+      <w:rFonts w:ascii="Courier New" w:eastAsia="Times New Roman" w:hAnsi="Courier New" w:cs="Courier New"/>
+      <w:sz w:val="20"/>
+      <w:szCs w:val="20"/>
+    </w:rPr>
+  </w:style>
+  <w:style w:type="paragraph" w:styleId="ListParagraph">
+    <w:name w:val="List Paragraph"/>
+    <w:basedOn w:val="Normal"/>
+    <w:uiPriority w:val="34"/>
+    <w:qFormat/>
+    <w:rsid w:val="00107C10"/>
+    <w:pPr>
+      <w:ind w:left="720"/>
+      <w:contextualSpacing/>
+    </w:pPr>
+  </w:style>
+  <w:style w:type="character" w:customStyle="1" w:styleId="Heading3Char">
+    <w:name w:val="Heading 3 Char"/>
+    <w:basedOn w:val="DefaultParagraphFont"/>
+    <w:link w:val="Heading3"/>
+    <w:uiPriority w:val="9"/>
+    <w:rsid w:val="00107C10"/>
+    <w:rPr>
+      <w:rFonts w:ascii="Times New Roman" w:eastAsia="Times New Roman" w:hAnsi="Times New Roman" w:cs="Times New Roman"/>
+      <w:b/>
+      <w:bCs/>
+      <w:sz w:val="27"/>
+      <w:szCs w:val="27"/>
+    </w:rPr>
+  </w:style>
+  <w:style w:type="character" w:customStyle="1" w:styleId="Heading4Char">
+    <w:name w:val="Heading 4 Char"/>
+    <w:basedOn w:val="DefaultParagraphFont"/>
+    <w:link w:val="Heading4"/>
+    <w:uiPriority w:val="9"/>
+    <w:rsid w:val="00107C10"/>
+    <w:rPr>
+      <w:rFonts w:ascii="Times New Roman" w:eastAsia="Times New Roman" w:hAnsi="Times New Roman" w:cs="Times New Roman"/>
+      <w:b/>
+      <w:bCs/>
+      <w:sz w:val="24"/>
+      <w:szCs w:val="24"/>
+    </w:rPr>
+  </w:style>
+  <w:style w:type="paragraph" w:styleId="HTMLPreformatted">
+    <w:name w:val="HTML Preformatted"/>
+    <w:basedOn w:val="Normal"/>
+    <w:link w:val="HTMLPreformattedChar"/>
+    <w:uiPriority w:val="99"/>
+    <w:unhideWhenUsed/>
+    <w:rsid w:val="00107C10"/>
+    <w:pPr>
+      <w:tabs>
+        <w:tab w:val="left" w:pos="916"/>
+        <w:tab w:val="left" w:pos="1832"/>
+        <w:tab w:val="left" w:pos="2748"/>
+        <w:tab w:val="left" w:pos="3664"/>
+        <w:tab w:val="left" w:pos="4580"/>
+        <w:tab w:val="left" w:pos="5496"/>
+        <w:tab w:val="left" w:pos="6412"/>
+        <w:tab w:val="left" w:pos="7328"/>
+        <w:tab w:val="left" w:pos="8244"/>
+        <w:tab w:val="left" w:pos="9160"/>
+        <w:tab w:val="left" w:pos="10076"/>
+        <w:tab w:val="left" w:pos="10992"/>
+        <w:tab w:val="left" w:pos="11908"/>
+        <w:tab w:val="left" w:pos="12824"/>
+        <w:tab w:val="left" w:pos="13740"/>
+        <w:tab w:val="left" w:pos="14656"/>
+      </w:tabs>
+      <w:spacing w:after="0" w:line="240" w:lineRule="auto"/>
+    </w:pPr>
+    <w:rPr>
+      <w:rFonts w:ascii="Courier New" w:eastAsia="Times New Roman" w:hAnsi="Courier New" w:cs="Courier New"/>
+      <w:sz w:val="20"/>
+      <w:szCs w:val="20"/>
+    </w:rPr>
+  </w:style>
+  <w:style w:type="character" w:customStyle="1" w:styleId="HTMLPreformattedChar">
+    <w:name w:val="HTML Preformatted Char"/>
+    <w:basedOn w:val="DefaultParagraphFont"/>
+    <w:link w:val="HTMLPreformatted"/>
+    <w:uiPriority w:val="99"/>
+    <w:rsid w:val="00107C10"/>
+    <w:rPr>
+      <w:rFonts w:ascii="Courier New" w:eastAsia="Times New Roman" w:hAnsi="Courier New" w:cs="Courier New"/>
+      <w:sz w:val="20"/>
+      <w:szCs w:val="20"/>
+    </w:rPr>
+  </w:style>
+  <w:style w:type="character" w:customStyle="1" w:styleId="hljs-punctuation">
+    <w:name w:val="hljs-punctuation"/>
+    <w:basedOn w:val="DefaultParagraphFont"/>
+    <w:rsid w:val="001B46B7"/>
+  </w:style>
+  <w:style w:type="character" w:customStyle="1" w:styleId="hljs-attr">
+    <w:name w:val="hljs-attr"/>
+    <w:basedOn w:val="DefaultParagraphFont"/>
+    <w:rsid w:val="001B46B7"/>
+  </w:style>
+  <w:style w:type="character" w:customStyle="1" w:styleId="hljs-string">
+    <w:name w:val="hljs-string"/>
+    <w:basedOn w:val="DefaultParagraphFont"/>
+    <w:rsid w:val="001B46B7"/>
+  </w:style>
+  <w:style w:type="character" w:customStyle="1" w:styleId="hljs-number">
+    <w:name w:val="hljs-number"/>
+    <w:basedOn w:val="DefaultParagraphFont"/>
     <w:rsid w:val="001B46B7"/>
   </w:style>
 </w:styles>
@@ -18793,7 +19170,7 @@
     </a:clrScheme>
     <a:fontScheme name="Стандартная">
       <a:majorFont>
-        <a:latin typeface="Calibri Light" panose="020F0302020204030204"/>
+        <a:latin typeface="Calibri Light"/>
         <a:ea typeface=""/>
         <a:cs typeface=""/>
         <a:font script="Jpan" typeface="游ゴシック Light"/>
@@ -18828,7 +19205,7 @@
         <a:font script="Geor" typeface="Sylfaen"/>
       </a:majorFont>
       <a:minorFont>
-        <a:latin typeface="Calibri" panose="020F0502020204030204"/>
+        <a:latin typeface="Calibri"/>
         <a:ea typeface=""/>
         <a:cs typeface=""/>
         <a:font script="Jpan" typeface="游明朝"/>
@@ -19005,7 +19382,7 @@
   <a:extraClrSchemeLst/>
   <a:extLst>
     <a:ext uri="{05A4C25C-085E-4340-85A3-A5531E510DB2}">
-      <thm15:themeFamily xmlns:thm15="http://schemas.microsoft.com/office/thememl/2012/main" name="Office Theme" id="{62F939B6-93AF-4DB8-9C6B-D6C7DFDC589F}" vid="{4A3C46E8-61CC-4603-A589-7422A47A8E4A}"/>
+      <thm15:themeFamily xmlns:thm15="http://schemas.microsoft.com/office/thememl/2012/main" xmlns="" name="Office Theme" id="{62F939B6-93AF-4DB8-9C6B-D6C7DFDC589F}" vid="{4A3C46E8-61CC-4603-A589-7422A47A8E4A}"/>
     </a:ext>
   </a:extLst>
 </a:theme>

</xml_diff>

<commit_message>
fix: - order slideshow showing by duration
</commit_message>
<xml_diff>
--- a/doc/slideshow_documentation.docx
+++ b/doc/slideshow_documentation.docx
@@ -2499,8 +2499,6 @@
         </w:rPr>
         <w:t>        {</w:t>
       </w:r>
-      <w:bookmarkStart w:id="0" w:name="_GoBack"/>
-      <w:bookmarkEnd w:id="0"/>
     </w:p>
     <w:p>
       <w:pPr>
@@ -6945,7 +6943,43 @@
         <w:pStyle w:val="NormalWeb"/>
       </w:pPr>
       <w:r>
-        <w:t>This endpoint allows users to retrieve the images of a slideshow ordered by their addition time, ensuring the correct sequence during playback.</w:t>
+        <w:t>T</w:t>
+      </w:r>
+      <w:r>
+        <w:t xml:space="preserve">his </w:t>
+      </w:r>
+      <w:r>
+        <w:t xml:space="preserve">endpoint is used to retrieve the images in a slideshow ordered by the time they were added. The response will include each image with its associated </w:t>
+      </w:r>
+      <w:r>
+        <w:rPr>
+          <w:rStyle w:val="HTMLCode"/>
+        </w:rPr>
+        <w:t>duration</w:t>
+      </w:r>
+      <w:r>
+        <w:t>, which determines how long each image will be displayed in the slideshow. After all images have been displayed, the endpoint will return a final message indicating the end of the slideshow.</w:t>
+      </w:r>
+    </w:p>
+    <w:p>
+      <w:pPr>
+        <w:pStyle w:val="NormalWeb"/>
+      </w:pPr>
+      <w:r>
+        <w:rPr>
+          <w:rStyle w:val="Strong"/>
+        </w:rPr>
+        <w:t>Service</w:t>
+      </w:r>
+      <w:r>
+        <w:t xml:space="preserve">: </w:t>
+      </w:r>
+      <w:r>
+        <w:rPr>
+          <w:rStyle w:val="HTMLCode"/>
+          <w:rFonts w:eastAsiaTheme="minorHAnsi"/>
+        </w:rPr>
+        <w:t>slideshow</w:t>
       </w:r>
     </w:p>
     <w:p>
@@ -6960,7 +6994,7 @@
         <w:rPr>
           <w:rStyle w:val="Strong"/>
         </w:rPr>
-        <w:t>Service</w:t>
+        <w:t>Method</w:t>
       </w:r>
       <w:r>
         <w:t xml:space="preserve">: </w:t>
@@ -6970,7 +7004,7 @@
           <w:rStyle w:val="HTMLCode"/>
           <w:rFonts w:eastAsiaTheme="minorHAnsi"/>
         </w:rPr>
-        <w:t>slideshow</w:t>
+        <w:t>GET</w:t>
       </w:r>
     </w:p>
     <w:p>
@@ -6985,31 +7019,6 @@
         <w:rPr>
           <w:rStyle w:val="Strong"/>
         </w:rPr>
-        <w:t>Method</w:t>
-      </w:r>
-      <w:r>
-        <w:t xml:space="preserve">: </w:t>
-      </w:r>
-      <w:r>
-        <w:rPr>
-          <w:rStyle w:val="HTMLCode"/>
-          <w:rFonts w:eastAsiaTheme="minorHAnsi"/>
-        </w:rPr>
-        <w:t>GET</w:t>
-      </w:r>
-    </w:p>
-    <w:p>
-      <w:pPr>
-        <w:numPr>
-          <w:ilvl w:val="0"/>
-          <w:numId w:val="35"/>
-        </w:numPr>
-        <w:spacing w:before="100" w:beforeAutospacing="1" w:after="100" w:afterAutospacing="1" w:line="240" w:lineRule="auto"/>
-      </w:pPr>
-      <w:r>
-        <w:rPr>
-          <w:rStyle w:val="Strong"/>
-        </w:rPr>
         <w:t>URL</w:t>
       </w:r>
       <w:r>
@@ -7221,6 +7230,7 @@
         <w:rPr>
           <w:rStyle w:val="Strong"/>
         </w:rPr>
+        <w:lastRenderedPageBreak/>
         <w:t>Headers</w:t>
       </w:r>
       <w:r>
@@ -7307,7 +7317,6 @@
         <w:rPr>
           <w:rStyle w:val="Strong"/>
         </w:rPr>
-        <w:lastRenderedPageBreak/>
         <w:t>Body Example</w:t>
       </w:r>
       <w:r>
@@ -7325,6 +7334,107 @@
           <w:szCs w:val="18"/>
         </w:rPr>
       </w:pPr>
+      <w:r>
+        <w:rPr>
+          <w:rFonts w:ascii="Courier New" w:eastAsia="Times New Roman" w:hAnsi="Courier New" w:cs="Courier New"/>
+          <w:color w:val="000000"/>
+          <w:sz w:val="18"/>
+          <w:szCs w:val="18"/>
+        </w:rPr>
+        <w:t>data:{"data":[{"duration":10,"imageData":{"id":5,"url":"https://fastly.picsum.photos/id/892/200/300.jpg?hmac=9MUtm-RM2UIFVmP8I80S9TuWKk93ZEPqQLpOf-y1BwE","duration":6,"type":"image/jpeg","addedTime":"2024-12-15T01:20:09.528432"},"imageId":5,"slideshowId":8}],"status":"success","code":200,"message":"Ok"}</w:t>
+      </w:r>
+    </w:p>
+    <w:p>
+      <w:pPr>
+        <w:shd w:val="clear" w:color="auto" w:fill="FFFFFF"/>
+        <w:spacing w:line="270" w:lineRule="atLeast"/>
+        <w:rPr>
+          <w:rFonts w:ascii="Courier New" w:eastAsia="Times New Roman" w:hAnsi="Courier New" w:cs="Courier New"/>
+          <w:color w:val="000000"/>
+          <w:sz w:val="18"/>
+          <w:szCs w:val="18"/>
+        </w:rPr>
+      </w:pPr>
+    </w:p>
+    <w:p>
+      <w:pPr>
+        <w:shd w:val="clear" w:color="auto" w:fill="FFFFFF"/>
+        <w:spacing w:line="270" w:lineRule="atLeast"/>
+        <w:rPr>
+          <w:rFonts w:ascii="Courier New" w:eastAsia="Times New Roman" w:hAnsi="Courier New" w:cs="Courier New"/>
+          <w:color w:val="000000"/>
+          <w:sz w:val="18"/>
+          <w:szCs w:val="18"/>
+        </w:rPr>
+      </w:pPr>
+      <w:r>
+        <w:rPr>
+          <w:rFonts w:ascii="Courier New" w:eastAsia="Times New Roman" w:hAnsi="Courier New" w:cs="Courier New"/>
+          <w:color w:val="000000"/>
+          <w:sz w:val="18"/>
+          <w:szCs w:val="18"/>
+        </w:rPr>
+        <w:t>data:{"data":[{"duration":30,"imageData":{"id":10,"url":"https://fastly.picsum.photos/id/1080/200/300.jpg?hmac=3jCG4X8ni9cpiEppj6KVvqhpJ_owIFtDQOABJmhG1I0","duration":30,"type":"image/jpeg","addedTime":"2024-12-17T01:36:11.399025"},"imageId":10,"slideshowId":8}],"status":"success","code":200,"message":"Ok"}</w:t>
+      </w:r>
+    </w:p>
+    <w:p>
+      <w:pPr>
+        <w:shd w:val="clear" w:color="auto" w:fill="FFFFFF"/>
+        <w:spacing w:line="270" w:lineRule="atLeast"/>
+        <w:rPr>
+          <w:rFonts w:ascii="Courier New" w:eastAsia="Times New Roman" w:hAnsi="Courier New" w:cs="Courier New"/>
+          <w:color w:val="000000"/>
+          <w:sz w:val="18"/>
+          <w:szCs w:val="18"/>
+        </w:rPr>
+      </w:pPr>
+    </w:p>
+    <w:p>
+      <w:pPr>
+        <w:shd w:val="clear" w:color="auto" w:fill="FFFFFF"/>
+        <w:spacing w:line="270" w:lineRule="atLeast"/>
+        <w:rPr>
+          <w:rFonts w:ascii="Courier New" w:eastAsia="Times New Roman" w:hAnsi="Courier New" w:cs="Courier New"/>
+          <w:color w:val="000000"/>
+          <w:sz w:val="18"/>
+          <w:szCs w:val="18"/>
+        </w:rPr>
+      </w:pPr>
+      <w:r>
+        <w:rPr>
+          <w:rFonts w:ascii="Courier New" w:eastAsia="Times New Roman" w:hAnsi="Courier New" w:cs="Courier New"/>
+          <w:color w:val="000000"/>
+          <w:sz w:val="18"/>
+          <w:szCs w:val="18"/>
+        </w:rPr>
+        <w:t>data:{"data":[{"duration":7,"imageData":{"id":11,"url":"https://fastly.picsum.photos/id/297/200/300.jpg?hmac=SF0Y51mRP7i6CoLBIuliqQwDIUJNyf63_r3xhamVSLE","duration":30,"type":"image/jpeg","addedTime":"2024-12-18T23:06:12.148957"},"imageId":11,"slideshowId":8}],"status":"success","code":200,"message":"Ok"}</w:t>
+      </w:r>
+    </w:p>
+    <w:p>
+      <w:pPr>
+        <w:shd w:val="clear" w:color="auto" w:fill="FFFFFF"/>
+        <w:spacing w:line="270" w:lineRule="atLeast"/>
+        <w:rPr>
+          <w:rFonts w:ascii="Courier New" w:eastAsia="Times New Roman" w:hAnsi="Courier New" w:cs="Courier New"/>
+          <w:color w:val="000000"/>
+          <w:sz w:val="18"/>
+          <w:szCs w:val="18"/>
+        </w:rPr>
+      </w:pPr>
+      <w:bookmarkStart w:id="0" w:name="_GoBack"/>
+      <w:bookmarkEnd w:id="0"/>
+    </w:p>
+    <w:p>
+      <w:pPr>
+        <w:shd w:val="clear" w:color="auto" w:fill="FFFFFF"/>
+        <w:spacing w:line="270" w:lineRule="atLeast"/>
+        <w:rPr>
+          <w:rFonts w:ascii="Courier New" w:eastAsia="Times New Roman" w:hAnsi="Courier New" w:cs="Courier New"/>
+          <w:color w:val="000000"/>
+          <w:sz w:val="18"/>
+          <w:szCs w:val="18"/>
+        </w:rPr>
+      </w:pPr>
       <w:proofErr w:type="gramStart"/>
       <w:r>
         <w:rPr>
@@ -7343,1631 +7453,33 @@
           <w:sz w:val="18"/>
           <w:szCs w:val="18"/>
         </w:rPr>
-        <w:t>{</w:t>
-      </w:r>
-      <w:r>
-        <w:rPr>
-          <w:rFonts w:ascii="Courier New" w:eastAsia="Times New Roman" w:hAnsi="Courier New" w:cs="Courier New"/>
-          <w:color w:val="A31515"/>
-          <w:sz w:val="18"/>
-          <w:szCs w:val="18"/>
-        </w:rPr>
-        <w:t>"data"</w:t>
-      </w:r>
-      <w:r>
-        <w:rPr>
-          <w:rFonts w:ascii="Courier New" w:eastAsia="Times New Roman" w:hAnsi="Courier New" w:cs="Courier New"/>
-          <w:color w:val="000000"/>
-          <w:sz w:val="18"/>
-          <w:szCs w:val="18"/>
-        </w:rPr>
-        <w:t>:[</w:t>
+        <w:t>{"data":[{"</w:t>
+      </w:r>
+      <w:proofErr w:type="spellStart"/>
+      <w:r>
+        <w:rPr>
+          <w:rFonts w:ascii="Courier New" w:eastAsia="Times New Roman" w:hAnsi="Courier New" w:cs="Courier New"/>
+          <w:color w:val="000000"/>
+          <w:sz w:val="18"/>
+          <w:szCs w:val="18"/>
+        </w:rPr>
+        <w:t>message":"End</w:t>
+      </w:r>
+      <w:proofErr w:type="spellEnd"/>
+      <w:r>
+        <w:rPr>
+          <w:rFonts w:ascii="Courier New" w:eastAsia="Times New Roman" w:hAnsi="Courier New" w:cs="Courier New"/>
+          <w:color w:val="000000"/>
+          <w:sz w:val="18"/>
+          <w:szCs w:val="18"/>
+        </w:rPr>
+        <w:t xml:space="preserve"> slideshow"}],"status":"success","code":201,"message":"Successfully processed operation"}</w:t>
       </w:r>
     </w:p>
     <w:p>
       <w:pPr>
         <w:shd w:val="clear" w:color="auto" w:fill="FFFFFF"/>
-        <w:spacing w:after="0" w:line="270" w:lineRule="atLeast"/>
-        <w:rPr>
-          <w:rFonts w:ascii="Courier New" w:eastAsia="Times New Roman" w:hAnsi="Courier New" w:cs="Courier New"/>
-          <w:color w:val="000000"/>
-          <w:sz w:val="18"/>
-          <w:szCs w:val="18"/>
-        </w:rPr>
-      </w:pPr>
-      <w:r>
-        <w:rPr>
-          <w:rFonts w:ascii="Courier New" w:eastAsia="Times New Roman" w:hAnsi="Courier New" w:cs="Courier New"/>
-          <w:color w:val="000000"/>
-          <w:sz w:val="18"/>
-          <w:szCs w:val="18"/>
-        </w:rPr>
-        <w:t>    {</w:t>
-      </w:r>
-    </w:p>
-    <w:p>
-      <w:pPr>
-        <w:shd w:val="clear" w:color="auto" w:fill="FFFFFF"/>
-        <w:spacing w:after="0" w:line="270" w:lineRule="atLeast"/>
-        <w:rPr>
-          <w:rFonts w:ascii="Courier New" w:eastAsia="Times New Roman" w:hAnsi="Courier New" w:cs="Courier New"/>
-          <w:color w:val="000000"/>
-          <w:sz w:val="18"/>
-          <w:szCs w:val="18"/>
-        </w:rPr>
-      </w:pPr>
-      <w:r>
-        <w:rPr>
-          <w:rFonts w:ascii="Courier New" w:eastAsia="Times New Roman" w:hAnsi="Courier New" w:cs="Courier New"/>
-          <w:color w:val="000000"/>
-          <w:sz w:val="18"/>
-          <w:szCs w:val="18"/>
-        </w:rPr>
-        <w:t xml:space="preserve">        </w:t>
-      </w:r>
-      <w:r>
-        <w:rPr>
-          <w:rFonts w:ascii="Courier New" w:eastAsia="Times New Roman" w:hAnsi="Courier New" w:cs="Courier New"/>
-          <w:color w:val="A31515"/>
-          <w:sz w:val="18"/>
-          <w:szCs w:val="18"/>
-        </w:rPr>
-        <w:t>"</w:t>
-      </w:r>
-      <w:proofErr w:type="spellStart"/>
-      <w:r>
-        <w:rPr>
-          <w:rFonts w:ascii="Courier New" w:eastAsia="Times New Roman" w:hAnsi="Courier New" w:cs="Courier New"/>
-          <w:color w:val="A31515"/>
-          <w:sz w:val="18"/>
-          <w:szCs w:val="18"/>
-        </w:rPr>
-        <w:t>imageData</w:t>
-      </w:r>
-      <w:proofErr w:type="spellEnd"/>
-      <w:r>
-        <w:rPr>
-          <w:rFonts w:ascii="Courier New" w:eastAsia="Times New Roman" w:hAnsi="Courier New" w:cs="Courier New"/>
-          <w:color w:val="A31515"/>
-          <w:sz w:val="18"/>
-          <w:szCs w:val="18"/>
-        </w:rPr>
-        <w:t>"</w:t>
-      </w:r>
-      <w:r>
-        <w:rPr>
-          <w:rFonts w:ascii="Courier New" w:eastAsia="Times New Roman" w:hAnsi="Courier New" w:cs="Courier New"/>
-          <w:color w:val="000000"/>
-          <w:sz w:val="18"/>
-          <w:szCs w:val="18"/>
-        </w:rPr>
-        <w:t>: {</w:t>
-      </w:r>
-    </w:p>
-    <w:p>
-      <w:pPr>
-        <w:shd w:val="clear" w:color="auto" w:fill="FFFFFF"/>
-        <w:spacing w:after="0" w:line="270" w:lineRule="atLeast"/>
-        <w:rPr>
-          <w:rFonts w:ascii="Courier New" w:eastAsia="Times New Roman" w:hAnsi="Courier New" w:cs="Courier New"/>
-          <w:color w:val="000000"/>
-          <w:sz w:val="18"/>
-          <w:szCs w:val="18"/>
-        </w:rPr>
-      </w:pPr>
-      <w:r>
-        <w:rPr>
-          <w:rFonts w:ascii="Courier New" w:eastAsia="Times New Roman" w:hAnsi="Courier New" w:cs="Courier New"/>
-          <w:color w:val="000000"/>
-          <w:sz w:val="18"/>
-          <w:szCs w:val="18"/>
-        </w:rPr>
-        <w:t xml:space="preserve">            </w:t>
-      </w:r>
-      <w:r>
-        <w:rPr>
-          <w:rFonts w:ascii="Courier New" w:eastAsia="Times New Roman" w:hAnsi="Courier New" w:cs="Courier New"/>
-          <w:color w:val="A31515"/>
-          <w:sz w:val="18"/>
-          <w:szCs w:val="18"/>
-        </w:rPr>
-        <w:t>"id"</w:t>
-      </w:r>
-      <w:r>
-        <w:rPr>
-          <w:rFonts w:ascii="Courier New" w:eastAsia="Times New Roman" w:hAnsi="Courier New" w:cs="Courier New"/>
-          <w:color w:val="000000"/>
-          <w:sz w:val="18"/>
-          <w:szCs w:val="18"/>
-        </w:rPr>
-        <w:t xml:space="preserve">: </w:t>
-      </w:r>
-      <w:r>
-        <w:rPr>
-          <w:rFonts w:ascii="Courier New" w:eastAsia="Times New Roman" w:hAnsi="Courier New" w:cs="Courier New"/>
-          <w:color w:val="098658"/>
-          <w:sz w:val="18"/>
-          <w:szCs w:val="18"/>
-        </w:rPr>
-        <w:t>5</w:t>
-      </w:r>
-      <w:r>
-        <w:rPr>
-          <w:rFonts w:ascii="Courier New" w:eastAsia="Times New Roman" w:hAnsi="Courier New" w:cs="Courier New"/>
-          <w:color w:val="000000"/>
-          <w:sz w:val="18"/>
-          <w:szCs w:val="18"/>
-        </w:rPr>
-        <w:t>,</w:t>
-      </w:r>
-    </w:p>
-    <w:p>
-      <w:pPr>
-        <w:shd w:val="clear" w:color="auto" w:fill="FFFFFF"/>
-        <w:spacing w:after="0" w:line="270" w:lineRule="atLeast"/>
-        <w:rPr>
-          <w:rFonts w:ascii="Courier New" w:eastAsia="Times New Roman" w:hAnsi="Courier New" w:cs="Courier New"/>
-          <w:color w:val="000000"/>
-          <w:sz w:val="18"/>
-          <w:szCs w:val="18"/>
-        </w:rPr>
-      </w:pPr>
-      <w:r>
-        <w:rPr>
-          <w:rFonts w:ascii="Courier New" w:eastAsia="Times New Roman" w:hAnsi="Courier New" w:cs="Courier New"/>
-          <w:color w:val="000000"/>
-          <w:sz w:val="18"/>
-          <w:szCs w:val="18"/>
-        </w:rPr>
-        <w:t xml:space="preserve">            </w:t>
-      </w:r>
-      <w:r>
-        <w:rPr>
-          <w:rFonts w:ascii="Courier New" w:eastAsia="Times New Roman" w:hAnsi="Courier New" w:cs="Courier New"/>
-          <w:color w:val="A31515"/>
-          <w:sz w:val="18"/>
-          <w:szCs w:val="18"/>
-        </w:rPr>
-        <w:t>"</w:t>
-      </w:r>
-      <w:proofErr w:type="spellStart"/>
-      <w:r>
-        <w:rPr>
-          <w:rFonts w:ascii="Courier New" w:eastAsia="Times New Roman" w:hAnsi="Courier New" w:cs="Courier New"/>
-          <w:color w:val="A31515"/>
-          <w:sz w:val="18"/>
-          <w:szCs w:val="18"/>
-        </w:rPr>
-        <w:t>url</w:t>
-      </w:r>
-      <w:proofErr w:type="spellEnd"/>
-      <w:r>
-        <w:rPr>
-          <w:rFonts w:ascii="Courier New" w:eastAsia="Times New Roman" w:hAnsi="Courier New" w:cs="Courier New"/>
-          <w:color w:val="A31515"/>
-          <w:sz w:val="18"/>
-          <w:szCs w:val="18"/>
-        </w:rPr>
-        <w:t>"</w:t>
-      </w:r>
-      <w:r>
-        <w:rPr>
-          <w:rFonts w:ascii="Courier New" w:eastAsia="Times New Roman" w:hAnsi="Courier New" w:cs="Courier New"/>
-          <w:color w:val="000000"/>
-          <w:sz w:val="18"/>
-          <w:szCs w:val="18"/>
-        </w:rPr>
-        <w:t xml:space="preserve">: </w:t>
-      </w:r>
-      <w:r>
-        <w:rPr>
-          <w:rFonts w:ascii="Courier New" w:eastAsia="Times New Roman" w:hAnsi="Courier New" w:cs="Courier New"/>
-          <w:color w:val="0451A5"/>
-          <w:sz w:val="18"/>
-          <w:szCs w:val="18"/>
-        </w:rPr>
-        <w:t>"https://fastly.picsum.photos/id/892/200/300.jpg?hmac=9MUtm-RM2UIFVmP8I80S9TuWKk93ZEPqQLpOf-y1BwE"</w:t>
-      </w:r>
-      <w:r>
-        <w:rPr>
-          <w:rFonts w:ascii="Courier New" w:eastAsia="Times New Roman" w:hAnsi="Courier New" w:cs="Courier New"/>
-          <w:color w:val="000000"/>
-          <w:sz w:val="18"/>
-          <w:szCs w:val="18"/>
-        </w:rPr>
-        <w:t>,</w:t>
-      </w:r>
-    </w:p>
-    <w:p>
-      <w:pPr>
-        <w:shd w:val="clear" w:color="auto" w:fill="FFFFFF"/>
-        <w:spacing w:after="0" w:line="270" w:lineRule="atLeast"/>
-        <w:rPr>
-          <w:rFonts w:ascii="Courier New" w:eastAsia="Times New Roman" w:hAnsi="Courier New" w:cs="Courier New"/>
-          <w:color w:val="000000"/>
-          <w:sz w:val="18"/>
-          <w:szCs w:val="18"/>
-        </w:rPr>
-      </w:pPr>
-      <w:r>
-        <w:rPr>
-          <w:rFonts w:ascii="Courier New" w:eastAsia="Times New Roman" w:hAnsi="Courier New" w:cs="Courier New"/>
-          <w:color w:val="000000"/>
-          <w:sz w:val="18"/>
-          <w:szCs w:val="18"/>
-        </w:rPr>
-        <w:t xml:space="preserve">            </w:t>
-      </w:r>
-      <w:r>
-        <w:rPr>
-          <w:rFonts w:ascii="Courier New" w:eastAsia="Times New Roman" w:hAnsi="Courier New" w:cs="Courier New"/>
-          <w:color w:val="A31515"/>
-          <w:sz w:val="18"/>
-          <w:szCs w:val="18"/>
-        </w:rPr>
-        <w:t>"duration"</w:t>
-      </w:r>
-      <w:r>
-        <w:rPr>
-          <w:rFonts w:ascii="Courier New" w:eastAsia="Times New Roman" w:hAnsi="Courier New" w:cs="Courier New"/>
-          <w:color w:val="000000"/>
-          <w:sz w:val="18"/>
-          <w:szCs w:val="18"/>
-        </w:rPr>
-        <w:t xml:space="preserve">: </w:t>
-      </w:r>
-      <w:r>
-        <w:rPr>
-          <w:rFonts w:ascii="Courier New" w:eastAsia="Times New Roman" w:hAnsi="Courier New" w:cs="Courier New"/>
-          <w:color w:val="098658"/>
-          <w:sz w:val="18"/>
-          <w:szCs w:val="18"/>
-        </w:rPr>
-        <w:t>6</w:t>
-      </w:r>
-      <w:r>
-        <w:rPr>
-          <w:rFonts w:ascii="Courier New" w:eastAsia="Times New Roman" w:hAnsi="Courier New" w:cs="Courier New"/>
-          <w:color w:val="000000"/>
-          <w:sz w:val="18"/>
-          <w:szCs w:val="18"/>
-        </w:rPr>
-        <w:t>,</w:t>
-      </w:r>
-    </w:p>
-    <w:p>
-      <w:pPr>
-        <w:shd w:val="clear" w:color="auto" w:fill="FFFFFF"/>
-        <w:spacing w:after="0" w:line="270" w:lineRule="atLeast"/>
-        <w:rPr>
-          <w:rFonts w:ascii="Courier New" w:eastAsia="Times New Roman" w:hAnsi="Courier New" w:cs="Courier New"/>
-          <w:color w:val="000000"/>
-          <w:sz w:val="18"/>
-          <w:szCs w:val="18"/>
-        </w:rPr>
-      </w:pPr>
-      <w:r>
-        <w:rPr>
-          <w:rFonts w:ascii="Courier New" w:eastAsia="Times New Roman" w:hAnsi="Courier New" w:cs="Courier New"/>
-          <w:color w:val="000000"/>
-          <w:sz w:val="18"/>
-          <w:szCs w:val="18"/>
-        </w:rPr>
-        <w:t xml:space="preserve">            </w:t>
-      </w:r>
-      <w:r>
-        <w:rPr>
-          <w:rFonts w:ascii="Courier New" w:eastAsia="Times New Roman" w:hAnsi="Courier New" w:cs="Courier New"/>
-          <w:color w:val="A31515"/>
-          <w:sz w:val="18"/>
-          <w:szCs w:val="18"/>
-        </w:rPr>
-        <w:t>"type"</w:t>
-      </w:r>
-      <w:r>
-        <w:rPr>
-          <w:rFonts w:ascii="Courier New" w:eastAsia="Times New Roman" w:hAnsi="Courier New" w:cs="Courier New"/>
-          <w:color w:val="000000"/>
-          <w:sz w:val="18"/>
-          <w:szCs w:val="18"/>
-        </w:rPr>
-        <w:t xml:space="preserve">: </w:t>
-      </w:r>
-      <w:r>
-        <w:rPr>
-          <w:rFonts w:ascii="Courier New" w:eastAsia="Times New Roman" w:hAnsi="Courier New" w:cs="Courier New"/>
-          <w:color w:val="0451A5"/>
-          <w:sz w:val="18"/>
-          <w:szCs w:val="18"/>
-        </w:rPr>
-        <w:t>"image/jpeg"</w:t>
-      </w:r>
-      <w:r>
-        <w:rPr>
-          <w:rFonts w:ascii="Courier New" w:eastAsia="Times New Roman" w:hAnsi="Courier New" w:cs="Courier New"/>
-          <w:color w:val="000000"/>
-          <w:sz w:val="18"/>
-          <w:szCs w:val="18"/>
-        </w:rPr>
-        <w:t>,</w:t>
-      </w:r>
-    </w:p>
-    <w:p>
-      <w:pPr>
-        <w:shd w:val="clear" w:color="auto" w:fill="FFFFFF"/>
-        <w:spacing w:after="0" w:line="270" w:lineRule="atLeast"/>
-        <w:rPr>
-          <w:rFonts w:ascii="Courier New" w:eastAsia="Times New Roman" w:hAnsi="Courier New" w:cs="Courier New"/>
-          <w:color w:val="000000"/>
-          <w:sz w:val="18"/>
-          <w:szCs w:val="18"/>
-        </w:rPr>
-      </w:pPr>
-      <w:r>
-        <w:rPr>
-          <w:rFonts w:ascii="Courier New" w:eastAsia="Times New Roman" w:hAnsi="Courier New" w:cs="Courier New"/>
-          <w:color w:val="000000"/>
-          <w:sz w:val="18"/>
-          <w:szCs w:val="18"/>
-        </w:rPr>
-        <w:t xml:space="preserve">            </w:t>
-      </w:r>
-      <w:r>
-        <w:rPr>
-          <w:rFonts w:ascii="Courier New" w:eastAsia="Times New Roman" w:hAnsi="Courier New" w:cs="Courier New"/>
-          <w:color w:val="A31515"/>
-          <w:sz w:val="18"/>
-          <w:szCs w:val="18"/>
-        </w:rPr>
-        <w:t>"</w:t>
-      </w:r>
-      <w:proofErr w:type="spellStart"/>
-      <w:r>
-        <w:rPr>
-          <w:rFonts w:ascii="Courier New" w:eastAsia="Times New Roman" w:hAnsi="Courier New" w:cs="Courier New"/>
-          <w:color w:val="A31515"/>
-          <w:sz w:val="18"/>
-          <w:szCs w:val="18"/>
-        </w:rPr>
-        <w:t>addedTime</w:t>
-      </w:r>
-      <w:proofErr w:type="spellEnd"/>
-      <w:r>
-        <w:rPr>
-          <w:rFonts w:ascii="Courier New" w:eastAsia="Times New Roman" w:hAnsi="Courier New" w:cs="Courier New"/>
-          <w:color w:val="A31515"/>
-          <w:sz w:val="18"/>
-          <w:szCs w:val="18"/>
-        </w:rPr>
-        <w:t>"</w:t>
-      </w:r>
-      <w:r>
-        <w:rPr>
-          <w:rFonts w:ascii="Courier New" w:eastAsia="Times New Roman" w:hAnsi="Courier New" w:cs="Courier New"/>
-          <w:color w:val="000000"/>
-          <w:sz w:val="18"/>
-          <w:szCs w:val="18"/>
-        </w:rPr>
-        <w:t xml:space="preserve">: </w:t>
-      </w:r>
-      <w:r>
-        <w:rPr>
-          <w:rFonts w:ascii="Courier New" w:eastAsia="Times New Roman" w:hAnsi="Courier New" w:cs="Courier New"/>
-          <w:color w:val="0451A5"/>
-          <w:sz w:val="18"/>
-          <w:szCs w:val="18"/>
-        </w:rPr>
-        <w:t>"2024-12-15T01:20:09.528432"</w:t>
-      </w:r>
-    </w:p>
-    <w:p>
-      <w:pPr>
-        <w:shd w:val="clear" w:color="auto" w:fill="FFFFFF"/>
-        <w:spacing w:after="0" w:line="270" w:lineRule="atLeast"/>
-        <w:rPr>
-          <w:rFonts w:ascii="Courier New" w:eastAsia="Times New Roman" w:hAnsi="Courier New" w:cs="Courier New"/>
-          <w:color w:val="000000"/>
-          <w:sz w:val="18"/>
-          <w:szCs w:val="18"/>
-        </w:rPr>
-      </w:pPr>
-      <w:r>
-        <w:rPr>
-          <w:rFonts w:ascii="Courier New" w:eastAsia="Times New Roman" w:hAnsi="Courier New" w:cs="Courier New"/>
-          <w:color w:val="000000"/>
-          <w:sz w:val="18"/>
-          <w:szCs w:val="18"/>
-        </w:rPr>
-        <w:t>        },</w:t>
-      </w:r>
-    </w:p>
-    <w:p>
-      <w:pPr>
-        <w:shd w:val="clear" w:color="auto" w:fill="FFFFFF"/>
-        <w:spacing w:after="0" w:line="270" w:lineRule="atLeast"/>
-        <w:rPr>
-          <w:rFonts w:ascii="Courier New" w:eastAsia="Times New Roman" w:hAnsi="Courier New" w:cs="Courier New"/>
-          <w:color w:val="000000"/>
-          <w:sz w:val="18"/>
-          <w:szCs w:val="18"/>
-        </w:rPr>
-      </w:pPr>
-      <w:r>
-        <w:rPr>
-          <w:rFonts w:ascii="Courier New" w:eastAsia="Times New Roman" w:hAnsi="Courier New" w:cs="Courier New"/>
-          <w:color w:val="000000"/>
-          <w:sz w:val="18"/>
-          <w:szCs w:val="18"/>
-        </w:rPr>
-        <w:t xml:space="preserve">        </w:t>
-      </w:r>
-      <w:r>
-        <w:rPr>
-          <w:rFonts w:ascii="Courier New" w:eastAsia="Times New Roman" w:hAnsi="Courier New" w:cs="Courier New"/>
-          <w:color w:val="A31515"/>
-          <w:sz w:val="18"/>
-          <w:szCs w:val="18"/>
-        </w:rPr>
-        <w:t>"</w:t>
-      </w:r>
-      <w:proofErr w:type="spellStart"/>
-      <w:r>
-        <w:rPr>
-          <w:rFonts w:ascii="Courier New" w:eastAsia="Times New Roman" w:hAnsi="Courier New" w:cs="Courier New"/>
-          <w:color w:val="A31515"/>
-          <w:sz w:val="18"/>
-          <w:szCs w:val="18"/>
-        </w:rPr>
-        <w:t>imageId</w:t>
-      </w:r>
-      <w:proofErr w:type="spellEnd"/>
-      <w:r>
-        <w:rPr>
-          <w:rFonts w:ascii="Courier New" w:eastAsia="Times New Roman" w:hAnsi="Courier New" w:cs="Courier New"/>
-          <w:color w:val="A31515"/>
-          <w:sz w:val="18"/>
-          <w:szCs w:val="18"/>
-        </w:rPr>
-        <w:t>"</w:t>
-      </w:r>
-      <w:r>
-        <w:rPr>
-          <w:rFonts w:ascii="Courier New" w:eastAsia="Times New Roman" w:hAnsi="Courier New" w:cs="Courier New"/>
-          <w:color w:val="000000"/>
-          <w:sz w:val="18"/>
-          <w:szCs w:val="18"/>
-        </w:rPr>
-        <w:t xml:space="preserve">: </w:t>
-      </w:r>
-      <w:r>
-        <w:rPr>
-          <w:rFonts w:ascii="Courier New" w:eastAsia="Times New Roman" w:hAnsi="Courier New" w:cs="Courier New"/>
-          <w:color w:val="098658"/>
-          <w:sz w:val="18"/>
-          <w:szCs w:val="18"/>
-        </w:rPr>
-        <w:t>5</w:t>
-      </w:r>
-      <w:r>
-        <w:rPr>
-          <w:rFonts w:ascii="Courier New" w:eastAsia="Times New Roman" w:hAnsi="Courier New" w:cs="Courier New"/>
-          <w:color w:val="000000"/>
-          <w:sz w:val="18"/>
-          <w:szCs w:val="18"/>
-        </w:rPr>
-        <w:t>,</w:t>
-      </w:r>
-    </w:p>
-    <w:p>
-      <w:pPr>
-        <w:shd w:val="clear" w:color="auto" w:fill="FFFFFF"/>
-        <w:spacing w:after="0" w:line="270" w:lineRule="atLeast"/>
-        <w:rPr>
-          <w:rFonts w:ascii="Courier New" w:eastAsia="Times New Roman" w:hAnsi="Courier New" w:cs="Courier New"/>
-          <w:color w:val="000000"/>
-          <w:sz w:val="18"/>
-          <w:szCs w:val="18"/>
-        </w:rPr>
-      </w:pPr>
-      <w:r>
-        <w:rPr>
-          <w:rFonts w:ascii="Courier New" w:eastAsia="Times New Roman" w:hAnsi="Courier New" w:cs="Courier New"/>
-          <w:color w:val="000000"/>
-          <w:sz w:val="18"/>
-          <w:szCs w:val="18"/>
-        </w:rPr>
-        <w:t xml:space="preserve">        </w:t>
-      </w:r>
-      <w:r>
-        <w:rPr>
-          <w:rFonts w:ascii="Courier New" w:eastAsia="Times New Roman" w:hAnsi="Courier New" w:cs="Courier New"/>
-          <w:color w:val="A31515"/>
-          <w:sz w:val="18"/>
-          <w:szCs w:val="18"/>
-        </w:rPr>
-        <w:t>"</w:t>
-      </w:r>
-      <w:proofErr w:type="spellStart"/>
-      <w:r>
-        <w:rPr>
-          <w:rFonts w:ascii="Courier New" w:eastAsia="Times New Roman" w:hAnsi="Courier New" w:cs="Courier New"/>
-          <w:color w:val="A31515"/>
-          <w:sz w:val="18"/>
-          <w:szCs w:val="18"/>
-        </w:rPr>
-        <w:t>slideshowId</w:t>
-      </w:r>
-      <w:proofErr w:type="spellEnd"/>
-      <w:r>
-        <w:rPr>
-          <w:rFonts w:ascii="Courier New" w:eastAsia="Times New Roman" w:hAnsi="Courier New" w:cs="Courier New"/>
-          <w:color w:val="A31515"/>
-          <w:sz w:val="18"/>
-          <w:szCs w:val="18"/>
-        </w:rPr>
-        <w:t>"</w:t>
-      </w:r>
-      <w:r>
-        <w:rPr>
-          <w:rFonts w:ascii="Courier New" w:eastAsia="Times New Roman" w:hAnsi="Courier New" w:cs="Courier New"/>
-          <w:color w:val="000000"/>
-          <w:sz w:val="18"/>
-          <w:szCs w:val="18"/>
-        </w:rPr>
-        <w:t xml:space="preserve">: </w:t>
-      </w:r>
-      <w:r>
-        <w:rPr>
-          <w:rFonts w:ascii="Courier New" w:eastAsia="Times New Roman" w:hAnsi="Courier New" w:cs="Courier New"/>
-          <w:color w:val="098658"/>
-          <w:sz w:val="18"/>
-          <w:szCs w:val="18"/>
-        </w:rPr>
-        <w:t>5</w:t>
-      </w:r>
-      <w:r>
-        <w:rPr>
-          <w:rFonts w:ascii="Courier New" w:eastAsia="Times New Roman" w:hAnsi="Courier New" w:cs="Courier New"/>
-          <w:color w:val="000000"/>
-          <w:sz w:val="18"/>
-          <w:szCs w:val="18"/>
-        </w:rPr>
-        <w:t>,</w:t>
-      </w:r>
-    </w:p>
-    <w:p>
-      <w:pPr>
-        <w:shd w:val="clear" w:color="auto" w:fill="FFFFFF"/>
-        <w:spacing w:after="0" w:line="270" w:lineRule="atLeast"/>
-        <w:rPr>
-          <w:rFonts w:ascii="Courier New" w:eastAsia="Times New Roman" w:hAnsi="Courier New" w:cs="Courier New"/>
-          <w:color w:val="000000"/>
-          <w:sz w:val="18"/>
-          <w:szCs w:val="18"/>
-        </w:rPr>
-      </w:pPr>
-      <w:r>
-        <w:rPr>
-          <w:rFonts w:ascii="Courier New" w:eastAsia="Times New Roman" w:hAnsi="Courier New" w:cs="Courier New"/>
-          <w:color w:val="000000"/>
-          <w:sz w:val="18"/>
-          <w:szCs w:val="18"/>
-        </w:rPr>
-        <w:t xml:space="preserve">        </w:t>
-      </w:r>
-      <w:r>
-        <w:rPr>
-          <w:rFonts w:ascii="Courier New" w:eastAsia="Times New Roman" w:hAnsi="Courier New" w:cs="Courier New"/>
-          <w:color w:val="A31515"/>
-          <w:sz w:val="18"/>
-          <w:szCs w:val="18"/>
-        </w:rPr>
-        <w:t>"duration"</w:t>
-      </w:r>
-      <w:r>
-        <w:rPr>
-          <w:rFonts w:ascii="Courier New" w:eastAsia="Times New Roman" w:hAnsi="Courier New" w:cs="Courier New"/>
-          <w:color w:val="000000"/>
-          <w:sz w:val="18"/>
-          <w:szCs w:val="18"/>
-        </w:rPr>
-        <w:t xml:space="preserve">: </w:t>
-      </w:r>
-      <w:r>
-        <w:rPr>
-          <w:rFonts w:ascii="Courier New" w:eastAsia="Times New Roman" w:hAnsi="Courier New" w:cs="Courier New"/>
-          <w:color w:val="098658"/>
-          <w:sz w:val="18"/>
-          <w:szCs w:val="18"/>
-        </w:rPr>
-        <w:t>2</w:t>
-      </w:r>
-    </w:p>
-    <w:p>
-      <w:pPr>
-        <w:shd w:val="clear" w:color="auto" w:fill="FFFFFF"/>
-        <w:spacing w:after="0" w:line="270" w:lineRule="atLeast"/>
-        <w:rPr>
-          <w:rFonts w:ascii="Courier New" w:eastAsia="Times New Roman" w:hAnsi="Courier New" w:cs="Courier New"/>
-          <w:color w:val="000000"/>
-          <w:sz w:val="18"/>
-          <w:szCs w:val="18"/>
-        </w:rPr>
-      </w:pPr>
-      <w:r>
-        <w:rPr>
-          <w:rFonts w:ascii="Courier New" w:eastAsia="Times New Roman" w:hAnsi="Courier New" w:cs="Courier New"/>
-          <w:color w:val="000000"/>
-          <w:sz w:val="18"/>
-          <w:szCs w:val="18"/>
-        </w:rPr>
-        <w:t>    }</w:t>
-      </w:r>
-    </w:p>
-    <w:p>
-      <w:pPr>
-        <w:shd w:val="clear" w:color="auto" w:fill="FFFFFF"/>
-        <w:spacing w:after="0" w:line="270" w:lineRule="atLeast"/>
-        <w:rPr>
-          <w:rFonts w:ascii="Courier New" w:eastAsia="Times New Roman" w:hAnsi="Courier New" w:cs="Courier New"/>
-          <w:color w:val="000000"/>
-          <w:sz w:val="18"/>
-          <w:szCs w:val="18"/>
-        </w:rPr>
-      </w:pPr>
-      <w:r>
-        <w:rPr>
-          <w:rFonts w:ascii="Courier New" w:eastAsia="Times New Roman" w:hAnsi="Courier New" w:cs="Courier New"/>
-          <w:color w:val="000000"/>
-          <w:sz w:val="18"/>
-          <w:szCs w:val="18"/>
-        </w:rPr>
-        <w:t>],</w:t>
-      </w:r>
-      <w:r>
-        <w:rPr>
-          <w:rFonts w:ascii="Courier New" w:eastAsia="Times New Roman" w:hAnsi="Courier New" w:cs="Courier New"/>
-          <w:color w:val="A31515"/>
-          <w:sz w:val="18"/>
-          <w:szCs w:val="18"/>
-        </w:rPr>
-        <w:t>"status"</w:t>
-      </w:r>
-      <w:r>
-        <w:rPr>
-          <w:rFonts w:ascii="Courier New" w:eastAsia="Times New Roman" w:hAnsi="Courier New" w:cs="Courier New"/>
-          <w:color w:val="000000"/>
-          <w:sz w:val="18"/>
-          <w:szCs w:val="18"/>
-        </w:rPr>
-        <w:t>:</w:t>
-      </w:r>
-      <w:r>
-        <w:rPr>
-          <w:rFonts w:ascii="Courier New" w:eastAsia="Times New Roman" w:hAnsi="Courier New" w:cs="Courier New"/>
-          <w:color w:val="0451A5"/>
-          <w:sz w:val="18"/>
-          <w:szCs w:val="18"/>
-        </w:rPr>
-        <w:t>"success"</w:t>
-      </w:r>
-      <w:r>
-        <w:rPr>
-          <w:rFonts w:ascii="Courier New" w:eastAsia="Times New Roman" w:hAnsi="Courier New" w:cs="Courier New"/>
-          <w:color w:val="000000"/>
-          <w:sz w:val="18"/>
-          <w:szCs w:val="18"/>
-        </w:rPr>
-        <w:t>,</w:t>
-      </w:r>
-      <w:r>
-        <w:rPr>
-          <w:rFonts w:ascii="Courier New" w:eastAsia="Times New Roman" w:hAnsi="Courier New" w:cs="Courier New"/>
-          <w:color w:val="A31515"/>
-          <w:sz w:val="18"/>
-          <w:szCs w:val="18"/>
-        </w:rPr>
-        <w:t>"code"</w:t>
-      </w:r>
-      <w:r>
-        <w:rPr>
-          <w:rFonts w:ascii="Courier New" w:eastAsia="Times New Roman" w:hAnsi="Courier New" w:cs="Courier New"/>
-          <w:color w:val="000000"/>
-          <w:sz w:val="18"/>
-          <w:szCs w:val="18"/>
-        </w:rPr>
-        <w:t>:</w:t>
-      </w:r>
-      <w:r>
-        <w:rPr>
-          <w:rFonts w:ascii="Courier New" w:eastAsia="Times New Roman" w:hAnsi="Courier New" w:cs="Courier New"/>
-          <w:color w:val="098658"/>
-          <w:sz w:val="18"/>
-          <w:szCs w:val="18"/>
-        </w:rPr>
-        <w:t>200</w:t>
-      </w:r>
-      <w:r>
-        <w:rPr>
-          <w:rFonts w:ascii="Courier New" w:eastAsia="Times New Roman" w:hAnsi="Courier New" w:cs="Courier New"/>
-          <w:color w:val="000000"/>
-          <w:sz w:val="18"/>
-          <w:szCs w:val="18"/>
-        </w:rPr>
-        <w:t>,</w:t>
-      </w:r>
-      <w:r>
-        <w:rPr>
-          <w:rFonts w:ascii="Courier New" w:eastAsia="Times New Roman" w:hAnsi="Courier New" w:cs="Courier New"/>
-          <w:color w:val="A31515"/>
-          <w:sz w:val="18"/>
-          <w:szCs w:val="18"/>
-        </w:rPr>
-        <w:t>"message"</w:t>
-      </w:r>
-      <w:r>
-        <w:rPr>
-          <w:rFonts w:ascii="Courier New" w:eastAsia="Times New Roman" w:hAnsi="Courier New" w:cs="Courier New"/>
-          <w:color w:val="000000"/>
-          <w:sz w:val="18"/>
-          <w:szCs w:val="18"/>
-        </w:rPr>
-        <w:t>:</w:t>
-      </w:r>
-      <w:r>
-        <w:rPr>
-          <w:rFonts w:ascii="Courier New" w:eastAsia="Times New Roman" w:hAnsi="Courier New" w:cs="Courier New"/>
-          <w:color w:val="0451A5"/>
-          <w:sz w:val="18"/>
-          <w:szCs w:val="18"/>
-        </w:rPr>
-        <w:t>"Ok"</w:t>
-      </w:r>
-      <w:r>
-        <w:rPr>
-          <w:rFonts w:ascii="Courier New" w:eastAsia="Times New Roman" w:hAnsi="Courier New" w:cs="Courier New"/>
-          <w:color w:val="000000"/>
-          <w:sz w:val="18"/>
-          <w:szCs w:val="18"/>
-        </w:rPr>
-        <w:t>}</w:t>
-      </w:r>
-    </w:p>
-    <w:p>
-      <w:pPr>
-        <w:shd w:val="clear" w:color="auto" w:fill="FFFFFF"/>
-        <w:spacing w:after="0" w:line="270" w:lineRule="atLeast"/>
-        <w:rPr>
-          <w:rFonts w:ascii="Courier New" w:eastAsia="Times New Roman" w:hAnsi="Courier New" w:cs="Courier New"/>
-          <w:color w:val="000000"/>
-          <w:sz w:val="18"/>
-          <w:szCs w:val="18"/>
-        </w:rPr>
-      </w:pPr>
-    </w:p>
-    <w:p>
-      <w:pPr>
-        <w:shd w:val="clear" w:color="auto" w:fill="FFFFFF"/>
-        <w:spacing w:after="0" w:line="270" w:lineRule="atLeast"/>
-        <w:rPr>
-          <w:rFonts w:ascii="Courier New" w:eastAsia="Times New Roman" w:hAnsi="Courier New" w:cs="Courier New"/>
-          <w:color w:val="000000"/>
-          <w:sz w:val="18"/>
-          <w:szCs w:val="18"/>
-        </w:rPr>
-      </w:pPr>
-      <w:proofErr w:type="gramStart"/>
-      <w:r>
-        <w:rPr>
-          <w:rFonts w:ascii="Courier New" w:eastAsia="Times New Roman" w:hAnsi="Courier New" w:cs="Courier New"/>
-          <w:color w:val="000000"/>
-          <w:sz w:val="18"/>
-          <w:szCs w:val="18"/>
-        </w:rPr>
-        <w:t>data:</w:t>
-      </w:r>
-      <w:proofErr w:type="gramEnd"/>
-      <w:r>
-        <w:rPr>
-          <w:rFonts w:ascii="Courier New" w:eastAsia="Times New Roman" w:hAnsi="Courier New" w:cs="Courier New"/>
-          <w:color w:val="000000"/>
-          <w:sz w:val="18"/>
-          <w:szCs w:val="18"/>
-        </w:rPr>
-        <w:t>{</w:t>
-      </w:r>
-      <w:r>
-        <w:rPr>
-          <w:rFonts w:ascii="Courier New" w:eastAsia="Times New Roman" w:hAnsi="Courier New" w:cs="Courier New"/>
-          <w:color w:val="A31515"/>
-          <w:sz w:val="18"/>
-          <w:szCs w:val="18"/>
-        </w:rPr>
-        <w:t>"data"</w:t>
-      </w:r>
-      <w:r>
-        <w:rPr>
-          <w:rFonts w:ascii="Courier New" w:eastAsia="Times New Roman" w:hAnsi="Courier New" w:cs="Courier New"/>
-          <w:color w:val="000000"/>
-          <w:sz w:val="18"/>
-          <w:szCs w:val="18"/>
-        </w:rPr>
-        <w:t>:[</w:t>
-      </w:r>
-    </w:p>
-    <w:p>
-      <w:pPr>
-        <w:shd w:val="clear" w:color="auto" w:fill="FFFFFF"/>
-        <w:spacing w:after="0" w:line="270" w:lineRule="atLeast"/>
-        <w:rPr>
-          <w:rFonts w:ascii="Courier New" w:eastAsia="Times New Roman" w:hAnsi="Courier New" w:cs="Courier New"/>
-          <w:color w:val="000000"/>
-          <w:sz w:val="18"/>
-          <w:szCs w:val="18"/>
-        </w:rPr>
-      </w:pPr>
-      <w:r>
-        <w:rPr>
-          <w:rFonts w:ascii="Courier New" w:eastAsia="Times New Roman" w:hAnsi="Courier New" w:cs="Courier New"/>
-          <w:color w:val="000000"/>
-          <w:sz w:val="18"/>
-          <w:szCs w:val="18"/>
-        </w:rPr>
-        <w:t>    {</w:t>
-      </w:r>
-    </w:p>
-    <w:p>
-      <w:pPr>
-        <w:shd w:val="clear" w:color="auto" w:fill="FFFFFF"/>
-        <w:spacing w:after="0" w:line="270" w:lineRule="atLeast"/>
-        <w:rPr>
-          <w:rFonts w:ascii="Courier New" w:eastAsia="Times New Roman" w:hAnsi="Courier New" w:cs="Courier New"/>
-          <w:color w:val="000000"/>
-          <w:sz w:val="18"/>
-          <w:szCs w:val="18"/>
-        </w:rPr>
-      </w:pPr>
-      <w:r>
-        <w:rPr>
-          <w:rFonts w:ascii="Courier New" w:eastAsia="Times New Roman" w:hAnsi="Courier New" w:cs="Courier New"/>
-          <w:color w:val="000000"/>
-          <w:sz w:val="18"/>
-          <w:szCs w:val="18"/>
-        </w:rPr>
-        <w:t xml:space="preserve">        </w:t>
-      </w:r>
-      <w:r>
-        <w:rPr>
-          <w:rFonts w:ascii="Courier New" w:eastAsia="Times New Roman" w:hAnsi="Courier New" w:cs="Courier New"/>
-          <w:color w:val="A31515"/>
-          <w:sz w:val="18"/>
-          <w:szCs w:val="18"/>
-        </w:rPr>
-        <w:t>"</w:t>
-      </w:r>
-      <w:proofErr w:type="spellStart"/>
-      <w:r>
-        <w:rPr>
-          <w:rFonts w:ascii="Courier New" w:eastAsia="Times New Roman" w:hAnsi="Courier New" w:cs="Courier New"/>
-          <w:color w:val="A31515"/>
-          <w:sz w:val="18"/>
-          <w:szCs w:val="18"/>
-        </w:rPr>
-        <w:t>imageData</w:t>
-      </w:r>
-      <w:proofErr w:type="spellEnd"/>
-      <w:r>
-        <w:rPr>
-          <w:rFonts w:ascii="Courier New" w:eastAsia="Times New Roman" w:hAnsi="Courier New" w:cs="Courier New"/>
-          <w:color w:val="A31515"/>
-          <w:sz w:val="18"/>
-          <w:szCs w:val="18"/>
-        </w:rPr>
-        <w:t>"</w:t>
-      </w:r>
-      <w:r>
-        <w:rPr>
-          <w:rFonts w:ascii="Courier New" w:eastAsia="Times New Roman" w:hAnsi="Courier New" w:cs="Courier New"/>
-          <w:color w:val="000000"/>
-          <w:sz w:val="18"/>
-          <w:szCs w:val="18"/>
-        </w:rPr>
-        <w:t>: {</w:t>
-      </w:r>
-    </w:p>
-    <w:p>
-      <w:pPr>
-        <w:shd w:val="clear" w:color="auto" w:fill="FFFFFF"/>
-        <w:spacing w:after="0" w:line="270" w:lineRule="atLeast"/>
-        <w:rPr>
-          <w:rFonts w:ascii="Courier New" w:eastAsia="Times New Roman" w:hAnsi="Courier New" w:cs="Courier New"/>
-          <w:color w:val="000000"/>
-          <w:sz w:val="18"/>
-          <w:szCs w:val="18"/>
-        </w:rPr>
-      </w:pPr>
-      <w:r>
-        <w:rPr>
-          <w:rFonts w:ascii="Courier New" w:eastAsia="Times New Roman" w:hAnsi="Courier New" w:cs="Courier New"/>
-          <w:color w:val="000000"/>
-          <w:sz w:val="18"/>
-          <w:szCs w:val="18"/>
-        </w:rPr>
-        <w:t xml:space="preserve">            </w:t>
-      </w:r>
-      <w:r>
-        <w:rPr>
-          <w:rFonts w:ascii="Courier New" w:eastAsia="Times New Roman" w:hAnsi="Courier New" w:cs="Courier New"/>
-          <w:color w:val="A31515"/>
-          <w:sz w:val="18"/>
-          <w:szCs w:val="18"/>
-        </w:rPr>
-        <w:t>"id"</w:t>
-      </w:r>
-      <w:r>
-        <w:rPr>
-          <w:rFonts w:ascii="Courier New" w:eastAsia="Times New Roman" w:hAnsi="Courier New" w:cs="Courier New"/>
-          <w:color w:val="000000"/>
-          <w:sz w:val="18"/>
-          <w:szCs w:val="18"/>
-        </w:rPr>
-        <w:t xml:space="preserve">: </w:t>
-      </w:r>
-      <w:r>
-        <w:rPr>
-          <w:rFonts w:ascii="Courier New" w:eastAsia="Times New Roman" w:hAnsi="Courier New" w:cs="Courier New"/>
-          <w:color w:val="098658"/>
-          <w:sz w:val="18"/>
-          <w:szCs w:val="18"/>
-        </w:rPr>
-        <w:t>10</w:t>
-      </w:r>
-      <w:r>
-        <w:rPr>
-          <w:rFonts w:ascii="Courier New" w:eastAsia="Times New Roman" w:hAnsi="Courier New" w:cs="Courier New"/>
-          <w:color w:val="000000"/>
-          <w:sz w:val="18"/>
-          <w:szCs w:val="18"/>
-        </w:rPr>
-        <w:t>,</w:t>
-      </w:r>
-    </w:p>
-    <w:p>
-      <w:pPr>
-        <w:shd w:val="clear" w:color="auto" w:fill="FFFFFF"/>
-        <w:spacing w:after="0" w:line="270" w:lineRule="atLeast"/>
-        <w:rPr>
-          <w:rFonts w:ascii="Courier New" w:eastAsia="Times New Roman" w:hAnsi="Courier New" w:cs="Courier New"/>
-          <w:color w:val="000000"/>
-          <w:sz w:val="18"/>
-          <w:szCs w:val="18"/>
-        </w:rPr>
-      </w:pPr>
-      <w:r>
-        <w:rPr>
-          <w:rFonts w:ascii="Courier New" w:eastAsia="Times New Roman" w:hAnsi="Courier New" w:cs="Courier New"/>
-          <w:color w:val="000000"/>
-          <w:sz w:val="18"/>
-          <w:szCs w:val="18"/>
-        </w:rPr>
-        <w:t xml:space="preserve">            </w:t>
-      </w:r>
-      <w:r>
-        <w:rPr>
-          <w:rFonts w:ascii="Courier New" w:eastAsia="Times New Roman" w:hAnsi="Courier New" w:cs="Courier New"/>
-          <w:color w:val="A31515"/>
-          <w:sz w:val="18"/>
-          <w:szCs w:val="18"/>
-        </w:rPr>
-        <w:t>"</w:t>
-      </w:r>
-      <w:proofErr w:type="spellStart"/>
-      <w:r>
-        <w:rPr>
-          <w:rFonts w:ascii="Courier New" w:eastAsia="Times New Roman" w:hAnsi="Courier New" w:cs="Courier New"/>
-          <w:color w:val="A31515"/>
-          <w:sz w:val="18"/>
-          <w:szCs w:val="18"/>
-        </w:rPr>
-        <w:t>url</w:t>
-      </w:r>
-      <w:proofErr w:type="spellEnd"/>
-      <w:r>
-        <w:rPr>
-          <w:rFonts w:ascii="Courier New" w:eastAsia="Times New Roman" w:hAnsi="Courier New" w:cs="Courier New"/>
-          <w:color w:val="A31515"/>
-          <w:sz w:val="18"/>
-          <w:szCs w:val="18"/>
-        </w:rPr>
-        <w:t>"</w:t>
-      </w:r>
-      <w:r>
-        <w:rPr>
-          <w:rFonts w:ascii="Courier New" w:eastAsia="Times New Roman" w:hAnsi="Courier New" w:cs="Courier New"/>
-          <w:color w:val="000000"/>
-          <w:sz w:val="18"/>
-          <w:szCs w:val="18"/>
-        </w:rPr>
-        <w:t xml:space="preserve">: </w:t>
-      </w:r>
-      <w:r>
-        <w:rPr>
-          <w:rFonts w:ascii="Courier New" w:eastAsia="Times New Roman" w:hAnsi="Courier New" w:cs="Courier New"/>
-          <w:color w:val="0451A5"/>
-          <w:sz w:val="18"/>
-          <w:szCs w:val="18"/>
-        </w:rPr>
-        <w:t>"https://fastly.picsum.photos/id/1080/200/300.jpg?hmac=3jCG4X8ni9cpiEppj6KVvqhpJ_owIFtDQOABJmhG1I0"</w:t>
-      </w:r>
-      <w:r>
-        <w:rPr>
-          <w:rFonts w:ascii="Courier New" w:eastAsia="Times New Roman" w:hAnsi="Courier New" w:cs="Courier New"/>
-          <w:color w:val="000000"/>
-          <w:sz w:val="18"/>
-          <w:szCs w:val="18"/>
-        </w:rPr>
-        <w:t>,</w:t>
-      </w:r>
-    </w:p>
-    <w:p>
-      <w:pPr>
-        <w:shd w:val="clear" w:color="auto" w:fill="FFFFFF"/>
-        <w:spacing w:after="0" w:line="270" w:lineRule="atLeast"/>
-        <w:rPr>
-          <w:rFonts w:ascii="Courier New" w:eastAsia="Times New Roman" w:hAnsi="Courier New" w:cs="Courier New"/>
-          <w:color w:val="000000"/>
-          <w:sz w:val="18"/>
-          <w:szCs w:val="18"/>
-        </w:rPr>
-      </w:pPr>
-      <w:r>
-        <w:rPr>
-          <w:rFonts w:ascii="Courier New" w:eastAsia="Times New Roman" w:hAnsi="Courier New" w:cs="Courier New"/>
-          <w:color w:val="000000"/>
-          <w:sz w:val="18"/>
-          <w:szCs w:val="18"/>
-        </w:rPr>
-        <w:t xml:space="preserve">            </w:t>
-      </w:r>
-      <w:r>
-        <w:rPr>
-          <w:rFonts w:ascii="Courier New" w:eastAsia="Times New Roman" w:hAnsi="Courier New" w:cs="Courier New"/>
-          <w:color w:val="A31515"/>
-          <w:sz w:val="18"/>
-          <w:szCs w:val="18"/>
-        </w:rPr>
-        <w:t>"duration"</w:t>
-      </w:r>
-      <w:r>
-        <w:rPr>
-          <w:rFonts w:ascii="Courier New" w:eastAsia="Times New Roman" w:hAnsi="Courier New" w:cs="Courier New"/>
-          <w:color w:val="000000"/>
-          <w:sz w:val="18"/>
-          <w:szCs w:val="18"/>
-        </w:rPr>
-        <w:t xml:space="preserve">: </w:t>
-      </w:r>
-      <w:r>
-        <w:rPr>
-          <w:rFonts w:ascii="Courier New" w:eastAsia="Times New Roman" w:hAnsi="Courier New" w:cs="Courier New"/>
-          <w:color w:val="098658"/>
-          <w:sz w:val="18"/>
-          <w:szCs w:val="18"/>
-        </w:rPr>
-        <w:t>30</w:t>
-      </w:r>
-      <w:r>
-        <w:rPr>
-          <w:rFonts w:ascii="Courier New" w:eastAsia="Times New Roman" w:hAnsi="Courier New" w:cs="Courier New"/>
-          <w:color w:val="000000"/>
-          <w:sz w:val="18"/>
-          <w:szCs w:val="18"/>
-        </w:rPr>
-        <w:t>,</w:t>
-      </w:r>
-    </w:p>
-    <w:p>
-      <w:pPr>
-        <w:shd w:val="clear" w:color="auto" w:fill="FFFFFF"/>
-        <w:spacing w:after="0" w:line="270" w:lineRule="atLeast"/>
-        <w:rPr>
-          <w:rFonts w:ascii="Courier New" w:eastAsia="Times New Roman" w:hAnsi="Courier New" w:cs="Courier New"/>
-          <w:color w:val="000000"/>
-          <w:sz w:val="18"/>
-          <w:szCs w:val="18"/>
-        </w:rPr>
-      </w:pPr>
-      <w:r>
-        <w:rPr>
-          <w:rFonts w:ascii="Courier New" w:eastAsia="Times New Roman" w:hAnsi="Courier New" w:cs="Courier New"/>
-          <w:color w:val="000000"/>
-          <w:sz w:val="18"/>
-          <w:szCs w:val="18"/>
-        </w:rPr>
-        <w:t xml:space="preserve">            </w:t>
-      </w:r>
-      <w:r>
-        <w:rPr>
-          <w:rFonts w:ascii="Courier New" w:eastAsia="Times New Roman" w:hAnsi="Courier New" w:cs="Courier New"/>
-          <w:color w:val="A31515"/>
-          <w:sz w:val="18"/>
-          <w:szCs w:val="18"/>
-        </w:rPr>
-        <w:t>"type"</w:t>
-      </w:r>
-      <w:r>
-        <w:rPr>
-          <w:rFonts w:ascii="Courier New" w:eastAsia="Times New Roman" w:hAnsi="Courier New" w:cs="Courier New"/>
-          <w:color w:val="000000"/>
-          <w:sz w:val="18"/>
-          <w:szCs w:val="18"/>
-        </w:rPr>
-        <w:t xml:space="preserve">: </w:t>
-      </w:r>
-      <w:r>
-        <w:rPr>
-          <w:rFonts w:ascii="Courier New" w:eastAsia="Times New Roman" w:hAnsi="Courier New" w:cs="Courier New"/>
-          <w:color w:val="0451A5"/>
-          <w:sz w:val="18"/>
-          <w:szCs w:val="18"/>
-        </w:rPr>
-        <w:t>"image/jpeg"</w:t>
-      </w:r>
-      <w:r>
-        <w:rPr>
-          <w:rFonts w:ascii="Courier New" w:eastAsia="Times New Roman" w:hAnsi="Courier New" w:cs="Courier New"/>
-          <w:color w:val="000000"/>
-          <w:sz w:val="18"/>
-          <w:szCs w:val="18"/>
-        </w:rPr>
-        <w:t>,</w:t>
-      </w:r>
-    </w:p>
-    <w:p>
-      <w:pPr>
-        <w:shd w:val="clear" w:color="auto" w:fill="FFFFFF"/>
-        <w:spacing w:after="0" w:line="270" w:lineRule="atLeast"/>
-        <w:rPr>
-          <w:rFonts w:ascii="Courier New" w:eastAsia="Times New Roman" w:hAnsi="Courier New" w:cs="Courier New"/>
-          <w:color w:val="000000"/>
-          <w:sz w:val="18"/>
-          <w:szCs w:val="18"/>
-        </w:rPr>
-      </w:pPr>
-      <w:r>
-        <w:rPr>
-          <w:rFonts w:ascii="Courier New" w:eastAsia="Times New Roman" w:hAnsi="Courier New" w:cs="Courier New"/>
-          <w:color w:val="000000"/>
-          <w:sz w:val="18"/>
-          <w:szCs w:val="18"/>
-        </w:rPr>
-        <w:t xml:space="preserve">            </w:t>
-      </w:r>
-      <w:r>
-        <w:rPr>
-          <w:rFonts w:ascii="Courier New" w:eastAsia="Times New Roman" w:hAnsi="Courier New" w:cs="Courier New"/>
-          <w:color w:val="A31515"/>
-          <w:sz w:val="18"/>
-          <w:szCs w:val="18"/>
-        </w:rPr>
-        <w:t>"</w:t>
-      </w:r>
-      <w:proofErr w:type="spellStart"/>
-      <w:r>
-        <w:rPr>
-          <w:rFonts w:ascii="Courier New" w:eastAsia="Times New Roman" w:hAnsi="Courier New" w:cs="Courier New"/>
-          <w:color w:val="A31515"/>
-          <w:sz w:val="18"/>
-          <w:szCs w:val="18"/>
-        </w:rPr>
-        <w:t>addedTime</w:t>
-      </w:r>
-      <w:proofErr w:type="spellEnd"/>
-      <w:r>
-        <w:rPr>
-          <w:rFonts w:ascii="Courier New" w:eastAsia="Times New Roman" w:hAnsi="Courier New" w:cs="Courier New"/>
-          <w:color w:val="A31515"/>
-          <w:sz w:val="18"/>
-          <w:szCs w:val="18"/>
-        </w:rPr>
-        <w:t>"</w:t>
-      </w:r>
-      <w:r>
-        <w:rPr>
-          <w:rFonts w:ascii="Courier New" w:eastAsia="Times New Roman" w:hAnsi="Courier New" w:cs="Courier New"/>
-          <w:color w:val="000000"/>
-          <w:sz w:val="18"/>
-          <w:szCs w:val="18"/>
-        </w:rPr>
-        <w:t xml:space="preserve">: </w:t>
-      </w:r>
-      <w:r>
-        <w:rPr>
-          <w:rFonts w:ascii="Courier New" w:eastAsia="Times New Roman" w:hAnsi="Courier New" w:cs="Courier New"/>
-          <w:color w:val="0451A5"/>
-          <w:sz w:val="18"/>
-          <w:szCs w:val="18"/>
-        </w:rPr>
-        <w:t>"2024-12-17T01:36:11.399025"</w:t>
-      </w:r>
-    </w:p>
-    <w:p>
-      <w:pPr>
-        <w:shd w:val="clear" w:color="auto" w:fill="FFFFFF"/>
-        <w:spacing w:after="0" w:line="270" w:lineRule="atLeast"/>
-        <w:rPr>
-          <w:rFonts w:ascii="Courier New" w:eastAsia="Times New Roman" w:hAnsi="Courier New" w:cs="Courier New"/>
-          <w:color w:val="000000"/>
-          <w:sz w:val="18"/>
-          <w:szCs w:val="18"/>
-        </w:rPr>
-      </w:pPr>
-      <w:r>
-        <w:rPr>
-          <w:rFonts w:ascii="Courier New" w:eastAsia="Times New Roman" w:hAnsi="Courier New" w:cs="Courier New"/>
-          <w:color w:val="000000"/>
-          <w:sz w:val="18"/>
-          <w:szCs w:val="18"/>
-        </w:rPr>
-        <w:t>        },</w:t>
-      </w:r>
-    </w:p>
-    <w:p>
-      <w:pPr>
-        <w:shd w:val="clear" w:color="auto" w:fill="FFFFFF"/>
-        <w:spacing w:after="0" w:line="270" w:lineRule="atLeast"/>
-        <w:rPr>
-          <w:rFonts w:ascii="Courier New" w:eastAsia="Times New Roman" w:hAnsi="Courier New" w:cs="Courier New"/>
-          <w:color w:val="000000"/>
-          <w:sz w:val="18"/>
-          <w:szCs w:val="18"/>
-        </w:rPr>
-      </w:pPr>
-      <w:r>
-        <w:rPr>
-          <w:rFonts w:ascii="Courier New" w:eastAsia="Times New Roman" w:hAnsi="Courier New" w:cs="Courier New"/>
-          <w:color w:val="000000"/>
-          <w:sz w:val="18"/>
-          <w:szCs w:val="18"/>
-        </w:rPr>
-        <w:t xml:space="preserve">        </w:t>
-      </w:r>
-      <w:r>
-        <w:rPr>
-          <w:rFonts w:ascii="Courier New" w:eastAsia="Times New Roman" w:hAnsi="Courier New" w:cs="Courier New"/>
-          <w:color w:val="A31515"/>
-          <w:sz w:val="18"/>
-          <w:szCs w:val="18"/>
-        </w:rPr>
-        <w:t>"</w:t>
-      </w:r>
-      <w:proofErr w:type="spellStart"/>
-      <w:r>
-        <w:rPr>
-          <w:rFonts w:ascii="Courier New" w:eastAsia="Times New Roman" w:hAnsi="Courier New" w:cs="Courier New"/>
-          <w:color w:val="A31515"/>
-          <w:sz w:val="18"/>
-          <w:szCs w:val="18"/>
-        </w:rPr>
-        <w:t>imageId</w:t>
-      </w:r>
-      <w:proofErr w:type="spellEnd"/>
-      <w:r>
-        <w:rPr>
-          <w:rFonts w:ascii="Courier New" w:eastAsia="Times New Roman" w:hAnsi="Courier New" w:cs="Courier New"/>
-          <w:color w:val="A31515"/>
-          <w:sz w:val="18"/>
-          <w:szCs w:val="18"/>
-        </w:rPr>
-        <w:t>"</w:t>
-      </w:r>
-      <w:r>
-        <w:rPr>
-          <w:rFonts w:ascii="Courier New" w:eastAsia="Times New Roman" w:hAnsi="Courier New" w:cs="Courier New"/>
-          <w:color w:val="000000"/>
-          <w:sz w:val="18"/>
-          <w:szCs w:val="18"/>
-        </w:rPr>
-        <w:t xml:space="preserve">: </w:t>
-      </w:r>
-      <w:r>
-        <w:rPr>
-          <w:rFonts w:ascii="Courier New" w:eastAsia="Times New Roman" w:hAnsi="Courier New" w:cs="Courier New"/>
-          <w:color w:val="098658"/>
-          <w:sz w:val="18"/>
-          <w:szCs w:val="18"/>
-        </w:rPr>
-        <w:t>10</w:t>
-      </w:r>
-      <w:r>
-        <w:rPr>
-          <w:rFonts w:ascii="Courier New" w:eastAsia="Times New Roman" w:hAnsi="Courier New" w:cs="Courier New"/>
-          <w:color w:val="000000"/>
-          <w:sz w:val="18"/>
-          <w:szCs w:val="18"/>
-        </w:rPr>
-        <w:t>,</w:t>
-      </w:r>
-    </w:p>
-    <w:p>
-      <w:pPr>
-        <w:shd w:val="clear" w:color="auto" w:fill="FFFFFF"/>
-        <w:spacing w:after="0" w:line="270" w:lineRule="atLeast"/>
-        <w:rPr>
-          <w:rFonts w:ascii="Courier New" w:eastAsia="Times New Roman" w:hAnsi="Courier New" w:cs="Courier New"/>
-          <w:color w:val="000000"/>
-          <w:sz w:val="18"/>
-          <w:szCs w:val="18"/>
-        </w:rPr>
-      </w:pPr>
-      <w:r>
-        <w:rPr>
-          <w:rFonts w:ascii="Courier New" w:eastAsia="Times New Roman" w:hAnsi="Courier New" w:cs="Courier New"/>
-          <w:color w:val="000000"/>
-          <w:sz w:val="18"/>
-          <w:szCs w:val="18"/>
-        </w:rPr>
-        <w:t xml:space="preserve">        </w:t>
-      </w:r>
-      <w:r>
-        <w:rPr>
-          <w:rFonts w:ascii="Courier New" w:eastAsia="Times New Roman" w:hAnsi="Courier New" w:cs="Courier New"/>
-          <w:color w:val="A31515"/>
-          <w:sz w:val="18"/>
-          <w:szCs w:val="18"/>
-        </w:rPr>
-        <w:t>"</w:t>
-      </w:r>
-      <w:proofErr w:type="spellStart"/>
-      <w:r>
-        <w:rPr>
-          <w:rFonts w:ascii="Courier New" w:eastAsia="Times New Roman" w:hAnsi="Courier New" w:cs="Courier New"/>
-          <w:color w:val="A31515"/>
-          <w:sz w:val="18"/>
-          <w:szCs w:val="18"/>
-        </w:rPr>
-        <w:t>slideshowId</w:t>
-      </w:r>
-      <w:proofErr w:type="spellEnd"/>
-      <w:r>
-        <w:rPr>
-          <w:rFonts w:ascii="Courier New" w:eastAsia="Times New Roman" w:hAnsi="Courier New" w:cs="Courier New"/>
-          <w:color w:val="A31515"/>
-          <w:sz w:val="18"/>
-          <w:szCs w:val="18"/>
-        </w:rPr>
-        <w:t>"</w:t>
-      </w:r>
-      <w:r>
-        <w:rPr>
-          <w:rFonts w:ascii="Courier New" w:eastAsia="Times New Roman" w:hAnsi="Courier New" w:cs="Courier New"/>
-          <w:color w:val="000000"/>
-          <w:sz w:val="18"/>
-          <w:szCs w:val="18"/>
-        </w:rPr>
-        <w:t xml:space="preserve">: </w:t>
-      </w:r>
-      <w:r>
-        <w:rPr>
-          <w:rFonts w:ascii="Courier New" w:eastAsia="Times New Roman" w:hAnsi="Courier New" w:cs="Courier New"/>
-          <w:color w:val="098658"/>
-          <w:sz w:val="18"/>
-          <w:szCs w:val="18"/>
-        </w:rPr>
-        <w:t>5</w:t>
-      </w:r>
-      <w:r>
-        <w:rPr>
-          <w:rFonts w:ascii="Courier New" w:eastAsia="Times New Roman" w:hAnsi="Courier New" w:cs="Courier New"/>
-          <w:color w:val="000000"/>
-          <w:sz w:val="18"/>
-          <w:szCs w:val="18"/>
-        </w:rPr>
-        <w:t>,</w:t>
-      </w:r>
-    </w:p>
-    <w:p>
-      <w:pPr>
-        <w:shd w:val="clear" w:color="auto" w:fill="FFFFFF"/>
-        <w:spacing w:after="0" w:line="270" w:lineRule="atLeast"/>
-        <w:rPr>
-          <w:rFonts w:ascii="Courier New" w:eastAsia="Times New Roman" w:hAnsi="Courier New" w:cs="Courier New"/>
-          <w:color w:val="000000"/>
-          <w:sz w:val="18"/>
-          <w:szCs w:val="18"/>
-        </w:rPr>
-      </w:pPr>
-      <w:r>
-        <w:rPr>
-          <w:rFonts w:ascii="Courier New" w:eastAsia="Times New Roman" w:hAnsi="Courier New" w:cs="Courier New"/>
-          <w:color w:val="000000"/>
-          <w:sz w:val="18"/>
-          <w:szCs w:val="18"/>
-        </w:rPr>
-        <w:t xml:space="preserve">        </w:t>
-      </w:r>
-      <w:r>
-        <w:rPr>
-          <w:rFonts w:ascii="Courier New" w:eastAsia="Times New Roman" w:hAnsi="Courier New" w:cs="Courier New"/>
-          <w:color w:val="A31515"/>
-          <w:sz w:val="18"/>
-          <w:szCs w:val="18"/>
-        </w:rPr>
-        <w:t>"duration"</w:t>
-      </w:r>
-      <w:r>
-        <w:rPr>
-          <w:rFonts w:ascii="Courier New" w:eastAsia="Times New Roman" w:hAnsi="Courier New" w:cs="Courier New"/>
-          <w:color w:val="000000"/>
-          <w:sz w:val="18"/>
-          <w:szCs w:val="18"/>
-        </w:rPr>
-        <w:t xml:space="preserve">: </w:t>
-      </w:r>
-      <w:r>
-        <w:rPr>
-          <w:rFonts w:ascii="Courier New" w:eastAsia="Times New Roman" w:hAnsi="Courier New" w:cs="Courier New"/>
-          <w:color w:val="098658"/>
-          <w:sz w:val="18"/>
-          <w:szCs w:val="18"/>
-        </w:rPr>
-        <w:t>10</w:t>
-      </w:r>
-    </w:p>
-    <w:p>
-      <w:pPr>
-        <w:shd w:val="clear" w:color="auto" w:fill="FFFFFF"/>
-        <w:spacing w:after="0" w:line="270" w:lineRule="atLeast"/>
-        <w:rPr>
-          <w:rFonts w:ascii="Courier New" w:eastAsia="Times New Roman" w:hAnsi="Courier New" w:cs="Courier New"/>
-          <w:color w:val="000000"/>
-          <w:sz w:val="18"/>
-          <w:szCs w:val="18"/>
-        </w:rPr>
-      </w:pPr>
-      <w:r>
-        <w:rPr>
-          <w:rFonts w:ascii="Courier New" w:eastAsia="Times New Roman" w:hAnsi="Courier New" w:cs="Courier New"/>
-          <w:color w:val="000000"/>
-          <w:sz w:val="18"/>
-          <w:szCs w:val="18"/>
-        </w:rPr>
-        <w:t>    }</w:t>
-      </w:r>
-    </w:p>
-    <w:p>
-      <w:pPr>
-        <w:shd w:val="clear" w:color="auto" w:fill="FFFFFF"/>
-        <w:spacing w:after="0" w:line="270" w:lineRule="atLeast"/>
-        <w:rPr>
-          <w:rFonts w:ascii="Courier New" w:eastAsia="Times New Roman" w:hAnsi="Courier New" w:cs="Courier New"/>
-          <w:color w:val="000000"/>
-          <w:sz w:val="18"/>
-          <w:szCs w:val="18"/>
-        </w:rPr>
-      </w:pPr>
-      <w:r>
-        <w:rPr>
-          <w:rFonts w:ascii="Courier New" w:eastAsia="Times New Roman" w:hAnsi="Courier New" w:cs="Courier New"/>
-          <w:color w:val="000000"/>
-          <w:sz w:val="18"/>
-          <w:szCs w:val="18"/>
-        </w:rPr>
-        <w:t>],</w:t>
-      </w:r>
-      <w:r>
-        <w:rPr>
-          <w:rFonts w:ascii="Courier New" w:eastAsia="Times New Roman" w:hAnsi="Courier New" w:cs="Courier New"/>
-          <w:color w:val="A31515"/>
-          <w:sz w:val="18"/>
-          <w:szCs w:val="18"/>
-        </w:rPr>
-        <w:t>"status"</w:t>
-      </w:r>
-      <w:r>
-        <w:rPr>
-          <w:rFonts w:ascii="Courier New" w:eastAsia="Times New Roman" w:hAnsi="Courier New" w:cs="Courier New"/>
-          <w:color w:val="000000"/>
-          <w:sz w:val="18"/>
-          <w:szCs w:val="18"/>
-        </w:rPr>
-        <w:t>:</w:t>
-      </w:r>
-      <w:r>
-        <w:rPr>
-          <w:rFonts w:ascii="Courier New" w:eastAsia="Times New Roman" w:hAnsi="Courier New" w:cs="Courier New"/>
-          <w:color w:val="0451A5"/>
-          <w:sz w:val="18"/>
-          <w:szCs w:val="18"/>
-        </w:rPr>
-        <w:t>"success"</w:t>
-      </w:r>
-      <w:r>
-        <w:rPr>
-          <w:rFonts w:ascii="Courier New" w:eastAsia="Times New Roman" w:hAnsi="Courier New" w:cs="Courier New"/>
-          <w:color w:val="000000"/>
-          <w:sz w:val="18"/>
-          <w:szCs w:val="18"/>
-        </w:rPr>
-        <w:t>,</w:t>
-      </w:r>
-      <w:r>
-        <w:rPr>
-          <w:rFonts w:ascii="Courier New" w:eastAsia="Times New Roman" w:hAnsi="Courier New" w:cs="Courier New"/>
-          <w:color w:val="A31515"/>
-          <w:sz w:val="18"/>
-          <w:szCs w:val="18"/>
-        </w:rPr>
-        <w:t>"code"</w:t>
-      </w:r>
-      <w:r>
-        <w:rPr>
-          <w:rFonts w:ascii="Courier New" w:eastAsia="Times New Roman" w:hAnsi="Courier New" w:cs="Courier New"/>
-          <w:color w:val="000000"/>
-          <w:sz w:val="18"/>
-          <w:szCs w:val="18"/>
-        </w:rPr>
-        <w:t>:</w:t>
-      </w:r>
-      <w:r>
-        <w:rPr>
-          <w:rFonts w:ascii="Courier New" w:eastAsia="Times New Roman" w:hAnsi="Courier New" w:cs="Courier New"/>
-          <w:color w:val="098658"/>
-          <w:sz w:val="18"/>
-          <w:szCs w:val="18"/>
-        </w:rPr>
-        <w:t>200</w:t>
-      </w:r>
-      <w:r>
-        <w:rPr>
-          <w:rFonts w:ascii="Courier New" w:eastAsia="Times New Roman" w:hAnsi="Courier New" w:cs="Courier New"/>
-          <w:color w:val="000000"/>
-          <w:sz w:val="18"/>
-          <w:szCs w:val="18"/>
-        </w:rPr>
-        <w:t>,</w:t>
-      </w:r>
-      <w:r>
-        <w:rPr>
-          <w:rFonts w:ascii="Courier New" w:eastAsia="Times New Roman" w:hAnsi="Courier New" w:cs="Courier New"/>
-          <w:color w:val="A31515"/>
-          <w:sz w:val="18"/>
-          <w:szCs w:val="18"/>
-        </w:rPr>
-        <w:t>"message"</w:t>
-      </w:r>
-      <w:r>
-        <w:rPr>
-          <w:rFonts w:ascii="Courier New" w:eastAsia="Times New Roman" w:hAnsi="Courier New" w:cs="Courier New"/>
-          <w:color w:val="000000"/>
-          <w:sz w:val="18"/>
-          <w:szCs w:val="18"/>
-        </w:rPr>
-        <w:t>:</w:t>
-      </w:r>
-      <w:r>
-        <w:rPr>
-          <w:rFonts w:ascii="Courier New" w:eastAsia="Times New Roman" w:hAnsi="Courier New" w:cs="Courier New"/>
-          <w:color w:val="0451A5"/>
-          <w:sz w:val="18"/>
-          <w:szCs w:val="18"/>
-        </w:rPr>
-        <w:t>"Ok"</w:t>
-      </w:r>
-      <w:r>
-        <w:rPr>
-          <w:rFonts w:ascii="Courier New" w:eastAsia="Times New Roman" w:hAnsi="Courier New" w:cs="Courier New"/>
-          <w:color w:val="000000"/>
-          <w:sz w:val="18"/>
-          <w:szCs w:val="18"/>
-        </w:rPr>
-        <w:t>}</w:t>
-      </w:r>
-    </w:p>
-    <w:p>
-      <w:pPr>
-        <w:shd w:val="clear" w:color="auto" w:fill="FFFFFF"/>
-        <w:spacing w:after="0" w:line="270" w:lineRule="atLeast"/>
+        <w:spacing w:line="270" w:lineRule="atLeast"/>
         <w:rPr>
           <w:rFonts w:ascii="Courier New" w:eastAsia="Times New Roman" w:hAnsi="Courier New" w:cs="Courier New"/>
           <w:color w:val="000000"/>
@@ -9219,7 +7731,6 @@
         <w:rPr>
           <w:rStyle w:val="Strong"/>
         </w:rPr>
-        <w:lastRenderedPageBreak/>
         <w:t>slideshowId</w:t>
       </w:r>
       <w:proofErr w:type="spellEnd"/>
@@ -9266,6 +7777,7 @@
         <w:rPr>
           <w:rStyle w:val="HTMLCode"/>
         </w:rPr>
+        <w:lastRenderedPageBreak/>
         <w:t>http://localhost:8080/api/v1/slideShow/5/proof-of-play/10</w:t>
       </w:r>
     </w:p>
@@ -10212,6 +8724,7 @@
         <w:rPr>
           <w:rStyle w:val="Strong"/>
         </w:rPr>
+        <w:lastRenderedPageBreak/>
         <w:t>Situation</w:t>
       </w:r>
       <w:r>
@@ -11089,7 +9602,7 @@
 <w:numbering xmlns:wpc="http://schemas.microsoft.com/office/word/2010/wordprocessingCanvas" xmlns:mc="http://schemas.openxmlformats.org/markup-compatibility/2006" xmlns:o="urn:schemas-microsoft-com:office:office" xmlns:r="http://schemas.openxmlformats.org/officeDocument/2006/relationships" xmlns:m="http://schemas.openxmlformats.org/officeDocument/2006/math" xmlns:v="urn:schemas-microsoft-com:vml" xmlns:wp14="http://schemas.microsoft.com/office/word/2010/wordprocessingDrawing" xmlns:wp="http://schemas.openxmlformats.org/drawingml/2006/wordprocessingDrawing" xmlns:w10="urn:schemas-microsoft-com:office:word" xmlns:w="http://schemas.openxmlformats.org/wordprocessingml/2006/main" xmlns:w14="http://schemas.microsoft.com/office/word/2010/wordml" xmlns:wpg="http://schemas.microsoft.com/office/word/2010/wordprocessingGroup" xmlns:wpi="http://schemas.microsoft.com/office/word/2010/wordprocessingInk" xmlns:wne="http://schemas.microsoft.com/office/word/2006/wordml" xmlns:wps="http://schemas.microsoft.com/office/word/2010/wordprocessingShape" mc:Ignorable="w14 wp14">
   <w:numPicBullet w:numPicBulletId="0">
     <w:pict>
-      <v:rect id="_x0000_i1029" style="width:0;height:1.5pt" o:hralign="center" o:bullet="t" o:hrstd="t" o:hr="t" fillcolor="#a0a0a0" stroked="f"/>
+      <v:rect id="_x0000_i1028" style="width:0;height:1.5pt" o:hralign="center" o:bullet="t" o:hrstd="t" o:hr="t" fillcolor="#a0a0a0" stroked="f"/>
     </w:pict>
   </w:numPicBullet>
   <w:abstractNum w:abstractNumId="0">
@@ -18582,7 +17095,6 @@
     <w:name w:val="Normal (Web)"/>
     <w:basedOn w:val="Normal"/>
     <w:uiPriority w:val="99"/>
-    <w:semiHidden/>
     <w:unhideWhenUsed/>
     <w:rsid w:val="00110CE9"/>
     <w:pPr>
@@ -18972,7 +17484,6 @@
     <w:name w:val="Normal (Web)"/>
     <w:basedOn w:val="Normal"/>
     <w:uiPriority w:val="99"/>
-    <w:semiHidden/>
     <w:unhideWhenUsed/>
     <w:rsid w:val="00110CE9"/>
     <w:pPr>
@@ -19382,7 +17893,7 @@
   <a:extraClrSchemeLst/>
   <a:extLst>
     <a:ext uri="{05A4C25C-085E-4340-85A3-A5531E510DB2}">
-      <thm15:themeFamily xmlns:thm15="http://schemas.microsoft.com/office/thememl/2012/main" xmlns="" name="Office Theme" id="{62F939B6-93AF-4DB8-9C6B-D6C7DFDC589F}" vid="{4A3C46E8-61CC-4603-A589-7422A47A8E4A}"/>
+      <thm15:themeFamily xmlns="" xmlns:thm15="http://schemas.microsoft.com/office/thememl/2012/main" name="Office Theme" id="{62F939B6-93AF-4DB8-9C6B-D6C7DFDC589F}" vid="{4A3C46E8-61CC-4603-A589-7422A47A8E4A}"/>
     </a:ext>
   </a:extLst>
 </a:theme>

</xml_diff>

<commit_message>
fix: - adding slideshow
</commit_message>
<xml_diff>
--- a/doc/slideshow_documentation.docx
+++ b/doc/slideshow_documentation.docx
@@ -4140,247 +4140,469 @@
     </w:p>
     <w:p>
       <w:pPr>
+        <w:shd w:val="clear" w:color="auto" w:fill="FFFFFF"/>
+        <w:spacing w:line="270" w:lineRule="atLeast"/>
+        <w:rPr>
+          <w:rFonts w:ascii="Courier New" w:hAnsi="Courier New" w:cs="Courier New"/>
+          <w:color w:val="000000"/>
+          <w:sz w:val="18"/>
+          <w:szCs w:val="18"/>
+        </w:rPr>
+      </w:pPr>
+      <w:r>
+        <w:rPr>
+          <w:rFonts w:ascii="Courier New" w:hAnsi="Courier New" w:cs="Courier New"/>
+          <w:color w:val="000000"/>
+          <w:sz w:val="18"/>
+          <w:szCs w:val="18"/>
+        </w:rPr>
+        <w:t>{</w:t>
+      </w:r>
+    </w:p>
+    <w:p>
+      <w:pPr>
+        <w:shd w:val="clear" w:color="auto" w:fill="FFFFFF"/>
+        <w:spacing w:line="270" w:lineRule="atLeast"/>
+        <w:rPr>
+          <w:rFonts w:ascii="Courier New" w:hAnsi="Courier New" w:cs="Courier New"/>
+          <w:color w:val="000000"/>
+          <w:sz w:val="18"/>
+          <w:szCs w:val="18"/>
+        </w:rPr>
+      </w:pPr>
+      <w:r>
+        <w:rPr>
+          <w:rFonts w:ascii="Courier New" w:hAnsi="Courier New" w:cs="Courier New"/>
+          <w:color w:val="000000"/>
+          <w:sz w:val="18"/>
+          <w:szCs w:val="18"/>
+        </w:rPr>
+        <w:t xml:space="preserve">    </w:t>
+      </w:r>
+      <w:r>
+        <w:rPr>
+          <w:rFonts w:ascii="Courier New" w:hAnsi="Courier New" w:cs="Courier New"/>
+          <w:color w:val="A31515"/>
+          <w:sz w:val="18"/>
+          <w:szCs w:val="18"/>
+        </w:rPr>
+        <w:t>"</w:t>
+      </w:r>
+      <w:proofErr w:type="gramStart"/>
+      <w:r>
+        <w:rPr>
+          <w:rFonts w:ascii="Courier New" w:hAnsi="Courier New" w:cs="Courier New"/>
+          <w:color w:val="A31515"/>
+          <w:sz w:val="18"/>
+          <w:szCs w:val="18"/>
+        </w:rPr>
+        <w:t>data</w:t>
+      </w:r>
+      <w:proofErr w:type="gramEnd"/>
+      <w:r>
+        <w:rPr>
+          <w:rFonts w:ascii="Courier New" w:hAnsi="Courier New" w:cs="Courier New"/>
+          <w:color w:val="A31515"/>
+          <w:sz w:val="18"/>
+          <w:szCs w:val="18"/>
+        </w:rPr>
+        <w:t>"</w:t>
+      </w:r>
+      <w:r>
+        <w:rPr>
+          <w:rFonts w:ascii="Courier New" w:hAnsi="Courier New" w:cs="Courier New"/>
+          <w:color w:val="000000"/>
+          <w:sz w:val="18"/>
+          <w:szCs w:val="18"/>
+        </w:rPr>
+        <w:t>: [</w:t>
+      </w:r>
+      <w:bookmarkStart w:id="0" w:name="_GoBack"/>
+      <w:bookmarkEnd w:id="0"/>
+    </w:p>
+    <w:p>
+      <w:pPr>
+        <w:shd w:val="clear" w:color="auto" w:fill="FFFFFF"/>
+        <w:spacing w:line="270" w:lineRule="atLeast"/>
+        <w:rPr>
+          <w:rFonts w:ascii="Courier New" w:hAnsi="Courier New" w:cs="Courier New"/>
+          <w:color w:val="000000"/>
+          <w:sz w:val="18"/>
+          <w:szCs w:val="18"/>
+        </w:rPr>
+      </w:pPr>
+      <w:r>
+        <w:rPr>
+          <w:rFonts w:ascii="Courier New" w:hAnsi="Courier New" w:cs="Courier New"/>
+          <w:color w:val="000000"/>
+          <w:sz w:val="18"/>
+          <w:szCs w:val="18"/>
+        </w:rPr>
+        <w:t>        {</w:t>
+      </w:r>
+    </w:p>
+    <w:p>
+      <w:pPr>
+        <w:shd w:val="clear" w:color="auto" w:fill="FFFFFF"/>
+        <w:spacing w:line="270" w:lineRule="atLeast"/>
+        <w:rPr>
+          <w:rFonts w:ascii="Courier New" w:hAnsi="Courier New" w:cs="Courier New"/>
+          <w:color w:val="000000"/>
+          <w:sz w:val="18"/>
+          <w:szCs w:val="18"/>
+        </w:rPr>
+      </w:pPr>
+      <w:r>
+        <w:rPr>
+          <w:rFonts w:ascii="Courier New" w:hAnsi="Courier New" w:cs="Courier New"/>
+          <w:color w:val="000000"/>
+          <w:sz w:val="18"/>
+          <w:szCs w:val="18"/>
+        </w:rPr>
+        <w:t xml:space="preserve">            </w:t>
+      </w:r>
+      <w:r>
+        <w:rPr>
+          <w:rFonts w:ascii="Courier New" w:hAnsi="Courier New" w:cs="Courier New"/>
+          <w:color w:val="A31515"/>
+          <w:sz w:val="18"/>
+          <w:szCs w:val="18"/>
+        </w:rPr>
+        <w:t>"</w:t>
+      </w:r>
+      <w:proofErr w:type="spellStart"/>
+      <w:proofErr w:type="gramStart"/>
+      <w:r>
+        <w:rPr>
+          <w:rFonts w:ascii="Courier New" w:hAnsi="Courier New" w:cs="Courier New"/>
+          <w:color w:val="A31515"/>
+          <w:sz w:val="18"/>
+          <w:szCs w:val="18"/>
+        </w:rPr>
+        <w:t>slideshowId</w:t>
+      </w:r>
+      <w:proofErr w:type="spellEnd"/>
+      <w:proofErr w:type="gramEnd"/>
+      <w:r>
+        <w:rPr>
+          <w:rFonts w:ascii="Courier New" w:hAnsi="Courier New" w:cs="Courier New"/>
+          <w:color w:val="A31515"/>
+          <w:sz w:val="18"/>
+          <w:szCs w:val="18"/>
+        </w:rPr>
+        <w:t>"</w:t>
+      </w:r>
+      <w:r>
+        <w:rPr>
+          <w:rFonts w:ascii="Courier New" w:hAnsi="Courier New" w:cs="Courier New"/>
+          <w:color w:val="000000"/>
+          <w:sz w:val="18"/>
+          <w:szCs w:val="18"/>
+        </w:rPr>
+        <w:t xml:space="preserve">: </w:t>
+      </w:r>
+      <w:r>
+        <w:rPr>
+          <w:rFonts w:ascii="Courier New" w:hAnsi="Courier New" w:cs="Courier New"/>
+          <w:color w:val="098658"/>
+          <w:sz w:val="18"/>
+          <w:szCs w:val="18"/>
+        </w:rPr>
+        <w:t>10</w:t>
+      </w:r>
+    </w:p>
+    <w:p>
+      <w:pPr>
+        <w:shd w:val="clear" w:color="auto" w:fill="FFFFFF"/>
+        <w:spacing w:line="270" w:lineRule="atLeast"/>
+        <w:rPr>
+          <w:rFonts w:ascii="Courier New" w:hAnsi="Courier New" w:cs="Courier New"/>
+          <w:color w:val="000000"/>
+          <w:sz w:val="18"/>
+          <w:szCs w:val="18"/>
+        </w:rPr>
+      </w:pPr>
+      <w:r>
+        <w:rPr>
+          <w:rFonts w:ascii="Courier New" w:hAnsi="Courier New" w:cs="Courier New"/>
+          <w:color w:val="000000"/>
+          <w:sz w:val="18"/>
+          <w:szCs w:val="18"/>
+        </w:rPr>
+        <w:t>        }</w:t>
+      </w:r>
+    </w:p>
+    <w:p>
+      <w:pPr>
+        <w:shd w:val="clear" w:color="auto" w:fill="FFFFFF"/>
+        <w:spacing w:line="270" w:lineRule="atLeast"/>
+        <w:rPr>
+          <w:rFonts w:ascii="Courier New" w:hAnsi="Courier New" w:cs="Courier New"/>
+          <w:color w:val="000000"/>
+          <w:sz w:val="18"/>
+          <w:szCs w:val="18"/>
+        </w:rPr>
+      </w:pPr>
+      <w:r>
+        <w:rPr>
+          <w:rFonts w:ascii="Courier New" w:hAnsi="Courier New" w:cs="Courier New"/>
+          <w:color w:val="000000"/>
+          <w:sz w:val="18"/>
+          <w:szCs w:val="18"/>
+        </w:rPr>
+        <w:t>    ],</w:t>
+      </w:r>
+    </w:p>
+    <w:p>
+      <w:pPr>
+        <w:shd w:val="clear" w:color="auto" w:fill="FFFFFF"/>
+        <w:spacing w:line="270" w:lineRule="atLeast"/>
+        <w:rPr>
+          <w:rFonts w:ascii="Courier New" w:hAnsi="Courier New" w:cs="Courier New"/>
+          <w:color w:val="000000"/>
+          <w:sz w:val="18"/>
+          <w:szCs w:val="18"/>
+        </w:rPr>
+      </w:pPr>
+      <w:r>
+        <w:rPr>
+          <w:rFonts w:ascii="Courier New" w:hAnsi="Courier New" w:cs="Courier New"/>
+          <w:color w:val="000000"/>
+          <w:sz w:val="18"/>
+          <w:szCs w:val="18"/>
+        </w:rPr>
+        <w:t xml:space="preserve">    </w:t>
+      </w:r>
+      <w:r>
+        <w:rPr>
+          <w:rFonts w:ascii="Courier New" w:hAnsi="Courier New" w:cs="Courier New"/>
+          <w:color w:val="A31515"/>
+          <w:sz w:val="18"/>
+          <w:szCs w:val="18"/>
+        </w:rPr>
+        <w:t>"</w:t>
+      </w:r>
+      <w:proofErr w:type="gramStart"/>
+      <w:r>
+        <w:rPr>
+          <w:rFonts w:ascii="Courier New" w:hAnsi="Courier New" w:cs="Courier New"/>
+          <w:color w:val="A31515"/>
+          <w:sz w:val="18"/>
+          <w:szCs w:val="18"/>
+        </w:rPr>
+        <w:t>status</w:t>
+      </w:r>
+      <w:proofErr w:type="gramEnd"/>
+      <w:r>
+        <w:rPr>
+          <w:rFonts w:ascii="Courier New" w:hAnsi="Courier New" w:cs="Courier New"/>
+          <w:color w:val="A31515"/>
+          <w:sz w:val="18"/>
+          <w:szCs w:val="18"/>
+        </w:rPr>
+        <w:t>"</w:t>
+      </w:r>
+      <w:r>
+        <w:rPr>
+          <w:rFonts w:ascii="Courier New" w:hAnsi="Courier New" w:cs="Courier New"/>
+          <w:color w:val="000000"/>
+          <w:sz w:val="18"/>
+          <w:szCs w:val="18"/>
+        </w:rPr>
+        <w:t xml:space="preserve">: </w:t>
+      </w:r>
+      <w:r>
+        <w:rPr>
+          <w:rFonts w:ascii="Courier New" w:hAnsi="Courier New" w:cs="Courier New"/>
+          <w:color w:val="0451A5"/>
+          <w:sz w:val="18"/>
+          <w:szCs w:val="18"/>
+        </w:rPr>
+        <w:t>"success"</w:t>
+      </w:r>
+      <w:r>
+        <w:rPr>
+          <w:rFonts w:ascii="Courier New" w:hAnsi="Courier New" w:cs="Courier New"/>
+          <w:color w:val="000000"/>
+          <w:sz w:val="18"/>
+          <w:szCs w:val="18"/>
+        </w:rPr>
+        <w:t>,</w:t>
+      </w:r>
+    </w:p>
+    <w:p>
+      <w:pPr>
+        <w:shd w:val="clear" w:color="auto" w:fill="FFFFFF"/>
+        <w:spacing w:line="270" w:lineRule="atLeast"/>
+        <w:rPr>
+          <w:rFonts w:ascii="Courier New" w:hAnsi="Courier New" w:cs="Courier New"/>
+          <w:color w:val="000000"/>
+          <w:sz w:val="18"/>
+          <w:szCs w:val="18"/>
+        </w:rPr>
+      </w:pPr>
+      <w:r>
+        <w:rPr>
+          <w:rFonts w:ascii="Courier New" w:hAnsi="Courier New" w:cs="Courier New"/>
+          <w:color w:val="000000"/>
+          <w:sz w:val="18"/>
+          <w:szCs w:val="18"/>
+        </w:rPr>
+        <w:t xml:space="preserve">    </w:t>
+      </w:r>
+      <w:r>
+        <w:rPr>
+          <w:rFonts w:ascii="Courier New" w:hAnsi="Courier New" w:cs="Courier New"/>
+          <w:color w:val="A31515"/>
+          <w:sz w:val="18"/>
+          <w:szCs w:val="18"/>
+        </w:rPr>
+        <w:t>"</w:t>
+      </w:r>
+      <w:proofErr w:type="gramStart"/>
+      <w:r>
+        <w:rPr>
+          <w:rFonts w:ascii="Courier New" w:hAnsi="Courier New" w:cs="Courier New"/>
+          <w:color w:val="A31515"/>
+          <w:sz w:val="18"/>
+          <w:szCs w:val="18"/>
+        </w:rPr>
+        <w:t>code</w:t>
+      </w:r>
+      <w:proofErr w:type="gramEnd"/>
+      <w:r>
+        <w:rPr>
+          <w:rFonts w:ascii="Courier New" w:hAnsi="Courier New" w:cs="Courier New"/>
+          <w:color w:val="A31515"/>
+          <w:sz w:val="18"/>
+          <w:szCs w:val="18"/>
+        </w:rPr>
+        <w:t>"</w:t>
+      </w:r>
+      <w:r>
+        <w:rPr>
+          <w:rFonts w:ascii="Courier New" w:hAnsi="Courier New" w:cs="Courier New"/>
+          <w:color w:val="000000"/>
+          <w:sz w:val="18"/>
+          <w:szCs w:val="18"/>
+        </w:rPr>
+        <w:t xml:space="preserve">: </w:t>
+      </w:r>
+      <w:r>
+        <w:rPr>
+          <w:rFonts w:ascii="Courier New" w:hAnsi="Courier New" w:cs="Courier New"/>
+          <w:color w:val="098658"/>
+          <w:sz w:val="18"/>
+          <w:szCs w:val="18"/>
+        </w:rPr>
+        <w:t>201</w:t>
+      </w:r>
+      <w:r>
+        <w:rPr>
+          <w:rFonts w:ascii="Courier New" w:hAnsi="Courier New" w:cs="Courier New"/>
+          <w:color w:val="000000"/>
+          <w:sz w:val="18"/>
+          <w:szCs w:val="18"/>
+        </w:rPr>
+        <w:t>,</w:t>
+      </w:r>
+    </w:p>
+    <w:p>
+      <w:pPr>
+        <w:shd w:val="clear" w:color="auto" w:fill="FFFFFF"/>
+        <w:spacing w:line="270" w:lineRule="atLeast"/>
+        <w:rPr>
+          <w:rFonts w:ascii="Courier New" w:hAnsi="Courier New" w:cs="Courier New"/>
+          <w:color w:val="000000"/>
+          <w:sz w:val="18"/>
+          <w:szCs w:val="18"/>
+        </w:rPr>
+      </w:pPr>
+      <w:r>
+        <w:rPr>
+          <w:rFonts w:ascii="Courier New" w:hAnsi="Courier New" w:cs="Courier New"/>
+          <w:color w:val="000000"/>
+          <w:sz w:val="18"/>
+          <w:szCs w:val="18"/>
+        </w:rPr>
+        <w:t xml:space="preserve">    </w:t>
+      </w:r>
+      <w:r>
+        <w:rPr>
+          <w:rFonts w:ascii="Courier New" w:hAnsi="Courier New" w:cs="Courier New"/>
+          <w:color w:val="A31515"/>
+          <w:sz w:val="18"/>
+          <w:szCs w:val="18"/>
+        </w:rPr>
+        <w:t>"</w:t>
+      </w:r>
+      <w:proofErr w:type="gramStart"/>
+      <w:r>
+        <w:rPr>
+          <w:rFonts w:ascii="Courier New" w:hAnsi="Courier New" w:cs="Courier New"/>
+          <w:color w:val="A31515"/>
+          <w:sz w:val="18"/>
+          <w:szCs w:val="18"/>
+        </w:rPr>
+        <w:t>message</w:t>
+      </w:r>
+      <w:proofErr w:type="gramEnd"/>
+      <w:r>
+        <w:rPr>
+          <w:rFonts w:ascii="Courier New" w:hAnsi="Courier New" w:cs="Courier New"/>
+          <w:color w:val="A31515"/>
+          <w:sz w:val="18"/>
+          <w:szCs w:val="18"/>
+        </w:rPr>
+        <w:t>"</w:t>
+      </w:r>
+      <w:r>
+        <w:rPr>
+          <w:rFonts w:ascii="Courier New" w:hAnsi="Courier New" w:cs="Courier New"/>
+          <w:color w:val="000000"/>
+          <w:sz w:val="18"/>
+          <w:szCs w:val="18"/>
+        </w:rPr>
+        <w:t xml:space="preserve">: </w:t>
+      </w:r>
+      <w:r>
+        <w:rPr>
+          <w:rFonts w:ascii="Courier New" w:hAnsi="Courier New" w:cs="Courier New"/>
+          <w:color w:val="0451A5"/>
+          <w:sz w:val="18"/>
+          <w:szCs w:val="18"/>
+        </w:rPr>
+        <w:t>"Successfully processed operation"</w:t>
+      </w:r>
+    </w:p>
+    <w:p>
+      <w:pPr>
+        <w:shd w:val="clear" w:color="auto" w:fill="FFFFFF"/>
+        <w:spacing w:line="270" w:lineRule="atLeast"/>
+        <w:rPr>
+          <w:rFonts w:ascii="Courier New" w:hAnsi="Courier New" w:cs="Courier New"/>
+          <w:color w:val="000000"/>
+          <w:sz w:val="18"/>
+          <w:szCs w:val="18"/>
+        </w:rPr>
+      </w:pPr>
+      <w:r>
+        <w:rPr>
+          <w:rFonts w:ascii="Courier New" w:hAnsi="Courier New" w:cs="Courier New"/>
+          <w:color w:val="000000"/>
+          <w:sz w:val="18"/>
+          <w:szCs w:val="18"/>
+        </w:rPr>
+        <w:t>}</w:t>
+      </w:r>
+    </w:p>
+    <w:p>
+      <w:pPr>
         <w:pStyle w:val="HTMLPreformatted"/>
-        <w:rPr>
-          <w:sz w:val="18"/>
-          <w:szCs w:val="18"/>
-        </w:rPr>
-      </w:pPr>
-      <w:r>
-        <w:rPr>
-          <w:color w:val="000000"/>
-          <w:sz w:val="18"/>
-          <w:szCs w:val="18"/>
-        </w:rPr>
-        <w:t>{</w:t>
-      </w:r>
-    </w:p>
-    <w:p>
-      <w:pPr>
-        <w:shd w:val="clear" w:color="auto" w:fill="FFFFFF"/>
-        <w:spacing w:after="0" w:line="270" w:lineRule="atLeast"/>
-        <w:rPr>
-          <w:rFonts w:ascii="Courier New" w:eastAsia="Times New Roman" w:hAnsi="Courier New" w:cs="Courier New"/>
-          <w:color w:val="000000"/>
-          <w:sz w:val="18"/>
-          <w:szCs w:val="18"/>
-        </w:rPr>
-      </w:pPr>
-      <w:r>
-        <w:rPr>
-          <w:rFonts w:ascii="Courier New" w:eastAsia="Times New Roman" w:hAnsi="Courier New" w:cs="Courier New"/>
-          <w:color w:val="000000"/>
-          <w:sz w:val="18"/>
-          <w:szCs w:val="18"/>
-        </w:rPr>
-        <w:t xml:space="preserve">    </w:t>
-      </w:r>
-      <w:r>
-        <w:rPr>
-          <w:rFonts w:ascii="Courier New" w:eastAsia="Times New Roman" w:hAnsi="Courier New" w:cs="Courier New"/>
-          <w:color w:val="A31515"/>
-          <w:sz w:val="18"/>
-          <w:szCs w:val="18"/>
-        </w:rPr>
-        <w:t>"data"</w:t>
-      </w:r>
-      <w:r>
-        <w:rPr>
-          <w:rFonts w:ascii="Courier New" w:eastAsia="Times New Roman" w:hAnsi="Courier New" w:cs="Courier New"/>
-          <w:color w:val="000000"/>
-          <w:sz w:val="18"/>
-          <w:szCs w:val="18"/>
-        </w:rPr>
-        <w:t>: [],</w:t>
-      </w:r>
-    </w:p>
-    <w:p>
-      <w:pPr>
-        <w:shd w:val="clear" w:color="auto" w:fill="FFFFFF"/>
-        <w:spacing w:after="0" w:line="270" w:lineRule="atLeast"/>
-        <w:rPr>
-          <w:rFonts w:ascii="Courier New" w:eastAsia="Times New Roman" w:hAnsi="Courier New" w:cs="Courier New"/>
-          <w:color w:val="000000"/>
-          <w:sz w:val="18"/>
-          <w:szCs w:val="18"/>
-        </w:rPr>
-      </w:pPr>
-      <w:r>
-        <w:rPr>
-          <w:rFonts w:ascii="Courier New" w:eastAsia="Times New Roman" w:hAnsi="Courier New" w:cs="Courier New"/>
-          <w:color w:val="000000"/>
-          <w:sz w:val="18"/>
-          <w:szCs w:val="18"/>
-        </w:rPr>
-        <w:t xml:space="preserve">    </w:t>
-      </w:r>
-      <w:r>
-        <w:rPr>
-          <w:rFonts w:ascii="Courier New" w:eastAsia="Times New Roman" w:hAnsi="Courier New" w:cs="Courier New"/>
-          <w:color w:val="A31515"/>
-          <w:sz w:val="18"/>
-          <w:szCs w:val="18"/>
-        </w:rPr>
-        <w:t>"status"</w:t>
-      </w:r>
-      <w:r>
-        <w:rPr>
-          <w:rFonts w:ascii="Courier New" w:eastAsia="Times New Roman" w:hAnsi="Courier New" w:cs="Courier New"/>
-          <w:color w:val="000000"/>
-          <w:sz w:val="18"/>
-          <w:szCs w:val="18"/>
-        </w:rPr>
-        <w:t xml:space="preserve">: </w:t>
-      </w:r>
-      <w:r>
-        <w:rPr>
-          <w:rFonts w:ascii="Courier New" w:eastAsia="Times New Roman" w:hAnsi="Courier New" w:cs="Courier New"/>
-          <w:color w:val="0451A5"/>
-          <w:sz w:val="18"/>
-          <w:szCs w:val="18"/>
-        </w:rPr>
-        <w:t>"success"</w:t>
-      </w:r>
-      <w:r>
-        <w:rPr>
-          <w:rFonts w:ascii="Courier New" w:eastAsia="Times New Roman" w:hAnsi="Courier New" w:cs="Courier New"/>
-          <w:color w:val="000000"/>
-          <w:sz w:val="18"/>
-          <w:szCs w:val="18"/>
-        </w:rPr>
-        <w:t>,</w:t>
-      </w:r>
-    </w:p>
-    <w:p>
-      <w:pPr>
-        <w:shd w:val="clear" w:color="auto" w:fill="FFFFFF"/>
-        <w:spacing w:after="0" w:line="270" w:lineRule="atLeast"/>
-        <w:rPr>
-          <w:rFonts w:ascii="Courier New" w:eastAsia="Times New Roman" w:hAnsi="Courier New" w:cs="Courier New"/>
-          <w:color w:val="000000"/>
-          <w:sz w:val="18"/>
-          <w:szCs w:val="18"/>
-        </w:rPr>
-      </w:pPr>
-      <w:r>
-        <w:rPr>
-          <w:rFonts w:ascii="Courier New" w:eastAsia="Times New Roman" w:hAnsi="Courier New" w:cs="Courier New"/>
-          <w:color w:val="000000"/>
-          <w:sz w:val="18"/>
-          <w:szCs w:val="18"/>
-        </w:rPr>
-        <w:t xml:space="preserve">    </w:t>
-      </w:r>
-      <w:r>
-        <w:rPr>
-          <w:rFonts w:ascii="Courier New" w:eastAsia="Times New Roman" w:hAnsi="Courier New" w:cs="Courier New"/>
-          <w:color w:val="A31515"/>
-          <w:sz w:val="18"/>
-          <w:szCs w:val="18"/>
-        </w:rPr>
-        <w:t>"code"</w:t>
-      </w:r>
-      <w:r>
-        <w:rPr>
-          <w:rFonts w:ascii="Courier New" w:eastAsia="Times New Roman" w:hAnsi="Courier New" w:cs="Courier New"/>
-          <w:color w:val="000000"/>
-          <w:sz w:val="18"/>
-          <w:szCs w:val="18"/>
-        </w:rPr>
-        <w:t xml:space="preserve">: </w:t>
-      </w:r>
-      <w:r>
-        <w:rPr>
-          <w:rFonts w:ascii="Courier New" w:eastAsia="Times New Roman" w:hAnsi="Courier New" w:cs="Courier New"/>
-          <w:color w:val="098658"/>
-          <w:sz w:val="18"/>
-          <w:szCs w:val="18"/>
-        </w:rPr>
-        <w:t>201</w:t>
-      </w:r>
-      <w:r>
-        <w:rPr>
-          <w:rFonts w:ascii="Courier New" w:eastAsia="Times New Roman" w:hAnsi="Courier New" w:cs="Courier New"/>
-          <w:color w:val="000000"/>
-          <w:sz w:val="18"/>
-          <w:szCs w:val="18"/>
-        </w:rPr>
-        <w:t>,</w:t>
-      </w:r>
-    </w:p>
-    <w:p>
-      <w:pPr>
-        <w:shd w:val="clear" w:color="auto" w:fill="FFFFFF"/>
-        <w:spacing w:after="0" w:line="270" w:lineRule="atLeast"/>
-        <w:rPr>
-          <w:rFonts w:ascii="Courier New" w:eastAsia="Times New Roman" w:hAnsi="Courier New" w:cs="Courier New"/>
-          <w:color w:val="000000"/>
-          <w:sz w:val="18"/>
-          <w:szCs w:val="18"/>
-        </w:rPr>
-      </w:pPr>
-      <w:r>
-        <w:rPr>
-          <w:rFonts w:ascii="Courier New" w:eastAsia="Times New Roman" w:hAnsi="Courier New" w:cs="Courier New"/>
-          <w:color w:val="000000"/>
-          <w:sz w:val="18"/>
-          <w:szCs w:val="18"/>
-        </w:rPr>
-        <w:t xml:space="preserve">    </w:t>
-      </w:r>
-      <w:r>
-        <w:rPr>
-          <w:rFonts w:ascii="Courier New" w:eastAsia="Times New Roman" w:hAnsi="Courier New" w:cs="Courier New"/>
-          <w:color w:val="A31515"/>
-          <w:sz w:val="18"/>
-          <w:szCs w:val="18"/>
-        </w:rPr>
-        <w:t>"message"</w:t>
-      </w:r>
-      <w:r>
-        <w:rPr>
-          <w:rFonts w:ascii="Courier New" w:eastAsia="Times New Roman" w:hAnsi="Courier New" w:cs="Courier New"/>
-          <w:color w:val="000000"/>
-          <w:sz w:val="18"/>
-          <w:szCs w:val="18"/>
-        </w:rPr>
-        <w:t xml:space="preserve">: </w:t>
-      </w:r>
-      <w:r>
-        <w:rPr>
-          <w:rFonts w:ascii="Courier New" w:eastAsia="Times New Roman" w:hAnsi="Courier New" w:cs="Courier New"/>
-          <w:color w:val="0451A5"/>
-          <w:sz w:val="18"/>
-          <w:szCs w:val="18"/>
-        </w:rPr>
-        <w:t>"Successfully processed operation"</w:t>
-      </w:r>
-    </w:p>
-    <w:p>
-      <w:pPr>
-        <w:shd w:val="clear" w:color="auto" w:fill="FFFFFF"/>
-        <w:spacing w:after="0" w:line="270" w:lineRule="atLeast"/>
-        <w:rPr>
-          <w:rFonts w:ascii="Courier New" w:eastAsia="Times New Roman" w:hAnsi="Courier New" w:cs="Courier New"/>
-          <w:color w:val="000000"/>
-          <w:sz w:val="18"/>
-          <w:szCs w:val="18"/>
-        </w:rPr>
-      </w:pPr>
-      <w:r>
-        <w:rPr>
-          <w:rFonts w:ascii="Courier New" w:eastAsia="Times New Roman" w:hAnsi="Courier New" w:cs="Courier New"/>
-          <w:color w:val="000000"/>
-          <w:sz w:val="18"/>
-          <w:szCs w:val="18"/>
-        </w:rPr>
-        <w:t>}</w:t>
-      </w:r>
-    </w:p>
-    <w:p>
-      <w:pPr>
-        <w:pStyle w:val="HTMLPreformatted"/>
-      </w:pPr>
+      </w:pPr>
+      <w:r>
+        <w:t xml:space="preserve"> </w:t>
+      </w:r>
       <w:r>
         <w:pict>
           <v:rect id="_x0000_i1028" style="width:0;height:1.5pt" o:hralign="center" o:hrstd="t" o:hr="t" fillcolor="#a0a0a0" stroked="f"/>
@@ -4544,6 +4766,7 @@
         <w:pStyle w:val="Heading4"/>
       </w:pPr>
       <w:r>
+        <w:lastRenderedPageBreak/>
         <w:t>Response:</w:t>
       </w:r>
     </w:p>
@@ -4826,7 +5049,6 @@
           <w:sz w:val="18"/>
           <w:szCs w:val="18"/>
         </w:rPr>
-        <w:lastRenderedPageBreak/>
         <w:t>}</w:t>
       </w:r>
     </w:p>
@@ -5449,6 +5671,7 @@
           <w:sz w:val="18"/>
           <w:szCs w:val="18"/>
         </w:rPr>
+        <w:lastRenderedPageBreak/>
         <w:t xml:space="preserve">                </w:t>
       </w:r>
       <w:r>
@@ -5923,7 +6146,6 @@
           <w:sz w:val="18"/>
           <w:szCs w:val="18"/>
         </w:rPr>
-        <w:lastRenderedPageBreak/>
         <w:t xml:space="preserve">                    </w:t>
       </w:r>
       <w:r>
@@ -6946,10 +7168,7 @@
         <w:t>T</w:t>
       </w:r>
       <w:r>
-        <w:t xml:space="preserve">his </w:t>
-      </w:r>
-      <w:r>
-        <w:t xml:space="preserve">endpoint is used to retrieve the images in a slideshow ordered by the time they were added. The response will include each image with its associated </w:t>
+        <w:t xml:space="preserve">his endpoint is used to retrieve the images in a slideshow ordered by the time they were added. The response will include each image with its associated </w:t>
       </w:r>
       <w:r>
         <w:rPr>
@@ -7126,6 +7345,7 @@
         <w:rPr>
           <w:rStyle w:val="Strong"/>
         </w:rPr>
+        <w:lastRenderedPageBreak/>
         <w:t>vers</w:t>
       </w:r>
       <w:proofErr w:type="spellEnd"/>
@@ -7230,7 +7450,6 @@
         <w:rPr>
           <w:rStyle w:val="Strong"/>
         </w:rPr>
-        <w:lastRenderedPageBreak/>
         <w:t>Headers</w:t>
       </w:r>
       <w:r>
@@ -7421,8 +7640,6 @@
           <w:szCs w:val="18"/>
         </w:rPr>
       </w:pPr>
-      <w:bookmarkStart w:id="0" w:name="_GoBack"/>
-      <w:bookmarkEnd w:id="0"/>
     </w:p>
     <w:p>
       <w:pPr>
@@ -7587,6 +7804,7 @@
         <w:rPr>
           <w:rStyle w:val="Strong"/>
         </w:rPr>
+        <w:lastRenderedPageBreak/>
         <w:t>URL</w:t>
       </w:r>
       <w:r>
@@ -7777,7 +7995,6 @@
         <w:rPr>
           <w:rStyle w:val="HTMLCode"/>
         </w:rPr>
-        <w:lastRenderedPageBreak/>
         <w:t>http://localhost:8080/api/v1/slideShow/5/proof-of-play/10</w:t>
       </w:r>
     </w:p>
@@ -8481,6 +8698,7 @@
           <w:sz w:val="18"/>
           <w:szCs w:val="18"/>
         </w:rPr>
+        <w:lastRenderedPageBreak/>
         <w:t xml:space="preserve">    </w:t>
       </w:r>
       <w:r>
@@ -8724,7 +8942,6 @@
         <w:rPr>
           <w:rStyle w:val="Strong"/>
         </w:rPr>
-        <w:lastRenderedPageBreak/>
         <w:t>Situation</w:t>
       </w:r>
       <w:r>
@@ -9555,6 +9772,7 @@
           <w:sz w:val="18"/>
           <w:szCs w:val="18"/>
         </w:rPr>
+        <w:lastRenderedPageBreak/>
         <w:t>}</w:t>
       </w:r>
     </w:p>
@@ -9602,7 +9820,7 @@
 <w:numbering xmlns:wpc="http://schemas.microsoft.com/office/word/2010/wordprocessingCanvas" xmlns:mc="http://schemas.openxmlformats.org/markup-compatibility/2006" xmlns:o="urn:schemas-microsoft-com:office:office" xmlns:r="http://schemas.openxmlformats.org/officeDocument/2006/relationships" xmlns:m="http://schemas.openxmlformats.org/officeDocument/2006/math" xmlns:v="urn:schemas-microsoft-com:vml" xmlns:wp14="http://schemas.microsoft.com/office/word/2010/wordprocessingDrawing" xmlns:wp="http://schemas.openxmlformats.org/drawingml/2006/wordprocessingDrawing" xmlns:w10="urn:schemas-microsoft-com:office:word" xmlns:w="http://schemas.openxmlformats.org/wordprocessingml/2006/main" xmlns:w14="http://schemas.microsoft.com/office/word/2010/wordml" xmlns:wpg="http://schemas.microsoft.com/office/word/2010/wordprocessingGroup" xmlns:wpi="http://schemas.microsoft.com/office/word/2010/wordprocessingInk" xmlns:wne="http://schemas.microsoft.com/office/word/2006/wordml" xmlns:wps="http://schemas.microsoft.com/office/word/2010/wordprocessingShape" mc:Ignorable="w14 wp14">
   <w:numPicBullet w:numPicBulletId="0">
     <w:pict>
-      <v:rect id="_x0000_i1028" style="width:0;height:1.5pt" o:hralign="center" o:bullet="t" o:hrstd="t" o:hr="t" fillcolor="#a0a0a0" stroked="f"/>
+      <v:rect id="_x0000_i1033" style="width:0;height:1.5pt" o:hralign="center" o:bullet="t" o:hrstd="t" o:hr="t" fillcolor="#a0a0a0" stroked="f"/>
     </w:pict>
   </w:numPicBullet>
   <w:abstractNum w:abstractNumId="0">
@@ -17893,7 +18111,7 @@
   <a:extraClrSchemeLst/>
   <a:extLst>
     <a:ext uri="{05A4C25C-085E-4340-85A3-A5531E510DB2}">
-      <thm15:themeFamily xmlns="" xmlns:thm15="http://schemas.microsoft.com/office/thememl/2012/main" name="Office Theme" id="{62F939B6-93AF-4DB8-9C6B-D6C7DFDC589F}" vid="{4A3C46E8-61CC-4603-A589-7422A47A8E4A}"/>
+      <thm15:themeFamily xmlns:thm15="http://schemas.microsoft.com/office/thememl/2012/main" xmlns="" name="Office Theme" id="{62F939B6-93AF-4DB8-9C6B-D6C7DFDC589F}" vid="{4A3C46E8-61CC-4603-A589-7422A47A8E4A}"/>
     </a:ext>
   </a:extLst>
 </a:theme>

</xml_diff>

<commit_message>
add: implemented fronted ref: doc + swagger
</commit_message>
<xml_diff>
--- a/doc/slideshow_documentation.docx
+++ b/doc/slideshow_documentation.docx
@@ -8,6 +8,14 @@
       </w:pPr>
       <w:r>
         <w:t>Documentation Slideshow Project Overview</w:t>
+      </w:r>
+    </w:p>
+    <w:p>
+      <w:pPr>
+        <w:pStyle w:val="Heading3"/>
+      </w:pPr>
+      <w:r>
+        <w:t>Overview</w:t>
       </w:r>
     </w:p>
     <w:p>
@@ -92,6 +100,39 @@
     </w:p>
     <w:p>
       <w:pPr>
+        <w:spacing w:before="100" w:beforeAutospacing="1" w:after="100" w:afterAutospacing="1" w:line="240" w:lineRule="auto"/>
+        <w:ind w:left="720"/>
+      </w:pPr>
+      <w:bookmarkStart w:id="0" w:name="_GoBack"/>
+      <w:bookmarkEnd w:id="0"/>
+    </w:p>
+    <w:p>
+      <w:pPr>
+        <w:pStyle w:val="Heading3"/>
+      </w:pPr>
+      <w:r>
+        <w:t>Quick Start</w:t>
+      </w:r>
+    </w:p>
+    <w:p>
+      <w:pPr>
+        <w:pStyle w:val="NormalWeb"/>
+      </w:pPr>
+      <w:r>
+        <w:t>To explore the full functionality of the application, simply navigate to the root URL (</w:t>
+      </w:r>
+      <w:r>
+        <w:rPr>
+          <w:rStyle w:val="HTMLCode"/>
+        </w:rPr>
+        <w:t>http://localhost:8080/</w:t>
+      </w:r>
+      <w:r>
+        <w:t>). The frontend interface will allow you to interact with all the features and see how everything works seamlessly. You can manage images, create slideshows, and track transitions directly from the user-friendly interface.</w:t>
+      </w:r>
+    </w:p>
+    <w:p>
+      <w:pPr>
         <w:pStyle w:val="Heading3"/>
       </w:pPr>
     </w:p>
@@ -381,6 +422,7 @@
           <w:sz w:val="18"/>
           <w:szCs w:val="18"/>
         </w:rPr>
+        <w:lastRenderedPageBreak/>
         <w:t xml:space="preserve">    </w:t>
       </w:r>
       <w:r>
@@ -1687,6 +1729,7 @@
           <w:sz w:val="18"/>
           <w:szCs w:val="18"/>
         </w:rPr>
+        <w:lastRenderedPageBreak/>
         <w:t xml:space="preserve">    </w:t>
       </w:r>
       <w:r>
@@ -2000,7 +2043,6 @@
         <w:pStyle w:val="NormalWeb"/>
       </w:pPr>
       <w:r>
-        <w:lastRenderedPageBreak/>
         <w:t>This endpoint allows users to add an image to the system, along with the display duration for a slideshow.</w:t>
       </w:r>
     </w:p>
@@ -2707,6 +2749,7 @@
           <w:sz w:val="18"/>
           <w:szCs w:val="18"/>
         </w:rPr>
+        <w:lastRenderedPageBreak/>
         <w:t xml:space="preserve">    </w:t>
       </w:r>
       <w:r>
@@ -2966,7 +3009,6 @@
         <w:rPr>
           <w:rStyle w:val="Strong"/>
         </w:rPr>
-        <w:lastRenderedPageBreak/>
         <w:t>URL</w:t>
       </w:r>
       <w:r>
@@ -3496,6 +3538,7 @@
         <w:pStyle w:val="Heading4"/>
       </w:pPr>
       <w:r>
+        <w:lastRenderedPageBreak/>
         <w:t>Request Body Example:</w:t>
       </w:r>
     </w:p>
@@ -3947,7 +3990,6 @@
           <w:sz w:val="18"/>
           <w:szCs w:val="18"/>
         </w:rPr>
-        <w:lastRenderedPageBreak/>
         <w:t>        }</w:t>
       </w:r>
     </w:p>
@@ -4217,8 +4259,6 @@
         </w:rPr>
         <w:t>: [</w:t>
       </w:r>
-      <w:bookmarkStart w:id="0" w:name="_GoBack"/>
-      <w:bookmarkEnd w:id="0"/>
     </w:p>
     <w:p>
       <w:pPr>
@@ -4633,6 +4673,7 @@
         <w:pStyle w:val="NormalWeb"/>
       </w:pPr>
       <w:r>
+        <w:lastRenderedPageBreak/>
         <w:t>This endpoint allows users to remove a slideshow by its ID.</w:t>
       </w:r>
     </w:p>
@@ -4766,7 +4807,6 @@
         <w:pStyle w:val="Heading4"/>
       </w:pPr>
       <w:r>
-        <w:lastRenderedPageBreak/>
         <w:t>Response:</w:t>
       </w:r>
     </w:p>
@@ -5163,223 +5203,16 @@
         </w:rPr>
         <w:t>http://localhost:8080/api/v1/images/search</w:t>
       </w:r>
-    </w:p>
-    <w:p>
-      <w:pPr>
-        <w:pStyle w:val="Heading4"/>
-      </w:pPr>
-      <w:r>
-        <w:t>Headers:</w:t>
-      </w:r>
-    </w:p>
-    <w:p>
-      <w:pPr>
-        <w:numPr>
-          <w:ilvl w:val="0"/>
-          <w:numId w:val="32"/>
-        </w:numPr>
-        <w:spacing w:before="100" w:beforeAutospacing="1" w:after="100" w:afterAutospacing="1" w:line="240" w:lineRule="auto"/>
-      </w:pPr>
-      <w:r>
-        <w:rPr>
-          <w:rStyle w:val="HTMLCode"/>
-          <w:rFonts w:eastAsiaTheme="minorHAnsi"/>
-        </w:rPr>
-        <w:t>Content-Type</w:t>
-      </w:r>
-      <w:r>
-        <w:t xml:space="preserve">: </w:t>
-      </w:r>
-      <w:r>
-        <w:rPr>
-          <w:rStyle w:val="HTMLCode"/>
-          <w:rFonts w:eastAsiaTheme="minorHAnsi"/>
-        </w:rPr>
-        <w:t>application/</w:t>
-      </w:r>
-      <w:proofErr w:type="spellStart"/>
-      <w:r>
-        <w:rPr>
-          <w:rStyle w:val="HTMLCode"/>
-          <w:rFonts w:eastAsiaTheme="minorHAnsi"/>
-        </w:rPr>
-        <w:t>json</w:t>
-      </w:r>
-      <w:proofErr w:type="spellEnd"/>
-      <w:r>
-        <w:rPr>
-          <w:rStyle w:val="HTMLCode"/>
-          <w:rFonts w:eastAsiaTheme="minorHAnsi"/>
-        </w:rPr>
-        <w:t>; charset=utf-8</w:t>
-      </w:r>
-    </w:p>
-    <w:p>
-      <w:pPr>
-        <w:pStyle w:val="Heading4"/>
-      </w:pPr>
-      <w:r>
-        <w:t>Request Body Example:</w:t>
-      </w:r>
-    </w:p>
-    <w:p>
-      <w:pPr>
-        <w:shd w:val="clear" w:color="auto" w:fill="FFFFFF"/>
-        <w:spacing w:after="0" w:line="270" w:lineRule="atLeast"/>
-        <w:rPr>
-          <w:rFonts w:ascii="Courier New" w:eastAsia="Times New Roman" w:hAnsi="Courier New" w:cs="Courier New"/>
-          <w:color w:val="000000"/>
-          <w:sz w:val="18"/>
-          <w:szCs w:val="18"/>
-        </w:rPr>
-      </w:pPr>
-      <w:r>
-        <w:rPr>
-          <w:rFonts w:ascii="Courier New" w:eastAsia="Times New Roman" w:hAnsi="Courier New" w:cs="Courier New"/>
-          <w:color w:val="000000"/>
-          <w:sz w:val="18"/>
-          <w:szCs w:val="18"/>
-        </w:rPr>
-        <w:t>{</w:t>
-      </w:r>
-    </w:p>
-    <w:p>
-      <w:pPr>
-        <w:shd w:val="clear" w:color="auto" w:fill="FFFFFF"/>
-        <w:spacing w:after="0" w:line="270" w:lineRule="atLeast"/>
-        <w:rPr>
-          <w:rFonts w:ascii="Courier New" w:eastAsia="Times New Roman" w:hAnsi="Courier New" w:cs="Courier New"/>
-          <w:color w:val="000000"/>
-          <w:sz w:val="18"/>
-          <w:szCs w:val="18"/>
-        </w:rPr>
-      </w:pPr>
-      <w:r>
-        <w:rPr>
-          <w:rFonts w:ascii="Courier New" w:eastAsia="Times New Roman" w:hAnsi="Courier New" w:cs="Courier New"/>
-          <w:color w:val="000000"/>
-          <w:sz w:val="18"/>
-          <w:szCs w:val="18"/>
-        </w:rPr>
-        <w:t xml:space="preserve">    </w:t>
-      </w:r>
-      <w:r>
-        <w:rPr>
-          <w:rFonts w:ascii="Courier New" w:eastAsia="Times New Roman" w:hAnsi="Courier New" w:cs="Courier New"/>
-          <w:color w:val="A31515"/>
-          <w:sz w:val="18"/>
-          <w:szCs w:val="18"/>
-        </w:rPr>
-        <w:t>"keyword"</w:t>
-      </w:r>
-      <w:r>
-        <w:rPr>
-          <w:rFonts w:ascii="Courier New" w:eastAsia="Times New Roman" w:hAnsi="Courier New" w:cs="Courier New"/>
-          <w:color w:val="000000"/>
-          <w:sz w:val="18"/>
-          <w:szCs w:val="18"/>
-        </w:rPr>
-        <w:t xml:space="preserve">: </w:t>
-      </w:r>
-      <w:r>
-        <w:rPr>
-          <w:rFonts w:ascii="Courier New" w:eastAsia="Times New Roman" w:hAnsi="Courier New" w:cs="Courier New"/>
-          <w:color w:val="0451A5"/>
-          <w:sz w:val="18"/>
-          <w:szCs w:val="18"/>
-        </w:rPr>
-        <w:t>"test"</w:t>
-      </w:r>
-      <w:r>
-        <w:rPr>
-          <w:rFonts w:ascii="Courier New" w:eastAsia="Times New Roman" w:hAnsi="Courier New" w:cs="Courier New"/>
-          <w:color w:val="000000"/>
-          <w:sz w:val="18"/>
-          <w:szCs w:val="18"/>
-        </w:rPr>
-        <w:t>,</w:t>
-      </w:r>
-    </w:p>
-    <w:p>
-      <w:pPr>
-        <w:shd w:val="clear" w:color="auto" w:fill="FFFFFF"/>
-        <w:spacing w:after="0" w:line="270" w:lineRule="atLeast"/>
-        <w:rPr>
-          <w:rFonts w:ascii="Courier New" w:eastAsia="Times New Roman" w:hAnsi="Courier New" w:cs="Courier New"/>
-          <w:color w:val="000000"/>
-          <w:sz w:val="18"/>
-          <w:szCs w:val="18"/>
-        </w:rPr>
-      </w:pPr>
-      <w:r>
-        <w:rPr>
-          <w:rFonts w:ascii="Courier New" w:eastAsia="Times New Roman" w:hAnsi="Courier New" w:cs="Courier New"/>
-          <w:color w:val="000000"/>
-          <w:sz w:val="18"/>
-          <w:szCs w:val="18"/>
-        </w:rPr>
-        <w:t xml:space="preserve">    </w:t>
-      </w:r>
-      <w:r>
-        <w:rPr>
-          <w:rFonts w:ascii="Courier New" w:eastAsia="Times New Roman" w:hAnsi="Courier New" w:cs="Courier New"/>
-          <w:color w:val="A31515"/>
-          <w:sz w:val="18"/>
-          <w:szCs w:val="18"/>
-        </w:rPr>
-        <w:t>"duration"</w:t>
-      </w:r>
-      <w:r>
-        <w:rPr>
-          <w:rFonts w:ascii="Courier New" w:eastAsia="Times New Roman" w:hAnsi="Courier New" w:cs="Courier New"/>
-          <w:color w:val="000000"/>
-          <w:sz w:val="18"/>
-          <w:szCs w:val="18"/>
-        </w:rPr>
-        <w:t xml:space="preserve">: </w:t>
-      </w:r>
-      <w:r>
-        <w:rPr>
-          <w:rFonts w:ascii="Courier New" w:eastAsia="Times New Roman" w:hAnsi="Courier New" w:cs="Courier New"/>
-          <w:color w:val="098658"/>
-          <w:sz w:val="18"/>
-          <w:szCs w:val="18"/>
-        </w:rPr>
-        <w:t>30</w:t>
-      </w:r>
-    </w:p>
-    <w:p>
-      <w:pPr>
-        <w:shd w:val="clear" w:color="auto" w:fill="FFFFFF"/>
-        <w:spacing w:after="0" w:line="270" w:lineRule="atLeast"/>
-        <w:rPr>
-          <w:rFonts w:ascii="Courier New" w:eastAsia="Times New Roman" w:hAnsi="Courier New" w:cs="Courier New"/>
-          <w:color w:val="000000"/>
-          <w:sz w:val="18"/>
-          <w:szCs w:val="18"/>
-        </w:rPr>
-      </w:pPr>
-      <w:r>
-        <w:rPr>
-          <w:rFonts w:ascii="Courier New" w:eastAsia="Times New Roman" w:hAnsi="Courier New" w:cs="Courier New"/>
-          <w:color w:val="000000"/>
-          <w:sz w:val="18"/>
-          <w:szCs w:val="18"/>
-        </w:rPr>
-        <w:t>}</w:t>
-      </w:r>
-    </w:p>
-    <w:p>
-      <w:pPr>
-        <w:shd w:val="clear" w:color="auto" w:fill="FFFFFF"/>
-        <w:spacing w:after="0" w:line="270" w:lineRule="atLeast"/>
-        <w:rPr>
-          <w:rFonts w:ascii="Courier New" w:eastAsia="Times New Roman" w:hAnsi="Courier New" w:cs="Courier New"/>
-          <w:color w:val="000000"/>
-          <w:sz w:val="18"/>
-          <w:szCs w:val="18"/>
-        </w:rPr>
-      </w:pPr>
+      <w:r>
+        <w:rPr>
+          <w:rFonts w:ascii="Segoe UI" w:hAnsi="Segoe UI" w:cs="Segoe UI"/>
+          <w:color w:val="212121"/>
+          <w:sz w:val="18"/>
+          <w:szCs w:val="18"/>
+          <w:shd w:val="clear" w:color="auto" w:fill="FFFFFF"/>
+        </w:rPr>
+        <w:t>?keyword=&amp;duration=14</w:t>
+      </w:r>
     </w:p>
     <w:p>
       <w:pPr>
@@ -5479,7 +5312,7 @@
     <w:p>
       <w:pPr>
         <w:shd w:val="clear" w:color="auto" w:fill="FFFFFF"/>
-        <w:spacing w:after="0" w:line="270" w:lineRule="atLeast"/>
+        <w:spacing w:line="270" w:lineRule="atLeast"/>
         <w:rPr>
           <w:rFonts w:ascii="Courier New" w:eastAsia="Times New Roman" w:hAnsi="Courier New" w:cs="Courier New"/>
           <w:color w:val="000000"/>
@@ -5524,7 +5357,27 @@
           <w:sz w:val="18"/>
           <w:szCs w:val="18"/>
         </w:rPr>
-        <w:t>"data"</w:t>
+        <w:t>"</w:t>
+      </w:r>
+      <w:proofErr w:type="gramStart"/>
+      <w:r>
+        <w:rPr>
+          <w:rFonts w:ascii="Courier New" w:eastAsia="Times New Roman" w:hAnsi="Courier New" w:cs="Courier New"/>
+          <w:color w:val="A31515"/>
+          <w:sz w:val="18"/>
+          <w:szCs w:val="18"/>
+        </w:rPr>
+        <w:t>data</w:t>
+      </w:r>
+      <w:proofErr w:type="gramEnd"/>
+      <w:r>
+        <w:rPr>
+          <w:rFonts w:ascii="Courier New" w:eastAsia="Times New Roman" w:hAnsi="Courier New" w:cs="Courier New"/>
+          <w:color w:val="A31515"/>
+          <w:sz w:val="18"/>
+          <w:szCs w:val="18"/>
+        </w:rPr>
+        <w:t>"</w:t>
       </w:r>
       <w:r>
         <w:rPr>
@@ -5584,7 +5437,27 @@
           <w:sz w:val="18"/>
           <w:szCs w:val="18"/>
         </w:rPr>
-        <w:t>"image"</w:t>
+        <w:t>"</w:t>
+      </w:r>
+      <w:proofErr w:type="gramStart"/>
+      <w:r>
+        <w:rPr>
+          <w:rFonts w:ascii="Courier New" w:eastAsia="Times New Roman" w:hAnsi="Courier New" w:cs="Courier New"/>
+          <w:color w:val="A31515"/>
+          <w:sz w:val="18"/>
+          <w:szCs w:val="18"/>
+        </w:rPr>
+        <w:t>image</w:t>
+      </w:r>
+      <w:proofErr w:type="gramEnd"/>
+      <w:r>
+        <w:rPr>
+          <w:rFonts w:ascii="Courier New" w:eastAsia="Times New Roman" w:hAnsi="Courier New" w:cs="Courier New"/>
+          <w:color w:val="A31515"/>
+          <w:sz w:val="18"/>
+          <w:szCs w:val="18"/>
+        </w:rPr>
+        <w:t>"</w:t>
       </w:r>
       <w:r>
         <w:rPr>
@@ -5614,6 +5487,7 @@
           <w:sz w:val="18"/>
           <w:szCs w:val="18"/>
         </w:rPr>
+        <w:lastRenderedPageBreak/>
         <w:t xml:space="preserve">                </w:t>
       </w:r>
       <w:r>
@@ -5623,7 +5497,27 @@
           <w:sz w:val="18"/>
           <w:szCs w:val="18"/>
         </w:rPr>
-        <w:t>"id"</w:t>
+        <w:t>"</w:t>
+      </w:r>
+      <w:proofErr w:type="gramStart"/>
+      <w:r>
+        <w:rPr>
+          <w:rFonts w:ascii="Courier New" w:eastAsia="Times New Roman" w:hAnsi="Courier New" w:cs="Courier New"/>
+          <w:color w:val="A31515"/>
+          <w:sz w:val="18"/>
+          <w:szCs w:val="18"/>
+        </w:rPr>
+        <w:t>id</w:t>
+      </w:r>
+      <w:proofErr w:type="gramEnd"/>
+      <w:r>
+        <w:rPr>
+          <w:rFonts w:ascii="Courier New" w:eastAsia="Times New Roman" w:hAnsi="Courier New" w:cs="Courier New"/>
+          <w:color w:val="A31515"/>
+          <w:sz w:val="18"/>
+          <w:szCs w:val="18"/>
+        </w:rPr>
+        <w:t>"</w:t>
       </w:r>
       <w:r>
         <w:rPr>
@@ -5641,7 +5535,7 @@
           <w:sz w:val="18"/>
           <w:szCs w:val="18"/>
         </w:rPr>
-        <w:t>10</w:t>
+        <w:t>67</w:t>
       </w:r>
       <w:r>
         <w:rPr>
@@ -5671,7 +5565,6 @@
           <w:sz w:val="18"/>
           <w:szCs w:val="18"/>
         </w:rPr>
-        <w:lastRenderedPageBreak/>
         <w:t xml:space="preserve">                </w:t>
       </w:r>
       <w:r>
@@ -5684,6 +5577,7 @@
         <w:t>"</w:t>
       </w:r>
       <w:proofErr w:type="spellStart"/>
+      <w:proofErr w:type="gramStart"/>
       <w:r>
         <w:rPr>
           <w:rFonts w:ascii="Courier New" w:eastAsia="Times New Roman" w:hAnsi="Courier New" w:cs="Courier New"/>
@@ -5694,6 +5588,7 @@
         <w:t>url</w:t>
       </w:r>
       <w:proofErr w:type="spellEnd"/>
+      <w:proofErr w:type="gramEnd"/>
       <w:r>
         <w:rPr>
           <w:rFonts w:ascii="Courier New" w:eastAsia="Times New Roman" w:hAnsi="Courier New" w:cs="Courier New"/>
@@ -5719,7 +5614,7 @@
           <w:sz w:val="18"/>
           <w:szCs w:val="18"/>
         </w:rPr>
-        <w:t>"https://fastly.picsum.photos/id/1080/200/300.jpg?hmac=3jCG4X8ni9cpiEppj6KVvqhpJ_owIFtDQOABJmhG1I0"</w:t>
+        <w:t>"https://fastly.picsum.photos/id/970/200/300.jpg?hmac=8mPwdPFtAKcn0NQrEIClW3IlOWsKgskAikm_8YQj-qM"</w:t>
       </w:r>
       <w:r>
         <w:rPr>
@@ -5758,7 +5653,27 @@
           <w:sz w:val="18"/>
           <w:szCs w:val="18"/>
         </w:rPr>
-        <w:t>"duration"</w:t>
+        <w:t>"</w:t>
+      </w:r>
+      <w:proofErr w:type="gramStart"/>
+      <w:r>
+        <w:rPr>
+          <w:rFonts w:ascii="Courier New" w:eastAsia="Times New Roman" w:hAnsi="Courier New" w:cs="Courier New"/>
+          <w:color w:val="A31515"/>
+          <w:sz w:val="18"/>
+          <w:szCs w:val="18"/>
+        </w:rPr>
+        <w:t>duration</w:t>
+      </w:r>
+      <w:proofErr w:type="gramEnd"/>
+      <w:r>
+        <w:rPr>
+          <w:rFonts w:ascii="Courier New" w:eastAsia="Times New Roman" w:hAnsi="Courier New" w:cs="Courier New"/>
+          <w:color w:val="A31515"/>
+          <w:sz w:val="18"/>
+          <w:szCs w:val="18"/>
+        </w:rPr>
+        <w:t>"</w:t>
       </w:r>
       <w:r>
         <w:rPr>
@@ -5776,7 +5691,7 @@
           <w:sz w:val="18"/>
           <w:szCs w:val="18"/>
         </w:rPr>
-        <w:t>30</w:t>
+        <w:t>14</w:t>
       </w:r>
       <w:r>
         <w:rPr>
@@ -5815,7 +5730,27 @@
           <w:sz w:val="18"/>
           <w:szCs w:val="18"/>
         </w:rPr>
-        <w:t>"type"</w:t>
+        <w:t>"</w:t>
+      </w:r>
+      <w:proofErr w:type="gramStart"/>
+      <w:r>
+        <w:rPr>
+          <w:rFonts w:ascii="Courier New" w:eastAsia="Times New Roman" w:hAnsi="Courier New" w:cs="Courier New"/>
+          <w:color w:val="A31515"/>
+          <w:sz w:val="18"/>
+          <w:szCs w:val="18"/>
+        </w:rPr>
+        <w:t>type</w:t>
+      </w:r>
+      <w:proofErr w:type="gramEnd"/>
+      <w:r>
+        <w:rPr>
+          <w:rFonts w:ascii="Courier New" w:eastAsia="Times New Roman" w:hAnsi="Courier New" w:cs="Courier New"/>
+          <w:color w:val="A31515"/>
+          <w:sz w:val="18"/>
+          <w:szCs w:val="18"/>
+        </w:rPr>
+        <w:t>"</w:t>
       </w:r>
       <w:r>
         <w:rPr>
@@ -5875,6 +5810,7 @@
         <w:t>"</w:t>
       </w:r>
       <w:proofErr w:type="spellStart"/>
+      <w:proofErr w:type="gramStart"/>
       <w:r>
         <w:rPr>
           <w:rFonts w:ascii="Courier New" w:eastAsia="Times New Roman" w:hAnsi="Courier New" w:cs="Courier New"/>
@@ -5885,6 +5821,7 @@
         <w:t>addedTime</w:t>
       </w:r>
       <w:proofErr w:type="spellEnd"/>
+      <w:proofErr w:type="gramEnd"/>
       <w:r>
         <w:rPr>
           <w:rFonts w:ascii="Courier New" w:eastAsia="Times New Roman" w:hAnsi="Courier New" w:cs="Courier New"/>
@@ -5910,7 +5847,7 @@
           <w:sz w:val="18"/>
           <w:szCs w:val="18"/>
         </w:rPr>
-        <w:t>"2024-12-17T01:36:11.399025"</w:t>
+        <w:t>"2024-12-30T00:00:13.358222"</w:t>
       </w:r>
     </w:p>
     <w:p>
@@ -5961,7 +5898,27 @@
           <w:sz w:val="18"/>
           <w:szCs w:val="18"/>
         </w:rPr>
-        <w:t>"slideshow"</w:t>
+        <w:t>"</w:t>
+      </w:r>
+      <w:proofErr w:type="gramStart"/>
+      <w:r>
+        <w:rPr>
+          <w:rFonts w:ascii="Courier New" w:eastAsia="Times New Roman" w:hAnsi="Courier New" w:cs="Courier New"/>
+          <w:color w:val="A31515"/>
+          <w:sz w:val="18"/>
+          <w:szCs w:val="18"/>
+        </w:rPr>
+        <w:t>slideshow</w:t>
+      </w:r>
+      <w:proofErr w:type="gramEnd"/>
+      <w:r>
+        <w:rPr>
+          <w:rFonts w:ascii="Courier New" w:eastAsia="Times New Roman" w:hAnsi="Courier New" w:cs="Courier New"/>
+          <w:color w:val="A31515"/>
+          <w:sz w:val="18"/>
+          <w:szCs w:val="18"/>
+        </w:rPr>
+        <w:t>"</w:t>
       </w:r>
       <w:r>
         <w:rPr>
@@ -6021,7 +5978,27 @@
           <w:sz w:val="18"/>
           <w:szCs w:val="18"/>
         </w:rPr>
-        <w:t>"id"</w:t>
+        <w:t>"</w:t>
+      </w:r>
+      <w:proofErr w:type="gramStart"/>
+      <w:r>
+        <w:rPr>
+          <w:rFonts w:ascii="Courier New" w:eastAsia="Times New Roman" w:hAnsi="Courier New" w:cs="Courier New"/>
+          <w:color w:val="A31515"/>
+          <w:sz w:val="18"/>
+          <w:szCs w:val="18"/>
+        </w:rPr>
+        <w:t>id</w:t>
+      </w:r>
+      <w:proofErr w:type="gramEnd"/>
+      <w:r>
+        <w:rPr>
+          <w:rFonts w:ascii="Courier New" w:eastAsia="Times New Roman" w:hAnsi="Courier New" w:cs="Courier New"/>
+          <w:color w:val="A31515"/>
+          <w:sz w:val="18"/>
+          <w:szCs w:val="18"/>
+        </w:rPr>
+        <w:t>"</w:t>
       </w:r>
       <w:r>
         <w:rPr>
@@ -6039,7 +6016,7 @@
           <w:sz w:val="18"/>
           <w:szCs w:val="18"/>
         </w:rPr>
-        <w:t>4</w:t>
+        <w:t>21</w:t>
       </w:r>
       <w:r>
         <w:rPr>
@@ -6081,6 +6058,7 @@
         <w:t>"</w:t>
       </w:r>
       <w:proofErr w:type="spellStart"/>
+      <w:proofErr w:type="gramStart"/>
       <w:r>
         <w:rPr>
           <w:rFonts w:ascii="Courier New" w:eastAsia="Times New Roman" w:hAnsi="Courier New" w:cs="Courier New"/>
@@ -6091,6 +6069,7 @@
         <w:t>slideshowId</w:t>
       </w:r>
       <w:proofErr w:type="spellEnd"/>
+      <w:proofErr w:type="gramEnd"/>
       <w:r>
         <w:rPr>
           <w:rFonts w:ascii="Courier New" w:eastAsia="Times New Roman" w:hAnsi="Courier New" w:cs="Courier New"/>
@@ -6116,7 +6095,7 @@
           <w:sz w:val="18"/>
           <w:szCs w:val="18"/>
         </w:rPr>
-        <w:t>5</w:t>
+        <w:t>12</w:t>
       </w:r>
       <w:r>
         <w:rPr>
@@ -6158,6 +6137,7 @@
         <w:t>"</w:t>
       </w:r>
       <w:proofErr w:type="spellStart"/>
+      <w:proofErr w:type="gramStart"/>
       <w:r>
         <w:rPr>
           <w:rFonts w:ascii="Courier New" w:eastAsia="Times New Roman" w:hAnsi="Courier New" w:cs="Courier New"/>
@@ -6168,6 +6148,7 @@
         <w:t>imageId</w:t>
       </w:r>
       <w:proofErr w:type="spellEnd"/>
+      <w:proofErr w:type="gramEnd"/>
       <w:r>
         <w:rPr>
           <w:rFonts w:ascii="Courier New" w:eastAsia="Times New Roman" w:hAnsi="Courier New" w:cs="Courier New"/>
@@ -6193,7 +6174,7 @@
           <w:sz w:val="18"/>
           <w:szCs w:val="18"/>
         </w:rPr>
-        <w:t>10</w:t>
+        <w:t>67</w:t>
       </w:r>
       <w:r>
         <w:rPr>
@@ -6232,7 +6213,27 @@
           <w:sz w:val="18"/>
           <w:szCs w:val="18"/>
         </w:rPr>
-        <w:t>"duration"</w:t>
+        <w:t>"</w:t>
+      </w:r>
+      <w:proofErr w:type="gramStart"/>
+      <w:r>
+        <w:rPr>
+          <w:rFonts w:ascii="Courier New" w:eastAsia="Times New Roman" w:hAnsi="Courier New" w:cs="Courier New"/>
+          <w:color w:val="A31515"/>
+          <w:sz w:val="18"/>
+          <w:szCs w:val="18"/>
+        </w:rPr>
+        <w:t>duration</w:t>
+      </w:r>
+      <w:proofErr w:type="gramEnd"/>
+      <w:r>
+        <w:rPr>
+          <w:rFonts w:ascii="Courier New" w:eastAsia="Times New Roman" w:hAnsi="Courier New" w:cs="Courier New"/>
+          <w:color w:val="A31515"/>
+          <w:sz w:val="18"/>
+          <w:szCs w:val="18"/>
+        </w:rPr>
+        <w:t>"</w:t>
       </w:r>
       <w:r>
         <w:rPr>
@@ -6322,7 +6323,27 @@
           <w:sz w:val="18"/>
           <w:szCs w:val="18"/>
         </w:rPr>
-        <w:t>"id"</w:t>
+        <w:t>"</w:t>
+      </w:r>
+      <w:proofErr w:type="gramStart"/>
+      <w:r>
+        <w:rPr>
+          <w:rFonts w:ascii="Courier New" w:eastAsia="Times New Roman" w:hAnsi="Courier New" w:cs="Courier New"/>
+          <w:color w:val="A31515"/>
+          <w:sz w:val="18"/>
+          <w:szCs w:val="18"/>
+        </w:rPr>
+        <w:t>id</w:t>
+      </w:r>
+      <w:proofErr w:type="gramEnd"/>
+      <w:r>
+        <w:rPr>
+          <w:rFonts w:ascii="Courier New" w:eastAsia="Times New Roman" w:hAnsi="Courier New" w:cs="Courier New"/>
+          <w:color w:val="A31515"/>
+          <w:sz w:val="18"/>
+          <w:szCs w:val="18"/>
+        </w:rPr>
+        <w:t>"</w:t>
       </w:r>
       <w:r>
         <w:rPr>
@@ -6340,7 +6361,7 @@
           <w:sz w:val="18"/>
           <w:szCs w:val="18"/>
         </w:rPr>
-        <w:t>8</w:t>
+        <w:t>22</w:t>
       </w:r>
       <w:r>
         <w:rPr>
@@ -6382,6 +6403,7 @@
         <w:t>"</w:t>
       </w:r>
       <w:proofErr w:type="spellStart"/>
+      <w:proofErr w:type="gramStart"/>
       <w:r>
         <w:rPr>
           <w:rFonts w:ascii="Courier New" w:eastAsia="Times New Roman" w:hAnsi="Courier New" w:cs="Courier New"/>
@@ -6392,6 +6414,7 @@
         <w:t>slideshowId</w:t>
       </w:r>
       <w:proofErr w:type="spellEnd"/>
+      <w:proofErr w:type="gramEnd"/>
       <w:r>
         <w:rPr>
           <w:rFonts w:ascii="Courier New" w:eastAsia="Times New Roman" w:hAnsi="Courier New" w:cs="Courier New"/>
@@ -6417,7 +6440,7 @@
           <w:sz w:val="18"/>
           <w:szCs w:val="18"/>
         </w:rPr>
-        <w:t>7</w:t>
+        <w:t>13</w:t>
       </w:r>
       <w:r>
         <w:rPr>
@@ -6459,6 +6482,7 @@
         <w:t>"</w:t>
       </w:r>
       <w:proofErr w:type="spellStart"/>
+      <w:proofErr w:type="gramStart"/>
       <w:r>
         <w:rPr>
           <w:rFonts w:ascii="Courier New" w:eastAsia="Times New Roman" w:hAnsi="Courier New" w:cs="Courier New"/>
@@ -6469,6 +6493,7 @@
         <w:t>imageId</w:t>
       </w:r>
       <w:proofErr w:type="spellEnd"/>
+      <w:proofErr w:type="gramEnd"/>
       <w:r>
         <w:rPr>
           <w:rFonts w:ascii="Courier New" w:eastAsia="Times New Roman" w:hAnsi="Courier New" w:cs="Courier New"/>
@@ -6494,7 +6519,7 @@
           <w:sz w:val="18"/>
           <w:szCs w:val="18"/>
         </w:rPr>
-        <w:t>10</w:t>
+        <w:t>67</w:t>
       </w:r>
       <w:r>
         <w:rPr>
@@ -6533,7 +6558,27 @@
           <w:sz w:val="18"/>
           <w:szCs w:val="18"/>
         </w:rPr>
-        <w:t>"duration"</w:t>
+        <w:t>"</w:t>
+      </w:r>
+      <w:proofErr w:type="gramStart"/>
+      <w:r>
+        <w:rPr>
+          <w:rFonts w:ascii="Courier New" w:eastAsia="Times New Roman" w:hAnsi="Courier New" w:cs="Courier New"/>
+          <w:color w:val="A31515"/>
+          <w:sz w:val="18"/>
+          <w:szCs w:val="18"/>
+        </w:rPr>
+        <w:t>duration</w:t>
+      </w:r>
+      <w:proofErr w:type="gramEnd"/>
+      <w:r>
+        <w:rPr>
+          <w:rFonts w:ascii="Courier New" w:eastAsia="Times New Roman" w:hAnsi="Courier New" w:cs="Courier New"/>
+          <w:color w:val="A31515"/>
+          <w:sz w:val="18"/>
+          <w:szCs w:val="18"/>
+        </w:rPr>
+        <w:t>"</w:t>
       </w:r>
       <w:r>
         <w:rPr>
@@ -6551,7 +6596,7 @@
           <w:sz w:val="18"/>
           <w:szCs w:val="18"/>
         </w:rPr>
-        <w:t>30</w:t>
+        <w:t>10</w:t>
       </w:r>
     </w:p>
     <w:p>
@@ -6623,7 +6668,27 @@
           <w:sz w:val="18"/>
           <w:szCs w:val="18"/>
         </w:rPr>
-        <w:t>"id"</w:t>
+        <w:t>"</w:t>
+      </w:r>
+      <w:proofErr w:type="gramStart"/>
+      <w:r>
+        <w:rPr>
+          <w:rFonts w:ascii="Courier New" w:eastAsia="Times New Roman" w:hAnsi="Courier New" w:cs="Courier New"/>
+          <w:color w:val="A31515"/>
+          <w:sz w:val="18"/>
+          <w:szCs w:val="18"/>
+        </w:rPr>
+        <w:t>id</w:t>
+      </w:r>
+      <w:proofErr w:type="gramEnd"/>
+      <w:r>
+        <w:rPr>
+          <w:rFonts w:ascii="Courier New" w:eastAsia="Times New Roman" w:hAnsi="Courier New" w:cs="Courier New"/>
+          <w:color w:val="A31515"/>
+          <w:sz w:val="18"/>
+          <w:szCs w:val="18"/>
+        </w:rPr>
+        <w:t>"</w:t>
       </w:r>
       <w:r>
         <w:rPr>
@@ -6641,7 +6706,7 @@
           <w:sz w:val="18"/>
           <w:szCs w:val="18"/>
         </w:rPr>
-        <w:t>11</w:t>
+        <w:t>23</w:t>
       </w:r>
       <w:r>
         <w:rPr>
@@ -6683,6 +6748,7 @@
         <w:t>"</w:t>
       </w:r>
       <w:proofErr w:type="spellStart"/>
+      <w:proofErr w:type="gramStart"/>
       <w:r>
         <w:rPr>
           <w:rFonts w:ascii="Courier New" w:eastAsia="Times New Roman" w:hAnsi="Courier New" w:cs="Courier New"/>
@@ -6693,6 +6759,7 @@
         <w:t>slideshowId</w:t>
       </w:r>
       <w:proofErr w:type="spellEnd"/>
+      <w:proofErr w:type="gramEnd"/>
       <w:r>
         <w:rPr>
           <w:rFonts w:ascii="Courier New" w:eastAsia="Times New Roman" w:hAnsi="Courier New" w:cs="Courier New"/>
@@ -6718,7 +6785,7 @@
           <w:sz w:val="18"/>
           <w:szCs w:val="18"/>
         </w:rPr>
-        <w:t>8</w:t>
+        <w:t>14</w:t>
       </w:r>
       <w:r>
         <w:rPr>
@@ -6760,6 +6827,7 @@
         <w:t>"</w:t>
       </w:r>
       <w:proofErr w:type="spellStart"/>
+      <w:proofErr w:type="gramStart"/>
       <w:r>
         <w:rPr>
           <w:rFonts w:ascii="Courier New" w:eastAsia="Times New Roman" w:hAnsi="Courier New" w:cs="Courier New"/>
@@ -6770,6 +6838,7 @@
         <w:t>imageId</w:t>
       </w:r>
       <w:proofErr w:type="spellEnd"/>
+      <w:proofErr w:type="gramEnd"/>
       <w:r>
         <w:rPr>
           <w:rFonts w:ascii="Courier New" w:eastAsia="Times New Roman" w:hAnsi="Courier New" w:cs="Courier New"/>
@@ -6795,7 +6864,7 @@
           <w:sz w:val="18"/>
           <w:szCs w:val="18"/>
         </w:rPr>
-        <w:t>10</w:t>
+        <w:t>67</w:t>
       </w:r>
       <w:r>
         <w:rPr>
@@ -6834,7 +6903,27 @@
           <w:sz w:val="18"/>
           <w:szCs w:val="18"/>
         </w:rPr>
-        <w:t>"duration"</w:t>
+        <w:t>"</w:t>
+      </w:r>
+      <w:proofErr w:type="gramStart"/>
+      <w:r>
+        <w:rPr>
+          <w:rFonts w:ascii="Courier New" w:eastAsia="Times New Roman" w:hAnsi="Courier New" w:cs="Courier New"/>
+          <w:color w:val="A31515"/>
+          <w:sz w:val="18"/>
+          <w:szCs w:val="18"/>
+        </w:rPr>
+        <w:t>duration</w:t>
+      </w:r>
+      <w:proofErr w:type="gramEnd"/>
+      <w:r>
+        <w:rPr>
+          <w:rFonts w:ascii="Courier New" w:eastAsia="Times New Roman" w:hAnsi="Courier New" w:cs="Courier New"/>
+          <w:color w:val="A31515"/>
+          <w:sz w:val="18"/>
+          <w:szCs w:val="18"/>
+        </w:rPr>
+        <w:t>"</w:t>
       </w:r>
       <w:r>
         <w:rPr>
@@ -6852,7 +6941,7 @@
           <w:sz w:val="18"/>
           <w:szCs w:val="18"/>
         </w:rPr>
-        <w:t>30</w:t>
+        <w:t>10</w:t>
       </w:r>
     </w:p>
     <w:p>
@@ -6873,7 +6962,7 @@
           <w:sz w:val="18"/>
           <w:szCs w:val="18"/>
         </w:rPr>
-        <w:t>                }</w:t>
+        <w:t>                },</w:t>
       </w:r>
     </w:p>
     <w:p>
@@ -6894,7 +6983,7 @@
           <w:sz w:val="18"/>
           <w:szCs w:val="18"/>
         </w:rPr>
-        <w:t>            ]</w:t>
+        <w:t>                {</w:t>
       </w:r>
     </w:p>
     <w:p>
@@ -6915,7 +7004,63 @@
           <w:sz w:val="18"/>
           <w:szCs w:val="18"/>
         </w:rPr>
-        <w:t>        }</w:t>
+        <w:t xml:space="preserve">                    </w:t>
+      </w:r>
+      <w:r>
+        <w:rPr>
+          <w:rFonts w:ascii="Courier New" w:eastAsia="Times New Roman" w:hAnsi="Courier New" w:cs="Courier New"/>
+          <w:color w:val="A31515"/>
+          <w:sz w:val="18"/>
+          <w:szCs w:val="18"/>
+        </w:rPr>
+        <w:t>"</w:t>
+      </w:r>
+      <w:proofErr w:type="gramStart"/>
+      <w:r>
+        <w:rPr>
+          <w:rFonts w:ascii="Courier New" w:eastAsia="Times New Roman" w:hAnsi="Courier New" w:cs="Courier New"/>
+          <w:color w:val="A31515"/>
+          <w:sz w:val="18"/>
+          <w:szCs w:val="18"/>
+        </w:rPr>
+        <w:t>id</w:t>
+      </w:r>
+      <w:proofErr w:type="gramEnd"/>
+      <w:r>
+        <w:rPr>
+          <w:rFonts w:ascii="Courier New" w:eastAsia="Times New Roman" w:hAnsi="Courier New" w:cs="Courier New"/>
+          <w:color w:val="A31515"/>
+          <w:sz w:val="18"/>
+          <w:szCs w:val="18"/>
+        </w:rPr>
+        <w:t>"</w:t>
+      </w:r>
+      <w:r>
+        <w:rPr>
+          <w:rFonts w:ascii="Courier New" w:eastAsia="Times New Roman" w:hAnsi="Courier New" w:cs="Courier New"/>
+          <w:color w:val="000000"/>
+          <w:sz w:val="18"/>
+          <w:szCs w:val="18"/>
+        </w:rPr>
+        <w:t xml:space="preserve">: </w:t>
+      </w:r>
+      <w:r>
+        <w:rPr>
+          <w:rFonts w:ascii="Courier New" w:eastAsia="Times New Roman" w:hAnsi="Courier New" w:cs="Courier New"/>
+          <w:color w:val="098658"/>
+          <w:sz w:val="18"/>
+          <w:szCs w:val="18"/>
+        </w:rPr>
+        <w:t>26</w:t>
+      </w:r>
+      <w:r>
+        <w:rPr>
+          <w:rFonts w:ascii="Courier New" w:eastAsia="Times New Roman" w:hAnsi="Courier New" w:cs="Courier New"/>
+          <w:color w:val="000000"/>
+          <w:sz w:val="18"/>
+          <w:szCs w:val="18"/>
+        </w:rPr>
+        <w:t>,</w:t>
       </w:r>
     </w:p>
     <w:p>
@@ -6936,7 +7081,65 @@
           <w:sz w:val="18"/>
           <w:szCs w:val="18"/>
         </w:rPr>
-        <w:t>    ],</w:t>
+        <w:t xml:space="preserve">                    </w:t>
+      </w:r>
+      <w:r>
+        <w:rPr>
+          <w:rFonts w:ascii="Courier New" w:eastAsia="Times New Roman" w:hAnsi="Courier New" w:cs="Courier New"/>
+          <w:color w:val="A31515"/>
+          <w:sz w:val="18"/>
+          <w:szCs w:val="18"/>
+        </w:rPr>
+        <w:t>"</w:t>
+      </w:r>
+      <w:proofErr w:type="spellStart"/>
+      <w:proofErr w:type="gramStart"/>
+      <w:r>
+        <w:rPr>
+          <w:rFonts w:ascii="Courier New" w:eastAsia="Times New Roman" w:hAnsi="Courier New" w:cs="Courier New"/>
+          <w:color w:val="A31515"/>
+          <w:sz w:val="18"/>
+          <w:szCs w:val="18"/>
+        </w:rPr>
+        <w:t>slideshowId</w:t>
+      </w:r>
+      <w:proofErr w:type="spellEnd"/>
+      <w:proofErr w:type="gramEnd"/>
+      <w:r>
+        <w:rPr>
+          <w:rFonts w:ascii="Courier New" w:eastAsia="Times New Roman" w:hAnsi="Courier New" w:cs="Courier New"/>
+          <w:color w:val="A31515"/>
+          <w:sz w:val="18"/>
+          <w:szCs w:val="18"/>
+        </w:rPr>
+        <w:t>"</w:t>
+      </w:r>
+      <w:r>
+        <w:rPr>
+          <w:rFonts w:ascii="Courier New" w:eastAsia="Times New Roman" w:hAnsi="Courier New" w:cs="Courier New"/>
+          <w:color w:val="000000"/>
+          <w:sz w:val="18"/>
+          <w:szCs w:val="18"/>
+        </w:rPr>
+        <w:t xml:space="preserve">: </w:t>
+      </w:r>
+      <w:r>
+        <w:rPr>
+          <w:rFonts w:ascii="Courier New" w:eastAsia="Times New Roman" w:hAnsi="Courier New" w:cs="Courier New"/>
+          <w:color w:val="098658"/>
+          <w:sz w:val="18"/>
+          <w:szCs w:val="18"/>
+        </w:rPr>
+        <w:t>15</w:t>
+      </w:r>
+      <w:r>
+        <w:rPr>
+          <w:rFonts w:ascii="Courier New" w:eastAsia="Times New Roman" w:hAnsi="Courier New" w:cs="Courier New"/>
+          <w:color w:val="000000"/>
+          <w:sz w:val="18"/>
+          <w:szCs w:val="18"/>
+        </w:rPr>
+        <w:t>,</w:t>
       </w:r>
     </w:p>
     <w:p>
@@ -6957,16 +7160,38 @@
           <w:sz w:val="18"/>
           <w:szCs w:val="18"/>
         </w:rPr>
-        <w:t xml:space="preserve">    </w:t>
-      </w:r>
-      <w:r>
-        <w:rPr>
-          <w:rFonts w:ascii="Courier New" w:eastAsia="Times New Roman" w:hAnsi="Courier New" w:cs="Courier New"/>
-          <w:color w:val="A31515"/>
-          <w:sz w:val="18"/>
-          <w:szCs w:val="18"/>
-        </w:rPr>
-        <w:t>"status"</w:t>
+        <w:t xml:space="preserve">                    </w:t>
+      </w:r>
+      <w:r>
+        <w:rPr>
+          <w:rFonts w:ascii="Courier New" w:eastAsia="Times New Roman" w:hAnsi="Courier New" w:cs="Courier New"/>
+          <w:color w:val="A31515"/>
+          <w:sz w:val="18"/>
+          <w:szCs w:val="18"/>
+        </w:rPr>
+        <w:t>"</w:t>
+      </w:r>
+      <w:proofErr w:type="spellStart"/>
+      <w:proofErr w:type="gramStart"/>
+      <w:r>
+        <w:rPr>
+          <w:rFonts w:ascii="Courier New" w:eastAsia="Times New Roman" w:hAnsi="Courier New" w:cs="Courier New"/>
+          <w:color w:val="A31515"/>
+          <w:sz w:val="18"/>
+          <w:szCs w:val="18"/>
+        </w:rPr>
+        <w:t>imageId</w:t>
+      </w:r>
+      <w:proofErr w:type="spellEnd"/>
+      <w:proofErr w:type="gramEnd"/>
+      <w:r>
+        <w:rPr>
+          <w:rFonts w:ascii="Courier New" w:eastAsia="Times New Roman" w:hAnsi="Courier New" w:cs="Courier New"/>
+          <w:color w:val="A31515"/>
+          <w:sz w:val="18"/>
+          <w:szCs w:val="18"/>
+        </w:rPr>
+        <w:t>"</w:t>
       </w:r>
       <w:r>
         <w:rPr>
@@ -6980,11 +7205,11 @@
       <w:r>
         <w:rPr>
           <w:rFonts w:ascii="Courier New" w:eastAsia="Times New Roman" w:hAnsi="Courier New" w:cs="Courier New"/>
-          <w:color w:val="0451A5"/>
-          <w:sz w:val="18"/>
-          <w:szCs w:val="18"/>
-        </w:rPr>
-        <w:t>"success"</w:t>
+          <w:color w:val="098658"/>
+          <w:sz w:val="18"/>
+          <w:szCs w:val="18"/>
+        </w:rPr>
+        <w:t>67</w:t>
       </w:r>
       <w:r>
         <w:rPr>
@@ -7014,16 +7239,36 @@
           <w:sz w:val="18"/>
           <w:szCs w:val="18"/>
         </w:rPr>
-        <w:t xml:space="preserve">    </w:t>
-      </w:r>
-      <w:r>
-        <w:rPr>
-          <w:rFonts w:ascii="Courier New" w:eastAsia="Times New Roman" w:hAnsi="Courier New" w:cs="Courier New"/>
-          <w:color w:val="A31515"/>
-          <w:sz w:val="18"/>
-          <w:szCs w:val="18"/>
-        </w:rPr>
-        <w:t>"code"</w:t>
+        <w:t xml:space="preserve">                    </w:t>
+      </w:r>
+      <w:r>
+        <w:rPr>
+          <w:rFonts w:ascii="Courier New" w:eastAsia="Times New Roman" w:hAnsi="Courier New" w:cs="Courier New"/>
+          <w:color w:val="A31515"/>
+          <w:sz w:val="18"/>
+          <w:szCs w:val="18"/>
+        </w:rPr>
+        <w:t>"</w:t>
+      </w:r>
+      <w:proofErr w:type="gramStart"/>
+      <w:r>
+        <w:rPr>
+          <w:rFonts w:ascii="Courier New" w:eastAsia="Times New Roman" w:hAnsi="Courier New" w:cs="Courier New"/>
+          <w:color w:val="A31515"/>
+          <w:sz w:val="18"/>
+          <w:szCs w:val="18"/>
+        </w:rPr>
+        <w:t>duration</w:t>
+      </w:r>
+      <w:proofErr w:type="gramEnd"/>
+      <w:r>
+        <w:rPr>
+          <w:rFonts w:ascii="Courier New" w:eastAsia="Times New Roman" w:hAnsi="Courier New" w:cs="Courier New"/>
+          <w:color w:val="A31515"/>
+          <w:sz w:val="18"/>
+          <w:szCs w:val="18"/>
+        </w:rPr>
+        <w:t>"</w:t>
       </w:r>
       <w:r>
         <w:rPr>
@@ -7041,16 +7286,7 @@
           <w:sz w:val="18"/>
           <w:szCs w:val="18"/>
         </w:rPr>
-        <w:t>200</w:t>
-      </w:r>
-      <w:r>
-        <w:rPr>
-          <w:rFonts w:ascii="Courier New" w:eastAsia="Times New Roman" w:hAnsi="Courier New" w:cs="Courier New"/>
-          <w:color w:val="000000"/>
-          <w:sz w:val="18"/>
-          <w:szCs w:val="18"/>
-        </w:rPr>
-        <w:t>,</w:t>
+        <w:t>13</w:t>
       </w:r>
     </w:p>
     <w:p>
@@ -7071,6 +7307,435 @@
           <w:sz w:val="18"/>
           <w:szCs w:val="18"/>
         </w:rPr>
+        <w:t>                },</w:t>
+      </w:r>
+    </w:p>
+    <w:p>
+      <w:pPr>
+        <w:shd w:val="clear" w:color="auto" w:fill="FFFFFF"/>
+        <w:spacing w:after="0" w:line="270" w:lineRule="atLeast"/>
+        <w:rPr>
+          <w:rFonts w:ascii="Courier New" w:eastAsia="Times New Roman" w:hAnsi="Courier New" w:cs="Courier New"/>
+          <w:color w:val="000000"/>
+          <w:sz w:val="18"/>
+          <w:szCs w:val="18"/>
+        </w:rPr>
+      </w:pPr>
+      <w:r>
+        <w:rPr>
+          <w:rFonts w:ascii="Courier New" w:eastAsia="Times New Roman" w:hAnsi="Courier New" w:cs="Courier New"/>
+          <w:color w:val="000000"/>
+          <w:sz w:val="18"/>
+          <w:szCs w:val="18"/>
+        </w:rPr>
+        <w:t>                {</w:t>
+      </w:r>
+    </w:p>
+    <w:p>
+      <w:pPr>
+        <w:shd w:val="clear" w:color="auto" w:fill="FFFFFF"/>
+        <w:spacing w:after="0" w:line="270" w:lineRule="atLeast"/>
+        <w:rPr>
+          <w:rFonts w:ascii="Courier New" w:eastAsia="Times New Roman" w:hAnsi="Courier New" w:cs="Courier New"/>
+          <w:color w:val="000000"/>
+          <w:sz w:val="18"/>
+          <w:szCs w:val="18"/>
+        </w:rPr>
+      </w:pPr>
+      <w:r>
+        <w:rPr>
+          <w:rFonts w:ascii="Courier New" w:eastAsia="Times New Roman" w:hAnsi="Courier New" w:cs="Courier New"/>
+          <w:color w:val="000000"/>
+          <w:sz w:val="18"/>
+          <w:szCs w:val="18"/>
+        </w:rPr>
+        <w:t xml:space="preserve">                    </w:t>
+      </w:r>
+      <w:r>
+        <w:rPr>
+          <w:rFonts w:ascii="Courier New" w:eastAsia="Times New Roman" w:hAnsi="Courier New" w:cs="Courier New"/>
+          <w:color w:val="A31515"/>
+          <w:sz w:val="18"/>
+          <w:szCs w:val="18"/>
+        </w:rPr>
+        <w:t>"</w:t>
+      </w:r>
+      <w:proofErr w:type="gramStart"/>
+      <w:r>
+        <w:rPr>
+          <w:rFonts w:ascii="Courier New" w:eastAsia="Times New Roman" w:hAnsi="Courier New" w:cs="Courier New"/>
+          <w:color w:val="A31515"/>
+          <w:sz w:val="18"/>
+          <w:szCs w:val="18"/>
+        </w:rPr>
+        <w:t>id</w:t>
+      </w:r>
+      <w:proofErr w:type="gramEnd"/>
+      <w:r>
+        <w:rPr>
+          <w:rFonts w:ascii="Courier New" w:eastAsia="Times New Roman" w:hAnsi="Courier New" w:cs="Courier New"/>
+          <w:color w:val="A31515"/>
+          <w:sz w:val="18"/>
+          <w:szCs w:val="18"/>
+        </w:rPr>
+        <w:t>"</w:t>
+      </w:r>
+      <w:r>
+        <w:rPr>
+          <w:rFonts w:ascii="Courier New" w:eastAsia="Times New Roman" w:hAnsi="Courier New" w:cs="Courier New"/>
+          <w:color w:val="000000"/>
+          <w:sz w:val="18"/>
+          <w:szCs w:val="18"/>
+        </w:rPr>
+        <w:t xml:space="preserve">: </w:t>
+      </w:r>
+      <w:r>
+        <w:rPr>
+          <w:rFonts w:ascii="Courier New" w:eastAsia="Times New Roman" w:hAnsi="Courier New" w:cs="Courier New"/>
+          <w:color w:val="098658"/>
+          <w:sz w:val="18"/>
+          <w:szCs w:val="18"/>
+        </w:rPr>
+        <w:t>28</w:t>
+      </w:r>
+      <w:r>
+        <w:rPr>
+          <w:rFonts w:ascii="Courier New" w:eastAsia="Times New Roman" w:hAnsi="Courier New" w:cs="Courier New"/>
+          <w:color w:val="000000"/>
+          <w:sz w:val="18"/>
+          <w:szCs w:val="18"/>
+        </w:rPr>
+        <w:t>,</w:t>
+      </w:r>
+    </w:p>
+    <w:p>
+      <w:pPr>
+        <w:shd w:val="clear" w:color="auto" w:fill="FFFFFF"/>
+        <w:spacing w:after="0" w:line="270" w:lineRule="atLeast"/>
+        <w:rPr>
+          <w:rFonts w:ascii="Courier New" w:eastAsia="Times New Roman" w:hAnsi="Courier New" w:cs="Courier New"/>
+          <w:color w:val="000000"/>
+          <w:sz w:val="18"/>
+          <w:szCs w:val="18"/>
+        </w:rPr>
+      </w:pPr>
+      <w:r>
+        <w:rPr>
+          <w:rFonts w:ascii="Courier New" w:eastAsia="Times New Roman" w:hAnsi="Courier New" w:cs="Courier New"/>
+          <w:color w:val="000000"/>
+          <w:sz w:val="18"/>
+          <w:szCs w:val="18"/>
+        </w:rPr>
+        <w:t xml:space="preserve">                    </w:t>
+      </w:r>
+      <w:r>
+        <w:rPr>
+          <w:rFonts w:ascii="Courier New" w:eastAsia="Times New Roman" w:hAnsi="Courier New" w:cs="Courier New"/>
+          <w:color w:val="A31515"/>
+          <w:sz w:val="18"/>
+          <w:szCs w:val="18"/>
+        </w:rPr>
+        <w:t>"</w:t>
+      </w:r>
+      <w:proofErr w:type="spellStart"/>
+      <w:proofErr w:type="gramStart"/>
+      <w:r>
+        <w:rPr>
+          <w:rFonts w:ascii="Courier New" w:eastAsia="Times New Roman" w:hAnsi="Courier New" w:cs="Courier New"/>
+          <w:color w:val="A31515"/>
+          <w:sz w:val="18"/>
+          <w:szCs w:val="18"/>
+        </w:rPr>
+        <w:t>slideshowId</w:t>
+      </w:r>
+      <w:proofErr w:type="spellEnd"/>
+      <w:proofErr w:type="gramEnd"/>
+      <w:r>
+        <w:rPr>
+          <w:rFonts w:ascii="Courier New" w:eastAsia="Times New Roman" w:hAnsi="Courier New" w:cs="Courier New"/>
+          <w:color w:val="A31515"/>
+          <w:sz w:val="18"/>
+          <w:szCs w:val="18"/>
+        </w:rPr>
+        <w:t>"</w:t>
+      </w:r>
+      <w:r>
+        <w:rPr>
+          <w:rFonts w:ascii="Courier New" w:eastAsia="Times New Roman" w:hAnsi="Courier New" w:cs="Courier New"/>
+          <w:color w:val="000000"/>
+          <w:sz w:val="18"/>
+          <w:szCs w:val="18"/>
+        </w:rPr>
+        <w:t xml:space="preserve">: </w:t>
+      </w:r>
+      <w:r>
+        <w:rPr>
+          <w:rFonts w:ascii="Courier New" w:eastAsia="Times New Roman" w:hAnsi="Courier New" w:cs="Courier New"/>
+          <w:color w:val="098658"/>
+          <w:sz w:val="18"/>
+          <w:szCs w:val="18"/>
+        </w:rPr>
+        <w:t>16</w:t>
+      </w:r>
+      <w:r>
+        <w:rPr>
+          <w:rFonts w:ascii="Courier New" w:eastAsia="Times New Roman" w:hAnsi="Courier New" w:cs="Courier New"/>
+          <w:color w:val="000000"/>
+          <w:sz w:val="18"/>
+          <w:szCs w:val="18"/>
+        </w:rPr>
+        <w:t>,</w:t>
+      </w:r>
+    </w:p>
+    <w:p>
+      <w:pPr>
+        <w:shd w:val="clear" w:color="auto" w:fill="FFFFFF"/>
+        <w:spacing w:after="0" w:line="270" w:lineRule="atLeast"/>
+        <w:rPr>
+          <w:rFonts w:ascii="Courier New" w:eastAsia="Times New Roman" w:hAnsi="Courier New" w:cs="Courier New"/>
+          <w:color w:val="000000"/>
+          <w:sz w:val="18"/>
+          <w:szCs w:val="18"/>
+        </w:rPr>
+      </w:pPr>
+      <w:r>
+        <w:rPr>
+          <w:rFonts w:ascii="Courier New" w:eastAsia="Times New Roman" w:hAnsi="Courier New" w:cs="Courier New"/>
+          <w:color w:val="000000"/>
+          <w:sz w:val="18"/>
+          <w:szCs w:val="18"/>
+        </w:rPr>
+        <w:t xml:space="preserve">                    </w:t>
+      </w:r>
+      <w:r>
+        <w:rPr>
+          <w:rFonts w:ascii="Courier New" w:eastAsia="Times New Roman" w:hAnsi="Courier New" w:cs="Courier New"/>
+          <w:color w:val="A31515"/>
+          <w:sz w:val="18"/>
+          <w:szCs w:val="18"/>
+        </w:rPr>
+        <w:t>"</w:t>
+      </w:r>
+      <w:proofErr w:type="spellStart"/>
+      <w:proofErr w:type="gramStart"/>
+      <w:r>
+        <w:rPr>
+          <w:rFonts w:ascii="Courier New" w:eastAsia="Times New Roman" w:hAnsi="Courier New" w:cs="Courier New"/>
+          <w:color w:val="A31515"/>
+          <w:sz w:val="18"/>
+          <w:szCs w:val="18"/>
+        </w:rPr>
+        <w:t>imageId</w:t>
+      </w:r>
+      <w:proofErr w:type="spellEnd"/>
+      <w:proofErr w:type="gramEnd"/>
+      <w:r>
+        <w:rPr>
+          <w:rFonts w:ascii="Courier New" w:eastAsia="Times New Roman" w:hAnsi="Courier New" w:cs="Courier New"/>
+          <w:color w:val="A31515"/>
+          <w:sz w:val="18"/>
+          <w:szCs w:val="18"/>
+        </w:rPr>
+        <w:t>"</w:t>
+      </w:r>
+      <w:r>
+        <w:rPr>
+          <w:rFonts w:ascii="Courier New" w:eastAsia="Times New Roman" w:hAnsi="Courier New" w:cs="Courier New"/>
+          <w:color w:val="000000"/>
+          <w:sz w:val="18"/>
+          <w:szCs w:val="18"/>
+        </w:rPr>
+        <w:t xml:space="preserve">: </w:t>
+      </w:r>
+      <w:r>
+        <w:rPr>
+          <w:rFonts w:ascii="Courier New" w:eastAsia="Times New Roman" w:hAnsi="Courier New" w:cs="Courier New"/>
+          <w:color w:val="098658"/>
+          <w:sz w:val="18"/>
+          <w:szCs w:val="18"/>
+        </w:rPr>
+        <w:t>67</w:t>
+      </w:r>
+      <w:r>
+        <w:rPr>
+          <w:rFonts w:ascii="Courier New" w:eastAsia="Times New Roman" w:hAnsi="Courier New" w:cs="Courier New"/>
+          <w:color w:val="000000"/>
+          <w:sz w:val="18"/>
+          <w:szCs w:val="18"/>
+        </w:rPr>
+        <w:t>,</w:t>
+      </w:r>
+    </w:p>
+    <w:p>
+      <w:pPr>
+        <w:shd w:val="clear" w:color="auto" w:fill="FFFFFF"/>
+        <w:spacing w:after="0" w:line="270" w:lineRule="atLeast"/>
+        <w:rPr>
+          <w:rFonts w:ascii="Courier New" w:eastAsia="Times New Roman" w:hAnsi="Courier New" w:cs="Courier New"/>
+          <w:color w:val="000000"/>
+          <w:sz w:val="18"/>
+          <w:szCs w:val="18"/>
+        </w:rPr>
+      </w:pPr>
+      <w:r>
+        <w:rPr>
+          <w:rFonts w:ascii="Courier New" w:eastAsia="Times New Roman" w:hAnsi="Courier New" w:cs="Courier New"/>
+          <w:color w:val="000000"/>
+          <w:sz w:val="18"/>
+          <w:szCs w:val="18"/>
+        </w:rPr>
+        <w:t xml:space="preserve">                    </w:t>
+      </w:r>
+      <w:r>
+        <w:rPr>
+          <w:rFonts w:ascii="Courier New" w:eastAsia="Times New Roman" w:hAnsi="Courier New" w:cs="Courier New"/>
+          <w:color w:val="A31515"/>
+          <w:sz w:val="18"/>
+          <w:szCs w:val="18"/>
+        </w:rPr>
+        <w:t>"</w:t>
+      </w:r>
+      <w:proofErr w:type="gramStart"/>
+      <w:r>
+        <w:rPr>
+          <w:rFonts w:ascii="Courier New" w:eastAsia="Times New Roman" w:hAnsi="Courier New" w:cs="Courier New"/>
+          <w:color w:val="A31515"/>
+          <w:sz w:val="18"/>
+          <w:szCs w:val="18"/>
+        </w:rPr>
+        <w:t>duration</w:t>
+      </w:r>
+      <w:proofErr w:type="gramEnd"/>
+      <w:r>
+        <w:rPr>
+          <w:rFonts w:ascii="Courier New" w:eastAsia="Times New Roman" w:hAnsi="Courier New" w:cs="Courier New"/>
+          <w:color w:val="A31515"/>
+          <w:sz w:val="18"/>
+          <w:szCs w:val="18"/>
+        </w:rPr>
+        <w:t>"</w:t>
+      </w:r>
+      <w:r>
+        <w:rPr>
+          <w:rFonts w:ascii="Courier New" w:eastAsia="Times New Roman" w:hAnsi="Courier New" w:cs="Courier New"/>
+          <w:color w:val="000000"/>
+          <w:sz w:val="18"/>
+          <w:szCs w:val="18"/>
+        </w:rPr>
+        <w:t xml:space="preserve">: </w:t>
+      </w:r>
+      <w:r>
+        <w:rPr>
+          <w:rFonts w:ascii="Courier New" w:eastAsia="Times New Roman" w:hAnsi="Courier New" w:cs="Courier New"/>
+          <w:color w:val="098658"/>
+          <w:sz w:val="18"/>
+          <w:szCs w:val="18"/>
+        </w:rPr>
+        <w:t>14</w:t>
+      </w:r>
+    </w:p>
+    <w:p>
+      <w:pPr>
+        <w:shd w:val="clear" w:color="auto" w:fill="FFFFFF"/>
+        <w:spacing w:after="0" w:line="270" w:lineRule="atLeast"/>
+        <w:rPr>
+          <w:rFonts w:ascii="Courier New" w:eastAsia="Times New Roman" w:hAnsi="Courier New" w:cs="Courier New"/>
+          <w:color w:val="000000"/>
+          <w:sz w:val="18"/>
+          <w:szCs w:val="18"/>
+        </w:rPr>
+      </w:pPr>
+      <w:r>
+        <w:rPr>
+          <w:rFonts w:ascii="Courier New" w:eastAsia="Times New Roman" w:hAnsi="Courier New" w:cs="Courier New"/>
+          <w:color w:val="000000"/>
+          <w:sz w:val="18"/>
+          <w:szCs w:val="18"/>
+        </w:rPr>
+        <w:t>                }</w:t>
+      </w:r>
+    </w:p>
+    <w:p>
+      <w:pPr>
+        <w:shd w:val="clear" w:color="auto" w:fill="FFFFFF"/>
+        <w:spacing w:after="0" w:line="270" w:lineRule="atLeast"/>
+        <w:rPr>
+          <w:rFonts w:ascii="Courier New" w:eastAsia="Times New Roman" w:hAnsi="Courier New" w:cs="Courier New"/>
+          <w:color w:val="000000"/>
+          <w:sz w:val="18"/>
+          <w:szCs w:val="18"/>
+        </w:rPr>
+      </w:pPr>
+      <w:r>
+        <w:rPr>
+          <w:rFonts w:ascii="Courier New" w:eastAsia="Times New Roman" w:hAnsi="Courier New" w:cs="Courier New"/>
+          <w:color w:val="000000"/>
+          <w:sz w:val="18"/>
+          <w:szCs w:val="18"/>
+        </w:rPr>
+        <w:t>            ]</w:t>
+      </w:r>
+    </w:p>
+    <w:p>
+      <w:pPr>
+        <w:shd w:val="clear" w:color="auto" w:fill="FFFFFF"/>
+        <w:spacing w:after="0" w:line="270" w:lineRule="atLeast"/>
+        <w:rPr>
+          <w:rFonts w:ascii="Courier New" w:eastAsia="Times New Roman" w:hAnsi="Courier New" w:cs="Courier New"/>
+          <w:color w:val="000000"/>
+          <w:sz w:val="18"/>
+          <w:szCs w:val="18"/>
+        </w:rPr>
+      </w:pPr>
+      <w:r>
+        <w:rPr>
+          <w:rFonts w:ascii="Courier New" w:eastAsia="Times New Roman" w:hAnsi="Courier New" w:cs="Courier New"/>
+          <w:color w:val="000000"/>
+          <w:sz w:val="18"/>
+          <w:szCs w:val="18"/>
+        </w:rPr>
+        <w:t>        }</w:t>
+      </w:r>
+    </w:p>
+    <w:p>
+      <w:pPr>
+        <w:shd w:val="clear" w:color="auto" w:fill="FFFFFF"/>
+        <w:spacing w:after="0" w:line="270" w:lineRule="atLeast"/>
+        <w:rPr>
+          <w:rFonts w:ascii="Courier New" w:eastAsia="Times New Roman" w:hAnsi="Courier New" w:cs="Courier New"/>
+          <w:color w:val="000000"/>
+          <w:sz w:val="18"/>
+          <w:szCs w:val="18"/>
+        </w:rPr>
+      </w:pPr>
+      <w:r>
+        <w:rPr>
+          <w:rFonts w:ascii="Courier New" w:eastAsia="Times New Roman" w:hAnsi="Courier New" w:cs="Courier New"/>
+          <w:color w:val="000000"/>
+          <w:sz w:val="18"/>
+          <w:szCs w:val="18"/>
+        </w:rPr>
+        <w:t>    ],</w:t>
+      </w:r>
+    </w:p>
+    <w:p>
+      <w:pPr>
+        <w:shd w:val="clear" w:color="auto" w:fill="FFFFFF"/>
+        <w:spacing w:after="0" w:line="270" w:lineRule="atLeast"/>
+        <w:rPr>
+          <w:rFonts w:ascii="Courier New" w:eastAsia="Times New Roman" w:hAnsi="Courier New" w:cs="Courier New"/>
+          <w:color w:val="000000"/>
+          <w:sz w:val="18"/>
+          <w:szCs w:val="18"/>
+        </w:rPr>
+      </w:pPr>
+      <w:r>
+        <w:rPr>
+          <w:rFonts w:ascii="Courier New" w:eastAsia="Times New Roman" w:hAnsi="Courier New" w:cs="Courier New"/>
+          <w:color w:val="000000"/>
+          <w:sz w:val="18"/>
+          <w:szCs w:val="18"/>
+        </w:rPr>
         <w:t xml:space="preserve">    </w:t>
       </w:r>
       <w:r>
@@ -7080,7 +7745,181 @@
           <w:sz w:val="18"/>
           <w:szCs w:val="18"/>
         </w:rPr>
-        <w:t>"message"</w:t>
+        <w:t>"</w:t>
+      </w:r>
+      <w:proofErr w:type="gramStart"/>
+      <w:r>
+        <w:rPr>
+          <w:rFonts w:ascii="Courier New" w:eastAsia="Times New Roman" w:hAnsi="Courier New" w:cs="Courier New"/>
+          <w:color w:val="A31515"/>
+          <w:sz w:val="18"/>
+          <w:szCs w:val="18"/>
+        </w:rPr>
+        <w:t>status</w:t>
+      </w:r>
+      <w:proofErr w:type="gramEnd"/>
+      <w:r>
+        <w:rPr>
+          <w:rFonts w:ascii="Courier New" w:eastAsia="Times New Roman" w:hAnsi="Courier New" w:cs="Courier New"/>
+          <w:color w:val="A31515"/>
+          <w:sz w:val="18"/>
+          <w:szCs w:val="18"/>
+        </w:rPr>
+        <w:t>"</w:t>
+      </w:r>
+      <w:r>
+        <w:rPr>
+          <w:rFonts w:ascii="Courier New" w:eastAsia="Times New Roman" w:hAnsi="Courier New" w:cs="Courier New"/>
+          <w:color w:val="000000"/>
+          <w:sz w:val="18"/>
+          <w:szCs w:val="18"/>
+        </w:rPr>
+        <w:t xml:space="preserve">: </w:t>
+      </w:r>
+      <w:r>
+        <w:rPr>
+          <w:rFonts w:ascii="Courier New" w:eastAsia="Times New Roman" w:hAnsi="Courier New" w:cs="Courier New"/>
+          <w:color w:val="0451A5"/>
+          <w:sz w:val="18"/>
+          <w:szCs w:val="18"/>
+        </w:rPr>
+        <w:t>"success"</w:t>
+      </w:r>
+      <w:r>
+        <w:rPr>
+          <w:rFonts w:ascii="Courier New" w:eastAsia="Times New Roman" w:hAnsi="Courier New" w:cs="Courier New"/>
+          <w:color w:val="000000"/>
+          <w:sz w:val="18"/>
+          <w:szCs w:val="18"/>
+        </w:rPr>
+        <w:t>,</w:t>
+      </w:r>
+    </w:p>
+    <w:p>
+      <w:pPr>
+        <w:shd w:val="clear" w:color="auto" w:fill="FFFFFF"/>
+        <w:spacing w:after="0" w:line="270" w:lineRule="atLeast"/>
+        <w:rPr>
+          <w:rFonts w:ascii="Courier New" w:eastAsia="Times New Roman" w:hAnsi="Courier New" w:cs="Courier New"/>
+          <w:color w:val="000000"/>
+          <w:sz w:val="18"/>
+          <w:szCs w:val="18"/>
+        </w:rPr>
+      </w:pPr>
+      <w:r>
+        <w:rPr>
+          <w:rFonts w:ascii="Courier New" w:eastAsia="Times New Roman" w:hAnsi="Courier New" w:cs="Courier New"/>
+          <w:color w:val="000000"/>
+          <w:sz w:val="18"/>
+          <w:szCs w:val="18"/>
+        </w:rPr>
+        <w:t xml:space="preserve">    </w:t>
+      </w:r>
+      <w:r>
+        <w:rPr>
+          <w:rFonts w:ascii="Courier New" w:eastAsia="Times New Roman" w:hAnsi="Courier New" w:cs="Courier New"/>
+          <w:color w:val="A31515"/>
+          <w:sz w:val="18"/>
+          <w:szCs w:val="18"/>
+        </w:rPr>
+        <w:t>"</w:t>
+      </w:r>
+      <w:proofErr w:type="gramStart"/>
+      <w:r>
+        <w:rPr>
+          <w:rFonts w:ascii="Courier New" w:eastAsia="Times New Roman" w:hAnsi="Courier New" w:cs="Courier New"/>
+          <w:color w:val="A31515"/>
+          <w:sz w:val="18"/>
+          <w:szCs w:val="18"/>
+        </w:rPr>
+        <w:t>code</w:t>
+      </w:r>
+      <w:proofErr w:type="gramEnd"/>
+      <w:r>
+        <w:rPr>
+          <w:rFonts w:ascii="Courier New" w:eastAsia="Times New Roman" w:hAnsi="Courier New" w:cs="Courier New"/>
+          <w:color w:val="A31515"/>
+          <w:sz w:val="18"/>
+          <w:szCs w:val="18"/>
+        </w:rPr>
+        <w:t>"</w:t>
+      </w:r>
+      <w:r>
+        <w:rPr>
+          <w:rFonts w:ascii="Courier New" w:eastAsia="Times New Roman" w:hAnsi="Courier New" w:cs="Courier New"/>
+          <w:color w:val="000000"/>
+          <w:sz w:val="18"/>
+          <w:szCs w:val="18"/>
+        </w:rPr>
+        <w:t xml:space="preserve">: </w:t>
+      </w:r>
+      <w:r>
+        <w:rPr>
+          <w:rFonts w:ascii="Courier New" w:eastAsia="Times New Roman" w:hAnsi="Courier New" w:cs="Courier New"/>
+          <w:color w:val="098658"/>
+          <w:sz w:val="18"/>
+          <w:szCs w:val="18"/>
+        </w:rPr>
+        <w:t>200</w:t>
+      </w:r>
+      <w:r>
+        <w:rPr>
+          <w:rFonts w:ascii="Courier New" w:eastAsia="Times New Roman" w:hAnsi="Courier New" w:cs="Courier New"/>
+          <w:color w:val="000000"/>
+          <w:sz w:val="18"/>
+          <w:szCs w:val="18"/>
+        </w:rPr>
+        <w:t>,</w:t>
+      </w:r>
+    </w:p>
+    <w:p>
+      <w:pPr>
+        <w:shd w:val="clear" w:color="auto" w:fill="FFFFFF"/>
+        <w:spacing w:after="0" w:line="270" w:lineRule="atLeast"/>
+        <w:rPr>
+          <w:rFonts w:ascii="Courier New" w:eastAsia="Times New Roman" w:hAnsi="Courier New" w:cs="Courier New"/>
+          <w:color w:val="000000"/>
+          <w:sz w:val="18"/>
+          <w:szCs w:val="18"/>
+        </w:rPr>
+      </w:pPr>
+      <w:r>
+        <w:rPr>
+          <w:rFonts w:ascii="Courier New" w:eastAsia="Times New Roman" w:hAnsi="Courier New" w:cs="Courier New"/>
+          <w:color w:val="000000"/>
+          <w:sz w:val="18"/>
+          <w:szCs w:val="18"/>
+        </w:rPr>
+        <w:t xml:space="preserve">    </w:t>
+      </w:r>
+      <w:r>
+        <w:rPr>
+          <w:rFonts w:ascii="Courier New" w:eastAsia="Times New Roman" w:hAnsi="Courier New" w:cs="Courier New"/>
+          <w:color w:val="A31515"/>
+          <w:sz w:val="18"/>
+          <w:szCs w:val="18"/>
+        </w:rPr>
+        <w:t>"</w:t>
+      </w:r>
+      <w:proofErr w:type="gramStart"/>
+      <w:r>
+        <w:rPr>
+          <w:rFonts w:ascii="Courier New" w:eastAsia="Times New Roman" w:hAnsi="Courier New" w:cs="Courier New"/>
+          <w:color w:val="A31515"/>
+          <w:sz w:val="18"/>
+          <w:szCs w:val="18"/>
+        </w:rPr>
+        <w:t>message</w:t>
+      </w:r>
+      <w:proofErr w:type="gramEnd"/>
+      <w:r>
+        <w:rPr>
+          <w:rFonts w:ascii="Courier New" w:eastAsia="Times New Roman" w:hAnsi="Courier New" w:cs="Courier New"/>
+          <w:color w:val="A31515"/>
+          <w:sz w:val="18"/>
+          <w:szCs w:val="18"/>
+        </w:rPr>
+        <w:t>"</w:t>
       </w:r>
       <w:r>
         <w:rPr>
@@ -7165,6 +8004,7 @@
         <w:pStyle w:val="NormalWeb"/>
       </w:pPr>
       <w:r>
+        <w:lastRenderedPageBreak/>
         <w:t>T</w:t>
       </w:r>
       <w:r>
@@ -7345,7 +8185,6 @@
         <w:rPr>
           <w:rStyle w:val="Strong"/>
         </w:rPr>
-        <w:lastRenderedPageBreak/>
         <w:t>vers</w:t>
       </w:r>
       <w:proofErr w:type="spellEnd"/>
@@ -7660,6 +8499,7 @@
           <w:sz w:val="18"/>
           <w:szCs w:val="18"/>
         </w:rPr>
+        <w:lastRenderedPageBreak/>
         <w:t>data:</w:t>
       </w:r>
       <w:proofErr w:type="gramEnd"/>
@@ -7804,7 +8644,6 @@
         <w:rPr>
           <w:rStyle w:val="Strong"/>
         </w:rPr>
-        <w:lastRenderedPageBreak/>
         <w:t>URL</w:t>
       </w:r>
       <w:r>
@@ -8460,6 +9299,7 @@
         <w:rPr>
           <w:rStyle w:val="Strong"/>
         </w:rPr>
+        <w:lastRenderedPageBreak/>
         <w:t>Request Example</w:t>
       </w:r>
       <w:r>
@@ -8698,7 +9538,6 @@
           <w:sz w:val="18"/>
           <w:szCs w:val="18"/>
         </w:rPr>
-        <w:lastRenderedPageBreak/>
         <w:t xml:space="preserve">    </w:t>
       </w:r>
       <w:r>
@@ -9498,6 +10337,7 @@
         <w:rPr>
           <w:rStyle w:val="Strong"/>
         </w:rPr>
+        <w:lastRenderedPageBreak/>
         <w:t>Request Example</w:t>
       </w:r>
       <w:r>
@@ -9772,7 +10612,6 @@
           <w:sz w:val="18"/>
           <w:szCs w:val="18"/>
         </w:rPr>
-        <w:lastRenderedPageBreak/>
         <w:t>}</w:t>
       </w:r>
     </w:p>
@@ -17238,6 +18077,30 @@
     <w:name w:val="Normal"/>
     <w:qFormat/>
     <w:rsid w:val="00D824D2"/>
+  </w:style>
+  <w:style w:type="paragraph" w:styleId="Heading2">
+    <w:name w:val="heading 2"/>
+    <w:basedOn w:val="Normal"/>
+    <w:next w:val="Normal"/>
+    <w:link w:val="Heading2Char"/>
+    <w:uiPriority w:val="9"/>
+    <w:unhideWhenUsed/>
+    <w:qFormat/>
+    <w:rsid w:val="0026466A"/>
+    <w:pPr>
+      <w:keepNext/>
+      <w:keepLines/>
+      <w:spacing w:before="200" w:after="0"/>
+      <w:outlineLvl w:val="1"/>
+    </w:pPr>
+    <w:rPr>
+      <w:rFonts w:asciiTheme="majorHAnsi" w:eastAsiaTheme="majorEastAsia" w:hAnsiTheme="majorHAnsi" w:cstheme="majorBidi"/>
+      <w:b/>
+      <w:bCs/>
+      <w:color w:val="5B9BD5" w:themeColor="accent1"/>
+      <w:sz w:val="26"/>
+      <w:szCs w:val="26"/>
+    </w:rPr>
   </w:style>
   <w:style w:type="paragraph" w:styleId="Heading3">
     <w:name w:val="heading 3"/>
@@ -17464,6 +18327,21 @@
     <w:basedOn w:val="DefaultParagraphFont"/>
     <w:rsid w:val="001B46B7"/>
   </w:style>
+  <w:style w:type="character" w:customStyle="1" w:styleId="Heading2Char">
+    <w:name w:val="Heading 2 Char"/>
+    <w:basedOn w:val="DefaultParagraphFont"/>
+    <w:link w:val="Heading2"/>
+    <w:uiPriority w:val="9"/>
+    <w:rsid w:val="0026466A"/>
+    <w:rPr>
+      <w:rFonts w:asciiTheme="majorHAnsi" w:eastAsiaTheme="majorEastAsia" w:hAnsiTheme="majorHAnsi" w:cstheme="majorBidi"/>
+      <w:b/>
+      <w:bCs/>
+      <w:color w:val="5B9BD5" w:themeColor="accent1"/>
+      <w:sz w:val="26"/>
+      <w:szCs w:val="26"/>
+    </w:rPr>
+  </w:style>
 </w:styles>
 </file>
 
@@ -17627,6 +18505,30 @@
     <w:name w:val="Normal"/>
     <w:qFormat/>
     <w:rsid w:val="00D824D2"/>
+  </w:style>
+  <w:style w:type="paragraph" w:styleId="Heading2">
+    <w:name w:val="heading 2"/>
+    <w:basedOn w:val="Normal"/>
+    <w:next w:val="Normal"/>
+    <w:link w:val="Heading2Char"/>
+    <w:uiPriority w:val="9"/>
+    <w:unhideWhenUsed/>
+    <w:qFormat/>
+    <w:rsid w:val="0026466A"/>
+    <w:pPr>
+      <w:keepNext/>
+      <w:keepLines/>
+      <w:spacing w:before="200" w:after="0"/>
+      <w:outlineLvl w:val="1"/>
+    </w:pPr>
+    <w:rPr>
+      <w:rFonts w:asciiTheme="majorHAnsi" w:eastAsiaTheme="majorEastAsia" w:hAnsiTheme="majorHAnsi" w:cstheme="majorBidi"/>
+      <w:b/>
+      <w:bCs/>
+      <w:color w:val="5B9BD5" w:themeColor="accent1"/>
+      <w:sz w:val="26"/>
+      <w:szCs w:val="26"/>
+    </w:rPr>
   </w:style>
   <w:style w:type="paragraph" w:styleId="Heading3">
     <w:name w:val="heading 3"/>
@@ -17852,6 +18754,21 @@
     <w:name w:val="hljs-number"/>
     <w:basedOn w:val="DefaultParagraphFont"/>
     <w:rsid w:val="001B46B7"/>
+  </w:style>
+  <w:style w:type="character" w:customStyle="1" w:styleId="Heading2Char">
+    <w:name w:val="Heading 2 Char"/>
+    <w:basedOn w:val="DefaultParagraphFont"/>
+    <w:link w:val="Heading2"/>
+    <w:uiPriority w:val="9"/>
+    <w:rsid w:val="0026466A"/>
+    <w:rPr>
+      <w:rFonts w:asciiTheme="majorHAnsi" w:eastAsiaTheme="majorEastAsia" w:hAnsiTheme="majorHAnsi" w:cstheme="majorBidi"/>
+      <w:b/>
+      <w:bCs/>
+      <w:color w:val="5B9BD5" w:themeColor="accent1"/>
+      <w:sz w:val="26"/>
+      <w:szCs w:val="26"/>
+    </w:rPr>
   </w:style>
 </w:styles>
 </file>
@@ -18111,7 +19028,7 @@
   <a:extraClrSchemeLst/>
   <a:extLst>
     <a:ext uri="{05A4C25C-085E-4340-85A3-A5531E510DB2}">
-      <thm15:themeFamily xmlns:thm15="http://schemas.microsoft.com/office/thememl/2012/main" xmlns="" name="Office Theme" id="{62F939B6-93AF-4DB8-9C6B-D6C7DFDC589F}" vid="{4A3C46E8-61CC-4603-A589-7422A47A8E4A}"/>
+      <thm15:themeFamily xmlns="" xmlns:thm15="http://schemas.microsoft.com/office/thememl/2012/main" name="Office Theme" id="{62F939B6-93AF-4DB8-9C6B-D6C7DFDC589F}" vid="{4A3C46E8-61CC-4603-A589-7422A47A8E4A}"/>
     </a:ext>
   </a:extLst>
 </a:theme>

</xml_diff>